<commit_message>
Corrected the research question.
</commit_message>
<xml_diff>
--- a/Thesis.docx
+++ b/Thesis.docx
@@ -1,6 +1,6 @@
 
 <file path=word/document.xml><?xml version="1.0" encoding="utf-8"?>
-<w:document xmlns:wpc="http://schemas.microsoft.com/office/word/2010/wordprocessingCanvas" xmlns:mc="http://schemas.openxmlformats.org/markup-compatibility/2006" xmlns:o="urn:schemas-microsoft-com:office:office" xmlns:r="http://schemas.openxmlformats.org/officeDocument/2006/relationships" xmlns:m="http://schemas.openxmlformats.org/officeDocument/2006/math" xmlns:v="urn:schemas-microsoft-com:vml" xmlns:wp14="http://schemas.microsoft.com/office/word/2010/wordprocessingDrawing" xmlns:wp="http://schemas.openxmlformats.org/drawingml/2006/wordprocessingDrawing" xmlns:w10="urn:schemas-microsoft-com:office:word" xmlns:w="http://schemas.openxmlformats.org/wordprocessingml/2006/main" xmlns:w14="http://schemas.microsoft.com/office/word/2010/wordml" xmlns:w15="http://schemas.microsoft.com/office/word/2012/wordml" xmlns:wpg="http://schemas.microsoft.com/office/word/2010/wordprocessingGroup" xmlns:wpi="http://schemas.microsoft.com/office/word/2010/wordprocessingInk" xmlns:wne="http://schemas.microsoft.com/office/word/2006/wordml" xmlns:wps="http://schemas.microsoft.com/office/word/2010/wordprocessingShape" mc:Ignorable="w14 w15 wp14">
+<w:document xmlns:wpc="http://schemas.microsoft.com/office/word/2010/wordprocessingCanvas" xmlns:mo="http://schemas.microsoft.com/office/mac/office/2008/main" xmlns:mc="http://schemas.openxmlformats.org/markup-compatibility/2006" xmlns:mv="urn:schemas-microsoft-com:mac:vml" xmlns:o="urn:schemas-microsoft-com:office:office" xmlns:r="http://schemas.openxmlformats.org/officeDocument/2006/relationships" xmlns:m="http://schemas.openxmlformats.org/officeDocument/2006/math" xmlns:v="urn:schemas-microsoft-com:vml" xmlns:wp14="http://schemas.microsoft.com/office/word/2010/wordprocessingDrawing" xmlns:wp="http://schemas.openxmlformats.org/drawingml/2006/wordprocessingDrawing" xmlns:w10="urn:schemas-microsoft-com:office:word" xmlns:w="http://schemas.openxmlformats.org/wordprocessingml/2006/main" xmlns:w14="http://schemas.microsoft.com/office/word/2010/wordml" xmlns:wpg="http://schemas.microsoft.com/office/word/2010/wordprocessingGroup" xmlns:wpi="http://schemas.microsoft.com/office/word/2010/wordprocessingInk" xmlns:wne="http://schemas.microsoft.com/office/word/2006/wordml" xmlns:wps="http://schemas.microsoft.com/office/word/2010/wordprocessingShape" mc:Ignorable="w14 wp14">
   <w:body>
     <w:p>
       <w:pPr>
@@ -138,8 +138,8 @@
         </w:p>
       </w:sdtContent>
     </w:sdt>
-    <w:bookmarkStart w:id="1" w:name="OLE_LINK1" w:displacedByCustomXml="next"/>
-    <w:bookmarkStart w:id="2" w:name="OLE_LINK2" w:displacedByCustomXml="next"/>
+    <w:bookmarkStart w:id="1" w:name="OLE_LINK2" w:displacedByCustomXml="next"/>
+    <w:bookmarkStart w:id="2" w:name="OLE_LINK1" w:displacedByCustomXml="next"/>
     <w:sdt>
       <w:sdtPr>
         <w:alias w:val="Tiitel"/>
@@ -158,7 +158,13 @@
             <w:pStyle w:val="Tiitellehttiitel"/>
           </w:pPr>
           <w:r>
-            <w:t>Understanding the Quality of E-Services: Security, Accessibility, Usability</w:t>
+            <w:t>Understanding the Quality of E-Services: S</w:t>
+          </w:r>
+          <w:r>
+            <w:t>e</w:t>
+          </w:r>
+          <w:r>
+            <w:t>curity, Accessibility, Usability</w:t>
           </w:r>
           <w:r>
             <w:t>,</w:t>
@@ -231,7 +237,7 @@
         <mc:AlternateContent>
           <mc:Choice Requires="wps">
             <w:drawing>
-              <wp:anchor distT="0" distB="0" distL="114300" distR="114300" simplePos="0" relativeHeight="251656704" behindDoc="0" locked="0" layoutInCell="0" allowOverlap="0" wp14:anchorId="43A3475C" wp14:editId="69F5711B">
+              <wp:anchor distT="0" distB="0" distL="114300" distR="114300" simplePos="0" relativeHeight="251656704" behindDoc="0" locked="0" layoutInCell="0" allowOverlap="0" wp14:anchorId="65D83558" wp14:editId="32835141">
                 <wp:simplePos x="1714500" y="8648700"/>
                 <wp:positionH relativeFrom="margin">
                   <wp:align>center</wp:align>
@@ -239,7 +245,7 @@
                 <wp:positionV relativeFrom="margin">
                   <wp:align>bottom</wp:align>
                 </wp:positionV>
-                <wp:extent cx="5543550" cy="525600"/>
+                <wp:extent cx="5551805" cy="513080"/>
                 <wp:effectExtent l="0" t="0" r="0" b="5080"/>
                 <wp:wrapSquare wrapText="bothSides"/>
                 <wp:docPr id="8" name="Tekstiväli 8"/>
@@ -251,7 +257,7 @@
                       <wps:spPr>
                         <a:xfrm>
                           <a:off x="0" y="0"/>
-                          <a:ext cx="5543550" cy="525600"/>
+                          <a:ext cx="5551805" cy="513080"/>
                         </a:xfrm>
                         <a:prstGeom prst="rect">
                           <a:avLst/>
@@ -320,7 +326,7 @@
                                 <w:color w:val="000000" w:themeColor="text2"/>
                                 <w:lang w:val="en-GB"/>
                               </w:rPr>
-                              <w:t>2015</w:t>
+                              <w:t>2016</w:t>
                             </w:r>
                             <w:r>
                               <w:rPr>
@@ -352,11 +358,11 @@
           </mc:Choice>
           <mc:Fallback>
             <w:pict>
-              <v:shapetype w14:anchorId="43A3475C" id="_x0000_t202" coordsize="21600,21600" o:spt="202" path="m,l,21600r21600,l21600,xe">
+              <v:shapetype id="_x0000_t202" coordsize="21600,21600" o:spt="202" path="m0,0l0,21600,21600,21600,21600,0xe">
                 <v:stroke joinstyle="miter"/>
                 <v:path gradientshapeok="t" o:connecttype="rect"/>
               </v:shapetype>
-              <v:shape id="Tekstiväli 8" o:spid="_x0000_s1026" type="#_x0000_t202" style="position:absolute;left:0;text-align:left;margin-left:0;margin-top:0;width:436.5pt;height:41.4pt;z-index:251656704;visibility:visible;mso-wrap-style:square;mso-width-percent:1000;mso-height-percent:0;mso-wrap-distance-left:9pt;mso-wrap-distance-top:0;mso-wrap-distance-right:9pt;mso-wrap-distance-bottom:0;mso-position-horizontal:center;mso-position-horizontal-relative:margin;mso-position-vertical:bottom;mso-position-vertical-relative:margin;mso-width-percent:1000;mso-height-percent:0;mso-width-relative:margin;mso-height-relative:margin;v-text-anchor:top" o:gfxdata="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" o:allowincell="f" o:allowoverlap="f" filled="f" stroked="f" strokeweight=".5pt">
+              <v:shape id="Tekstiväli 8" o:spid="_x0000_s1026" type="#_x0000_t202" style="position:absolute;left:0;text-align:left;margin-left:0;margin-top:0;width:437.15pt;height:40.4pt;z-index:251656704;visibility:visible;mso-wrap-style:square;mso-width-percent:1000;mso-height-percent:0;mso-wrap-distance-left:9pt;mso-wrap-distance-top:0;mso-wrap-distance-right:9pt;mso-wrap-distance-bottom:0;mso-position-horizontal:center;mso-position-horizontal-relative:margin;mso-position-vertical:bottom;mso-position-vertical-relative:margin;mso-width-percent:1000;mso-height-percent:0;mso-width-relative:margin;mso-height-relative:margin;v-text-anchor:top" o:gfxdata="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" o:allowincell="f" o:allowoverlap="f" filled="f" stroked="f" strokeweight=".5pt">
                 <v:textbox style="mso-fit-shape-to-text:t">
                   <w:txbxContent>
                     <w:p>
@@ -401,7 +407,7 @@
                           <w:color w:val="000000" w:themeColor="text2"/>
                           <w:lang w:val="en-GB"/>
                         </w:rPr>
-                        <w:t>2015</w:t>
+                        <w:t>2016</w:t>
                       </w:r>
                       <w:r>
                         <w:rPr>
@@ -661,7 +667,19 @@
             <w:rPr>
               <w:lang w:val="en-US"/>
             </w:rPr>
-            <w:t>Understanding the Quality of E-Services: Security, Accessibility, Usability, and Efficiency</w:t>
+            <w:t>Understanding the Quality of E-Services: Security, Accessibility, Usabi</w:t>
+          </w:r>
+          <w:r>
+            <w:rPr>
+              <w:lang w:val="en-US"/>
+            </w:rPr>
+            <w:t>l</w:t>
+          </w:r>
+          <w:r>
+            <w:rPr>
+              <w:lang w:val="en-US"/>
+            </w:rPr>
+            <w:t>ity, and Efficiency</w:t>
           </w:r>
         </w:p>
       </w:sdtContent>
@@ -740,7 +758,19 @@
             <w:rPr>
               <w:lang w:val="en-GB"/>
             </w:rPr>
-            <w:t xml:space="preserve"> thesis presents a conceptual model in order to understand e-services key components of qualitative characteristics regarding SAUE, for this goal a systematic literature review on e-service conceptual definition with emphasis on SAUE was performed. Presented conceptual model allows to understanding e-service concept and its key components based on SAUE, it also contribute</w:t>
+            <w:t xml:space="preserve"> thesis presents a conceptual model in order to understand e-services key components of qualitative characteristics regarding SAUE, for this goal a systematic literature review on e-service conceptual definition with emphasis on SAUE was performed. Presented co</w:t>
+          </w:r>
+          <w:r>
+            <w:rPr>
+              <w:lang w:val="en-GB"/>
+            </w:rPr>
+            <w:t>n</w:t>
+          </w:r>
+          <w:r>
+            <w:rPr>
+              <w:lang w:val="en-GB"/>
+            </w:rPr>
+            <w:t>ceptual model allows to understanding e-service concept and its key components based on SAUE, it also contribute</w:t>
           </w:r>
           <w:r>
             <w:rPr>
@@ -776,7 +806,19 @@
             <w:rPr>
               <w:lang w:val="en-GB"/>
             </w:rPr>
-            <w:t xml:space="preserve"> quality. We conducted a series of tests to see how conceptual model performs with selected Estonian e-services. Results show e-services key components relevance in terms of SAUE to identify conceptual model applicability, scope and limitations.</w:t>
+            <w:t xml:space="preserve"> quality. We conducted a series of tests to see how conceptual model performs with selected Estonian e-services. Results show e-services key components rel</w:t>
+          </w:r>
+          <w:r>
+            <w:rPr>
+              <w:lang w:val="en-GB"/>
+            </w:rPr>
+            <w:t>e</w:t>
+          </w:r>
+          <w:r>
+            <w:rPr>
+              <w:lang w:val="en-GB"/>
+            </w:rPr>
+            <w:t>vance in terms of SAUE to identify conceptual model applicability, scope and limitations.</w:t>
           </w:r>
         </w:p>
       </w:sdtContent>
@@ -1949,21 +1991,7 @@
                 <w:rStyle w:val="Hyperlink"/>
                 <w:noProof/>
               </w:rPr>
-              <w:t>Four asp</w:t>
-            </w:r>
-            <w:r>
-              <w:rPr>
-                <w:rStyle w:val="Hyperlink"/>
-                <w:noProof/>
-              </w:rPr>
-              <w:t>e</w:t>
-            </w:r>
-            <w:r>
-              <w:rPr>
-                <w:rStyle w:val="Hyperlink"/>
-                <w:noProof/>
-              </w:rPr>
-              <w:t>cts for e-services (SAUE)</w:t>
+              <w:t>Four aspects for e-services (SAUE)</w:t>
             </w:r>
             <w:r>
               <w:rPr>
@@ -2992,7 +3020,43 @@
         <w:rPr>
           <w:lang w:val="en-GB"/>
         </w:rPr>
-        <w:t>The fast growth of Internet has created great opportunities for business regarding electronic services offered via Internet (e-services), E-services are becoming increasingly important not only for determining either success or failure of electronic commerce (Yang et al., 2001), but also providing users with experience on interacting with flow of information (Santos, 2003). Since early days of Internet companies are continually looking for new ways to improve services of their business units.</w:t>
+        <w:t>The fast growth of Internet has created great opportunities for business regarding electro</w:t>
+      </w:r>
+      <w:r>
+        <w:rPr>
+          <w:lang w:val="en-GB"/>
+        </w:rPr>
+        <w:t>n</w:t>
+      </w:r>
+      <w:r>
+        <w:rPr>
+          <w:lang w:val="en-GB"/>
+        </w:rPr>
+        <w:t>ic services offered via Internet (e-services), E-services are becoming increasingly i</w:t>
+      </w:r>
+      <w:r>
+        <w:rPr>
+          <w:lang w:val="en-GB"/>
+        </w:rPr>
+        <w:t>m</w:t>
+      </w:r>
+      <w:r>
+        <w:rPr>
+          <w:lang w:val="en-GB"/>
+        </w:rPr>
+        <w:t>portant not only for determining either success or failure of electronic commerce (Yang et al., 2001), but also providing users with experience on interacting with flow of info</w:t>
+      </w:r>
+      <w:r>
+        <w:rPr>
+          <w:lang w:val="en-GB"/>
+        </w:rPr>
+        <w:t>r</w:t>
+      </w:r>
+      <w:r>
+        <w:rPr>
+          <w:lang w:val="en-GB"/>
+        </w:rPr>
+        <w:t>mation (Santos, 2003). Since early days of Internet companies are continually looking for new ways to improve services of their business units.</w:t>
       </w:r>
     </w:p>
     <w:p>
@@ -3128,7 +3192,19 @@
         <w:rPr>
           <w:lang w:val="en-GB"/>
         </w:rPr>
-        <w:t xml:space="preserve"> according to their interests and convenience</w:t>
+        <w:t xml:space="preserve"> according to their interests and conve</w:t>
+      </w:r>
+      <w:r>
+        <w:rPr>
+          <w:lang w:val="en-GB"/>
+        </w:rPr>
+        <w:t>n</w:t>
+      </w:r>
+      <w:r>
+        <w:rPr>
+          <w:lang w:val="en-GB"/>
+        </w:rPr>
+        <w:t>ience</w:t>
       </w:r>
       <w:r>
         <w:rPr>
@@ -3176,7 +3252,19 @@
         <w:rPr>
           <w:lang w:val="en-GB"/>
         </w:rPr>
-        <w:t xml:space="preserve"> interest</w:t>
+        <w:t xml:space="preserve"> i</w:t>
+      </w:r>
+      <w:r>
+        <w:rPr>
+          <w:lang w:val="en-GB"/>
+        </w:rPr>
+        <w:t>n</w:t>
+      </w:r>
+      <w:r>
+        <w:rPr>
+          <w:lang w:val="en-GB"/>
+        </w:rPr>
+        <w:t>terest</w:t>
       </w:r>
       <w:r>
         <w:rPr>
@@ -3298,7 +3386,19 @@
         <w:rPr>
           <w:lang w:val="en-GB"/>
         </w:rPr>
-        <w:t xml:space="preserve"> key components of qualitative characteristic</w:t>
+        <w:t xml:space="preserve"> key comp</w:t>
+      </w:r>
+      <w:r>
+        <w:rPr>
+          <w:lang w:val="en-GB"/>
+        </w:rPr>
+        <w:t>o</w:t>
+      </w:r>
+      <w:r>
+        <w:rPr>
+          <w:lang w:val="en-GB"/>
+        </w:rPr>
+        <w:t>nents of qualitative characteristic</w:t>
       </w:r>
       <w:r>
         <w:rPr>
@@ -3352,7 +3452,19 @@
         <w:rPr>
           <w:lang w:val="en-GB"/>
         </w:rPr>
-        <w:t>Efficiency</w:t>
+        <w:t>Eff</w:t>
+      </w:r>
+      <w:r>
+        <w:rPr>
+          <w:lang w:val="en-GB"/>
+        </w:rPr>
+        <w:t>i</w:t>
+      </w:r>
+      <w:r>
+        <w:rPr>
+          <w:lang w:val="en-GB"/>
+        </w:rPr>
+        <w:t>ciency</w:t>
       </w:r>
       <w:r>
         <w:rPr>
@@ -3394,7 +3506,15 @@
         <w:rPr>
           <w:lang w:val="en-GB"/>
         </w:rPr>
-        <w:t xml:space="preserve"> how it could be efficiently used, accessed and utilized</w:t>
+        <w:t xml:space="preserve"> how it could be efficiently used, accessed and </w:t>
+      </w:r>
+      <w:bookmarkStart w:id="7" w:name="_GoBack"/>
+      <w:bookmarkEnd w:id="7"/>
+      <w:r>
+        <w:rPr>
+          <w:lang w:val="en-GB"/>
+        </w:rPr>
+        <w:t>utilized</w:t>
       </w:r>
       <w:r>
         <w:rPr>
@@ -3450,13 +3570,7 @@
         <w:rPr>
           <w:lang w:val="en-GB"/>
         </w:rPr>
-        <w:t>W</w:t>
-      </w:r>
-      <w:r>
-        <w:rPr>
-          <w:lang w:val="en-GB"/>
-        </w:rPr>
-        <w:t>hat is</w:t>
+        <w:t>How to assess the</w:t>
       </w:r>
       <w:r>
         <w:rPr>
@@ -3540,7 +3654,19 @@
         <w:rPr>
           <w:lang w:val="en-GB"/>
         </w:rPr>
-        <w:t>regarding its SUAE is our research objective.</w:t>
+        <w:t>r</w:t>
+      </w:r>
+      <w:r>
+        <w:rPr>
+          <w:lang w:val="en-GB"/>
+        </w:rPr>
+        <w:t>e</w:t>
+      </w:r>
+      <w:r>
+        <w:rPr>
+          <w:lang w:val="en-GB"/>
+        </w:rPr>
+        <w:t>garding its SUAE is our research objective.</w:t>
       </w:r>
     </w:p>
     <w:p>
@@ -3676,7 +3802,19 @@
         <w:rPr>
           <w:lang w:val="en-GB"/>
         </w:rPr>
-        <w:t xml:space="preserve"> to produce for example</w:t>
+        <w:t xml:space="preserve"> to produce for e</w:t>
+      </w:r>
+      <w:r>
+        <w:rPr>
+          <w:lang w:val="en-GB"/>
+        </w:rPr>
+        <w:t>x</w:t>
+      </w:r>
+      <w:r>
+        <w:rPr>
+          <w:lang w:val="en-GB"/>
+        </w:rPr>
+        <w:t>ample</w:t>
       </w:r>
       <w:r>
         <w:rPr>
@@ -3775,12 +3913,12 @@
       <w:pPr>
         <w:pStyle w:val="Heading2"/>
       </w:pPr>
-      <w:bookmarkStart w:id="7" w:name="_Toc436916723"/>
+      <w:bookmarkStart w:id="8" w:name="_Toc436916723"/>
       <w:r>
         <w:lastRenderedPageBreak/>
         <w:t>Organization of thesis</w:t>
       </w:r>
-      <w:bookmarkEnd w:id="7"/>
+      <w:bookmarkEnd w:id="8"/>
     </w:p>
     <w:p>
       <w:pPr>
@@ -3891,7 +4029,19 @@
         <w:rPr>
           <w:lang w:val="en-GB"/>
         </w:rPr>
-        <w:t xml:space="preserve">E-Services current definitions, </w:t>
+        <w:t>E-Services cu</w:t>
+      </w:r>
+      <w:r>
+        <w:rPr>
+          <w:lang w:val="en-GB"/>
+        </w:rPr>
+        <w:t>r</w:t>
+      </w:r>
+      <w:r>
+        <w:rPr>
+          <w:lang w:val="en-GB"/>
+        </w:rPr>
+        <w:t xml:space="preserve">rent definitions, </w:t>
       </w:r>
       <w:r>
         <w:rPr>
@@ -4153,7 +4303,19 @@
         <w:rPr>
           <w:lang w:val="en-GB"/>
         </w:rPr>
-        <w:t>is a discussion about results from experiencing with conceptual model on selected Estonian e-services.</w:t>
+        <w:t>is a discussion about results from experiencing with conceptual model on s</w:t>
+      </w:r>
+      <w:r>
+        <w:rPr>
+          <w:lang w:val="en-GB"/>
+        </w:rPr>
+        <w:t>e</w:t>
+      </w:r>
+      <w:r>
+        <w:rPr>
+          <w:lang w:val="en-GB"/>
+        </w:rPr>
+        <w:t>lected Estonian e-services.</w:t>
       </w:r>
     </w:p>
     <w:p>
@@ -4216,14 +4378,26 @@
         <w:rPr>
           <w:lang w:val="en-GB"/>
         </w:rPr>
-        <w:t xml:space="preserve"> e-services, future work and remaining questions are also presented here. </w:t>
+        <w:t xml:space="preserve"> e-services, future work and r</w:t>
+      </w:r>
+      <w:r>
+        <w:rPr>
+          <w:lang w:val="en-GB"/>
+        </w:rPr>
+        <w:t>e</w:t>
+      </w:r>
+      <w:r>
+        <w:rPr>
+          <w:lang w:val="en-GB"/>
+        </w:rPr>
+        <w:t xml:space="preserve">maining questions are also presented here. </w:t>
       </w:r>
     </w:p>
     <w:p>
       <w:pPr>
         <w:pStyle w:val="Heading1"/>
       </w:pPr>
-      <w:bookmarkStart w:id="8" w:name="_Toc436916724"/>
+      <w:bookmarkStart w:id="9" w:name="_Toc436916724"/>
       <w:r>
         <w:lastRenderedPageBreak/>
         <w:t>The State-of-the-</w:t>
@@ -4231,7 +4405,7 @@
       <w:r>
         <w:t>art</w:t>
       </w:r>
-      <w:bookmarkEnd w:id="8"/>
+      <w:bookmarkEnd w:id="9"/>
     </w:p>
     <w:p>
       <w:pPr>
@@ -4361,14 +4535,7 @@
           <w:rFonts w:eastAsiaTheme="minorEastAsia"/>
           <w:noProof/>
         </w:rPr>
-        <w:t>InvestorWords:</w:t>
-      </w:r>
-      <w:r>
-        <w:rPr>
-          <w:rFonts w:eastAsiaTheme="minorEastAsia"/>
-          <w:noProof/>
-        </w:rPr>
-        <w:t xml:space="preserve"> 2015)</w:t>
+        <w:t>InvestorWords: 2015)</w:t>
       </w:r>
       <w:r>
         <w:rPr>
@@ -4448,7 +4615,7 @@
           <w:lang w:val="en-US" w:eastAsia="en-US"/>
         </w:rPr>
         <w:drawing>
-          <wp:inline distT="0" distB="0" distL="0" distR="0">
+          <wp:inline distT="0" distB="0" distL="0" distR="0" wp14:anchorId="72D0EDBF" wp14:editId="543DAEFF">
             <wp:extent cx="5552440" cy="2874645"/>
             <wp:effectExtent l="0" t="0" r="0" b="1905"/>
             <wp:docPr id="1" name="Picture 1"/>
@@ -4465,7 +4632,7 @@
                     </pic:cNvPicPr>
                   </pic:nvPicPr>
                   <pic:blipFill>
-                    <a:blip r:embed="rId9">
+                    <a:blip r:embed="rId10">
                       <a:extLst>
                         <a:ext uri="{28A0092B-C50C-407E-A947-70E740481C1C}">
                           <a14:useLocalDpi xmlns:a14="http://schemas.microsoft.com/office/drawing/2010/main" val="0"/>
@@ -4574,12 +4741,12 @@
       <w:pPr>
         <w:pStyle w:val="Heading2"/>
       </w:pPr>
-      <w:bookmarkStart w:id="9" w:name="_Toc436916725"/>
+      <w:bookmarkStart w:id="10" w:name="_Toc436916725"/>
       <w:r>
         <w:lastRenderedPageBreak/>
         <w:t>IT-Services</w:t>
       </w:r>
-      <w:bookmarkEnd w:id="9"/>
+      <w:bookmarkEnd w:id="10"/>
     </w:p>
     <w:p>
       <w:pPr>
@@ -4605,14 +4772,7 @@
           <w:rFonts w:eastAsiaTheme="minorEastAsia"/>
           <w:noProof/>
         </w:rPr>
-        <w:t>University of California Santa Cruz</w:t>
-      </w:r>
-      <w:r>
-        <w:rPr>
-          <w:rFonts w:eastAsiaTheme="minorEastAsia"/>
-          <w:noProof/>
-        </w:rPr>
-        <w:t>, 2015</w:t>
+        <w:t>University of California Santa Cruz, 2015</w:t>
       </w:r>
       <w:r>
         <w:rPr>
@@ -4756,7 +4916,19 @@
         <w:rPr>
           <w:lang w:val="en-GB"/>
         </w:rPr>
-        <w:t>. Service quality combines several properties of a service, for instance, security, availability, response time, etc., and generally are seen as distinctive success factors for service providers. Quality is used in order to define contract between a service user and the service provider, this to have a guarantee that need</w:t>
+        <w:t>. Service quality combines several properties of a service, for instance, security, availability, response time, etc., and genera</w:t>
+      </w:r>
+      <w:r>
+        <w:rPr>
+          <w:lang w:val="en-GB"/>
+        </w:rPr>
+        <w:t>l</w:t>
+      </w:r>
+      <w:r>
+        <w:rPr>
+          <w:lang w:val="en-GB"/>
+        </w:rPr>
+        <w:t>ly are seen as distinctive success factors for service providers. Quality is used in order to define contract between a service user and the service provider, this to have a guarantee that need</w:t>
       </w:r>
       <w:r>
         <w:rPr>
@@ -4780,7 +4952,19 @@
         <w:rPr>
           <w:lang w:val="en-GB"/>
         </w:rPr>
-        <w:t>considered as relevant to the service-user interaction. Service quality could be classified as Quality of Execution (</w:t>
+        <w:t>considered as relevant to the service-user inte</w:t>
+      </w:r>
+      <w:r>
+        <w:rPr>
+          <w:lang w:val="en-GB"/>
+        </w:rPr>
+        <w:t>r</w:t>
+      </w:r>
+      <w:r>
+        <w:rPr>
+          <w:lang w:val="en-GB"/>
+        </w:rPr>
+        <w:t>action. Service quality could be classified as Quality of Execution (</w:t>
       </w:r>
       <w:proofErr w:type="spellStart"/>
       <w:r>
@@ -4826,7 +5010,19 @@
         <w:rPr>
           <w:lang w:val="en-GB"/>
         </w:rPr>
-        <w:t>, which contain more information than Quality-based Service Description in terms of supporting the service ‘is-active’ activity)</w:t>
+        <w:t>, which contain more info</w:t>
+      </w:r>
+      <w:r>
+        <w:rPr>
+          <w:lang w:val="en-GB"/>
+        </w:rPr>
+        <w:t>r</w:t>
+      </w:r>
+      <w:r>
+        <w:rPr>
+          <w:lang w:val="en-GB"/>
+        </w:rPr>
+        <w:t>mation than Quality-based Service Description in terms of supporting the service ‘is-active’ activity)</w:t>
       </w:r>
       <w:r>
         <w:rPr>
@@ -5022,21 +5218,31 @@
         <w:rPr>
           <w:lang w:val="en-GB"/>
         </w:rPr>
-        <w:t xml:space="preserve"> quality measurement framework focused on 'IT service' concept is useful when organizations take into consideration the linked interactions between their measures and correspond</w:t>
-      </w:r>
-      <w:proofErr w:type="gramStart"/>
-      <w:r>
-        <w:rPr>
-          <w:lang w:val="en-GB"/>
-        </w:rPr>
-        <w:t>ing</w:t>
-      </w:r>
-      <w:proofErr w:type="gramEnd"/>
-      <w:r>
-        <w:rPr>
-          <w:lang w:val="en-GB"/>
-        </w:rPr>
-        <w:t xml:space="preserve"> evaluation, this </w:t>
+        <w:t xml:space="preserve"> quality measurement framework focused on 'IT service' concept is useful when organ</w:t>
+      </w:r>
+      <w:r>
+        <w:rPr>
+          <w:lang w:val="en-GB"/>
+        </w:rPr>
+        <w:t>i</w:t>
+      </w:r>
+      <w:r>
+        <w:rPr>
+          <w:lang w:val="en-GB"/>
+        </w:rPr>
+        <w:t>zations take into consideration the linked interactions between their measures and corr</w:t>
+      </w:r>
+      <w:r>
+        <w:rPr>
+          <w:lang w:val="en-GB"/>
+        </w:rPr>
+        <w:t>e</w:t>
+      </w:r>
+      <w:r>
+        <w:rPr>
+          <w:lang w:val="en-GB"/>
+        </w:rPr>
+        <w:t xml:space="preserve">sponding evaluation, this </w:t>
       </w:r>
       <w:r>
         <w:rPr>
@@ -5048,7 +5254,19 @@
         <w:rPr>
           <w:lang w:val="en-GB"/>
         </w:rPr>
-        <w:t xml:space="preserve"> understanding the interrelated work among a system elements is important to aware how other elements are affected</w:t>
+        <w:t xml:space="preserve"> understanding the interrelated work among a system el</w:t>
+      </w:r>
+      <w:r>
+        <w:rPr>
+          <w:lang w:val="en-GB"/>
+        </w:rPr>
+        <w:t>e</w:t>
+      </w:r>
+      <w:r>
+        <w:rPr>
+          <w:lang w:val="en-GB"/>
+        </w:rPr>
+        <w:t>ments is important to aware how other elements are affected</w:t>
       </w:r>
       <w:r>
         <w:rPr>
@@ -5057,10 +5275,7 @@
         <w:t xml:space="preserve"> (</w:t>
       </w:r>
       <w:r>
-        <w:t>Lepmets, M.</w:t>
-      </w:r>
-      <w:r>
-        <w:t>, et al. 2013</w:t>
+        <w:t>Lepmets, M., et al. 2013</w:t>
       </w:r>
       <w:r>
         <w:rPr>
@@ -5072,7 +5287,19 @@
         <w:rPr>
           <w:lang w:val="en-GB"/>
         </w:rPr>
-        <w:t xml:space="preserve">. This approach is not applicable when organizations consider each system element as isolated and completely separated units, being that coherency wouldn't be part of reaction to risks and changes. Proposed measurement elements could be used in order to understand improvements and quality on services in three different context: simple, complicated and complex. </w:t>
+        <w:t>. This approach is not applicable when organizations consider each system element as is</w:t>
+      </w:r>
+      <w:r>
+        <w:rPr>
+          <w:lang w:val="en-GB"/>
+        </w:rPr>
+        <w:t>o</w:t>
+      </w:r>
+      <w:r>
+        <w:rPr>
+          <w:lang w:val="en-GB"/>
+        </w:rPr>
+        <w:t xml:space="preserve">lated and completely separated units, being that coherency wouldn't be part of reaction to risks and changes. Proposed measurement elements could be used in order to understand improvements and quality on services in three different context: simple, complicated and complex. </w:t>
       </w:r>
     </w:p>
     <w:p>
@@ -5163,7 +5390,32 @@
         <w:rPr>
           <w:lang w:val="en-GB"/>
         </w:rPr>
-        <w:t>When service providers attempt to standardize operations and make processes replicable the service providers often look their organizations as separated units instead of the entire system.</w:t>
+        <w:lastRenderedPageBreak/>
+        <w:t>When service providers attempt to standardize operations and make processes re</w:t>
+      </w:r>
+      <w:r>
+        <w:rPr>
+          <w:lang w:val="en-GB"/>
+        </w:rPr>
+        <w:t>p</w:t>
+      </w:r>
+      <w:r>
+        <w:rPr>
+          <w:lang w:val="en-GB"/>
+        </w:rPr>
+        <w:t>licable the service providers often look their organizations as separated units i</w:t>
+      </w:r>
+      <w:r>
+        <w:rPr>
+          <w:lang w:val="en-GB"/>
+        </w:rPr>
+        <w:t>n</w:t>
+      </w:r>
+      <w:r>
+        <w:rPr>
+          <w:lang w:val="en-GB"/>
+        </w:rPr>
+        <w:t>stead of the entire system.</w:t>
       </w:r>
     </w:p>
     <w:p>
@@ -5182,7 +5434,6 @@
         <w:rPr>
           <w:lang w:val="en-GB"/>
         </w:rPr>
-        <w:lastRenderedPageBreak/>
         <w:t>Continuous improvement on quality of services increases customer’s satisfaction, it’s vital for companies in order to survive on the market. Nowadays quality has become important and recognized, nevertheless what remains understudied is both concrete its conceptualization and measurements.</w:t>
       </w:r>
     </w:p>
@@ -5202,7 +5453,19 @@
         <w:rPr>
           <w:lang w:val="en-GB"/>
         </w:rPr>
-        <w:t>Comprehensive view of the quality of service offering on both intrinsic and extrinsic quality attributes that contributes to customer satisfaction is necessary.</w:t>
+        <w:t>Comprehensive view of the quality of service offering on both intrinsic and extri</w:t>
+      </w:r>
+      <w:r>
+        <w:rPr>
+          <w:lang w:val="en-GB"/>
+        </w:rPr>
+        <w:t>n</w:t>
+      </w:r>
+      <w:r>
+        <w:rPr>
+          <w:lang w:val="en-GB"/>
+        </w:rPr>
+        <w:t>sic quality attributes that contributes to customer satisfaction is necessary.</w:t>
       </w:r>
     </w:p>
     <w:p>
@@ -5216,7 +5479,7 @@
       <w:pPr>
         <w:pStyle w:val="Heading2"/>
       </w:pPr>
-      <w:bookmarkStart w:id="10" w:name="_Toc436916726"/>
+      <w:bookmarkStart w:id="11" w:name="_Toc436916726"/>
       <w:r>
         <w:t>E-Services</w:t>
       </w:r>
@@ -5226,7 +5489,7 @@
       <w:r>
         <w:t>definitions</w:t>
       </w:r>
-      <w:bookmarkEnd w:id="10"/>
+      <w:bookmarkEnd w:id="11"/>
     </w:p>
     <w:p>
       <w:pPr>
@@ -5338,11 +5601,11 @@
       <w:pPr>
         <w:pStyle w:val="Heading2"/>
       </w:pPr>
-      <w:bookmarkStart w:id="11" w:name="_Toc436916727"/>
+      <w:bookmarkStart w:id="12" w:name="_Toc436916727"/>
       <w:r>
         <w:t>E-commerce</w:t>
       </w:r>
-      <w:bookmarkEnd w:id="11"/>
+      <w:bookmarkEnd w:id="12"/>
     </w:p>
     <w:p>
       <w:pPr>
@@ -5355,7 +5618,19 @@
         <w:rPr>
           <w:lang w:val="en-GB"/>
         </w:rPr>
-        <w:t>As definition of e-commerce we have that is the buying and selling of products and services by businesses and consumers through an electronic medium, without using any paper documents.</w:t>
+        <w:t>As definition of e-commerce we have that is the buying and selling of products and se</w:t>
+      </w:r>
+      <w:r>
+        <w:rPr>
+          <w:lang w:val="en-GB"/>
+        </w:rPr>
+        <w:t>r</w:t>
+      </w:r>
+      <w:r>
+        <w:rPr>
+          <w:lang w:val="en-GB"/>
+        </w:rPr>
+        <w:t>vices by businesses and consumers through an electronic medium, without using any paper documents.</w:t>
       </w:r>
       <w:r>
         <w:rPr>
@@ -5374,14 +5649,7 @@
           <w:rFonts w:eastAsiaTheme="minorEastAsia"/>
           <w:noProof/>
         </w:rPr>
-        <w:t>InvestorWords</w:t>
-      </w:r>
-      <w:r>
-        <w:rPr>
-          <w:rFonts w:eastAsiaTheme="minorEastAsia"/>
-          <w:noProof/>
-        </w:rPr>
-        <w:t>, 2015)</w:t>
+        <w:t>InvestorWords, 2015)</w:t>
       </w:r>
       <w:r>
         <w:rPr>
@@ -5457,7 +5725,19 @@
         <w:rPr>
           <w:lang w:val="en-GB"/>
         </w:rPr>
-        <w:t>Success of a company is measured by how effectively it interacts with its customers.</w:t>
+        <w:t>Success of a company is measured by how effectively it interacts with its custo</w:t>
+      </w:r>
+      <w:r>
+        <w:rPr>
+          <w:lang w:val="en-GB"/>
+        </w:rPr>
+        <w:t>m</w:t>
+      </w:r>
+      <w:r>
+        <w:rPr>
+          <w:lang w:val="en-GB"/>
+        </w:rPr>
+        <w:t>ers.</w:t>
       </w:r>
     </w:p>
     <w:p>
@@ -5528,6 +5808,7 @@
         <w:rPr>
           <w:lang w:val="en-GB"/>
         </w:rPr>
+        <w:lastRenderedPageBreak/>
         <w:t>Adopting new technologies to offer e-services to help, assist customers during search process, comparison shopping, to find quick answers, etc., and assure trust and secure transaction wins customers.</w:t>
       </w:r>
     </w:p>
@@ -5572,7 +5853,19 @@
         <w:rPr>
           <w:lang w:val="en-GB"/>
         </w:rPr>
-        <w:t>To increase customer base in e-commerce it is important to implement and continuously review the quality of e-services.</w:t>
+        <w:t>To increase customer base in e-commerce it is important to implement and conti</w:t>
+      </w:r>
+      <w:r>
+        <w:rPr>
+          <w:lang w:val="en-GB"/>
+        </w:rPr>
+        <w:t>n</w:t>
+      </w:r>
+      <w:r>
+        <w:rPr>
+          <w:lang w:val="en-GB"/>
+        </w:rPr>
+        <w:t>uously review the quality of e-services.</w:t>
       </w:r>
     </w:p>
     <w:p>
@@ -5591,7 +5884,6 @@
         <w:rPr>
           <w:lang w:val="en-GB"/>
         </w:rPr>
-        <w:lastRenderedPageBreak/>
         <w:t>It is important to identify the value of each e-service in B2C e-commerce.</w:t>
       </w:r>
     </w:p>
@@ -5606,11 +5898,11 @@
       <w:pPr>
         <w:pStyle w:val="Heading2"/>
       </w:pPr>
-      <w:bookmarkStart w:id="12" w:name="_Toc436916728"/>
+      <w:bookmarkStart w:id="13" w:name="_Toc436916728"/>
       <w:r>
         <w:t>Quality related to e-services</w:t>
       </w:r>
-      <w:bookmarkEnd w:id="12"/>
+      <w:bookmarkEnd w:id="13"/>
     </w:p>
     <w:p>
       <w:pPr>
@@ -5653,14 +5945,7 @@
           <w:rFonts w:eastAsiaTheme="minorEastAsia"/>
           <w:noProof/>
         </w:rPr>
-        <w:t>Herrera, M.,</w:t>
-      </w:r>
-      <w:r>
-        <w:rPr>
-          <w:rFonts w:eastAsiaTheme="minorEastAsia"/>
-          <w:noProof/>
-        </w:rPr>
-        <w:t xml:space="preserve"> et all, ?)</w:t>
+        <w:t>Herrera, M., et all, ?)</w:t>
       </w:r>
       <w:r>
         <w:t>.</w:t>
@@ -5907,11 +6192,11 @@
       <w:pPr>
         <w:pStyle w:val="Heading2"/>
       </w:pPr>
-      <w:bookmarkStart w:id="13" w:name="_Toc436916729"/>
+      <w:bookmarkStart w:id="14" w:name="_Toc436916729"/>
       <w:r>
         <w:t>E-government</w:t>
       </w:r>
-      <w:bookmarkEnd w:id="13"/>
+      <w:bookmarkEnd w:id="14"/>
     </w:p>
     <w:p>
       <w:pPr>
@@ -5927,7 +6212,31 @@
         <w:rPr>
           <w:lang w:val="en-GB"/>
         </w:rPr>
-        <w:t>provision of services has been important, especially on how those are delivered. When user gets a product he/she does evaluation according to several factors, style, texture, tags, etc. But when services are purchased aspects to eval</w:t>
+        <w:t>provision of services has been important, esp</w:t>
+      </w:r>
+      <w:r>
+        <w:rPr>
+          <w:lang w:val="en-GB"/>
+        </w:rPr>
+        <w:t>e</w:t>
+      </w:r>
+      <w:r>
+        <w:rPr>
+          <w:lang w:val="en-GB"/>
+        </w:rPr>
+        <w:t>cially on how those are delivered. When user gets a product he/she does evaluation a</w:t>
+      </w:r>
+      <w:r>
+        <w:rPr>
+          <w:lang w:val="en-GB"/>
+        </w:rPr>
+        <w:t>c</w:t>
+      </w:r>
+      <w:r>
+        <w:rPr>
+          <w:lang w:val="en-GB"/>
+        </w:rPr>
+        <w:t>cording to several factors, style, texture, tags, etc. But when services are purchased aspects to eval</w:t>
       </w:r>
       <w:r>
         <w:rPr>
@@ -5967,7 +6276,19 @@
         <w:rPr>
           <w:lang w:val="en-GB"/>
         </w:rPr>
-        <w:t xml:space="preserve"> Customer perspective about quality of service is fundamental to measure his/her satisfaction.</w:t>
+        <w:t xml:space="preserve"> Customer pe</w:t>
+      </w:r>
+      <w:r>
+        <w:rPr>
+          <w:lang w:val="en-GB"/>
+        </w:rPr>
+        <w:t>r</w:t>
+      </w:r>
+      <w:r>
+        <w:rPr>
+          <w:lang w:val="en-GB"/>
+        </w:rPr>
+        <w:t>spective about quality of service is fundamental to measure his/her satisfaction.</w:t>
       </w:r>
       <w:r>
         <w:rPr>
@@ -5976,7 +6297,11 @@
         <w:t xml:space="preserve"> </w:t>
       </w:r>
       <w:r>
-        <w:t xml:space="preserve">One of the most recent models which allows to measure the quality of traditional services from two perspectives (Consumer and Marketer) was created as conceptual model in 1985. Parasuraman et al. improved the conceptual model with 10 dimensions (where Accessibility and Security were considered) were reduced to 7 (where none of the 4 considered elements are not considered as part of). Conceptual Model for e-government services </w:t>
+        <w:t xml:space="preserve">One of the most recent models which allows to measure the quality of traditional services from two </w:t>
+      </w:r>
+      <w:r>
+        <w:lastRenderedPageBreak/>
+        <w:t xml:space="preserve">perspectives (Consumer and Marketer) was created as conceptual model in 1985. Parasuraman et al. improved the conceptual model with 10 dimensions (where Accessibility and Security were considered) were reduced to 7 (where none of the 4 considered elements are not considered as part of). Conceptual Model for e-government services </w:t>
       </w:r>
       <w:r>
         <w:t>does not consider any of the 4-</w:t>
@@ -5994,20 +6319,10 @@
         <w:t xml:space="preserve"> </w:t>
       </w:r>
       <w:r>
-        <w:t>(</w:t>
-      </w:r>
-      <w:r>
-        <w:t>Sá, F.,</w:t>
-      </w:r>
-      <w:r>
-        <w:t xml:space="preserve"> et al. 2014)</w:t>
-      </w:r>
-      <w:r>
-        <w:t xml:space="preserve"> </w:t>
-      </w:r>
-      <w:r>
-        <w:lastRenderedPageBreak/>
-        <w:t>Alanezi, Kamil and Basri did a proposal to measure quality of e-Government services, here Securi</w:t>
+        <w:t>(Sá, F., et al. 2014)</w:t>
+      </w:r>
+      <w:r>
+        <w:t xml:space="preserve"> Alanezi, Kamil and Basri did a proposal to measure quality of e-Government services, here Securi</w:t>
       </w:r>
       <w:r>
         <w:t>ty was considered as part of conception</w:t>
@@ -6039,13 +6354,7 @@
         <w:t>tandard frameworks for electronic governments service portals are still in early age</w:t>
       </w:r>
       <w:r>
-        <w:t xml:space="preserve"> (</w:t>
-      </w:r>
-      <w:r>
-        <w:t>Sarantis, D.,</w:t>
-      </w:r>
-      <w:r>
-        <w:t xml:space="preserve"> et al. 2009)</w:t>
+        <w:t xml:space="preserve"> (Sarantis, D., et al. 2009)</w:t>
       </w:r>
       <w:r>
         <w:t xml:space="preserve">, </w:t>
@@ -6198,11 +6507,11 @@
       <w:pPr>
         <w:pStyle w:val="Heading2"/>
       </w:pPr>
-      <w:bookmarkStart w:id="14" w:name="_Toc436916730"/>
+      <w:bookmarkStart w:id="15" w:name="_Toc436916730"/>
       <w:r>
         <w:t>E-infrastructure</w:t>
       </w:r>
-      <w:bookmarkEnd w:id="14"/>
+      <w:bookmarkEnd w:id="15"/>
     </w:p>
     <w:p>
       <w:pPr>
@@ -6223,16 +6532,17 @@
         <w:t>ure is called information infra</w:t>
       </w:r>
       <w:r>
-        <w:t xml:space="preserve">structure (Eriksson, O., &amp; Goldkuhl, G. </w:t>
-      </w:r>
-      <w:r>
-        <w:t>2013)</w:t>
+        <w:t>structure (Eriksson, O., &amp; Goldkuhl, G. 2013)</w:t>
       </w:r>
       <w:r>
         <w:t>. E-infra</w:t>
       </w:r>
       <w:r>
-        <w:t>structures usually from only when various applications mege allowing dissimilar application s to be linked into networ</w:t>
+        <w:t xml:space="preserve">structures usually from only when various applications mege </w:t>
+      </w:r>
+      <w:r>
+        <w:lastRenderedPageBreak/>
+        <w:t>allowing dissimilar application s to be linked into networ</w:t>
       </w:r>
       <w:r>
         <w:t xml:space="preserve">ks, design of e-infraestructure never starts in a green-field situation, this means that the central problem is how to integrate existing applications, which are locally controlled by different organizations into an interoperable distributed e-infrestructure </w:t>
@@ -6247,11 +6557,7 @@
         <w:t>e</w:t>
       </w:r>
       <w:r>
-        <w:t xml:space="preserve">en applications from different agencies in order to provide high quality services to both, </w:t>
-      </w:r>
-      <w:r>
-        <w:lastRenderedPageBreak/>
-        <w:t>businesses and citizens.</w:t>
+        <w:t>en applications from different agencies in order to provide high quality services to both, businesses and citizens.</w:t>
       </w:r>
       <w:r>
         <w:t xml:space="preserve"> </w:t>
@@ -6339,7 +6645,19 @@
         <w:rPr>
           <w:lang w:val="en-GB"/>
         </w:rPr>
-        <w:t>Interoperability is accomplished by e-infrastructures. Knowledge of how to develop e-infrastructures in the public sector is still limited.</w:t>
+        <w:t>Interoperability is accomplished by e-infrastructures. Knowledge of how to deve</w:t>
+      </w:r>
+      <w:r>
+        <w:rPr>
+          <w:lang w:val="en-GB"/>
+        </w:rPr>
+        <w:t>l</w:t>
+      </w:r>
+      <w:r>
+        <w:rPr>
+          <w:lang w:val="en-GB"/>
+        </w:rPr>
+        <w:t>op e-infrastructures in the public sector is still limited.</w:t>
       </w:r>
     </w:p>
     <w:p>
@@ -6396,7 +6714,19 @@
         <w:rPr>
           <w:lang w:val="en-GB"/>
         </w:rPr>
-        <w:t xml:space="preserve">Central problem is how to integrate existing applications, which are locally controlled by different organizations into an interoperable distributed e-infrastructure </w:t>
+        <w:t>Central problem is how to integrate existing applications, which are locally co</w:t>
+      </w:r>
+      <w:r>
+        <w:rPr>
+          <w:lang w:val="en-GB"/>
+        </w:rPr>
+        <w:t>n</w:t>
+      </w:r>
+      <w:r>
+        <w:rPr>
+          <w:lang w:val="en-GB"/>
+        </w:rPr>
+        <w:t xml:space="preserve">trolled by different organizations into an interoperable distributed e-infrastructure </w:t>
       </w:r>
       <w:r>
         <w:rPr>
@@ -6416,7 +6746,7 @@
       <w:pPr>
         <w:pStyle w:val="Heading2"/>
       </w:pPr>
-      <w:bookmarkStart w:id="15" w:name="_Toc436916731"/>
+      <w:bookmarkStart w:id="16" w:name="_Toc436916731"/>
       <w:r>
         <w:t>E-service</w:t>
       </w:r>
@@ -6426,7 +6756,7 @@
       <w:r>
         <w:t xml:space="preserve"> Providers</w:t>
       </w:r>
-      <w:bookmarkEnd w:id="15"/>
+      <w:bookmarkEnd w:id="16"/>
     </w:p>
     <w:p>
       <w:pPr>
@@ -6439,7 +6769,19 @@
         <w:rPr>
           <w:lang w:val="en-GB"/>
         </w:rPr>
-        <w:t xml:space="preserve">Around trust and trustworthiness there have been several researches. A trustworthy service is considered to have as minimum a set of elements, those are: preserve and respect the privacy concern of its users, be reliable and be delivered with the top level business integrity. Continuous growth of e-Services economy is a trigger for stakeholders to adopt trustworthiness as critical component of offered e-services. Eight elements fundamental for trustworthiness of e-services </w:t>
+        <w:t>Around trust and trustworthiness there have been several researches. A trustworthy service is considered to have as minimum a set of elements, those are: preserve and respect the privacy concern of its users, be reliable and be delivered with the top level business inte</w:t>
+      </w:r>
+      <w:r>
+        <w:rPr>
+          <w:lang w:val="en-GB"/>
+        </w:rPr>
+        <w:t>g</w:t>
+      </w:r>
+      <w:r>
+        <w:rPr>
+          <w:lang w:val="en-GB"/>
+        </w:rPr>
+        <w:t xml:space="preserve">rity. Continuous growth of e-Services economy is a trigger for stakeholders to adopt trustworthiness as critical component of offered e-services. Eight elements fundamental for trustworthiness of e-services </w:t>
       </w:r>
       <w:r>
         <w:rPr>
@@ -6559,7 +6901,19 @@
         <w:rPr>
           <w:lang w:val="en-GB"/>
         </w:rPr>
-        <w:t>. Relevant point about those identified elements is a developed tool for the quantitative assessment of trustworthiness, it has two parts one for evaluating the e-service provider and other part to assess the e-service provider from the user's perspective</w:t>
+        <w:t>. Relevant point about those identified elements is a developed tool for the quantitative a</w:t>
+      </w:r>
+      <w:r>
+        <w:rPr>
+          <w:lang w:val="en-GB"/>
+        </w:rPr>
+        <w:t>s</w:t>
+      </w:r>
+      <w:r>
+        <w:rPr>
+          <w:lang w:val="en-GB"/>
+        </w:rPr>
+        <w:t>sessment of trustworthiness, it has two parts one for evaluating the e-service provider and other part to assess the e-service provider from the user's perspective</w:t>
       </w:r>
       <w:r>
         <w:rPr>
@@ -6568,13 +6922,7 @@
         <w:t xml:space="preserve"> (</w:t>
       </w:r>
       <w:r>
-        <w:t>Os</w:t>
-      </w:r>
-      <w:r>
-        <w:t xml:space="preserve">tasius, E., &amp; Petraviciute, Z. </w:t>
-      </w:r>
-      <w:r>
-        <w:t>2010)</w:t>
+        <w:t>Ostasius, E., &amp; Petraviciute, Z. 2010)</w:t>
       </w:r>
       <w:r>
         <w:rPr>
@@ -6704,6 +7052,7 @@
         <w:spacing w:line="240" w:lineRule="auto"/>
       </w:pPr>
       <w:r>
+        <w:lastRenderedPageBreak/>
         <w:t>A model has to have measures on its methods.</w:t>
       </w:r>
     </w:p>
@@ -6765,7 +7114,6 @@
         <w:spacing w:line="240" w:lineRule="auto"/>
       </w:pPr>
       <w:r>
-        <w:lastRenderedPageBreak/>
         <w:t>For construction of the evaluation criteria is recommended to use Model for Service-Oriented Architecture, service categorization, and elements of the e-service model.</w:t>
       </w:r>
     </w:p>
@@ -6885,18 +7233,17 @@
       <w:pPr>
         <w:pStyle w:val="Heading1"/>
       </w:pPr>
-      <w:bookmarkStart w:id="16" w:name="_Toc164946306"/>
-      <w:bookmarkStart w:id="17" w:name="_Toc164946393"/>
-      <w:bookmarkStart w:id="18" w:name="_Toc164947852"/>
-      <w:bookmarkStart w:id="19" w:name="_Toc164949068"/>
-      <w:bookmarkStart w:id="20" w:name="_Toc162980680"/>
-      <w:bookmarkStart w:id="21" w:name="_Toc164446291"/>
-      <w:bookmarkStart w:id="22" w:name="_Toc164946307"/>
-      <w:bookmarkStart w:id="23" w:name="_Toc164946394"/>
-      <w:bookmarkStart w:id="24" w:name="_Toc164947853"/>
-      <w:bookmarkStart w:id="25" w:name="_Toc164949069"/>
-      <w:bookmarkStart w:id="26" w:name="_Toc436916732"/>
-      <w:bookmarkEnd w:id="16"/>
+      <w:bookmarkStart w:id="17" w:name="_Toc164946306"/>
+      <w:bookmarkStart w:id="18" w:name="_Toc164946393"/>
+      <w:bookmarkStart w:id="19" w:name="_Toc164947852"/>
+      <w:bookmarkStart w:id="20" w:name="_Toc164949068"/>
+      <w:bookmarkStart w:id="21" w:name="_Toc162980680"/>
+      <w:bookmarkStart w:id="22" w:name="_Toc164446291"/>
+      <w:bookmarkStart w:id="23" w:name="_Toc164946307"/>
+      <w:bookmarkStart w:id="24" w:name="_Toc164946394"/>
+      <w:bookmarkStart w:id="25" w:name="_Toc164947853"/>
+      <w:bookmarkStart w:id="26" w:name="_Toc164949069"/>
+      <w:bookmarkStart w:id="27" w:name="_Toc436916732"/>
       <w:bookmarkEnd w:id="17"/>
       <w:bookmarkEnd w:id="18"/>
       <w:bookmarkEnd w:id="19"/>
@@ -6906,11 +7253,12 @@
       <w:bookmarkEnd w:id="23"/>
       <w:bookmarkEnd w:id="24"/>
       <w:bookmarkEnd w:id="25"/>
+      <w:bookmarkEnd w:id="26"/>
       <w:r>
         <w:lastRenderedPageBreak/>
         <w:t>Understanding e-service concept</w:t>
       </w:r>
-      <w:bookmarkEnd w:id="26"/>
+      <w:bookmarkEnd w:id="27"/>
     </w:p>
     <w:p>
       <w:pPr>
@@ -7435,8 +7783,6 @@
         </w:rPr>
         <w:t>dimensions</w:t>
       </w:r>
-      <w:bookmarkStart w:id="27" w:name="_GoBack"/>
-      <w:bookmarkEnd w:id="27"/>
       <w:r>
         <w:rPr>
           <w:lang w:val="en-GB"/>
@@ -7812,7 +8158,7 @@
           </w:tblPr>
           <w:tblGrid>
             <w:gridCol w:w="475"/>
-            <w:gridCol w:w="8268"/>
+            <w:gridCol w:w="8358"/>
           </w:tblGrid>
           <w:tr>
             <w:trPr>
@@ -8382,7 +8728,7 @@
       </w:sdtContent>
     </w:sdt>
     <w:sectPr>
-      <w:footerReference w:type="default" r:id="rId10"/>
+      <w:footerReference w:type="default" r:id="rId11"/>
       <w:pgSz w:w="11907" w:h="16839" w:code="9"/>
       <w:pgMar w:top="1440" w:right="1440" w:bottom="1440" w:left="1440" w:header="709" w:footer="709" w:gutter="284"/>
       <w:cols w:space="708"/>
@@ -8394,7 +8740,7 @@
 </file>
 
 <file path=word/endnotes.xml><?xml version="1.0" encoding="utf-8"?>
-<w:endnotes xmlns:wpc="http://schemas.microsoft.com/office/word/2010/wordprocessingCanvas" xmlns:mc="http://schemas.openxmlformats.org/markup-compatibility/2006" xmlns:o="urn:schemas-microsoft-com:office:office" xmlns:r="http://schemas.openxmlformats.org/officeDocument/2006/relationships" xmlns:m="http://schemas.openxmlformats.org/officeDocument/2006/math" xmlns:v="urn:schemas-microsoft-com:vml" xmlns:wp14="http://schemas.microsoft.com/office/word/2010/wordprocessingDrawing" xmlns:wp="http://schemas.openxmlformats.org/drawingml/2006/wordprocessingDrawing" xmlns:w10="urn:schemas-microsoft-com:office:word" xmlns:w="http://schemas.openxmlformats.org/wordprocessingml/2006/main" xmlns:w14="http://schemas.microsoft.com/office/word/2010/wordml" xmlns:w15="http://schemas.microsoft.com/office/word/2012/wordml" xmlns:wpg="http://schemas.microsoft.com/office/word/2010/wordprocessingGroup" xmlns:wpi="http://schemas.microsoft.com/office/word/2010/wordprocessingInk" xmlns:wne="http://schemas.microsoft.com/office/word/2006/wordml" xmlns:wps="http://schemas.microsoft.com/office/word/2010/wordprocessingShape" mc:Ignorable="w14 w15 wp14">
+<w:endnotes xmlns:wpc="http://schemas.microsoft.com/office/word/2010/wordprocessingCanvas" xmlns:mo="http://schemas.microsoft.com/office/mac/office/2008/main" xmlns:mc="http://schemas.openxmlformats.org/markup-compatibility/2006" xmlns:mv="urn:schemas-microsoft-com:mac:vml" xmlns:o="urn:schemas-microsoft-com:office:office" xmlns:r="http://schemas.openxmlformats.org/officeDocument/2006/relationships" xmlns:m="http://schemas.openxmlformats.org/officeDocument/2006/math" xmlns:v="urn:schemas-microsoft-com:vml" xmlns:wp14="http://schemas.microsoft.com/office/word/2010/wordprocessingDrawing" xmlns:wp="http://schemas.openxmlformats.org/drawingml/2006/wordprocessingDrawing" xmlns:w10="urn:schemas-microsoft-com:office:word" xmlns:w="http://schemas.openxmlformats.org/wordprocessingml/2006/main" xmlns:w14="http://schemas.microsoft.com/office/word/2010/wordml" xmlns:wpg="http://schemas.microsoft.com/office/word/2010/wordprocessingGroup" xmlns:wpi="http://schemas.microsoft.com/office/word/2010/wordprocessingInk" xmlns:wne="http://schemas.microsoft.com/office/word/2006/wordml" xmlns:wps="http://schemas.microsoft.com/office/word/2010/wordprocessingShape" mc:Ignorable="w14 wp14">
   <w:endnote w:type="separator" w:id="-1">
     <w:p>
       <w:pPr>
@@ -8419,7 +8765,7 @@
 </file>
 
 <file path=word/footer1.xml><?xml version="1.0" encoding="utf-8"?>
-<w:ftr xmlns:wpc="http://schemas.microsoft.com/office/word/2010/wordprocessingCanvas" xmlns:mc="http://schemas.openxmlformats.org/markup-compatibility/2006" xmlns:o="urn:schemas-microsoft-com:office:office" xmlns:r="http://schemas.openxmlformats.org/officeDocument/2006/relationships" xmlns:m="http://schemas.openxmlformats.org/officeDocument/2006/math" xmlns:v="urn:schemas-microsoft-com:vml" xmlns:wp14="http://schemas.microsoft.com/office/word/2010/wordprocessingDrawing" xmlns:wp="http://schemas.openxmlformats.org/drawingml/2006/wordprocessingDrawing" xmlns:w10="urn:schemas-microsoft-com:office:word" xmlns:w="http://schemas.openxmlformats.org/wordprocessingml/2006/main" xmlns:w14="http://schemas.microsoft.com/office/word/2010/wordml" xmlns:w15="http://schemas.microsoft.com/office/word/2012/wordml" xmlns:wpg="http://schemas.microsoft.com/office/word/2010/wordprocessingGroup" xmlns:wpi="http://schemas.microsoft.com/office/word/2010/wordprocessingInk" xmlns:wne="http://schemas.microsoft.com/office/word/2006/wordml" xmlns:wps="http://schemas.microsoft.com/office/word/2010/wordprocessingShape" mc:Ignorable="w14 w15 wp14">
+<w:ftr xmlns:wpc="http://schemas.microsoft.com/office/word/2010/wordprocessingCanvas" xmlns:mo="http://schemas.microsoft.com/office/mac/office/2008/main" xmlns:mc="http://schemas.openxmlformats.org/markup-compatibility/2006" xmlns:mv="urn:schemas-microsoft-com:mac:vml" xmlns:o="urn:schemas-microsoft-com:office:office" xmlns:r="http://schemas.openxmlformats.org/officeDocument/2006/relationships" xmlns:m="http://schemas.openxmlformats.org/officeDocument/2006/math" xmlns:v="urn:schemas-microsoft-com:vml" xmlns:wp14="http://schemas.microsoft.com/office/word/2010/wordprocessingDrawing" xmlns:wp="http://schemas.openxmlformats.org/drawingml/2006/wordprocessingDrawing" xmlns:w10="urn:schemas-microsoft-com:office:word" xmlns:w="http://schemas.openxmlformats.org/wordprocessingml/2006/main" xmlns:w14="http://schemas.microsoft.com/office/word/2010/wordml" xmlns:wpg="http://schemas.microsoft.com/office/word/2010/wordprocessingGroup" xmlns:wpi="http://schemas.microsoft.com/office/word/2010/wordprocessingInk" xmlns:wne="http://schemas.microsoft.com/office/word/2006/wordml" xmlns:wps="http://schemas.microsoft.com/office/word/2010/wordprocessingShape" mc:Ignorable="w14 wp14">
   <w:sdt>
     <w:sdtPr>
       <w:id w:val="41247611"/>
@@ -8448,7 +8794,7 @@
           <w:rPr>
             <w:noProof/>
           </w:rPr>
-          <w:t>18</w:t>
+          <w:t>4</w:t>
         </w:r>
         <w:r>
           <w:rPr>
@@ -8468,7 +8814,7 @@
 </file>
 
 <file path=word/footnotes.xml><?xml version="1.0" encoding="utf-8"?>
-<w:footnotes xmlns:wpc="http://schemas.microsoft.com/office/word/2010/wordprocessingCanvas" xmlns:mc="http://schemas.openxmlformats.org/markup-compatibility/2006" xmlns:o="urn:schemas-microsoft-com:office:office" xmlns:r="http://schemas.openxmlformats.org/officeDocument/2006/relationships" xmlns:m="http://schemas.openxmlformats.org/officeDocument/2006/math" xmlns:v="urn:schemas-microsoft-com:vml" xmlns:wp14="http://schemas.microsoft.com/office/word/2010/wordprocessingDrawing" xmlns:wp="http://schemas.openxmlformats.org/drawingml/2006/wordprocessingDrawing" xmlns:w10="urn:schemas-microsoft-com:office:word" xmlns:w="http://schemas.openxmlformats.org/wordprocessingml/2006/main" xmlns:w14="http://schemas.microsoft.com/office/word/2010/wordml" xmlns:w15="http://schemas.microsoft.com/office/word/2012/wordml" xmlns:wpg="http://schemas.microsoft.com/office/word/2010/wordprocessingGroup" xmlns:wpi="http://schemas.microsoft.com/office/word/2010/wordprocessingInk" xmlns:wne="http://schemas.microsoft.com/office/word/2006/wordml" xmlns:wps="http://schemas.microsoft.com/office/word/2010/wordprocessingShape" mc:Ignorable="w14 w15 wp14">
+<w:footnotes xmlns:wpc="http://schemas.microsoft.com/office/word/2010/wordprocessingCanvas" xmlns:mo="http://schemas.microsoft.com/office/mac/office/2008/main" xmlns:mc="http://schemas.openxmlformats.org/markup-compatibility/2006" xmlns:mv="urn:schemas-microsoft-com:mac:vml" xmlns:o="urn:schemas-microsoft-com:office:office" xmlns:r="http://schemas.openxmlformats.org/officeDocument/2006/relationships" xmlns:m="http://schemas.openxmlformats.org/officeDocument/2006/math" xmlns:v="urn:schemas-microsoft-com:vml" xmlns:wp14="http://schemas.microsoft.com/office/word/2010/wordprocessingDrawing" xmlns:wp="http://schemas.openxmlformats.org/drawingml/2006/wordprocessingDrawing" xmlns:w10="urn:schemas-microsoft-com:office:word" xmlns:w="http://schemas.openxmlformats.org/wordprocessingml/2006/main" xmlns:w14="http://schemas.microsoft.com/office/word/2010/wordml" xmlns:wpg="http://schemas.microsoft.com/office/word/2010/wordprocessingGroup" xmlns:wpi="http://schemas.microsoft.com/office/word/2010/wordprocessingInk" xmlns:wne="http://schemas.microsoft.com/office/word/2006/wordml" xmlns:wps="http://schemas.microsoft.com/office/word/2010/wordprocessingShape" mc:Ignorable="w14 wp14">
   <w:footnote w:type="separator" w:id="-1">
     <w:p>
       <w:pPr>
@@ -8493,8 +8839,8 @@
 </file>
 
 <file path=word/numbering.xml><?xml version="1.0" encoding="utf-8"?>
-<w:numbering xmlns:wpc="http://schemas.microsoft.com/office/word/2010/wordprocessingCanvas" xmlns:mc="http://schemas.openxmlformats.org/markup-compatibility/2006" xmlns:o="urn:schemas-microsoft-com:office:office" xmlns:r="http://schemas.openxmlformats.org/officeDocument/2006/relationships" xmlns:m="http://schemas.openxmlformats.org/officeDocument/2006/math" xmlns:v="urn:schemas-microsoft-com:vml" xmlns:wp14="http://schemas.microsoft.com/office/word/2010/wordprocessingDrawing" xmlns:wp="http://schemas.openxmlformats.org/drawingml/2006/wordprocessingDrawing" xmlns:w10="urn:schemas-microsoft-com:office:word" xmlns:w="http://schemas.openxmlformats.org/wordprocessingml/2006/main" xmlns:w14="http://schemas.microsoft.com/office/word/2010/wordml" xmlns:w15="http://schemas.microsoft.com/office/word/2012/wordml" xmlns:wpg="http://schemas.microsoft.com/office/word/2010/wordprocessingGroup" xmlns:wpi="http://schemas.microsoft.com/office/word/2010/wordprocessingInk" xmlns:wne="http://schemas.microsoft.com/office/word/2006/wordml" xmlns:wps="http://schemas.microsoft.com/office/word/2010/wordprocessingShape" mc:Ignorable="w14 w15 wp14">
-  <w:abstractNum w:abstractNumId="0" w15:restartNumberingAfterBreak="0">
+<w:numbering xmlns:wpc="http://schemas.microsoft.com/office/word/2010/wordprocessingCanvas" xmlns:mo="http://schemas.microsoft.com/office/mac/office/2008/main" xmlns:mc="http://schemas.openxmlformats.org/markup-compatibility/2006" xmlns:mv="urn:schemas-microsoft-com:mac:vml" xmlns:o="urn:schemas-microsoft-com:office:office" xmlns:r="http://schemas.openxmlformats.org/officeDocument/2006/relationships" xmlns:m="http://schemas.openxmlformats.org/officeDocument/2006/math" xmlns:v="urn:schemas-microsoft-com:vml" xmlns:wp14="http://schemas.microsoft.com/office/word/2010/wordprocessingDrawing" xmlns:wp="http://schemas.openxmlformats.org/drawingml/2006/wordprocessingDrawing" xmlns:w10="urn:schemas-microsoft-com:office:word" xmlns:w="http://schemas.openxmlformats.org/wordprocessingml/2006/main" xmlns:w14="http://schemas.microsoft.com/office/word/2010/wordml" xmlns:wpg="http://schemas.microsoft.com/office/word/2010/wordprocessingGroup" xmlns:wpi="http://schemas.microsoft.com/office/word/2010/wordprocessingInk" xmlns:wne="http://schemas.microsoft.com/office/word/2006/wordml" xmlns:wps="http://schemas.microsoft.com/office/word/2010/wordprocessingShape" mc:Ignorable="w14 wp14">
+  <w:abstractNum w:abstractNumId="0">
     <w:nsid w:val="0A6B49BD"/>
     <w:multiLevelType w:val="hybridMultilevel"/>
     <w:tmpl w:val="2DCC5F86"/>
@@ -8580,7 +8926,7 @@
       </w:pPr>
     </w:lvl>
   </w:abstractNum>
-  <w:abstractNum w:abstractNumId="1" w15:restartNumberingAfterBreak="0">
+  <w:abstractNum w:abstractNumId="1">
     <w:nsid w:val="0E8A6EF6"/>
     <w:multiLevelType w:val="hybridMultilevel"/>
     <w:tmpl w:val="4E022738"/>
@@ -8666,7 +9012,7 @@
       </w:pPr>
     </w:lvl>
   </w:abstractNum>
-  <w:abstractNum w:abstractNumId="2" w15:restartNumberingAfterBreak="0">
+  <w:abstractNum w:abstractNumId="2">
     <w:nsid w:val="104B44F9"/>
     <w:multiLevelType w:val="hybridMultilevel"/>
     <w:tmpl w:val="9DF8A81C"/>
@@ -8779,7 +9125,7 @@
       </w:rPr>
     </w:lvl>
   </w:abstractNum>
-  <w:abstractNum w:abstractNumId="3" w15:restartNumberingAfterBreak="0">
+  <w:abstractNum w:abstractNumId="3">
     <w:nsid w:val="10DC6B9B"/>
     <w:multiLevelType w:val="multilevel"/>
     <w:tmpl w:val="B98E2FCC"/>
@@ -8898,7 +9244,7 @@
       </w:pPr>
     </w:lvl>
   </w:abstractNum>
-  <w:abstractNum w:abstractNumId="4" w15:restartNumberingAfterBreak="0">
+  <w:abstractNum w:abstractNumId="4">
     <w:nsid w:val="242C5F3D"/>
     <w:multiLevelType w:val="hybridMultilevel"/>
     <w:tmpl w:val="C2CC941E"/>
@@ -8984,7 +9330,7 @@
       </w:pPr>
     </w:lvl>
   </w:abstractNum>
-  <w:abstractNum w:abstractNumId="5" w15:restartNumberingAfterBreak="0">
+  <w:abstractNum w:abstractNumId="5">
     <w:nsid w:val="2EF63E04"/>
     <w:multiLevelType w:val="hybridMultilevel"/>
     <w:tmpl w:val="9EDE4BE8"/>
@@ -9071,7 +9417,7 @@
       </w:pPr>
     </w:lvl>
   </w:abstractNum>
-  <w:abstractNum w:abstractNumId="6" w15:restartNumberingAfterBreak="0">
+  <w:abstractNum w:abstractNumId="6">
     <w:nsid w:val="67545F98"/>
     <w:multiLevelType w:val="hybridMultilevel"/>
     <w:tmpl w:val="14AC6DF6"/>
@@ -9157,7 +9503,7 @@
       </w:pPr>
     </w:lvl>
   </w:abstractNum>
-  <w:abstractNum w:abstractNumId="7" w15:restartNumberingAfterBreak="0">
+  <w:abstractNum w:abstractNumId="7">
     <w:nsid w:val="7E943701"/>
     <w:multiLevelType w:val="hybridMultilevel"/>
     <w:tmpl w:val="D94CED86"/>
@@ -9243,7 +9589,7 @@
       </w:pPr>
     </w:lvl>
   </w:abstractNum>
-  <w:abstractNum w:abstractNumId="8" w15:restartNumberingAfterBreak="0">
+  <w:abstractNum w:abstractNumId="8">
     <w:nsid w:val="7EB81DCC"/>
     <w:multiLevelType w:val="hybridMultilevel"/>
     <w:tmpl w:val="90E4ED6E"/>
@@ -9388,7 +9734,7 @@
 </file>
 
 <file path=word/styles.xml><?xml version="1.0" encoding="utf-8"?>
-<w:styles xmlns:mc="http://schemas.openxmlformats.org/markup-compatibility/2006" xmlns:r="http://schemas.openxmlformats.org/officeDocument/2006/relationships" xmlns:w="http://schemas.openxmlformats.org/wordprocessingml/2006/main" xmlns:w14="http://schemas.microsoft.com/office/word/2010/wordml" xmlns:w15="http://schemas.microsoft.com/office/word/2012/wordml" mc:Ignorable="w14 w15">
+<w:styles xmlns:mc="http://schemas.openxmlformats.org/markup-compatibility/2006" xmlns:r="http://schemas.openxmlformats.org/officeDocument/2006/relationships" xmlns:w="http://schemas.openxmlformats.org/wordprocessingml/2006/main" xmlns:w14="http://schemas.microsoft.com/office/word/2010/wordml" mc:Ignorable="w14">
   <w:docDefaults>
     <w:rPrDefault>
       <w:rPr>
@@ -9404,378 +9750,152 @@
       </w:pPr>
     </w:pPrDefault>
   </w:docDefaults>
-  <w:latentStyles w:defLockedState="0" w:defUIPriority="99" w:defSemiHidden="0" w:defUnhideWhenUsed="0" w:defQFormat="0" w:count="371">
-    <w:lsdException w:name="Normal" w:uiPriority="0" w:qFormat="1"/>
-    <w:lsdException w:name="heading 1" w:uiPriority="9" w:qFormat="1"/>
-    <w:lsdException w:name="heading 2" w:uiPriority="9" w:qFormat="1"/>
-    <w:lsdException w:name="heading 3" w:semiHidden="1" w:uiPriority="9" w:unhideWhenUsed="1" w:qFormat="1"/>
-    <w:lsdException w:name="heading 4" w:semiHidden="1" w:uiPriority="9" w:unhideWhenUsed="1" w:qFormat="1"/>
-    <w:lsdException w:name="heading 5" w:semiHidden="1" w:uiPriority="9" w:unhideWhenUsed="1" w:qFormat="1"/>
-    <w:lsdException w:name="heading 6" w:semiHidden="1" w:uiPriority="9" w:unhideWhenUsed="1" w:qFormat="1"/>
-    <w:lsdException w:name="heading 7" w:semiHidden="1" w:uiPriority="9" w:unhideWhenUsed="1" w:qFormat="1"/>
-    <w:lsdException w:name="heading 8" w:semiHidden="1" w:uiPriority="9" w:unhideWhenUsed="1" w:qFormat="1"/>
-    <w:lsdException w:name="heading 9" w:semiHidden="1" w:uiPriority="9" w:unhideWhenUsed="1" w:qFormat="1"/>
-    <w:lsdException w:name="index 1" w:semiHidden="1" w:unhideWhenUsed="1"/>
-    <w:lsdException w:name="index 2" w:semiHidden="1" w:unhideWhenUsed="1"/>
-    <w:lsdException w:name="index 3" w:semiHidden="1" w:unhideWhenUsed="1"/>
-    <w:lsdException w:name="index 4" w:semiHidden="1" w:unhideWhenUsed="1"/>
-    <w:lsdException w:name="index 5" w:semiHidden="1" w:unhideWhenUsed="1"/>
-    <w:lsdException w:name="index 6" w:semiHidden="1" w:unhideWhenUsed="1"/>
-    <w:lsdException w:name="index 7" w:semiHidden="1" w:unhideWhenUsed="1"/>
-    <w:lsdException w:name="index 8" w:semiHidden="1" w:unhideWhenUsed="1"/>
-    <w:lsdException w:name="index 9" w:semiHidden="1" w:unhideWhenUsed="1"/>
-    <w:lsdException w:name="toc 1" w:semiHidden="1" w:uiPriority="39" w:unhideWhenUsed="1" w:qFormat="1"/>
-    <w:lsdException w:name="toc 2" w:semiHidden="1" w:uiPriority="39" w:unhideWhenUsed="1" w:qFormat="1"/>
-    <w:lsdException w:name="toc 3" w:semiHidden="1" w:uiPriority="39" w:unhideWhenUsed="1" w:qFormat="1"/>
-    <w:lsdException w:name="toc 4" w:semiHidden="1" w:uiPriority="39" w:unhideWhenUsed="1" w:qFormat="1"/>
-    <w:lsdException w:name="toc 5" w:semiHidden="1" w:uiPriority="39" w:unhideWhenUsed="1" w:qFormat="1"/>
-    <w:lsdException w:name="toc 6" w:semiHidden="1" w:uiPriority="39" w:unhideWhenUsed="1" w:qFormat="1"/>
-    <w:lsdException w:name="toc 7" w:semiHidden="1" w:uiPriority="39" w:unhideWhenUsed="1" w:qFormat="1"/>
-    <w:lsdException w:name="toc 8" w:semiHidden="1" w:uiPriority="39" w:unhideWhenUsed="1" w:qFormat="1"/>
-    <w:lsdException w:name="toc 9" w:semiHidden="1" w:uiPriority="39" w:unhideWhenUsed="1" w:qFormat="1"/>
-    <w:lsdException w:name="Normal Indent" w:semiHidden="1" w:unhideWhenUsed="1"/>
-    <w:lsdException w:name="footnote text" w:semiHidden="1" w:unhideWhenUsed="1"/>
-    <w:lsdException w:name="annotation text" w:semiHidden="1" w:unhideWhenUsed="1"/>
-    <w:lsdException w:name="header" w:semiHidden="1" w:unhideWhenUsed="1"/>
-    <w:lsdException w:name="footer" w:semiHidden="1" w:unhideWhenUsed="1"/>
-    <w:lsdException w:name="index heading" w:semiHidden="1" w:unhideWhenUsed="1"/>
-    <w:lsdException w:name="caption" w:semiHidden="1" w:uiPriority="35" w:unhideWhenUsed="1" w:qFormat="1"/>
-    <w:lsdException w:name="table of figures" w:semiHidden="1" w:unhideWhenUsed="1"/>
-    <w:lsdException w:name="envelope address" w:semiHidden="1" w:unhideWhenUsed="1"/>
-    <w:lsdException w:name="envelope return" w:semiHidden="1" w:unhideWhenUsed="1"/>
-    <w:lsdException w:name="footnote reference" w:semiHidden="1" w:unhideWhenUsed="1"/>
-    <w:lsdException w:name="annotation reference" w:semiHidden="1" w:unhideWhenUsed="1"/>
-    <w:lsdException w:name="line number" w:semiHidden="1" w:unhideWhenUsed="1"/>
-    <w:lsdException w:name="page number" w:semiHidden="1" w:unhideWhenUsed="1"/>
-    <w:lsdException w:name="endnote reference" w:semiHidden="1" w:unhideWhenUsed="1"/>
-    <w:lsdException w:name="endnote text" w:semiHidden="1" w:unhideWhenUsed="1"/>
-    <w:lsdException w:name="table of authorities" w:semiHidden="1" w:unhideWhenUsed="1"/>
-    <w:lsdException w:name="macro" w:semiHidden="1" w:unhideWhenUsed="1"/>
-    <w:lsdException w:name="toa heading" w:semiHidden="1" w:unhideWhenUsed="1"/>
-    <w:lsdException w:name="List" w:semiHidden="1" w:unhideWhenUsed="1"/>
-    <w:lsdException w:name="List Bullet" w:semiHidden="1" w:unhideWhenUsed="1"/>
-    <w:lsdException w:name="List Number" w:semiHidden="1" w:unhideWhenUsed="1"/>
-    <w:lsdException w:name="List 2" w:semiHidden="1" w:unhideWhenUsed="1"/>
-    <w:lsdException w:name="List 3" w:semiHidden="1" w:unhideWhenUsed="1"/>
-    <w:lsdException w:name="List 4" w:semiHidden="1" w:unhideWhenUsed="1"/>
-    <w:lsdException w:name="List 5" w:semiHidden="1" w:unhideWhenUsed="1"/>
-    <w:lsdException w:name="List Bullet 2" w:semiHidden="1" w:unhideWhenUsed="1"/>
-    <w:lsdException w:name="List Bullet 3" w:semiHidden="1" w:unhideWhenUsed="1"/>
-    <w:lsdException w:name="List Bullet 4" w:semiHidden="1" w:unhideWhenUsed="1"/>
-    <w:lsdException w:name="List Bullet 5" w:semiHidden="1" w:unhideWhenUsed="1"/>
-    <w:lsdException w:name="List Number 2" w:semiHidden="1" w:unhideWhenUsed="1"/>
-    <w:lsdException w:name="List Number 3" w:semiHidden="1" w:unhideWhenUsed="1"/>
-    <w:lsdException w:name="List Number 4" w:semiHidden="1" w:unhideWhenUsed="1"/>
-    <w:lsdException w:name="List Number 5" w:semiHidden="1" w:unhideWhenUsed="1"/>
-    <w:lsdException w:name="Title" w:uiPriority="10" w:qFormat="1"/>
-    <w:lsdException w:name="Closing" w:semiHidden="1" w:unhideWhenUsed="1"/>
-    <w:lsdException w:name="Signature" w:semiHidden="1" w:unhideWhenUsed="1"/>
-    <w:lsdException w:name="Default Paragraph Font" w:semiHidden="1" w:unhideWhenUsed="1"/>
-    <w:lsdException w:name="Body Text" w:semiHidden="1" w:unhideWhenUsed="1"/>
-    <w:lsdException w:name="Body Text Indent" w:semiHidden="1" w:unhideWhenUsed="1"/>
-    <w:lsdException w:name="List Continue" w:semiHidden="1" w:unhideWhenUsed="1"/>
-    <w:lsdException w:name="List Continue 2" w:semiHidden="1" w:unhideWhenUsed="1"/>
-    <w:lsdException w:name="List Continue 3" w:semiHidden="1" w:unhideWhenUsed="1"/>
-    <w:lsdException w:name="List Continue 4" w:semiHidden="1" w:unhideWhenUsed="1"/>
-    <w:lsdException w:name="List Continue 5" w:semiHidden="1" w:unhideWhenUsed="1"/>
-    <w:lsdException w:name="Message Header" w:semiHidden="1" w:unhideWhenUsed="1"/>
-    <w:lsdException w:name="Subtitle" w:uiPriority="11" w:qFormat="1"/>
-    <w:lsdException w:name="Salutation" w:semiHidden="1" w:unhideWhenUsed="1"/>
-    <w:lsdException w:name="Date" w:semiHidden="1" w:unhideWhenUsed="1"/>
-    <w:lsdException w:name="Body Text First Indent" w:semiHidden="1" w:unhideWhenUsed="1"/>
-    <w:lsdException w:name="Body Text First Indent 2" w:semiHidden="1" w:unhideWhenUsed="1"/>
-    <w:lsdException w:name="Note Heading" w:semiHidden="1" w:unhideWhenUsed="1"/>
-    <w:lsdException w:name="Body Text 2" w:semiHidden="1" w:unhideWhenUsed="1"/>
-    <w:lsdException w:name="Body Text 3" w:semiHidden="1" w:unhideWhenUsed="1"/>
-    <w:lsdException w:name="Body Text Indent 2" w:semiHidden="1" w:unhideWhenUsed="1"/>
-    <w:lsdException w:name="Body Text Indent 3" w:semiHidden="1" w:unhideWhenUsed="1"/>
-    <w:lsdException w:name="Block Text" w:semiHidden="1" w:unhideWhenUsed="1"/>
-    <w:lsdException w:name="Hyperlink" w:semiHidden="1" w:unhideWhenUsed="1"/>
-    <w:lsdException w:name="FollowedHyperlink" w:semiHidden="1" w:unhideWhenUsed="1"/>
-    <w:lsdException w:name="Strong" w:uiPriority="22" w:qFormat="1"/>
-    <w:lsdException w:name="Emphasis" w:uiPriority="20" w:qFormat="1"/>
-    <w:lsdException w:name="Document Map" w:semiHidden="1" w:unhideWhenUsed="1"/>
-    <w:lsdException w:name="Plain Text" w:semiHidden="1" w:unhideWhenUsed="1"/>
-    <w:lsdException w:name="E-mail Signature" w:semiHidden="1" w:unhideWhenUsed="1"/>
-    <w:lsdException w:name="HTML Top of Form" w:semiHidden="1" w:unhideWhenUsed="1"/>
-    <w:lsdException w:name="HTML Bottom of Form" w:semiHidden="1" w:unhideWhenUsed="1"/>
-    <w:lsdException w:name="Normal (Web)" w:semiHidden="1" w:unhideWhenUsed="1"/>
-    <w:lsdException w:name="HTML Acronym" w:semiHidden="1" w:unhideWhenUsed="1"/>
-    <w:lsdException w:name="HTML Address" w:semiHidden="1" w:unhideWhenUsed="1"/>
-    <w:lsdException w:name="HTML Cite" w:semiHidden="1" w:unhideWhenUsed="1"/>
-    <w:lsdException w:name="HTML Code" w:semiHidden="1" w:unhideWhenUsed="1"/>
-    <w:lsdException w:name="HTML Definition" w:semiHidden="1" w:unhideWhenUsed="1"/>
-    <w:lsdException w:name="HTML Keyboard" w:semiHidden="1" w:unhideWhenUsed="1"/>
-    <w:lsdException w:name="HTML Preformatted" w:semiHidden="1" w:unhideWhenUsed="1"/>
-    <w:lsdException w:name="HTML Sample" w:semiHidden="1" w:unhideWhenUsed="1"/>
-    <w:lsdException w:name="HTML Typewriter" w:semiHidden="1" w:unhideWhenUsed="1"/>
-    <w:lsdException w:name="HTML Variable" w:semiHidden="1" w:unhideWhenUsed="1"/>
-    <w:lsdException w:name="Normal Table" w:semiHidden="1" w:unhideWhenUsed="1"/>
-    <w:lsdException w:name="annotation subject" w:semiHidden="1" w:unhideWhenUsed="1"/>
-    <w:lsdException w:name="No List" w:semiHidden="1" w:unhideWhenUsed="1"/>
-    <w:lsdException w:name="Outline List 1" w:semiHidden="1" w:unhideWhenUsed="1"/>
-    <w:lsdException w:name="Outline List 2" w:semiHidden="1" w:unhideWhenUsed="1"/>
-    <w:lsdException w:name="Outline List 3" w:semiHidden="1" w:unhideWhenUsed="1"/>
-    <w:lsdException w:name="Table Simple 1" w:semiHidden="1" w:unhideWhenUsed="1"/>
-    <w:lsdException w:name="Table Simple 2" w:semiHidden="1" w:unhideWhenUsed="1"/>
-    <w:lsdException w:name="Table Simple 3" w:semiHidden="1" w:unhideWhenUsed="1"/>
-    <w:lsdException w:name="Table Classic 1" w:semiHidden="1" w:unhideWhenUsed="1"/>
-    <w:lsdException w:name="Table Classic 2" w:semiHidden="1" w:unhideWhenUsed="1"/>
-    <w:lsdException w:name="Table Classic 3" w:semiHidden="1" w:unhideWhenUsed="1"/>
-    <w:lsdException w:name="Table Classic 4" w:semiHidden="1" w:unhideWhenUsed="1"/>
-    <w:lsdException w:name="Table Colorful 1" w:semiHidden="1" w:unhideWhenUsed="1"/>
-    <w:lsdException w:name="Table Colorful 2" w:semiHidden="1" w:unhideWhenUsed="1"/>
-    <w:lsdException w:name="Table Colorful 3" w:semiHidden="1" w:unhideWhenUsed="1"/>
-    <w:lsdException w:name="Table Columns 1" w:semiHidden="1" w:unhideWhenUsed="1"/>
-    <w:lsdException w:name="Table Columns 2" w:semiHidden="1" w:unhideWhenUsed="1"/>
-    <w:lsdException w:name="Table Columns 3" w:semiHidden="1" w:unhideWhenUsed="1"/>
-    <w:lsdException w:name="Table Columns 4" w:semiHidden="1" w:unhideWhenUsed="1"/>
-    <w:lsdException w:name="Table Columns 5" w:semiHidden="1" w:unhideWhenUsed="1"/>
-    <w:lsdException w:name="Table Grid 1" w:semiHidden="1" w:unhideWhenUsed="1"/>
-    <w:lsdException w:name="Table Grid 2" w:semiHidden="1" w:unhideWhenUsed="1"/>
-    <w:lsdException w:name="Table Grid 3" w:semiHidden="1" w:unhideWhenUsed="1"/>
-    <w:lsdException w:name="Table Grid 4" w:semiHidden="1" w:unhideWhenUsed="1"/>
-    <w:lsdException w:name="Table Grid 5" w:semiHidden="1" w:unhideWhenUsed="1"/>
-    <w:lsdException w:name="Table Grid 6" w:semiHidden="1" w:unhideWhenUsed="1"/>
-    <w:lsdException w:name="Table Grid 7" w:semiHidden="1" w:unhideWhenUsed="1"/>
-    <w:lsdException w:name="Table Grid 8" w:semiHidden="1" w:unhideWhenUsed="1"/>
-    <w:lsdException w:name="Table List 1" w:semiHidden="1" w:unhideWhenUsed="1"/>
-    <w:lsdException w:name="Table List 2" w:semiHidden="1" w:unhideWhenUsed="1"/>
-    <w:lsdException w:name="Table List 3" w:semiHidden="1" w:unhideWhenUsed="1"/>
-    <w:lsdException w:name="Table List 4" w:semiHidden="1" w:unhideWhenUsed="1"/>
-    <w:lsdException w:name="Table List 5" w:semiHidden="1" w:unhideWhenUsed="1"/>
-    <w:lsdException w:name="Table List 6" w:semiHidden="1" w:unhideWhenUsed="1"/>
-    <w:lsdException w:name="Table List 7" w:semiHidden="1" w:unhideWhenUsed="1"/>
-    <w:lsdException w:name="Table List 8" w:semiHidden="1" w:unhideWhenUsed="1"/>
-    <w:lsdException w:name="Table 3D effects 1" w:semiHidden="1" w:unhideWhenUsed="1"/>
-    <w:lsdException w:name="Table 3D effects 2" w:semiHidden="1" w:unhideWhenUsed="1"/>
-    <w:lsdException w:name="Table 3D effects 3" w:semiHidden="1" w:unhideWhenUsed="1"/>
-    <w:lsdException w:name="Table Contemporary" w:semiHidden="1" w:unhideWhenUsed="1"/>
-    <w:lsdException w:name="Table Elegant" w:semiHidden="1" w:unhideWhenUsed="1"/>
-    <w:lsdException w:name="Table Professional" w:semiHidden="1" w:unhideWhenUsed="1"/>
-    <w:lsdException w:name="Table Subtle 1" w:semiHidden="1" w:unhideWhenUsed="1"/>
-    <w:lsdException w:name="Table Subtle 2" w:semiHidden="1" w:unhideWhenUsed="1"/>
-    <w:lsdException w:name="Table Web 1" w:semiHidden="1" w:unhideWhenUsed="1"/>
-    <w:lsdException w:name="Table Web 2" w:semiHidden="1" w:unhideWhenUsed="1"/>
-    <w:lsdException w:name="Table Web 3" w:semiHidden="1" w:unhideWhenUsed="1"/>
-    <w:lsdException w:name="Balloon Text" w:semiHidden="1" w:unhideWhenUsed="1"/>
-    <w:lsdException w:name="Table Grid" w:uiPriority="59"/>
-    <w:lsdException w:name="Table Theme" w:semiHidden="1" w:unhideWhenUsed="1"/>
-    <w:lsdException w:name="Placeholder Text" w:semiHidden="1"/>
-    <w:lsdException w:name="No Spacing" w:uiPriority="1" w:qFormat="1"/>
-    <w:lsdException w:name="Light Shading" w:uiPriority="60"/>
-    <w:lsdException w:name="Light List" w:uiPriority="61"/>
-    <w:lsdException w:name="Light Grid" w:uiPriority="62"/>
-    <w:lsdException w:name="Medium Shading 1" w:uiPriority="63"/>
-    <w:lsdException w:name="Medium Shading 2" w:uiPriority="64"/>
-    <w:lsdException w:name="Medium List 1" w:uiPriority="65"/>
-    <w:lsdException w:name="Medium List 2" w:uiPriority="66"/>
-    <w:lsdException w:name="Medium Grid 1" w:uiPriority="67"/>
-    <w:lsdException w:name="Medium Grid 2" w:uiPriority="68"/>
-    <w:lsdException w:name="Medium Grid 3" w:uiPriority="69"/>
-    <w:lsdException w:name="Dark List" w:uiPriority="70"/>
-    <w:lsdException w:name="Colorful Shading" w:uiPriority="71"/>
-    <w:lsdException w:name="Colorful List" w:uiPriority="72"/>
-    <w:lsdException w:name="Colorful Grid" w:uiPriority="73"/>
-    <w:lsdException w:name="Light Shading Accent 1" w:uiPriority="60"/>
-    <w:lsdException w:name="Light List Accent 1" w:uiPriority="61"/>
-    <w:lsdException w:name="Light Grid Accent 1" w:uiPriority="62"/>
-    <w:lsdException w:name="Medium Shading 1 Accent 1" w:uiPriority="63"/>
-    <w:lsdException w:name="Medium Shading 2 Accent 1" w:uiPriority="64"/>
-    <w:lsdException w:name="Medium List 1 Accent 1" w:uiPriority="65"/>
-    <w:lsdException w:name="Revision" w:semiHidden="1"/>
-    <w:lsdException w:name="List Paragraph" w:uiPriority="34" w:qFormat="1"/>
-    <w:lsdException w:name="Quote" w:uiPriority="29" w:qFormat="1"/>
-    <w:lsdException w:name="Intense Quote" w:uiPriority="30" w:qFormat="1"/>
-    <w:lsdException w:name="Medium List 2 Accent 1" w:uiPriority="66"/>
-    <w:lsdException w:name="Medium Grid 1 Accent 1" w:uiPriority="67"/>
-    <w:lsdException w:name="Medium Grid 2 Accent 1" w:uiPriority="68"/>
-    <w:lsdException w:name="Medium Grid 3 Accent 1" w:uiPriority="69"/>
-    <w:lsdException w:name="Dark List Accent 1" w:uiPriority="70"/>
-    <w:lsdException w:name="Colorful Shading Accent 1" w:uiPriority="71"/>
-    <w:lsdException w:name="Colorful List Accent 1" w:uiPriority="72"/>
-    <w:lsdException w:name="Colorful Grid Accent 1" w:uiPriority="73"/>
-    <w:lsdException w:name="Light Shading Accent 2" w:uiPriority="60"/>
-    <w:lsdException w:name="Light List Accent 2" w:uiPriority="61"/>
-    <w:lsdException w:name="Light Grid Accent 2" w:uiPriority="62"/>
-    <w:lsdException w:name="Medium Shading 1 Accent 2" w:uiPriority="63"/>
-    <w:lsdException w:name="Medium Shading 2 Accent 2" w:uiPriority="64"/>
-    <w:lsdException w:name="Medium List 1 Accent 2" w:uiPriority="65"/>
-    <w:lsdException w:name="Medium List 2 Accent 2" w:uiPriority="66"/>
-    <w:lsdException w:name="Medium Grid 1 Accent 2" w:uiPriority="67"/>
-    <w:lsdException w:name="Medium Grid 2 Accent 2" w:uiPriority="68"/>
-    <w:lsdException w:name="Medium Grid 3 Accent 2" w:uiPriority="69"/>
-    <w:lsdException w:name="Dark List Accent 2" w:uiPriority="70"/>
-    <w:lsdException w:name="Colorful Shading Accent 2" w:uiPriority="71"/>
-    <w:lsdException w:name="Colorful List Accent 2" w:uiPriority="72"/>
-    <w:lsdException w:name="Colorful Grid Accent 2" w:uiPriority="73"/>
-    <w:lsdException w:name="Light Shading Accent 3" w:uiPriority="60"/>
-    <w:lsdException w:name="Light List Accent 3" w:uiPriority="61"/>
-    <w:lsdException w:name="Light Grid Accent 3" w:uiPriority="62"/>
-    <w:lsdException w:name="Medium Shading 1 Accent 3" w:uiPriority="63"/>
-    <w:lsdException w:name="Medium Shading 2 Accent 3" w:uiPriority="64"/>
-    <w:lsdException w:name="Medium List 1 Accent 3" w:uiPriority="65"/>
-    <w:lsdException w:name="Medium List 2 Accent 3" w:uiPriority="66"/>
-    <w:lsdException w:name="Medium Grid 1 Accent 3" w:uiPriority="67"/>
-    <w:lsdException w:name="Medium Grid 2 Accent 3" w:uiPriority="68"/>
-    <w:lsdException w:name="Medium Grid 3 Accent 3" w:uiPriority="69"/>
-    <w:lsdException w:name="Dark List Accent 3" w:uiPriority="70"/>
-    <w:lsdException w:name="Colorful Shading Accent 3" w:uiPriority="71"/>
-    <w:lsdException w:name="Colorful List Accent 3" w:uiPriority="72"/>
-    <w:lsdException w:name="Colorful Grid Accent 3" w:uiPriority="73"/>
-    <w:lsdException w:name="Light Shading Accent 4" w:uiPriority="60"/>
-    <w:lsdException w:name="Light List Accent 4" w:uiPriority="61"/>
-    <w:lsdException w:name="Light Grid Accent 4" w:uiPriority="62"/>
-    <w:lsdException w:name="Medium Shading 1 Accent 4" w:uiPriority="63"/>
-    <w:lsdException w:name="Medium Shading 2 Accent 4" w:uiPriority="64"/>
-    <w:lsdException w:name="Medium List 1 Accent 4" w:uiPriority="65"/>
-    <w:lsdException w:name="Medium List 2 Accent 4" w:uiPriority="66"/>
-    <w:lsdException w:name="Medium Grid 1 Accent 4" w:uiPriority="67"/>
-    <w:lsdException w:name="Medium Grid 2 Accent 4" w:uiPriority="68"/>
-    <w:lsdException w:name="Medium Grid 3 Accent 4" w:uiPriority="69"/>
-    <w:lsdException w:name="Dark List Accent 4" w:uiPriority="70"/>
-    <w:lsdException w:name="Colorful Shading Accent 4" w:uiPriority="71"/>
-    <w:lsdException w:name="Colorful List Accent 4" w:uiPriority="72"/>
-    <w:lsdException w:name="Colorful Grid Accent 4" w:uiPriority="73"/>
-    <w:lsdException w:name="Light Shading Accent 5" w:uiPriority="60"/>
-    <w:lsdException w:name="Light List Accent 5" w:uiPriority="61"/>
-    <w:lsdException w:name="Light Grid Accent 5" w:uiPriority="62"/>
-    <w:lsdException w:name="Medium Shading 1 Accent 5" w:uiPriority="63"/>
-    <w:lsdException w:name="Medium Shading 2 Accent 5" w:uiPriority="64"/>
-    <w:lsdException w:name="Medium List 1 Accent 5" w:uiPriority="65"/>
-    <w:lsdException w:name="Medium List 2 Accent 5" w:uiPriority="66"/>
-    <w:lsdException w:name="Medium Grid 1 Accent 5" w:uiPriority="67"/>
-    <w:lsdException w:name="Medium Grid 2 Accent 5" w:uiPriority="68"/>
-    <w:lsdException w:name="Medium Grid 3 Accent 5" w:uiPriority="69"/>
-    <w:lsdException w:name="Dark List Accent 5" w:uiPriority="70"/>
-    <w:lsdException w:name="Colorful Shading Accent 5" w:uiPriority="71"/>
-    <w:lsdException w:name="Colorful List Accent 5" w:uiPriority="72"/>
-    <w:lsdException w:name="Colorful Grid Accent 5" w:uiPriority="73"/>
-    <w:lsdException w:name="Light Shading Accent 6" w:uiPriority="60"/>
-    <w:lsdException w:name="Light List Accent 6" w:uiPriority="61"/>
-    <w:lsdException w:name="Light Grid Accent 6" w:uiPriority="62"/>
-    <w:lsdException w:name="Medium Shading 1 Accent 6" w:uiPriority="63"/>
-    <w:lsdException w:name="Medium Shading 2 Accent 6" w:uiPriority="64"/>
-    <w:lsdException w:name="Medium List 1 Accent 6" w:uiPriority="65"/>
-    <w:lsdException w:name="Medium List 2 Accent 6" w:uiPriority="66"/>
-    <w:lsdException w:name="Medium Grid 1 Accent 6" w:uiPriority="67"/>
-    <w:lsdException w:name="Medium Grid 2 Accent 6" w:uiPriority="68"/>
-    <w:lsdException w:name="Medium Grid 3 Accent 6" w:uiPriority="69"/>
-    <w:lsdException w:name="Dark List Accent 6" w:uiPriority="70"/>
-    <w:lsdException w:name="Colorful Shading Accent 6" w:uiPriority="71"/>
-    <w:lsdException w:name="Colorful List Accent 6" w:uiPriority="72"/>
-    <w:lsdException w:name="Colorful Grid Accent 6" w:uiPriority="73"/>
-    <w:lsdException w:name="Subtle Emphasis" w:uiPriority="19" w:qFormat="1"/>
-    <w:lsdException w:name="Intense Emphasis" w:uiPriority="21" w:qFormat="1"/>
-    <w:lsdException w:name="Subtle Reference" w:uiPriority="31" w:qFormat="1"/>
-    <w:lsdException w:name="Intense Reference" w:uiPriority="32" w:qFormat="1"/>
-    <w:lsdException w:name="Book Title" w:uiPriority="33" w:qFormat="1"/>
-    <w:lsdException w:name="Bibliography" w:semiHidden="1" w:uiPriority="37" w:unhideWhenUsed="1"/>
-    <w:lsdException w:name="TOC Heading" w:semiHidden="1" w:uiPriority="39" w:unhideWhenUsed="1" w:qFormat="1"/>
-    <w:lsdException w:name="Plain Table 1" w:uiPriority="41"/>
-    <w:lsdException w:name="Plain Table 2" w:uiPriority="42"/>
-    <w:lsdException w:name="Plain Table 3" w:uiPriority="43"/>
-    <w:lsdException w:name="Plain Table 4" w:uiPriority="44"/>
-    <w:lsdException w:name="Plain Table 5" w:uiPriority="45"/>
-    <w:lsdException w:name="Grid Table Light" w:uiPriority="40"/>
-    <w:lsdException w:name="Grid Table 1 Light" w:uiPriority="46"/>
-    <w:lsdException w:name="Grid Table 2" w:uiPriority="47"/>
-    <w:lsdException w:name="Grid Table 3" w:uiPriority="48"/>
-    <w:lsdException w:name="Grid Table 4" w:uiPriority="49"/>
-    <w:lsdException w:name="Grid Table 5 Dark" w:uiPriority="50"/>
-    <w:lsdException w:name="Grid Table 6 Colorful" w:uiPriority="51"/>
-    <w:lsdException w:name="Grid Table 7 Colorful" w:uiPriority="52"/>
-    <w:lsdException w:name="Grid Table 1 Light Accent 1" w:uiPriority="46"/>
-    <w:lsdException w:name="Grid Table 2 Accent 1" w:uiPriority="47"/>
-    <w:lsdException w:name="Grid Table 3 Accent 1" w:uiPriority="48"/>
-    <w:lsdException w:name="Grid Table 4 Accent 1" w:uiPriority="49"/>
-    <w:lsdException w:name="Grid Table 5 Dark Accent 1" w:uiPriority="50"/>
-    <w:lsdException w:name="Grid Table 6 Colorful Accent 1" w:uiPriority="51"/>
-    <w:lsdException w:name="Grid Table 7 Colorful Accent 1" w:uiPriority="52"/>
-    <w:lsdException w:name="Grid Table 1 Light Accent 2" w:uiPriority="46"/>
-    <w:lsdException w:name="Grid Table 2 Accent 2" w:uiPriority="47"/>
-    <w:lsdException w:name="Grid Table 3 Accent 2" w:uiPriority="48"/>
-    <w:lsdException w:name="Grid Table 4 Accent 2" w:uiPriority="49"/>
-    <w:lsdException w:name="Grid Table 5 Dark Accent 2" w:uiPriority="50"/>
-    <w:lsdException w:name="Grid Table 6 Colorful Accent 2" w:uiPriority="51"/>
-    <w:lsdException w:name="Grid Table 7 Colorful Accent 2" w:uiPriority="52"/>
-    <w:lsdException w:name="Grid Table 1 Light Accent 3" w:uiPriority="46"/>
-    <w:lsdException w:name="Grid Table 2 Accent 3" w:uiPriority="47"/>
-    <w:lsdException w:name="Grid Table 3 Accent 3" w:uiPriority="48"/>
-    <w:lsdException w:name="Grid Table 4 Accent 3" w:uiPriority="49"/>
-    <w:lsdException w:name="Grid Table 5 Dark Accent 3" w:uiPriority="50"/>
-    <w:lsdException w:name="Grid Table 6 Colorful Accent 3" w:uiPriority="51"/>
-    <w:lsdException w:name="Grid Table 7 Colorful Accent 3" w:uiPriority="52"/>
-    <w:lsdException w:name="Grid Table 1 Light Accent 4" w:uiPriority="46"/>
-    <w:lsdException w:name="Grid Table 2 Accent 4" w:uiPriority="47"/>
-    <w:lsdException w:name="Grid Table 3 Accent 4" w:uiPriority="48"/>
-    <w:lsdException w:name="Grid Table 4 Accent 4" w:uiPriority="49"/>
-    <w:lsdException w:name="Grid Table 5 Dark Accent 4" w:uiPriority="50"/>
-    <w:lsdException w:name="Grid Table 6 Colorful Accent 4" w:uiPriority="51"/>
-    <w:lsdException w:name="Grid Table 7 Colorful Accent 4" w:uiPriority="52"/>
-    <w:lsdException w:name="Grid Table 1 Light Accent 5" w:uiPriority="46"/>
-    <w:lsdException w:name="Grid Table 2 Accent 5" w:uiPriority="47"/>
-    <w:lsdException w:name="Grid Table 3 Accent 5" w:uiPriority="48"/>
-    <w:lsdException w:name="Grid Table 4 Accent 5" w:uiPriority="49"/>
-    <w:lsdException w:name="Grid Table 5 Dark Accent 5" w:uiPriority="50"/>
-    <w:lsdException w:name="Grid Table 6 Colorful Accent 5" w:uiPriority="51"/>
-    <w:lsdException w:name="Grid Table 7 Colorful Accent 5" w:uiPriority="52"/>
-    <w:lsdException w:name="Grid Table 1 Light Accent 6" w:uiPriority="46"/>
-    <w:lsdException w:name="Grid Table 2 Accent 6" w:uiPriority="47"/>
-    <w:lsdException w:name="Grid Table 3 Accent 6" w:uiPriority="48"/>
-    <w:lsdException w:name="Grid Table 4 Accent 6" w:uiPriority="49"/>
-    <w:lsdException w:name="Grid Table 5 Dark Accent 6" w:uiPriority="50"/>
-    <w:lsdException w:name="Grid Table 6 Colorful Accent 6" w:uiPriority="51"/>
-    <w:lsdException w:name="Grid Table 7 Colorful Accent 6" w:uiPriority="52"/>
-    <w:lsdException w:name="List Table 1 Light" w:uiPriority="46"/>
-    <w:lsdException w:name="List Table 2" w:uiPriority="47"/>
-    <w:lsdException w:name="List Table 3" w:uiPriority="48"/>
-    <w:lsdException w:name="List Table 4" w:uiPriority="49"/>
-    <w:lsdException w:name="List Table 5 Dark" w:uiPriority="50"/>
-    <w:lsdException w:name="List Table 6 Colorful" w:uiPriority="51"/>
-    <w:lsdException w:name="List Table 7 Colorful" w:uiPriority="52"/>
-    <w:lsdException w:name="List Table 1 Light Accent 1" w:uiPriority="46"/>
-    <w:lsdException w:name="List Table 2 Accent 1" w:uiPriority="47"/>
-    <w:lsdException w:name="List Table 3 Accent 1" w:uiPriority="48"/>
-    <w:lsdException w:name="List Table 4 Accent 1" w:uiPriority="49"/>
-    <w:lsdException w:name="List Table 5 Dark Accent 1" w:uiPriority="50"/>
-    <w:lsdException w:name="List Table 6 Colorful Accent 1" w:uiPriority="51"/>
-    <w:lsdException w:name="List Table 7 Colorful Accent 1" w:uiPriority="52"/>
-    <w:lsdException w:name="List Table 1 Light Accent 2" w:uiPriority="46"/>
-    <w:lsdException w:name="List Table 2 Accent 2" w:uiPriority="47"/>
-    <w:lsdException w:name="List Table 3 Accent 2" w:uiPriority="48"/>
-    <w:lsdException w:name="List Table 4 Accent 2" w:uiPriority="49"/>
-    <w:lsdException w:name="List Table 5 Dark Accent 2" w:uiPriority="50"/>
-    <w:lsdException w:name="List Table 6 Colorful Accent 2" w:uiPriority="51"/>
-    <w:lsdException w:name="List Table 7 Colorful Accent 2" w:uiPriority="52"/>
-    <w:lsdException w:name="List Table 1 Light Accent 3" w:uiPriority="46"/>
-    <w:lsdException w:name="List Table 2 Accent 3" w:uiPriority="47"/>
-    <w:lsdException w:name="List Table 3 Accent 3" w:uiPriority="48"/>
-    <w:lsdException w:name="List Table 4 Accent 3" w:uiPriority="49"/>
-    <w:lsdException w:name="List Table 5 Dark Accent 3" w:uiPriority="50"/>
-    <w:lsdException w:name="List Table 6 Colorful Accent 3" w:uiPriority="51"/>
-    <w:lsdException w:name="List Table 7 Colorful Accent 3" w:uiPriority="52"/>
-    <w:lsdException w:name="List Table 1 Light Accent 4" w:uiPriority="46"/>
-    <w:lsdException w:name="List Table 2 Accent 4" w:uiPriority="47"/>
-    <w:lsdException w:name="List Table 3 Accent 4" w:uiPriority="48"/>
-    <w:lsdException w:name="List Table 4 Accent 4" w:uiPriority="49"/>
-    <w:lsdException w:name="List Table 5 Dark Accent 4" w:uiPriority="50"/>
-    <w:lsdException w:name="List Table 6 Colorful Accent 4" w:uiPriority="51"/>
-    <w:lsdException w:name="List Table 7 Colorful Accent 4" w:uiPriority="52"/>
-    <w:lsdException w:name="List Table 1 Light Accent 5" w:uiPriority="46"/>
-    <w:lsdException w:name="List Table 2 Accent 5" w:uiPriority="47"/>
-    <w:lsdException w:name="List Table 3 Accent 5" w:uiPriority="48"/>
-    <w:lsdException w:name="List Table 4 Accent 5" w:uiPriority="49"/>
-    <w:lsdException w:name="List Table 5 Dark Accent 5" w:uiPriority="50"/>
-    <w:lsdException w:name="List Table 6 Colorful Accent 5" w:uiPriority="51"/>
-    <w:lsdException w:name="List Table 7 Colorful Accent 5" w:uiPriority="52"/>
-    <w:lsdException w:name="List Table 1 Light Accent 6" w:uiPriority="46"/>
-    <w:lsdException w:name="List Table 2 Accent 6" w:uiPriority="47"/>
-    <w:lsdException w:name="List Table 3 Accent 6" w:uiPriority="48"/>
-    <w:lsdException w:name="List Table 4 Accent 6" w:uiPriority="49"/>
-    <w:lsdException w:name="List Table 5 Dark Accent 6" w:uiPriority="50"/>
-    <w:lsdException w:name="List Table 6 Colorful Accent 6" w:uiPriority="51"/>
-    <w:lsdException w:name="List Table 7 Colorful Accent 6" w:uiPriority="52"/>
+  <w:latentStyles w:defLockedState="0" w:defUIPriority="99" w:defSemiHidden="1" w:defUnhideWhenUsed="1" w:defQFormat="0" w:count="276">
+    <w:lsdException w:name="Normal" w:semiHidden="0" w:uiPriority="0" w:unhideWhenUsed="0" w:qFormat="1"/>
+    <w:lsdException w:name="heading 1" w:semiHidden="0" w:uiPriority="9" w:unhideWhenUsed="0" w:qFormat="1"/>
+    <w:lsdException w:name="heading 2" w:semiHidden="0" w:uiPriority="9" w:unhideWhenUsed="0" w:qFormat="1"/>
+    <w:lsdException w:name="heading 3" w:uiPriority="9" w:qFormat="1"/>
+    <w:lsdException w:name="heading 4" w:uiPriority="9" w:qFormat="1"/>
+    <w:lsdException w:name="heading 5" w:uiPriority="9" w:qFormat="1"/>
+    <w:lsdException w:name="heading 6" w:uiPriority="9" w:qFormat="1"/>
+    <w:lsdException w:name="heading 7" w:uiPriority="9" w:qFormat="1"/>
+    <w:lsdException w:name="heading 8" w:uiPriority="9" w:qFormat="1"/>
+    <w:lsdException w:name="heading 9" w:uiPriority="9" w:qFormat="1"/>
+    <w:lsdException w:name="toc 1" w:uiPriority="39" w:qFormat="1"/>
+    <w:lsdException w:name="toc 2" w:uiPriority="39" w:qFormat="1"/>
+    <w:lsdException w:name="toc 3" w:uiPriority="39" w:qFormat="1"/>
+    <w:lsdException w:name="toc 4" w:uiPriority="39" w:qFormat="1"/>
+    <w:lsdException w:name="toc 5" w:uiPriority="39" w:qFormat="1"/>
+    <w:lsdException w:name="toc 6" w:uiPriority="39" w:qFormat="1"/>
+    <w:lsdException w:name="toc 7" w:uiPriority="39" w:qFormat="1"/>
+    <w:lsdException w:name="toc 8" w:uiPriority="39" w:qFormat="1"/>
+    <w:lsdException w:name="toc 9" w:uiPriority="39" w:qFormat="1"/>
+    <w:lsdException w:name="caption" w:uiPriority="35" w:qFormat="1"/>
+    <w:lsdException w:name="Title" w:semiHidden="0" w:uiPriority="10" w:unhideWhenUsed="0" w:qFormat="1"/>
+    <w:lsdException w:name="Subtitle" w:semiHidden="0" w:uiPriority="11" w:unhideWhenUsed="0" w:qFormat="1"/>
+    <w:lsdException w:name="Strong" w:semiHidden="0" w:uiPriority="22" w:unhideWhenUsed="0" w:qFormat="1"/>
+    <w:lsdException w:name="Emphasis" w:semiHidden="0" w:uiPriority="20" w:unhideWhenUsed="0" w:qFormat="1"/>
+    <w:lsdException w:name="Table Grid" w:semiHidden="0" w:uiPriority="59" w:unhideWhenUsed="0"/>
+    <w:lsdException w:name="Note Level 1" w:semiHidden="0" w:unhideWhenUsed="0"/>
+    <w:lsdException w:name="Note Level 2" w:semiHidden="0" w:unhideWhenUsed="0"/>
+    <w:lsdException w:name="Note Level 3" w:semiHidden="0" w:unhideWhenUsed="0"/>
+    <w:lsdException w:name="Note Level 4" w:semiHidden="0" w:unhideWhenUsed="0"/>
+    <w:lsdException w:name="Note Level 5" w:semiHidden="0" w:unhideWhenUsed="0"/>
+    <w:lsdException w:name="Note Level 6" w:semiHidden="0" w:unhideWhenUsed="0"/>
+    <w:lsdException w:name="Note Level 7" w:semiHidden="0" w:unhideWhenUsed="0"/>
+    <w:lsdException w:name="Note Level 8" w:semiHidden="0" w:unhideWhenUsed="0"/>
+    <w:lsdException w:name="Note Level 9" w:semiHidden="0" w:unhideWhenUsed="0"/>
+    <w:lsdException w:name="Placeholder Text" w:unhideWhenUsed="0"/>
+    <w:lsdException w:name="No Spacing" w:semiHidden="0" w:uiPriority="1" w:unhideWhenUsed="0" w:qFormat="1"/>
+    <w:lsdException w:name="Light Shading" w:semiHidden="0" w:uiPriority="60" w:unhideWhenUsed="0"/>
+    <w:lsdException w:name="Light List" w:semiHidden="0" w:uiPriority="61" w:unhideWhenUsed="0"/>
+    <w:lsdException w:name="Light Grid" w:semiHidden="0" w:uiPriority="62" w:unhideWhenUsed="0"/>
+    <w:lsdException w:name="Medium Shading 1" w:semiHidden="0" w:uiPriority="63" w:unhideWhenUsed="0"/>
+    <w:lsdException w:name="Medium Shading 2" w:semiHidden="0" w:uiPriority="64" w:unhideWhenUsed="0"/>
+    <w:lsdException w:name="Medium List 1" w:semiHidden="0" w:uiPriority="65" w:unhideWhenUsed="0"/>
+    <w:lsdException w:name="Medium List 2" w:semiHidden="0" w:uiPriority="66" w:unhideWhenUsed="0"/>
+    <w:lsdException w:name="Medium Grid 1" w:semiHidden="0" w:uiPriority="67" w:unhideWhenUsed="0"/>
+    <w:lsdException w:name="Medium Grid 2" w:semiHidden="0" w:uiPriority="68" w:unhideWhenUsed="0"/>
+    <w:lsdException w:name="Medium Grid 3" w:semiHidden="0" w:uiPriority="69" w:unhideWhenUsed="0"/>
+    <w:lsdException w:name="Dark List" w:semiHidden="0" w:uiPriority="70" w:unhideWhenUsed="0"/>
+    <w:lsdException w:name="Colorful Shading" w:semiHidden="0" w:uiPriority="71" w:unhideWhenUsed="0"/>
+    <w:lsdException w:name="Colorful List" w:semiHidden="0" w:uiPriority="72" w:unhideWhenUsed="0"/>
+    <w:lsdException w:name="Colorful Grid" w:semiHidden="0" w:uiPriority="73" w:unhideWhenUsed="0"/>
+    <w:lsdException w:name="Light Shading Accent 1" w:semiHidden="0" w:uiPriority="60" w:unhideWhenUsed="0"/>
+    <w:lsdException w:name="Light List Accent 1" w:semiHidden="0" w:uiPriority="61" w:unhideWhenUsed="0"/>
+    <w:lsdException w:name="Light Grid Accent 1" w:semiHidden="0" w:uiPriority="62" w:unhideWhenUsed="0"/>
+    <w:lsdException w:name="Medium Shading 1 Accent 1" w:semiHidden="0" w:uiPriority="63" w:unhideWhenUsed="0"/>
+    <w:lsdException w:name="Medium Shading 2 Accent 1" w:semiHidden="0" w:uiPriority="64" w:unhideWhenUsed="0"/>
+    <w:lsdException w:name="Medium List 1 Accent 1" w:semiHidden="0" w:uiPriority="65" w:unhideWhenUsed="0"/>
+    <w:lsdException w:name="Revision" w:unhideWhenUsed="0"/>
+    <w:lsdException w:name="List Paragraph" w:semiHidden="0" w:uiPriority="34" w:unhideWhenUsed="0" w:qFormat="1"/>
+    <w:lsdException w:name="Quote" w:semiHidden="0" w:uiPriority="29" w:unhideWhenUsed="0" w:qFormat="1"/>
+    <w:lsdException w:name="Intense Quote" w:semiHidden="0" w:uiPriority="30" w:unhideWhenUsed="0" w:qFormat="1"/>
+    <w:lsdException w:name="Medium List 2 Accent 1" w:semiHidden="0" w:uiPriority="66" w:unhideWhenUsed="0"/>
+    <w:lsdException w:name="Medium Grid 1 Accent 1" w:semiHidden="0" w:uiPriority="67" w:unhideWhenUsed="0"/>
+    <w:lsdException w:name="Medium Grid 2 Accent 1" w:semiHidden="0" w:uiPriority="68" w:unhideWhenUsed="0"/>
+    <w:lsdException w:name="Medium Grid 3 Accent 1" w:semiHidden="0" w:uiPriority="69" w:unhideWhenUsed="0"/>
+    <w:lsdException w:name="Dark List Accent 1" w:semiHidden="0" w:uiPriority="70" w:unhideWhenUsed="0"/>
+    <w:lsdException w:name="Colorful Shading Accent 1" w:semiHidden="0" w:uiPriority="71" w:unhideWhenUsed="0"/>
+    <w:lsdException w:name="Colorful List Accent 1" w:semiHidden="0" w:uiPriority="72" w:unhideWhenUsed="0"/>
+    <w:lsdException w:name="Colorful Grid Accent 1" w:semiHidden="0" w:uiPriority="73" w:unhideWhenUsed="0"/>
+    <w:lsdException w:name="Light Shading Accent 2" w:semiHidden="0" w:uiPriority="60" w:unhideWhenUsed="0"/>
+    <w:lsdException w:name="Light List Accent 2" w:semiHidden="0" w:uiPriority="61" w:unhideWhenUsed="0"/>
+    <w:lsdException w:name="Light Grid Accent 2" w:semiHidden="0" w:uiPriority="62" w:unhideWhenUsed="0"/>
+    <w:lsdException w:name="Medium Shading 1 Accent 2" w:semiHidden="0" w:uiPriority="63" w:unhideWhenUsed="0"/>
+    <w:lsdException w:name="Medium Shading 2 Accent 2" w:semiHidden="0" w:uiPriority="64" w:unhideWhenUsed="0"/>
+    <w:lsdException w:name="Medium List 1 Accent 2" w:semiHidden="0" w:uiPriority="65" w:unhideWhenUsed="0"/>
+    <w:lsdException w:name="Medium List 2 Accent 2" w:semiHidden="0" w:uiPriority="66" w:unhideWhenUsed="0"/>
+    <w:lsdException w:name="Medium Grid 1 Accent 2" w:semiHidden="0" w:uiPriority="67" w:unhideWhenUsed="0"/>
+    <w:lsdException w:name="Medium Grid 2 Accent 2" w:semiHidden="0" w:uiPriority="68" w:unhideWhenUsed="0"/>
+    <w:lsdException w:name="Medium Grid 3 Accent 2" w:semiHidden="0" w:uiPriority="69" w:unhideWhenUsed="0"/>
+    <w:lsdException w:name="Dark List Accent 2" w:semiHidden="0" w:uiPriority="70" w:unhideWhenUsed="0"/>
+    <w:lsdException w:name="Colorful Shading Accent 2" w:semiHidden="0" w:uiPriority="71" w:unhideWhenUsed="0"/>
+    <w:lsdException w:name="Colorful List Accent 2" w:semiHidden="0" w:uiPriority="72" w:unhideWhenUsed="0"/>
+    <w:lsdException w:name="Colorful Grid Accent 2" w:semiHidden="0" w:uiPriority="73" w:unhideWhenUsed="0"/>
+    <w:lsdException w:name="Light Shading Accent 3" w:semiHidden="0" w:uiPriority="60" w:unhideWhenUsed="0"/>
+    <w:lsdException w:name="Light List Accent 3" w:semiHidden="0" w:uiPriority="61" w:unhideWhenUsed="0"/>
+    <w:lsdException w:name="Light Grid Accent 3" w:semiHidden="0" w:uiPriority="62" w:unhideWhenUsed="0"/>
+    <w:lsdException w:name="Medium Shading 1 Accent 3" w:semiHidden="0" w:uiPriority="63" w:unhideWhenUsed="0"/>
+    <w:lsdException w:name="Medium Shading 2 Accent 3" w:semiHidden="0" w:uiPriority="64" w:unhideWhenUsed="0"/>
+    <w:lsdException w:name="Medium List 1 Accent 3" w:semiHidden="0" w:uiPriority="65" w:unhideWhenUsed="0"/>
+    <w:lsdException w:name="Medium List 2 Accent 3" w:semiHidden="0" w:uiPriority="66" w:unhideWhenUsed="0"/>
+    <w:lsdException w:name="Medium Grid 1 Accent 3" w:semiHidden="0" w:uiPriority="67" w:unhideWhenUsed="0"/>
+    <w:lsdException w:name="Medium Grid 2 Accent 3" w:semiHidden="0" w:uiPriority="68" w:unhideWhenUsed="0"/>
+    <w:lsdException w:name="Medium Grid 3 Accent 3" w:semiHidden="0" w:uiPriority="69" w:unhideWhenUsed="0"/>
+    <w:lsdException w:name="Dark List Accent 3" w:semiHidden="0" w:uiPriority="70" w:unhideWhenUsed="0"/>
+    <w:lsdException w:name="Colorful Shading Accent 3" w:semiHidden="0" w:uiPriority="71" w:unhideWhenUsed="0"/>
+    <w:lsdException w:name="Colorful List Accent 3" w:semiHidden="0" w:uiPriority="72" w:unhideWhenUsed="0"/>
+    <w:lsdException w:name="Colorful Grid Accent 3" w:semiHidden="0" w:uiPriority="73" w:unhideWhenUsed="0"/>
+    <w:lsdException w:name="Light Shading Accent 4" w:semiHidden="0" w:uiPriority="60" w:unhideWhenUsed="0"/>
+    <w:lsdException w:name="Light List Accent 4" w:semiHidden="0" w:uiPriority="61" w:unhideWhenUsed="0"/>
+    <w:lsdException w:name="Light Grid Accent 4" w:semiHidden="0" w:uiPriority="62" w:unhideWhenUsed="0"/>
+    <w:lsdException w:name="Medium Shading 1 Accent 4" w:semiHidden="0" w:uiPriority="63" w:unhideWhenUsed="0"/>
+    <w:lsdException w:name="Medium Shading 2 Accent 4" w:semiHidden="0" w:uiPriority="64" w:unhideWhenUsed="0"/>
+    <w:lsdException w:name="Medium List 1 Accent 4" w:semiHidden="0" w:uiPriority="65" w:unhideWhenUsed="0"/>
+    <w:lsdException w:name="Medium List 2 Accent 4" w:semiHidden="0" w:uiPriority="66" w:unhideWhenUsed="0"/>
+    <w:lsdException w:name="Medium Grid 1 Accent 4" w:semiHidden="0" w:uiPriority="67" w:unhideWhenUsed="0"/>
+    <w:lsdException w:name="Medium Grid 2 Accent 4" w:semiHidden="0" w:uiPriority="68" w:unhideWhenUsed="0"/>
+    <w:lsdException w:name="Medium Grid 3 Accent 4" w:semiHidden="0" w:uiPriority="69" w:unhideWhenUsed="0"/>
+    <w:lsdException w:name="Dark List Accent 4" w:semiHidden="0" w:uiPriority="70" w:unhideWhenUsed="0"/>
+    <w:lsdException w:name="Colorful Shading Accent 4" w:semiHidden="0" w:uiPriority="71" w:unhideWhenUsed="0"/>
+    <w:lsdException w:name="Colorful List Accent 4" w:semiHidden="0" w:uiPriority="72" w:unhideWhenUsed="0"/>
+    <w:lsdException w:name="Colorful Grid Accent 4" w:semiHidden="0" w:uiPriority="73" w:unhideWhenUsed="0"/>
+    <w:lsdException w:name="Light Shading Accent 5" w:semiHidden="0" w:uiPriority="60" w:unhideWhenUsed="0"/>
+    <w:lsdException w:name="Light List Accent 5" w:semiHidden="0" w:uiPriority="61" w:unhideWhenUsed="0"/>
+    <w:lsdException w:name="Light Grid Accent 5" w:semiHidden="0" w:uiPriority="62" w:unhideWhenUsed="0"/>
+    <w:lsdException w:name="Medium Shading 1 Accent 5" w:semiHidden="0" w:uiPriority="63" w:unhideWhenUsed="0"/>
+    <w:lsdException w:name="Medium Shading 2 Accent 5" w:semiHidden="0" w:uiPriority="64" w:unhideWhenUsed="0"/>
+    <w:lsdException w:name="Medium List 1 Accent 5" w:semiHidden="0" w:uiPriority="65" w:unhideWhenUsed="0"/>
+    <w:lsdException w:name="Medium List 2 Accent 5" w:semiHidden="0" w:uiPriority="66" w:unhideWhenUsed="0"/>
+    <w:lsdException w:name="Medium Grid 1 Accent 5" w:semiHidden="0" w:uiPriority="67" w:unhideWhenUsed="0"/>
+    <w:lsdException w:name="Medium Grid 2 Accent 5" w:semiHidden="0" w:uiPriority="68" w:unhideWhenUsed="0"/>
+    <w:lsdException w:name="Medium Grid 3 Accent 5" w:semiHidden="0" w:uiPriority="69" w:unhideWhenUsed="0"/>
+    <w:lsdException w:name="Dark List Accent 5" w:semiHidden="0" w:uiPriority="70" w:unhideWhenUsed="0"/>
+    <w:lsdException w:name="Colorful Shading Accent 5" w:semiHidden="0" w:uiPriority="71" w:unhideWhenUsed="0"/>
+    <w:lsdException w:name="Colorful List Accent 5" w:semiHidden="0" w:uiPriority="72" w:unhideWhenUsed="0"/>
+    <w:lsdException w:name="Colorful Grid Accent 5" w:semiHidden="0" w:uiPriority="73" w:unhideWhenUsed="0"/>
+    <w:lsdException w:name="Light Shading Accent 6" w:semiHidden="0" w:uiPriority="60" w:unhideWhenUsed="0"/>
+    <w:lsdException w:name="Light List Accent 6" w:semiHidden="0" w:uiPriority="61" w:unhideWhenUsed="0"/>
+    <w:lsdException w:name="Light Grid Accent 6" w:semiHidden="0" w:uiPriority="62" w:unhideWhenUsed="0"/>
+    <w:lsdException w:name="Medium Shading 1 Accent 6" w:semiHidden="0" w:uiPriority="63" w:unhideWhenUsed="0"/>
+    <w:lsdException w:name="Medium Shading 2 Accent 6" w:semiHidden="0" w:uiPriority="64" w:unhideWhenUsed="0"/>
+    <w:lsdException w:name="Medium List 1 Accent 6" w:semiHidden="0" w:uiPriority="65" w:unhideWhenUsed="0"/>
+    <w:lsdException w:name="Medium List 2 Accent 6" w:semiHidden="0" w:uiPriority="66" w:unhideWhenUsed="0"/>
+    <w:lsdException w:name="Medium Grid 1 Accent 6" w:semiHidden="0" w:uiPriority="67" w:unhideWhenUsed="0"/>
+    <w:lsdException w:name="Medium Grid 2 Accent 6" w:semiHidden="0" w:uiPriority="68" w:unhideWhenUsed="0"/>
+    <w:lsdException w:name="Medium Grid 3 Accent 6" w:semiHidden="0" w:uiPriority="69" w:unhideWhenUsed="0"/>
+    <w:lsdException w:name="Dark List Accent 6" w:semiHidden="0" w:uiPriority="70" w:unhideWhenUsed="0"/>
+    <w:lsdException w:name="Colorful Shading Accent 6" w:semiHidden="0" w:uiPriority="71" w:unhideWhenUsed="0"/>
+    <w:lsdException w:name="Colorful List Accent 6" w:semiHidden="0" w:uiPriority="72" w:unhideWhenUsed="0"/>
+    <w:lsdException w:name="Colorful Grid Accent 6" w:semiHidden="0" w:uiPriority="73" w:unhideWhenUsed="0"/>
+    <w:lsdException w:name="Subtle Emphasis" w:semiHidden="0" w:uiPriority="19" w:unhideWhenUsed="0" w:qFormat="1"/>
+    <w:lsdException w:name="Intense Emphasis" w:semiHidden="0" w:uiPriority="21" w:unhideWhenUsed="0" w:qFormat="1"/>
+    <w:lsdException w:name="Subtle Reference" w:semiHidden="0" w:uiPriority="31" w:unhideWhenUsed="0" w:qFormat="1"/>
+    <w:lsdException w:name="Intense Reference" w:semiHidden="0" w:uiPriority="32" w:unhideWhenUsed="0" w:qFormat="1"/>
+    <w:lsdException w:name="Book Title" w:semiHidden="0" w:uiPriority="33" w:unhideWhenUsed="0" w:qFormat="1"/>
+    <w:lsdException w:name="Bibliography" w:uiPriority="37"/>
+    <w:lsdException w:name="TOC Heading" w:uiPriority="39" w:qFormat="1"/>
   </w:latentStyles>
   <w:style w:type="paragraph" w:default="1" w:styleId="Normal">
     <w:name w:val="Normal"/>
@@ -10581,6 +10701,7 @@
       <w:spacing w:after="0" w:line="240" w:lineRule="auto"/>
     </w:pPr>
     <w:tblPr>
+      <w:tblInd w:w="0" w:type="dxa"/>
       <w:tblBorders>
         <w:top w:val="single" w:sz="4" w:space="0" w:color="002C63" w:themeColor="text1"/>
         <w:left w:val="single" w:sz="4" w:space="0" w:color="002C63" w:themeColor="text1"/>
@@ -10589,6 +10710,12 @@
         <w:insideH w:val="single" w:sz="4" w:space="0" w:color="002C63" w:themeColor="text1"/>
         <w:insideV w:val="single" w:sz="4" w:space="0" w:color="002C63" w:themeColor="text1"/>
       </w:tblBorders>
+      <w:tblCellMar>
+        <w:top w:w="0" w:type="dxa"/>
+        <w:left w:w="108" w:type="dxa"/>
+        <w:bottom w:w="0" w:type="dxa"/>
+        <w:right w:w="108" w:type="dxa"/>
+      </w:tblCellMar>
     </w:tblPr>
   </w:style>
   <w:style w:type="table" w:customStyle="1" w:styleId="MappingTable">
@@ -10604,6 +10731,7 @@
       <w:sz w:val="20"/>
     </w:rPr>
     <w:tblPr>
+      <w:tblInd w:w="0" w:type="dxa"/>
       <w:tblBorders>
         <w:top w:val="single" w:sz="4" w:space="0" w:color="auto"/>
         <w:left w:val="single" w:sz="4" w:space="0" w:color="auto"/>
@@ -10612,6 +10740,12 @@
         <w:insideH w:val="single" w:sz="4" w:space="0" w:color="auto"/>
         <w:insideV w:val="single" w:sz="4" w:space="0" w:color="auto"/>
       </w:tblBorders>
+      <w:tblCellMar>
+        <w:top w:w="0" w:type="dxa"/>
+        <w:left w:w="108" w:type="dxa"/>
+        <w:bottom w:w="0" w:type="dxa"/>
+        <w:right w:w="108" w:type="dxa"/>
+      </w:tblCellMar>
     </w:tblPr>
     <w:tcPr>
       <w:shd w:val="clear" w:color="auto" w:fill="auto"/>
@@ -10650,6 +10784,7 @@
     <w:tblPr>
       <w:tblStyleRowBandSize w:val="1"/>
       <w:tblStyleColBandSize w:val="1"/>
+      <w:tblInd w:w="0" w:type="dxa"/>
       <w:tblBorders>
         <w:top w:val="single" w:sz="8" w:space="0" w:color="002C63" w:themeColor="text1"/>
         <w:left w:val="single" w:sz="8" w:space="0" w:color="002C63" w:themeColor="text1"/>
@@ -10658,6 +10793,12 @@
         <w:insideH w:val="single" w:sz="8" w:space="0" w:color="002C63" w:themeColor="text1"/>
         <w:insideV w:val="single" w:sz="8" w:space="0" w:color="002C63" w:themeColor="text1"/>
       </w:tblBorders>
+      <w:tblCellMar>
+        <w:top w:w="0" w:type="dxa"/>
+        <w:left w:w="108" w:type="dxa"/>
+        <w:bottom w:w="0" w:type="dxa"/>
+        <w:right w:w="108" w:type="dxa"/>
+      </w:tblCellMar>
     </w:tblPr>
     <w:tcPr>
       <w:shd w:val="clear" w:color="auto" w:fill="99C6FF" w:themeFill="text1" w:themeFillTint="3F"/>
@@ -11075,6 +11216,7 @@
       <w:sz w:val="24"/>
     </w:rPr>
     <w:tblPr>
+      <w:tblInd w:w="0" w:type="dxa"/>
       <w:tblBorders>
         <w:top w:val="single" w:sz="4" w:space="0" w:color="auto"/>
         <w:left w:val="single" w:sz="4" w:space="0" w:color="auto"/>
@@ -11083,6 +11225,12 @@
         <w:insideH w:val="single" w:sz="4" w:space="0" w:color="auto"/>
         <w:insideV w:val="single" w:sz="4" w:space="0" w:color="auto"/>
       </w:tblBorders>
+      <w:tblCellMar>
+        <w:top w:w="0" w:type="dxa"/>
+        <w:left w:w="108" w:type="dxa"/>
+        <w:bottom w:w="0" w:type="dxa"/>
+        <w:right w:w="108" w:type="dxa"/>
+      </w:tblCellMar>
     </w:tblPr>
     <w:trPr>
       <w:cantSplit/>
@@ -11335,8 +11483,1758 @@
 </w:styles>
 </file>
 
+<file path=word/stylesWithEffects.xml><?xml version="1.0" encoding="utf-8"?>
+<w:styles xmlns:wpc="http://schemas.microsoft.com/office/word/2010/wordprocessingCanvas" xmlns:mo="http://schemas.microsoft.com/office/mac/office/2008/main" xmlns:mc="http://schemas.openxmlformats.org/markup-compatibility/2006" xmlns:mv="urn:schemas-microsoft-com:mac:vml" xmlns:o="urn:schemas-microsoft-com:office:office" xmlns:r="http://schemas.openxmlformats.org/officeDocument/2006/relationships" xmlns:m="http://schemas.openxmlformats.org/officeDocument/2006/math" xmlns:v="urn:schemas-microsoft-com:vml" xmlns:wp14="http://schemas.microsoft.com/office/word/2010/wordprocessingDrawing" xmlns:wp="http://schemas.openxmlformats.org/drawingml/2006/wordprocessingDrawing" xmlns:w10="urn:schemas-microsoft-com:office:word" xmlns:w="http://schemas.openxmlformats.org/wordprocessingml/2006/main" xmlns:w14="http://schemas.microsoft.com/office/word/2010/wordml" xmlns:wpg="http://schemas.microsoft.com/office/word/2010/wordprocessingGroup" xmlns:wpi="http://schemas.microsoft.com/office/word/2010/wordprocessingInk" xmlns:wne="http://schemas.microsoft.com/office/word/2006/wordml" xmlns:wps="http://schemas.microsoft.com/office/word/2010/wordprocessingShape" mc:Ignorable="w14 wp14">
+  <w:docDefaults>
+    <w:rPrDefault>
+      <w:rPr>
+        <w:rFonts w:asciiTheme="minorHAnsi" w:eastAsiaTheme="minorHAnsi" w:hAnsiTheme="minorHAnsi" w:cstheme="minorBidi"/>
+        <w:sz w:val="22"/>
+        <w:szCs w:val="22"/>
+        <w:lang w:val="en-US" w:eastAsia="en-US" w:bidi="ar-SA"/>
+      </w:rPr>
+    </w:rPrDefault>
+    <w:pPrDefault>
+      <w:pPr>
+        <w:spacing w:after="200" w:line="276" w:lineRule="auto"/>
+      </w:pPr>
+    </w:pPrDefault>
+  </w:docDefaults>
+  <w:latentStyles w:defLockedState="0" w:defUIPriority="99" w:defSemiHidden="1" w:defUnhideWhenUsed="1" w:defQFormat="0" w:count="276">
+    <w:lsdException w:name="Normal" w:semiHidden="0" w:uiPriority="0" w:unhideWhenUsed="0" w:qFormat="1"/>
+    <w:lsdException w:name="heading 1" w:semiHidden="0" w:uiPriority="9" w:unhideWhenUsed="0" w:qFormat="1"/>
+    <w:lsdException w:name="heading 2" w:semiHidden="0" w:uiPriority="9" w:unhideWhenUsed="0" w:qFormat="1"/>
+    <w:lsdException w:name="heading 3" w:uiPriority="9" w:qFormat="1"/>
+    <w:lsdException w:name="heading 4" w:uiPriority="9" w:qFormat="1"/>
+    <w:lsdException w:name="heading 5" w:uiPriority="9" w:qFormat="1"/>
+    <w:lsdException w:name="heading 6" w:uiPriority="9" w:qFormat="1"/>
+    <w:lsdException w:name="heading 7" w:uiPriority="9" w:qFormat="1"/>
+    <w:lsdException w:name="heading 8" w:uiPriority="9" w:qFormat="1"/>
+    <w:lsdException w:name="heading 9" w:uiPriority="9" w:qFormat="1"/>
+    <w:lsdException w:name="toc 1" w:uiPriority="39" w:qFormat="1"/>
+    <w:lsdException w:name="toc 2" w:uiPriority="39" w:qFormat="1"/>
+    <w:lsdException w:name="toc 3" w:uiPriority="39" w:qFormat="1"/>
+    <w:lsdException w:name="toc 4" w:uiPriority="39" w:qFormat="1"/>
+    <w:lsdException w:name="toc 5" w:uiPriority="39" w:qFormat="1"/>
+    <w:lsdException w:name="toc 6" w:uiPriority="39" w:qFormat="1"/>
+    <w:lsdException w:name="toc 7" w:uiPriority="39" w:qFormat="1"/>
+    <w:lsdException w:name="toc 8" w:uiPriority="39" w:qFormat="1"/>
+    <w:lsdException w:name="toc 9" w:uiPriority="39" w:qFormat="1"/>
+    <w:lsdException w:name="caption" w:uiPriority="35" w:qFormat="1"/>
+    <w:lsdException w:name="Title" w:semiHidden="0" w:uiPriority="10" w:unhideWhenUsed="0" w:qFormat="1"/>
+    <w:lsdException w:name="Subtitle" w:semiHidden="0" w:uiPriority="11" w:unhideWhenUsed="0" w:qFormat="1"/>
+    <w:lsdException w:name="Strong" w:semiHidden="0" w:uiPriority="22" w:unhideWhenUsed="0" w:qFormat="1"/>
+    <w:lsdException w:name="Emphasis" w:semiHidden="0" w:uiPriority="20" w:unhideWhenUsed="0" w:qFormat="1"/>
+    <w:lsdException w:name="Table Grid" w:semiHidden="0" w:uiPriority="59" w:unhideWhenUsed="0"/>
+    <w:lsdException w:name="Note Level 1" w:semiHidden="0" w:unhideWhenUsed="0"/>
+    <w:lsdException w:name="Note Level 2" w:semiHidden="0" w:unhideWhenUsed="0"/>
+    <w:lsdException w:name="Note Level 3" w:semiHidden="0" w:unhideWhenUsed="0"/>
+    <w:lsdException w:name="Note Level 4" w:semiHidden="0" w:unhideWhenUsed="0"/>
+    <w:lsdException w:name="Note Level 5" w:semiHidden="0" w:unhideWhenUsed="0"/>
+    <w:lsdException w:name="Note Level 6" w:semiHidden="0" w:unhideWhenUsed="0"/>
+    <w:lsdException w:name="Note Level 7" w:semiHidden="0" w:unhideWhenUsed="0"/>
+    <w:lsdException w:name="Note Level 8" w:semiHidden="0" w:unhideWhenUsed="0"/>
+    <w:lsdException w:name="Note Level 9" w:semiHidden="0" w:unhideWhenUsed="0"/>
+    <w:lsdException w:name="Placeholder Text" w:unhideWhenUsed="0"/>
+    <w:lsdException w:name="No Spacing" w:semiHidden="0" w:uiPriority="1" w:unhideWhenUsed="0" w:qFormat="1"/>
+    <w:lsdException w:name="Light Shading" w:semiHidden="0" w:uiPriority="60" w:unhideWhenUsed="0"/>
+    <w:lsdException w:name="Light List" w:semiHidden="0" w:uiPriority="61" w:unhideWhenUsed="0"/>
+    <w:lsdException w:name="Light Grid" w:semiHidden="0" w:uiPriority="62" w:unhideWhenUsed="0"/>
+    <w:lsdException w:name="Medium Shading 1" w:semiHidden="0" w:uiPriority="63" w:unhideWhenUsed="0"/>
+    <w:lsdException w:name="Medium Shading 2" w:semiHidden="0" w:uiPriority="64" w:unhideWhenUsed="0"/>
+    <w:lsdException w:name="Medium List 1" w:semiHidden="0" w:uiPriority="65" w:unhideWhenUsed="0"/>
+    <w:lsdException w:name="Medium List 2" w:semiHidden="0" w:uiPriority="66" w:unhideWhenUsed="0"/>
+    <w:lsdException w:name="Medium Grid 1" w:semiHidden="0" w:uiPriority="67" w:unhideWhenUsed="0"/>
+    <w:lsdException w:name="Medium Grid 2" w:semiHidden="0" w:uiPriority="68" w:unhideWhenUsed="0"/>
+    <w:lsdException w:name="Medium Grid 3" w:semiHidden="0" w:uiPriority="69" w:unhideWhenUsed="0"/>
+    <w:lsdException w:name="Dark List" w:semiHidden="0" w:uiPriority="70" w:unhideWhenUsed="0"/>
+    <w:lsdException w:name="Colorful Shading" w:semiHidden="0" w:uiPriority="71" w:unhideWhenUsed="0"/>
+    <w:lsdException w:name="Colorful List" w:semiHidden="0" w:uiPriority="72" w:unhideWhenUsed="0"/>
+    <w:lsdException w:name="Colorful Grid" w:semiHidden="0" w:uiPriority="73" w:unhideWhenUsed="0"/>
+    <w:lsdException w:name="Light Shading Accent 1" w:semiHidden="0" w:uiPriority="60" w:unhideWhenUsed="0"/>
+    <w:lsdException w:name="Light List Accent 1" w:semiHidden="0" w:uiPriority="61" w:unhideWhenUsed="0"/>
+    <w:lsdException w:name="Light Grid Accent 1" w:semiHidden="0" w:uiPriority="62" w:unhideWhenUsed="0"/>
+    <w:lsdException w:name="Medium Shading 1 Accent 1" w:semiHidden="0" w:uiPriority="63" w:unhideWhenUsed="0"/>
+    <w:lsdException w:name="Medium Shading 2 Accent 1" w:semiHidden="0" w:uiPriority="64" w:unhideWhenUsed="0"/>
+    <w:lsdException w:name="Medium List 1 Accent 1" w:semiHidden="0" w:uiPriority="65" w:unhideWhenUsed="0"/>
+    <w:lsdException w:name="Revision" w:unhideWhenUsed="0"/>
+    <w:lsdException w:name="List Paragraph" w:semiHidden="0" w:uiPriority="34" w:unhideWhenUsed="0" w:qFormat="1"/>
+    <w:lsdException w:name="Quote" w:semiHidden="0" w:uiPriority="29" w:unhideWhenUsed="0" w:qFormat="1"/>
+    <w:lsdException w:name="Intense Quote" w:semiHidden="0" w:uiPriority="30" w:unhideWhenUsed="0" w:qFormat="1"/>
+    <w:lsdException w:name="Medium List 2 Accent 1" w:semiHidden="0" w:uiPriority="66" w:unhideWhenUsed="0"/>
+    <w:lsdException w:name="Medium Grid 1 Accent 1" w:semiHidden="0" w:uiPriority="67" w:unhideWhenUsed="0"/>
+    <w:lsdException w:name="Medium Grid 2 Accent 1" w:semiHidden="0" w:uiPriority="68" w:unhideWhenUsed="0"/>
+    <w:lsdException w:name="Medium Grid 3 Accent 1" w:semiHidden="0" w:uiPriority="69" w:unhideWhenUsed="0"/>
+    <w:lsdException w:name="Dark List Accent 1" w:semiHidden="0" w:uiPriority="70" w:unhideWhenUsed="0"/>
+    <w:lsdException w:name="Colorful Shading Accent 1" w:semiHidden="0" w:uiPriority="71" w:unhideWhenUsed="0"/>
+    <w:lsdException w:name="Colorful List Accent 1" w:semiHidden="0" w:uiPriority="72" w:unhideWhenUsed="0"/>
+    <w:lsdException w:name="Colorful Grid Accent 1" w:semiHidden="0" w:uiPriority="73" w:unhideWhenUsed="0"/>
+    <w:lsdException w:name="Light Shading Accent 2" w:semiHidden="0" w:uiPriority="60" w:unhideWhenUsed="0"/>
+    <w:lsdException w:name="Light List Accent 2" w:semiHidden="0" w:uiPriority="61" w:unhideWhenUsed="0"/>
+    <w:lsdException w:name="Light Grid Accent 2" w:semiHidden="0" w:uiPriority="62" w:unhideWhenUsed="0"/>
+    <w:lsdException w:name="Medium Shading 1 Accent 2" w:semiHidden="0" w:uiPriority="63" w:unhideWhenUsed="0"/>
+    <w:lsdException w:name="Medium Shading 2 Accent 2" w:semiHidden="0" w:uiPriority="64" w:unhideWhenUsed="0"/>
+    <w:lsdException w:name="Medium List 1 Accent 2" w:semiHidden="0" w:uiPriority="65" w:unhideWhenUsed="0"/>
+    <w:lsdException w:name="Medium List 2 Accent 2" w:semiHidden="0" w:uiPriority="66" w:unhideWhenUsed="0"/>
+    <w:lsdException w:name="Medium Grid 1 Accent 2" w:semiHidden="0" w:uiPriority="67" w:unhideWhenUsed="0"/>
+    <w:lsdException w:name="Medium Grid 2 Accent 2" w:semiHidden="0" w:uiPriority="68" w:unhideWhenUsed="0"/>
+    <w:lsdException w:name="Medium Grid 3 Accent 2" w:semiHidden="0" w:uiPriority="69" w:unhideWhenUsed="0"/>
+    <w:lsdException w:name="Dark List Accent 2" w:semiHidden="0" w:uiPriority="70" w:unhideWhenUsed="0"/>
+    <w:lsdException w:name="Colorful Shading Accent 2" w:semiHidden="0" w:uiPriority="71" w:unhideWhenUsed="0"/>
+    <w:lsdException w:name="Colorful List Accent 2" w:semiHidden="0" w:uiPriority="72" w:unhideWhenUsed="0"/>
+    <w:lsdException w:name="Colorful Grid Accent 2" w:semiHidden="0" w:uiPriority="73" w:unhideWhenUsed="0"/>
+    <w:lsdException w:name="Light Shading Accent 3" w:semiHidden="0" w:uiPriority="60" w:unhideWhenUsed="0"/>
+    <w:lsdException w:name="Light List Accent 3" w:semiHidden="0" w:uiPriority="61" w:unhideWhenUsed="0"/>
+    <w:lsdException w:name="Light Grid Accent 3" w:semiHidden="0" w:uiPriority="62" w:unhideWhenUsed="0"/>
+    <w:lsdException w:name="Medium Shading 1 Accent 3" w:semiHidden="0" w:uiPriority="63" w:unhideWhenUsed="0"/>
+    <w:lsdException w:name="Medium Shading 2 Accent 3" w:semiHidden="0" w:uiPriority="64" w:unhideWhenUsed="0"/>
+    <w:lsdException w:name="Medium List 1 Accent 3" w:semiHidden="0" w:uiPriority="65" w:unhideWhenUsed="0"/>
+    <w:lsdException w:name="Medium List 2 Accent 3" w:semiHidden="0" w:uiPriority="66" w:unhideWhenUsed="0"/>
+    <w:lsdException w:name="Medium Grid 1 Accent 3" w:semiHidden="0" w:uiPriority="67" w:unhideWhenUsed="0"/>
+    <w:lsdException w:name="Medium Grid 2 Accent 3" w:semiHidden="0" w:uiPriority="68" w:unhideWhenUsed="0"/>
+    <w:lsdException w:name="Medium Grid 3 Accent 3" w:semiHidden="0" w:uiPriority="69" w:unhideWhenUsed="0"/>
+    <w:lsdException w:name="Dark List Accent 3" w:semiHidden="0" w:uiPriority="70" w:unhideWhenUsed="0"/>
+    <w:lsdException w:name="Colorful Shading Accent 3" w:semiHidden="0" w:uiPriority="71" w:unhideWhenUsed="0"/>
+    <w:lsdException w:name="Colorful List Accent 3" w:semiHidden="0" w:uiPriority="72" w:unhideWhenUsed="0"/>
+    <w:lsdException w:name="Colorful Grid Accent 3" w:semiHidden="0" w:uiPriority="73" w:unhideWhenUsed="0"/>
+    <w:lsdException w:name="Light Shading Accent 4" w:semiHidden="0" w:uiPriority="60" w:unhideWhenUsed="0"/>
+    <w:lsdException w:name="Light List Accent 4" w:semiHidden="0" w:uiPriority="61" w:unhideWhenUsed="0"/>
+    <w:lsdException w:name="Light Grid Accent 4" w:semiHidden="0" w:uiPriority="62" w:unhideWhenUsed="0"/>
+    <w:lsdException w:name="Medium Shading 1 Accent 4" w:semiHidden="0" w:uiPriority="63" w:unhideWhenUsed="0"/>
+    <w:lsdException w:name="Medium Shading 2 Accent 4" w:semiHidden="0" w:uiPriority="64" w:unhideWhenUsed="0"/>
+    <w:lsdException w:name="Medium List 1 Accent 4" w:semiHidden="0" w:uiPriority="65" w:unhideWhenUsed="0"/>
+    <w:lsdException w:name="Medium List 2 Accent 4" w:semiHidden="0" w:uiPriority="66" w:unhideWhenUsed="0"/>
+    <w:lsdException w:name="Medium Grid 1 Accent 4" w:semiHidden="0" w:uiPriority="67" w:unhideWhenUsed="0"/>
+    <w:lsdException w:name="Medium Grid 2 Accent 4" w:semiHidden="0" w:uiPriority="68" w:unhideWhenUsed="0"/>
+    <w:lsdException w:name="Medium Grid 3 Accent 4" w:semiHidden="0" w:uiPriority="69" w:unhideWhenUsed="0"/>
+    <w:lsdException w:name="Dark List Accent 4" w:semiHidden="0" w:uiPriority="70" w:unhideWhenUsed="0"/>
+    <w:lsdException w:name="Colorful Shading Accent 4" w:semiHidden="0" w:uiPriority="71" w:unhideWhenUsed="0"/>
+    <w:lsdException w:name="Colorful List Accent 4" w:semiHidden="0" w:uiPriority="72" w:unhideWhenUsed="0"/>
+    <w:lsdException w:name="Colorful Grid Accent 4" w:semiHidden="0" w:uiPriority="73" w:unhideWhenUsed="0"/>
+    <w:lsdException w:name="Light Shading Accent 5" w:semiHidden="0" w:uiPriority="60" w:unhideWhenUsed="0"/>
+    <w:lsdException w:name="Light List Accent 5" w:semiHidden="0" w:uiPriority="61" w:unhideWhenUsed="0"/>
+    <w:lsdException w:name="Light Grid Accent 5" w:semiHidden="0" w:uiPriority="62" w:unhideWhenUsed="0"/>
+    <w:lsdException w:name="Medium Shading 1 Accent 5" w:semiHidden="0" w:uiPriority="63" w:unhideWhenUsed="0"/>
+    <w:lsdException w:name="Medium Shading 2 Accent 5" w:semiHidden="0" w:uiPriority="64" w:unhideWhenUsed="0"/>
+    <w:lsdException w:name="Medium List 1 Accent 5" w:semiHidden="0" w:uiPriority="65" w:unhideWhenUsed="0"/>
+    <w:lsdException w:name="Medium List 2 Accent 5" w:semiHidden="0" w:uiPriority="66" w:unhideWhenUsed="0"/>
+    <w:lsdException w:name="Medium Grid 1 Accent 5" w:semiHidden="0" w:uiPriority="67" w:unhideWhenUsed="0"/>
+    <w:lsdException w:name="Medium Grid 2 Accent 5" w:semiHidden="0" w:uiPriority="68" w:unhideWhenUsed="0"/>
+    <w:lsdException w:name="Medium Grid 3 Accent 5" w:semiHidden="0" w:uiPriority="69" w:unhideWhenUsed="0"/>
+    <w:lsdException w:name="Dark List Accent 5" w:semiHidden="0" w:uiPriority="70" w:unhideWhenUsed="0"/>
+    <w:lsdException w:name="Colorful Shading Accent 5" w:semiHidden="0" w:uiPriority="71" w:unhideWhenUsed="0"/>
+    <w:lsdException w:name="Colorful List Accent 5" w:semiHidden="0" w:uiPriority="72" w:unhideWhenUsed="0"/>
+    <w:lsdException w:name="Colorful Grid Accent 5" w:semiHidden="0" w:uiPriority="73" w:unhideWhenUsed="0"/>
+    <w:lsdException w:name="Light Shading Accent 6" w:semiHidden="0" w:uiPriority="60" w:unhideWhenUsed="0"/>
+    <w:lsdException w:name="Light List Accent 6" w:semiHidden="0" w:uiPriority="61" w:unhideWhenUsed="0"/>
+    <w:lsdException w:name="Light Grid Accent 6" w:semiHidden="0" w:uiPriority="62" w:unhideWhenUsed="0"/>
+    <w:lsdException w:name="Medium Shading 1 Accent 6" w:semiHidden="0" w:uiPriority="63" w:unhideWhenUsed="0"/>
+    <w:lsdException w:name="Medium Shading 2 Accent 6" w:semiHidden="0" w:uiPriority="64" w:unhideWhenUsed="0"/>
+    <w:lsdException w:name="Medium List 1 Accent 6" w:semiHidden="0" w:uiPriority="65" w:unhideWhenUsed="0"/>
+    <w:lsdException w:name="Medium List 2 Accent 6" w:semiHidden="0" w:uiPriority="66" w:unhideWhenUsed="0"/>
+    <w:lsdException w:name="Medium Grid 1 Accent 6" w:semiHidden="0" w:uiPriority="67" w:unhideWhenUsed="0"/>
+    <w:lsdException w:name="Medium Grid 2 Accent 6" w:semiHidden="0" w:uiPriority="68" w:unhideWhenUsed="0"/>
+    <w:lsdException w:name="Medium Grid 3 Accent 6" w:semiHidden="0" w:uiPriority="69" w:unhideWhenUsed="0"/>
+    <w:lsdException w:name="Dark List Accent 6" w:semiHidden="0" w:uiPriority="70" w:unhideWhenUsed="0"/>
+    <w:lsdException w:name="Colorful Shading Accent 6" w:semiHidden="0" w:uiPriority="71" w:unhideWhenUsed="0"/>
+    <w:lsdException w:name="Colorful List Accent 6" w:semiHidden="0" w:uiPriority="72" w:unhideWhenUsed="0"/>
+    <w:lsdException w:name="Colorful Grid Accent 6" w:semiHidden="0" w:uiPriority="73" w:unhideWhenUsed="0"/>
+    <w:lsdException w:name="Subtle Emphasis" w:semiHidden="0" w:uiPriority="19" w:unhideWhenUsed="0" w:qFormat="1"/>
+    <w:lsdException w:name="Intense Emphasis" w:semiHidden="0" w:uiPriority="21" w:unhideWhenUsed="0" w:qFormat="1"/>
+    <w:lsdException w:name="Subtle Reference" w:semiHidden="0" w:uiPriority="31" w:unhideWhenUsed="0" w:qFormat="1"/>
+    <w:lsdException w:name="Intense Reference" w:semiHidden="0" w:uiPriority="32" w:unhideWhenUsed="0" w:qFormat="1"/>
+    <w:lsdException w:name="Book Title" w:semiHidden="0" w:uiPriority="33" w:unhideWhenUsed="0" w:qFormat="1"/>
+    <w:lsdException w:name="Bibliography" w:uiPriority="37"/>
+    <w:lsdException w:name="TOC Heading" w:uiPriority="39" w:qFormat="1"/>
+  </w:latentStyles>
+  <w:style w:type="paragraph" w:default="1" w:styleId="Normal">
+    <w:name w:val="Normal"/>
+    <w:qFormat/>
+    <w:rsid w:val="00C70F98"/>
+    <w:pPr>
+      <w:autoSpaceDE w:val="0"/>
+      <w:spacing w:before="120" w:after="120" w:line="360" w:lineRule="auto"/>
+      <w:jc w:val="both"/>
+    </w:pPr>
+    <w:rPr>
+      <w:rFonts w:ascii="Times New Roman" w:eastAsia="Arial Unicode MS" w:hAnsi="Times New Roman"/>
+      <w:sz w:val="24"/>
+      <w:szCs w:val="24"/>
+      <w:lang w:val="et-EE" w:eastAsia="et-EE"/>
+    </w:rPr>
+  </w:style>
+  <w:style w:type="paragraph" w:styleId="Heading1">
+    <w:name w:val="heading 1"/>
+    <w:basedOn w:val="Normal"/>
+    <w:next w:val="Normal"/>
+    <w:link w:val="Heading1Char"/>
+    <w:uiPriority w:val="9"/>
+    <w:qFormat/>
+    <w:rsid w:val="00A85940"/>
+    <w:pPr>
+      <w:keepNext/>
+      <w:keepLines/>
+      <w:pageBreakBefore/>
+      <w:numPr>
+        <w:numId w:val="1"/>
+      </w:numPr>
+      <w:spacing w:before="480"/>
+      <w:outlineLvl w:val="0"/>
+    </w:pPr>
+    <w:rPr>
+      <w:rFonts w:asciiTheme="majorHAnsi" w:eastAsiaTheme="majorEastAsia" w:hAnsiTheme="majorHAnsi" w:cstheme="majorBidi"/>
+      <w:b/>
+      <w:bCs/>
+      <w:sz w:val="28"/>
+      <w:szCs w:val="28"/>
+      <w:lang w:val="en-GB"/>
+      <w14:ligatures w14:val="standardContextual"/>
+    </w:rPr>
+  </w:style>
+  <w:style w:type="paragraph" w:styleId="Heading2">
+    <w:name w:val="heading 2"/>
+    <w:basedOn w:val="Normal"/>
+    <w:next w:val="Normal"/>
+    <w:link w:val="Heading2Char"/>
+    <w:uiPriority w:val="9"/>
+    <w:qFormat/>
+    <w:rsid w:val="00402313"/>
+    <w:pPr>
+      <w:keepNext/>
+      <w:keepLines/>
+      <w:numPr>
+        <w:ilvl w:val="1"/>
+        <w:numId w:val="1"/>
+      </w:numPr>
+      <w:spacing w:before="200"/>
+      <w:outlineLvl w:val="1"/>
+    </w:pPr>
+    <w:rPr>
+      <w:rFonts w:asciiTheme="majorHAnsi" w:eastAsiaTheme="majorEastAsia" w:hAnsiTheme="majorHAnsi" w:cstheme="majorBidi"/>
+      <w:b/>
+      <w:bCs/>
+      <w:sz w:val="26"/>
+      <w:szCs w:val="26"/>
+      <w:lang w:val="en-GB"/>
+    </w:rPr>
+  </w:style>
+  <w:style w:type="paragraph" w:styleId="Heading3">
+    <w:name w:val="heading 3"/>
+    <w:basedOn w:val="Normal"/>
+    <w:next w:val="Normal"/>
+    <w:link w:val="Heading3Char"/>
+    <w:uiPriority w:val="9"/>
+    <w:unhideWhenUsed/>
+    <w:qFormat/>
+    <w:rsid w:val="00402313"/>
+    <w:pPr>
+      <w:keepNext/>
+      <w:spacing w:before="200"/>
+      <w:outlineLvl w:val="2"/>
+    </w:pPr>
+    <w:rPr>
+      <w:rFonts w:asciiTheme="majorHAnsi" w:eastAsiaTheme="majorEastAsia" w:hAnsiTheme="majorHAnsi" w:cstheme="majorBidi"/>
+      <w:b/>
+      <w:bCs/>
+    </w:rPr>
+  </w:style>
+  <w:style w:type="paragraph" w:styleId="Heading4">
+    <w:name w:val="heading 4"/>
+    <w:basedOn w:val="Normal"/>
+    <w:next w:val="Normal"/>
+    <w:link w:val="Heading4Char"/>
+    <w:uiPriority w:val="9"/>
+    <w:unhideWhenUsed/>
+    <w:qFormat/>
+    <w:rsid w:val="00402313"/>
+    <w:pPr>
+      <w:keepNext/>
+      <w:keepLines/>
+      <w:spacing w:before="200"/>
+      <w:outlineLvl w:val="3"/>
+    </w:pPr>
+    <w:rPr>
+      <w:rFonts w:asciiTheme="majorHAnsi" w:eastAsiaTheme="majorEastAsia" w:hAnsiTheme="majorHAnsi" w:cstheme="majorBidi"/>
+      <w:b/>
+      <w:bCs/>
+      <w:i/>
+      <w:iCs/>
+    </w:rPr>
+  </w:style>
+  <w:style w:type="paragraph" w:styleId="Heading5">
+    <w:name w:val="heading 5"/>
+    <w:basedOn w:val="Normal"/>
+    <w:next w:val="Normal"/>
+    <w:link w:val="Heading5Char"/>
+    <w:uiPriority w:val="9"/>
+    <w:semiHidden/>
+    <w:unhideWhenUsed/>
+    <w:qFormat/>
+    <w:rsid w:val="004F7BBA"/>
+    <w:pPr>
+      <w:keepNext/>
+      <w:keepLines/>
+      <w:spacing w:before="200"/>
+      <w:outlineLvl w:val="4"/>
+    </w:pPr>
+    <w:rPr>
+      <w:rFonts w:asciiTheme="majorHAnsi" w:eastAsiaTheme="majorEastAsia" w:hAnsiTheme="majorHAnsi" w:cstheme="majorBidi"/>
+      <w:color w:val="002749" w:themeColor="accent1" w:themeShade="80"/>
+    </w:rPr>
+  </w:style>
+  <w:style w:type="paragraph" w:styleId="Heading6">
+    <w:name w:val="heading 6"/>
+    <w:basedOn w:val="Normal"/>
+    <w:next w:val="Normal"/>
+    <w:link w:val="Heading6Char"/>
+    <w:uiPriority w:val="9"/>
+    <w:semiHidden/>
+    <w:unhideWhenUsed/>
+    <w:qFormat/>
+    <w:rsid w:val="004F7BBA"/>
+    <w:pPr>
+      <w:keepNext/>
+      <w:keepLines/>
+      <w:spacing w:before="200"/>
+      <w:outlineLvl w:val="5"/>
+    </w:pPr>
+    <w:rPr>
+      <w:rFonts w:asciiTheme="majorHAnsi" w:eastAsiaTheme="majorEastAsia" w:hAnsiTheme="majorHAnsi" w:cstheme="majorBidi"/>
+      <w:i/>
+      <w:iCs/>
+      <w:color w:val="002749" w:themeColor="accent1" w:themeShade="80"/>
+    </w:rPr>
+  </w:style>
+  <w:style w:type="paragraph" w:styleId="Heading7">
+    <w:name w:val="heading 7"/>
+    <w:basedOn w:val="Normal"/>
+    <w:next w:val="Normal"/>
+    <w:link w:val="Heading7Char"/>
+    <w:uiPriority w:val="9"/>
+    <w:semiHidden/>
+    <w:unhideWhenUsed/>
+    <w:qFormat/>
+    <w:rsid w:val="004F7BBA"/>
+    <w:pPr>
+      <w:keepNext/>
+      <w:keepLines/>
+      <w:spacing w:before="200"/>
+      <w:outlineLvl w:val="6"/>
+    </w:pPr>
+    <w:rPr>
+      <w:rFonts w:asciiTheme="majorHAnsi" w:eastAsiaTheme="majorEastAsia" w:hAnsiTheme="majorHAnsi" w:cstheme="majorBidi"/>
+      <w:i/>
+      <w:iCs/>
+      <w:color w:val="0059CA" w:themeColor="text1" w:themeTint="BF"/>
+    </w:rPr>
+  </w:style>
+  <w:style w:type="paragraph" w:styleId="Heading8">
+    <w:name w:val="heading 8"/>
+    <w:basedOn w:val="Normal"/>
+    <w:next w:val="Normal"/>
+    <w:link w:val="Heading8Char"/>
+    <w:uiPriority w:val="9"/>
+    <w:semiHidden/>
+    <w:unhideWhenUsed/>
+    <w:qFormat/>
+    <w:rsid w:val="004F7BBA"/>
+    <w:pPr>
+      <w:keepNext/>
+      <w:keepLines/>
+      <w:spacing w:before="200"/>
+      <w:outlineLvl w:val="7"/>
+    </w:pPr>
+    <w:rPr>
+      <w:rFonts w:asciiTheme="majorHAnsi" w:eastAsiaTheme="majorEastAsia" w:hAnsiTheme="majorHAnsi" w:cstheme="majorBidi"/>
+      <w:color w:val="0052BA" w:themeColor="text1" w:themeTint="C9"/>
+      <w:sz w:val="20"/>
+      <w:szCs w:val="20"/>
+    </w:rPr>
+  </w:style>
+  <w:style w:type="paragraph" w:styleId="Heading9">
+    <w:name w:val="heading 9"/>
+    <w:basedOn w:val="Normal"/>
+    <w:next w:val="Normal"/>
+    <w:link w:val="Heading9Char"/>
+    <w:uiPriority w:val="9"/>
+    <w:semiHidden/>
+    <w:unhideWhenUsed/>
+    <w:qFormat/>
+    <w:rsid w:val="004F7BBA"/>
+    <w:pPr>
+      <w:keepNext/>
+      <w:keepLines/>
+      <w:spacing w:before="200"/>
+      <w:outlineLvl w:val="8"/>
+    </w:pPr>
+    <w:rPr>
+      <w:rFonts w:asciiTheme="majorHAnsi" w:eastAsiaTheme="majorEastAsia" w:hAnsiTheme="majorHAnsi" w:cstheme="majorBidi"/>
+      <w:i/>
+      <w:iCs/>
+      <w:color w:val="0052BA" w:themeColor="text1" w:themeTint="C9"/>
+      <w:sz w:val="20"/>
+      <w:szCs w:val="20"/>
+    </w:rPr>
+  </w:style>
+  <w:style w:type="character" w:default="1" w:styleId="DefaultParagraphFont">
+    <w:name w:val="Default Paragraph Font"/>
+    <w:uiPriority w:val="1"/>
+    <w:semiHidden/>
+    <w:unhideWhenUsed/>
+  </w:style>
+  <w:style w:type="table" w:default="1" w:styleId="TableNormal">
+    <w:name w:val="Normal Table"/>
+    <w:uiPriority w:val="99"/>
+    <w:semiHidden/>
+    <w:unhideWhenUsed/>
+    <w:tblPr>
+      <w:tblInd w:w="0" w:type="dxa"/>
+      <w:tblCellMar>
+        <w:top w:w="0" w:type="dxa"/>
+        <w:left w:w="108" w:type="dxa"/>
+        <w:bottom w:w="0" w:type="dxa"/>
+        <w:right w:w="108" w:type="dxa"/>
+      </w:tblCellMar>
+    </w:tblPr>
+  </w:style>
+  <w:style w:type="numbering" w:default="1" w:styleId="NoList">
+    <w:name w:val="No List"/>
+    <w:uiPriority w:val="99"/>
+    <w:semiHidden/>
+    <w:unhideWhenUsed/>
+  </w:style>
+  <w:style w:type="paragraph" w:customStyle="1" w:styleId="Tiitellehtpis1">
+    <w:name w:val="Tiitelleht päis 1"/>
+    <w:basedOn w:val="Normal"/>
+    <w:rsid w:val="005E097B"/>
+    <w:pPr>
+      <w:spacing w:before="0" w:after="0" w:line="240" w:lineRule="auto"/>
+      <w:jc w:val="center"/>
+    </w:pPr>
+    <w:rPr>
+      <w:caps/>
+      <w:sz w:val="28"/>
+      <w:szCs w:val="28"/>
+    </w:rPr>
+  </w:style>
+  <w:style w:type="paragraph" w:customStyle="1" w:styleId="Tiitellehtautor">
+    <w:name w:val="Tiitelleht autor"/>
+    <w:basedOn w:val="Normal"/>
+    <w:rsid w:val="00483AA2"/>
+    <w:pPr>
+      <w:spacing w:before="4800" w:after="0"/>
+      <w:jc w:val="center"/>
+    </w:pPr>
+    <w:rPr>
+      <w:b/>
+      <w:bCs/>
+      <w:sz w:val="32"/>
+      <w:szCs w:val="32"/>
+      <w:lang w:val="en-GB"/>
+    </w:rPr>
+  </w:style>
+  <w:style w:type="paragraph" w:customStyle="1" w:styleId="Tiitellehttiitel">
+    <w:name w:val="Tiitelleht tiitel"/>
+    <w:basedOn w:val="Normal"/>
+    <w:rsid w:val="00483AA2"/>
+    <w:pPr>
+      <w:jc w:val="center"/>
+    </w:pPr>
+    <w:rPr>
+      <w:rFonts w:ascii="Arial" w:hAnsi="Arial"/>
+      <w:b/>
+      <w:bCs/>
+      <w:sz w:val="40"/>
+      <w:szCs w:val="40"/>
+      <w:lang w:val="en-GB"/>
+      <w14:ligatures w14:val="standardContextual"/>
+    </w:rPr>
+  </w:style>
+  <w:style w:type="paragraph" w:customStyle="1" w:styleId="Tiitellehtpis2">
+    <w:name w:val="Tiitelleht päis 2"/>
+    <w:basedOn w:val="Normal"/>
+    <w:rsid w:val="00BD14AC"/>
+    <w:pPr>
+      <w:spacing w:before="0" w:after="0" w:line="240" w:lineRule="auto"/>
+      <w:jc w:val="center"/>
+    </w:pPr>
+    <w:rPr>
+      <w:sz w:val="28"/>
+      <w:szCs w:val="28"/>
+    </w:rPr>
+  </w:style>
+  <w:style w:type="paragraph" w:customStyle="1" w:styleId="AJ">
+    <w:name w:val="AJÕ"/>
+    <w:basedOn w:val="Normal"/>
+    <w:rsid w:val="006D5127"/>
+    <w:pPr>
+      <w:tabs>
+        <w:tab w:val="left" w:pos="0"/>
+        <w:tab w:val="left" w:pos="283"/>
+        <w:tab w:val="left" w:pos="567"/>
+        <w:tab w:val="left" w:pos="850"/>
+        <w:tab w:val="left" w:pos="1134"/>
+        <w:tab w:val="left" w:pos="1417"/>
+        <w:tab w:val="left" w:pos="1701"/>
+        <w:tab w:val="left" w:pos="1984"/>
+        <w:tab w:val="left" w:pos="2268"/>
+        <w:tab w:val="left" w:pos="2551"/>
+        <w:tab w:val="left" w:pos="2835"/>
+        <w:tab w:val="left" w:pos="3118"/>
+        <w:tab w:val="left" w:pos="3402"/>
+      </w:tabs>
+      <w:spacing w:before="227"/>
+    </w:pPr>
+    <w:rPr>
+      <w:sz w:val="28"/>
+      <w:szCs w:val="28"/>
+    </w:rPr>
+  </w:style>
+  <w:style w:type="paragraph" w:styleId="BodyText">
+    <w:name w:val="Body Text"/>
+    <w:basedOn w:val="Normal"/>
+    <w:link w:val="BodyTextChar"/>
+    <w:uiPriority w:val="99"/>
+    <w:semiHidden/>
+    <w:unhideWhenUsed/>
+    <w:rsid w:val="006D5127"/>
+  </w:style>
+  <w:style w:type="character" w:customStyle="1" w:styleId="BodyTextChar">
+    <w:name w:val="Body Text Char"/>
+    <w:basedOn w:val="DefaultParagraphFont"/>
+    <w:link w:val="BodyText"/>
+    <w:uiPriority w:val="99"/>
+    <w:semiHidden/>
+    <w:rsid w:val="006D5127"/>
+    <w:rPr>
+      <w:rFonts w:ascii="Times New Roman" w:eastAsia="Arial Unicode MS" w:hAnsi="Times New Roman" w:cs="Times New Roman"/>
+      <w:sz w:val="24"/>
+      <w:szCs w:val="24"/>
+      <w:lang w:val="et-EE"/>
+    </w:rPr>
+  </w:style>
+  <w:style w:type="character" w:customStyle="1" w:styleId="Heading1Char">
+    <w:name w:val="Heading 1 Char"/>
+    <w:basedOn w:val="DefaultParagraphFont"/>
+    <w:link w:val="Heading1"/>
+    <w:uiPriority w:val="9"/>
+    <w:rsid w:val="00A85940"/>
+    <w:rPr>
+      <w:rFonts w:asciiTheme="majorHAnsi" w:eastAsiaTheme="majorEastAsia" w:hAnsiTheme="majorHAnsi" w:cstheme="majorBidi"/>
+      <w:b/>
+      <w:bCs/>
+      <w:sz w:val="28"/>
+      <w:szCs w:val="28"/>
+      <w:lang w:val="en-GB" w:eastAsia="et-EE"/>
+      <w14:ligatures w14:val="standardContextual"/>
+    </w:rPr>
+  </w:style>
+  <w:style w:type="paragraph" w:customStyle="1" w:styleId="TOCHeading1">
+    <w:name w:val="TOC Heading 1"/>
+    <w:basedOn w:val="Heading1"/>
+    <w:next w:val="Normal"/>
+    <w:rsid w:val="00054FF1"/>
+    <w:pPr>
+      <w:numPr>
+        <w:numId w:val="0"/>
+      </w:numPr>
+      <w:autoSpaceDE/>
+      <w:spacing w:line="276" w:lineRule="auto"/>
+      <w:outlineLvl w:val="9"/>
+    </w:pPr>
+  </w:style>
+  <w:style w:type="paragraph" w:styleId="TOC1">
+    <w:name w:val="toc 1"/>
+    <w:basedOn w:val="Normal"/>
+    <w:next w:val="Normal"/>
+    <w:autoRedefine/>
+    <w:uiPriority w:val="39"/>
+    <w:unhideWhenUsed/>
+    <w:qFormat/>
+    <w:rsid w:val="00437EDB"/>
+    <w:pPr>
+      <w:spacing w:after="100" w:line="240" w:lineRule="auto"/>
+    </w:pPr>
+  </w:style>
+  <w:style w:type="character" w:styleId="Hyperlink">
+    <w:name w:val="Hyperlink"/>
+    <w:basedOn w:val="DefaultParagraphFont"/>
+    <w:uiPriority w:val="99"/>
+    <w:unhideWhenUsed/>
+    <w:rsid w:val="009C0105"/>
+    <w:rPr>
+      <w:color w:val="2C6300" w:themeColor="hyperlink"/>
+      <w:u w:val="single"/>
+    </w:rPr>
+  </w:style>
+  <w:style w:type="paragraph" w:styleId="BalloonText">
+    <w:name w:val="Balloon Text"/>
+    <w:basedOn w:val="Normal"/>
+    <w:link w:val="BalloonTextChar"/>
+    <w:uiPriority w:val="99"/>
+    <w:semiHidden/>
+    <w:unhideWhenUsed/>
+    <w:rsid w:val="009C0105"/>
+    <w:rPr>
+      <w:rFonts w:ascii="Tahoma" w:hAnsi="Tahoma" w:cs="Tahoma"/>
+      <w:sz w:val="16"/>
+      <w:szCs w:val="16"/>
+    </w:rPr>
+  </w:style>
+  <w:style w:type="character" w:customStyle="1" w:styleId="BalloonTextChar">
+    <w:name w:val="Balloon Text Char"/>
+    <w:basedOn w:val="DefaultParagraphFont"/>
+    <w:link w:val="BalloonText"/>
+    <w:uiPriority w:val="99"/>
+    <w:semiHidden/>
+    <w:rsid w:val="009C0105"/>
+    <w:rPr>
+      <w:rFonts w:ascii="Tahoma" w:eastAsia="Arial Unicode MS" w:hAnsi="Tahoma" w:cs="Tahoma"/>
+      <w:sz w:val="16"/>
+      <w:szCs w:val="16"/>
+      <w:lang w:val="et-EE"/>
+    </w:rPr>
+  </w:style>
+  <w:style w:type="paragraph" w:customStyle="1" w:styleId="Tiitellehtttp">
+    <w:name w:val="Tiitelleht töö tüüp"/>
+    <w:basedOn w:val="Normal"/>
+    <w:link w:val="TiitellehtttpChar"/>
+    <w:qFormat/>
+    <w:rsid w:val="00483AA2"/>
+    <w:pPr>
+      <w:spacing w:before="113"/>
+      <w:jc w:val="center"/>
+    </w:pPr>
+    <w:rPr>
+      <w:b/>
+      <w:bCs/>
+      <w:sz w:val="28"/>
+      <w:szCs w:val="28"/>
+      <w:lang w:val="en-GB"/>
+    </w:rPr>
+  </w:style>
+  <w:style w:type="character" w:customStyle="1" w:styleId="Heading2Char">
+    <w:name w:val="Heading 2 Char"/>
+    <w:basedOn w:val="DefaultParagraphFont"/>
+    <w:link w:val="Heading2"/>
+    <w:uiPriority w:val="9"/>
+    <w:rsid w:val="00402313"/>
+    <w:rPr>
+      <w:rFonts w:asciiTheme="majorHAnsi" w:eastAsiaTheme="majorEastAsia" w:hAnsiTheme="majorHAnsi" w:cstheme="majorBidi"/>
+      <w:b/>
+      <w:bCs/>
+      <w:sz w:val="26"/>
+      <w:szCs w:val="26"/>
+      <w:lang w:val="en-GB" w:eastAsia="et-EE"/>
+    </w:rPr>
+  </w:style>
+  <w:style w:type="character" w:customStyle="1" w:styleId="TiitellehtttpChar">
+    <w:name w:val="Tiitelleht töö tüüp Char"/>
+    <w:basedOn w:val="DefaultParagraphFont"/>
+    <w:link w:val="Tiitellehtttp"/>
+    <w:rsid w:val="00483AA2"/>
+    <w:rPr>
+      <w:rFonts w:ascii="Times New Roman" w:eastAsia="Arial Unicode MS" w:hAnsi="Times New Roman"/>
+      <w:b/>
+      <w:bCs/>
+      <w:sz w:val="28"/>
+      <w:szCs w:val="28"/>
+      <w:lang w:val="en-GB" w:eastAsia="et-EE"/>
+    </w:rPr>
+  </w:style>
+  <w:style w:type="character" w:customStyle="1" w:styleId="Heading3Char">
+    <w:name w:val="Heading 3 Char"/>
+    <w:basedOn w:val="DefaultParagraphFont"/>
+    <w:link w:val="Heading3"/>
+    <w:uiPriority w:val="9"/>
+    <w:rsid w:val="00402313"/>
+    <w:rPr>
+      <w:rFonts w:asciiTheme="majorHAnsi" w:eastAsiaTheme="majorEastAsia" w:hAnsiTheme="majorHAnsi" w:cstheme="majorBidi"/>
+      <w:b/>
+      <w:bCs/>
+      <w:sz w:val="24"/>
+      <w:szCs w:val="24"/>
+      <w:lang w:val="et-EE" w:eastAsia="et-EE"/>
+    </w:rPr>
+  </w:style>
+  <w:style w:type="character" w:customStyle="1" w:styleId="Heading4Char">
+    <w:name w:val="Heading 4 Char"/>
+    <w:basedOn w:val="DefaultParagraphFont"/>
+    <w:link w:val="Heading4"/>
+    <w:uiPriority w:val="9"/>
+    <w:rsid w:val="00402313"/>
+    <w:rPr>
+      <w:rFonts w:asciiTheme="majorHAnsi" w:eastAsiaTheme="majorEastAsia" w:hAnsiTheme="majorHAnsi" w:cstheme="majorBidi"/>
+      <w:b/>
+      <w:bCs/>
+      <w:i/>
+      <w:iCs/>
+      <w:sz w:val="24"/>
+      <w:szCs w:val="24"/>
+      <w:lang w:val="et-EE" w:eastAsia="et-EE"/>
+    </w:rPr>
+  </w:style>
+  <w:style w:type="character" w:customStyle="1" w:styleId="Heading5Char">
+    <w:name w:val="Heading 5 Char"/>
+    <w:basedOn w:val="DefaultParagraphFont"/>
+    <w:link w:val="Heading5"/>
+    <w:uiPriority w:val="9"/>
+    <w:semiHidden/>
+    <w:rsid w:val="004F7BBA"/>
+    <w:rPr>
+      <w:rFonts w:asciiTheme="majorHAnsi" w:eastAsiaTheme="majorEastAsia" w:hAnsiTheme="majorHAnsi" w:cstheme="majorBidi"/>
+      <w:color w:val="002749" w:themeColor="accent1" w:themeShade="80"/>
+      <w:sz w:val="24"/>
+      <w:szCs w:val="24"/>
+      <w:lang w:val="et-EE" w:eastAsia="et-EE"/>
+    </w:rPr>
+  </w:style>
+  <w:style w:type="character" w:customStyle="1" w:styleId="Heading6Char">
+    <w:name w:val="Heading 6 Char"/>
+    <w:basedOn w:val="DefaultParagraphFont"/>
+    <w:link w:val="Heading6"/>
+    <w:uiPriority w:val="9"/>
+    <w:semiHidden/>
+    <w:rsid w:val="004F7BBA"/>
+    <w:rPr>
+      <w:rFonts w:asciiTheme="majorHAnsi" w:eastAsiaTheme="majorEastAsia" w:hAnsiTheme="majorHAnsi" w:cstheme="majorBidi"/>
+      <w:i/>
+      <w:iCs/>
+      <w:color w:val="002749" w:themeColor="accent1" w:themeShade="80"/>
+      <w:sz w:val="24"/>
+      <w:szCs w:val="24"/>
+      <w:lang w:val="et-EE" w:eastAsia="et-EE"/>
+    </w:rPr>
+  </w:style>
+  <w:style w:type="character" w:customStyle="1" w:styleId="Heading7Char">
+    <w:name w:val="Heading 7 Char"/>
+    <w:basedOn w:val="DefaultParagraphFont"/>
+    <w:link w:val="Heading7"/>
+    <w:uiPriority w:val="9"/>
+    <w:semiHidden/>
+    <w:rsid w:val="004F7BBA"/>
+    <w:rPr>
+      <w:rFonts w:asciiTheme="majorHAnsi" w:eastAsiaTheme="majorEastAsia" w:hAnsiTheme="majorHAnsi" w:cstheme="majorBidi"/>
+      <w:i/>
+      <w:iCs/>
+      <w:color w:val="0059CA" w:themeColor="text1" w:themeTint="BF"/>
+      <w:sz w:val="24"/>
+      <w:szCs w:val="24"/>
+      <w:lang w:val="et-EE" w:eastAsia="et-EE"/>
+    </w:rPr>
+  </w:style>
+  <w:style w:type="character" w:customStyle="1" w:styleId="Heading8Char">
+    <w:name w:val="Heading 8 Char"/>
+    <w:basedOn w:val="DefaultParagraphFont"/>
+    <w:link w:val="Heading8"/>
+    <w:uiPriority w:val="9"/>
+    <w:semiHidden/>
+    <w:rsid w:val="004F7BBA"/>
+    <w:rPr>
+      <w:rFonts w:asciiTheme="majorHAnsi" w:eastAsiaTheme="majorEastAsia" w:hAnsiTheme="majorHAnsi" w:cstheme="majorBidi"/>
+      <w:color w:val="0052BA" w:themeColor="text1" w:themeTint="C9"/>
+      <w:sz w:val="20"/>
+      <w:szCs w:val="20"/>
+      <w:lang w:val="et-EE" w:eastAsia="et-EE"/>
+    </w:rPr>
+  </w:style>
+  <w:style w:type="character" w:customStyle="1" w:styleId="Heading9Char">
+    <w:name w:val="Heading 9 Char"/>
+    <w:basedOn w:val="DefaultParagraphFont"/>
+    <w:link w:val="Heading9"/>
+    <w:uiPriority w:val="9"/>
+    <w:semiHidden/>
+    <w:rsid w:val="004F7BBA"/>
+    <w:rPr>
+      <w:rFonts w:asciiTheme="majorHAnsi" w:eastAsiaTheme="majorEastAsia" w:hAnsiTheme="majorHAnsi" w:cstheme="majorBidi"/>
+      <w:i/>
+      <w:iCs/>
+      <w:color w:val="0052BA" w:themeColor="text1" w:themeTint="C9"/>
+      <w:sz w:val="20"/>
+      <w:szCs w:val="20"/>
+      <w:lang w:val="et-EE" w:eastAsia="et-EE"/>
+    </w:rPr>
+  </w:style>
+  <w:style w:type="paragraph" w:styleId="TOC2">
+    <w:name w:val="toc 2"/>
+    <w:basedOn w:val="Normal"/>
+    <w:next w:val="Normal"/>
+    <w:autoRedefine/>
+    <w:uiPriority w:val="39"/>
+    <w:unhideWhenUsed/>
+    <w:qFormat/>
+    <w:rsid w:val="00437EDB"/>
+    <w:pPr>
+      <w:spacing w:after="100" w:line="240" w:lineRule="auto"/>
+      <w:ind w:left="240"/>
+    </w:pPr>
+  </w:style>
+  <w:style w:type="paragraph" w:styleId="Bibliography">
+    <w:name w:val="Bibliography"/>
+    <w:basedOn w:val="Normal"/>
+    <w:next w:val="Normal"/>
+    <w:uiPriority w:val="37"/>
+    <w:unhideWhenUsed/>
+    <w:rsid w:val="00F03802"/>
+    <w:pPr>
+      <w:keepLines/>
+      <w:spacing w:before="0" w:after="0"/>
+      <w:jc w:val="left"/>
+    </w:pPr>
+  </w:style>
+  <w:style w:type="paragraph" w:styleId="DocumentMap">
+    <w:name w:val="Document Map"/>
+    <w:basedOn w:val="Normal"/>
+    <w:link w:val="DocumentMapChar"/>
+    <w:uiPriority w:val="99"/>
+    <w:semiHidden/>
+    <w:unhideWhenUsed/>
+    <w:rsid w:val="00403271"/>
+    <w:rPr>
+      <w:rFonts w:ascii="Tahoma" w:hAnsi="Tahoma" w:cs="Tahoma"/>
+      <w:sz w:val="16"/>
+      <w:szCs w:val="16"/>
+    </w:rPr>
+  </w:style>
+  <w:style w:type="character" w:customStyle="1" w:styleId="DocumentMapChar">
+    <w:name w:val="Document Map Char"/>
+    <w:basedOn w:val="DefaultParagraphFont"/>
+    <w:link w:val="DocumentMap"/>
+    <w:uiPriority w:val="99"/>
+    <w:semiHidden/>
+    <w:rsid w:val="00403271"/>
+    <w:rPr>
+      <w:rFonts w:ascii="Tahoma" w:eastAsia="Arial Unicode MS" w:hAnsi="Tahoma" w:cs="Tahoma"/>
+      <w:sz w:val="16"/>
+      <w:szCs w:val="16"/>
+      <w:lang w:val="et-EE" w:eastAsia="et-EE"/>
+    </w:rPr>
+  </w:style>
+  <w:style w:type="paragraph" w:styleId="ListParagraph">
+    <w:name w:val="List Paragraph"/>
+    <w:basedOn w:val="Normal"/>
+    <w:uiPriority w:val="34"/>
+    <w:qFormat/>
+    <w:rsid w:val="000C0C30"/>
+    <w:pPr>
+      <w:keepLines/>
+      <w:ind w:left="720"/>
+      <w:contextualSpacing/>
+    </w:pPr>
+  </w:style>
+  <w:style w:type="paragraph" w:styleId="TOC3">
+    <w:name w:val="toc 3"/>
+    <w:basedOn w:val="Normal"/>
+    <w:next w:val="Normal"/>
+    <w:autoRedefine/>
+    <w:uiPriority w:val="39"/>
+    <w:unhideWhenUsed/>
+    <w:qFormat/>
+    <w:rsid w:val="00437EDB"/>
+    <w:pPr>
+      <w:spacing w:after="100" w:line="240" w:lineRule="auto"/>
+      <w:ind w:left="480"/>
+    </w:pPr>
+  </w:style>
+  <w:style w:type="character" w:styleId="CommentReference">
+    <w:name w:val="annotation reference"/>
+    <w:basedOn w:val="DefaultParagraphFont"/>
+    <w:uiPriority w:val="99"/>
+    <w:semiHidden/>
+    <w:unhideWhenUsed/>
+    <w:rsid w:val="008D4D15"/>
+    <w:rPr>
+      <w:sz w:val="16"/>
+      <w:szCs w:val="16"/>
+    </w:rPr>
+  </w:style>
+  <w:style w:type="paragraph" w:styleId="CommentText">
+    <w:name w:val="annotation text"/>
+    <w:basedOn w:val="Normal"/>
+    <w:link w:val="CommentTextChar"/>
+    <w:uiPriority w:val="99"/>
+    <w:semiHidden/>
+    <w:unhideWhenUsed/>
+    <w:rsid w:val="008D4D15"/>
+    <w:pPr>
+      <w:spacing w:line="240" w:lineRule="auto"/>
+    </w:pPr>
+    <w:rPr>
+      <w:sz w:val="20"/>
+      <w:szCs w:val="20"/>
+    </w:rPr>
+  </w:style>
+  <w:style w:type="character" w:customStyle="1" w:styleId="CommentTextChar">
+    <w:name w:val="Comment Text Char"/>
+    <w:basedOn w:val="DefaultParagraphFont"/>
+    <w:link w:val="CommentText"/>
+    <w:uiPriority w:val="99"/>
+    <w:semiHidden/>
+    <w:rsid w:val="008D4D15"/>
+    <w:rPr>
+      <w:rFonts w:ascii="Times New Roman" w:eastAsia="Arial Unicode MS" w:hAnsi="Times New Roman"/>
+      <w:sz w:val="20"/>
+      <w:szCs w:val="20"/>
+      <w:lang w:val="et-EE" w:eastAsia="et-EE"/>
+    </w:rPr>
+  </w:style>
+  <w:style w:type="paragraph" w:styleId="CommentSubject">
+    <w:name w:val="annotation subject"/>
+    <w:basedOn w:val="CommentText"/>
+    <w:next w:val="CommentText"/>
+    <w:link w:val="CommentSubjectChar"/>
+    <w:uiPriority w:val="99"/>
+    <w:semiHidden/>
+    <w:unhideWhenUsed/>
+    <w:rsid w:val="008D4D15"/>
+    <w:rPr>
+      <w:b/>
+      <w:bCs/>
+    </w:rPr>
+  </w:style>
+  <w:style w:type="character" w:customStyle="1" w:styleId="CommentSubjectChar">
+    <w:name w:val="Comment Subject Char"/>
+    <w:basedOn w:val="CommentTextChar"/>
+    <w:link w:val="CommentSubject"/>
+    <w:uiPriority w:val="99"/>
+    <w:semiHidden/>
+    <w:rsid w:val="008D4D15"/>
+    <w:rPr>
+      <w:rFonts w:ascii="Times New Roman" w:eastAsia="Arial Unicode MS" w:hAnsi="Times New Roman"/>
+      <w:b/>
+      <w:bCs/>
+      <w:sz w:val="20"/>
+      <w:szCs w:val="20"/>
+      <w:lang w:val="et-EE" w:eastAsia="et-EE"/>
+    </w:rPr>
+  </w:style>
+  <w:style w:type="paragraph" w:styleId="Revision">
+    <w:name w:val="Revision"/>
+    <w:hidden/>
+    <w:uiPriority w:val="99"/>
+    <w:semiHidden/>
+    <w:rsid w:val="00C3477D"/>
+    <w:pPr>
+      <w:spacing w:after="0" w:line="240" w:lineRule="auto"/>
+    </w:pPr>
+    <w:rPr>
+      <w:rFonts w:ascii="Times New Roman" w:eastAsia="Arial Unicode MS" w:hAnsi="Times New Roman"/>
+      <w:sz w:val="24"/>
+      <w:szCs w:val="24"/>
+      <w:lang w:val="et-EE" w:eastAsia="et-EE"/>
+    </w:rPr>
+  </w:style>
+  <w:style w:type="paragraph" w:styleId="Caption">
+    <w:name w:val="caption"/>
+    <w:basedOn w:val="Normal"/>
+    <w:next w:val="Normal"/>
+    <w:uiPriority w:val="35"/>
+    <w:unhideWhenUsed/>
+    <w:qFormat/>
+    <w:rsid w:val="00BA4170"/>
+    <w:pPr>
+      <w:spacing w:before="0" w:after="200" w:line="240" w:lineRule="auto"/>
+      <w:jc w:val="center"/>
+    </w:pPr>
+    <w:rPr>
+      <w:bCs/>
+      <w:color w:val="000000" w:themeColor="text2"/>
+      <w:szCs w:val="18"/>
+    </w:rPr>
+  </w:style>
+  <w:style w:type="table" w:styleId="TableGrid">
+    <w:name w:val="Table Grid"/>
+    <w:basedOn w:val="TableNormal"/>
+    <w:uiPriority w:val="59"/>
+    <w:rsid w:val="002336E2"/>
+    <w:pPr>
+      <w:spacing w:after="0" w:line="240" w:lineRule="auto"/>
+    </w:pPr>
+    <w:tblPr>
+      <w:tblInd w:w="0" w:type="dxa"/>
+      <w:tblBorders>
+        <w:top w:val="single" w:sz="4" w:space="0" w:color="002C63" w:themeColor="text1"/>
+        <w:left w:val="single" w:sz="4" w:space="0" w:color="002C63" w:themeColor="text1"/>
+        <w:bottom w:val="single" w:sz="4" w:space="0" w:color="002C63" w:themeColor="text1"/>
+        <w:right w:val="single" w:sz="4" w:space="0" w:color="002C63" w:themeColor="text1"/>
+        <w:insideH w:val="single" w:sz="4" w:space="0" w:color="002C63" w:themeColor="text1"/>
+        <w:insideV w:val="single" w:sz="4" w:space="0" w:color="002C63" w:themeColor="text1"/>
+      </w:tblBorders>
+      <w:tblCellMar>
+        <w:top w:w="0" w:type="dxa"/>
+        <w:left w:w="108" w:type="dxa"/>
+        <w:bottom w:w="0" w:type="dxa"/>
+        <w:right w:w="108" w:type="dxa"/>
+      </w:tblCellMar>
+    </w:tblPr>
+  </w:style>
+  <w:style w:type="table" w:customStyle="1" w:styleId="MappingTable">
+    <w:name w:val="Mapping Table"/>
+    <w:basedOn w:val="TableNormal"/>
+    <w:uiPriority w:val="99"/>
+    <w:qFormat/>
+    <w:rsid w:val="005244DB"/>
+    <w:pPr>
+      <w:spacing w:after="0" w:line="240" w:lineRule="auto"/>
+    </w:pPr>
+    <w:rPr>
+      <w:sz w:val="20"/>
+    </w:rPr>
+    <w:tblPr>
+      <w:tblInd w:w="0" w:type="dxa"/>
+      <w:tblBorders>
+        <w:top w:val="single" w:sz="4" w:space="0" w:color="auto"/>
+        <w:left w:val="single" w:sz="4" w:space="0" w:color="auto"/>
+        <w:bottom w:val="single" w:sz="4" w:space="0" w:color="auto"/>
+        <w:right w:val="single" w:sz="4" w:space="0" w:color="auto"/>
+        <w:insideH w:val="single" w:sz="4" w:space="0" w:color="auto"/>
+        <w:insideV w:val="single" w:sz="4" w:space="0" w:color="auto"/>
+      </w:tblBorders>
+      <w:tblCellMar>
+        <w:top w:w="0" w:type="dxa"/>
+        <w:left w:w="108" w:type="dxa"/>
+        <w:bottom w:w="0" w:type="dxa"/>
+        <w:right w:w="108" w:type="dxa"/>
+      </w:tblCellMar>
+    </w:tblPr>
+    <w:tcPr>
+      <w:shd w:val="clear" w:color="auto" w:fill="auto"/>
+    </w:tcPr>
+    <w:tblStylePr w:type="firstRow">
+      <w:rPr>
+        <w:b/>
+      </w:rPr>
+      <w:tblPr/>
+      <w:tcPr>
+        <w:shd w:val="clear" w:color="auto" w:fill="6DBAFF" w:themeFill="accent1" w:themeFillTint="66"/>
+      </w:tcPr>
+    </w:tblStylePr>
+    <w:tblStylePr w:type="firstCol">
+      <w:rPr>
+        <w:b/>
+      </w:rPr>
+      <w:tblPr/>
+      <w:tcPr>
+        <w:shd w:val="clear" w:color="auto" w:fill="6DBAFF" w:themeFill="accent1" w:themeFillTint="66"/>
+      </w:tcPr>
+    </w:tblStylePr>
+  </w:style>
+  <w:style w:type="table" w:customStyle="1" w:styleId="MediumGrid21">
+    <w:name w:val="Medium Grid 21"/>
+    <w:basedOn w:val="TableNormal"/>
+    <w:uiPriority w:val="68"/>
+    <w:rsid w:val="00ED7520"/>
+    <w:pPr>
+      <w:spacing w:after="0" w:line="240" w:lineRule="auto"/>
+    </w:pPr>
+    <w:rPr>
+      <w:rFonts w:asciiTheme="majorHAnsi" w:eastAsiaTheme="majorEastAsia" w:hAnsiTheme="majorHAnsi" w:cstheme="majorBidi"/>
+      <w:color w:val="002C63" w:themeColor="text1"/>
+    </w:rPr>
+    <w:tblPr>
+      <w:tblStyleRowBandSize w:val="1"/>
+      <w:tblStyleColBandSize w:val="1"/>
+      <w:tblInd w:w="0" w:type="dxa"/>
+      <w:tblBorders>
+        <w:top w:val="single" w:sz="8" w:space="0" w:color="002C63" w:themeColor="text1"/>
+        <w:left w:val="single" w:sz="8" w:space="0" w:color="002C63" w:themeColor="text1"/>
+        <w:bottom w:val="single" w:sz="8" w:space="0" w:color="002C63" w:themeColor="text1"/>
+        <w:right w:val="single" w:sz="8" w:space="0" w:color="002C63" w:themeColor="text1"/>
+        <w:insideH w:val="single" w:sz="8" w:space="0" w:color="002C63" w:themeColor="text1"/>
+        <w:insideV w:val="single" w:sz="8" w:space="0" w:color="002C63" w:themeColor="text1"/>
+      </w:tblBorders>
+      <w:tblCellMar>
+        <w:top w:w="0" w:type="dxa"/>
+        <w:left w:w="108" w:type="dxa"/>
+        <w:bottom w:w="0" w:type="dxa"/>
+        <w:right w:w="108" w:type="dxa"/>
+      </w:tblCellMar>
+    </w:tblPr>
+    <w:tcPr>
+      <w:shd w:val="clear" w:color="auto" w:fill="99C6FF" w:themeFill="text1" w:themeFillTint="3F"/>
+    </w:tcPr>
+    <w:tblStylePr w:type="firstRow">
+      <w:rPr>
+        <w:b/>
+        <w:bCs/>
+        <w:color w:val="002C63" w:themeColor="text1"/>
+      </w:rPr>
+      <w:tblPr/>
+      <w:tcPr>
+        <w:shd w:val="clear" w:color="auto" w:fill="D6E8FF" w:themeFill="text1" w:themeFillTint="19"/>
+      </w:tcPr>
+    </w:tblStylePr>
+    <w:tblStylePr w:type="lastRow">
+      <w:rPr>
+        <w:b/>
+        <w:bCs/>
+        <w:color w:val="002C63" w:themeColor="text1"/>
+      </w:rPr>
+      <w:tblPr/>
+      <w:tcPr>
+        <w:tcBorders>
+          <w:top w:val="single" w:sz="12" w:space="0" w:color="002C63" w:themeColor="text1"/>
+          <w:left w:val="nil"/>
+          <w:bottom w:val="nil"/>
+          <w:right w:val="nil"/>
+          <w:insideH w:val="nil"/>
+          <w:insideV w:val="nil"/>
+        </w:tcBorders>
+        <w:shd w:val="clear" w:color="auto" w:fill="FFFFFF" w:themeFill="background1"/>
+      </w:tcPr>
+    </w:tblStylePr>
+    <w:tblStylePr w:type="firstCol">
+      <w:rPr>
+        <w:b/>
+        <w:bCs/>
+        <w:color w:val="002C63" w:themeColor="text1"/>
+      </w:rPr>
+      <w:tblPr/>
+      <w:tcPr>
+        <w:tcBorders>
+          <w:top w:val="nil"/>
+          <w:left w:val="nil"/>
+          <w:bottom w:val="nil"/>
+          <w:right w:val="nil"/>
+          <w:insideH w:val="nil"/>
+          <w:insideV w:val="nil"/>
+        </w:tcBorders>
+        <w:shd w:val="clear" w:color="auto" w:fill="FFFFFF" w:themeFill="background1"/>
+      </w:tcPr>
+    </w:tblStylePr>
+    <w:tblStylePr w:type="lastCol">
+      <w:rPr>
+        <w:b w:val="0"/>
+        <w:bCs w:val="0"/>
+        <w:color w:val="002C63" w:themeColor="text1"/>
+      </w:rPr>
+      <w:tblPr/>
+      <w:tcPr>
+        <w:tcBorders>
+          <w:top w:val="nil"/>
+          <w:left w:val="nil"/>
+          <w:bottom w:val="nil"/>
+          <w:right w:val="nil"/>
+          <w:insideH w:val="nil"/>
+          <w:insideV w:val="nil"/>
+        </w:tcBorders>
+        <w:shd w:val="clear" w:color="auto" w:fill="ACD1FF" w:themeFill="text1" w:themeFillTint="33"/>
+      </w:tcPr>
+    </w:tblStylePr>
+    <w:tblStylePr w:type="band1Vert">
+      <w:tblPr/>
+      <w:tcPr>
+        <w:shd w:val="clear" w:color="auto" w:fill="328CFF" w:themeFill="text1" w:themeFillTint="7F"/>
+      </w:tcPr>
+    </w:tblStylePr>
+    <w:tblStylePr w:type="band1Horz">
+      <w:tblPr/>
+      <w:tcPr>
+        <w:tcBorders>
+          <w:insideH w:val="single" w:sz="6" w:space="0" w:color="002C63" w:themeColor="text1"/>
+          <w:insideV w:val="single" w:sz="6" w:space="0" w:color="002C63" w:themeColor="text1"/>
+        </w:tcBorders>
+        <w:shd w:val="clear" w:color="auto" w:fill="328CFF" w:themeFill="text1" w:themeFillTint="7F"/>
+      </w:tcPr>
+    </w:tblStylePr>
+    <w:tblStylePr w:type="nwCell">
+      <w:tblPr/>
+      <w:tcPr>
+        <w:shd w:val="clear" w:color="auto" w:fill="FFFFFF" w:themeFill="background1"/>
+      </w:tcPr>
+    </w:tblStylePr>
+  </w:style>
+  <w:style w:type="paragraph" w:customStyle="1" w:styleId="Koodinide">
+    <w:name w:val="Koodinäide"/>
+    <w:basedOn w:val="Normal"/>
+    <w:link w:val="KoodinideChar"/>
+    <w:qFormat/>
+    <w:rsid w:val="00574306"/>
+    <w:pPr>
+      <w:pBdr>
+        <w:top w:val="single" w:sz="4" w:space="1" w:color="auto"/>
+        <w:left w:val="single" w:sz="4" w:space="4" w:color="auto"/>
+        <w:bottom w:val="single" w:sz="4" w:space="1" w:color="auto"/>
+        <w:right w:val="single" w:sz="4" w:space="4" w:color="auto"/>
+      </w:pBdr>
+      <w:tabs>
+        <w:tab w:val="left" w:pos="284"/>
+        <w:tab w:val="left" w:pos="567"/>
+        <w:tab w:val="left" w:pos="851"/>
+        <w:tab w:val="left" w:pos="1134"/>
+        <w:tab w:val="left" w:pos="1418"/>
+        <w:tab w:val="left" w:pos="1701"/>
+        <w:tab w:val="left" w:pos="1985"/>
+        <w:tab w:val="left" w:pos="2268"/>
+      </w:tabs>
+      <w:autoSpaceDN w:val="0"/>
+      <w:adjustRightInd w:val="0"/>
+      <w:spacing w:before="0" w:after="0" w:line="240" w:lineRule="auto"/>
+      <w:jc w:val="left"/>
+    </w:pPr>
+    <w:rPr>
+      <w:rFonts w:ascii="Courier New" w:eastAsiaTheme="minorHAnsi" w:hAnsi="Courier New" w:cs="Courier New"/>
+      <w:sz w:val="18"/>
+      <w:szCs w:val="18"/>
+      <w:lang w:eastAsia="en-US"/>
+    </w:rPr>
+  </w:style>
+  <w:style w:type="character" w:customStyle="1" w:styleId="KoodinideChar">
+    <w:name w:val="Koodinäide Char"/>
+    <w:basedOn w:val="DefaultParagraphFont"/>
+    <w:link w:val="Koodinide"/>
+    <w:rsid w:val="00574306"/>
+    <w:rPr>
+      <w:rFonts w:ascii="Courier New" w:hAnsi="Courier New" w:cs="Courier New"/>
+      <w:sz w:val="18"/>
+      <w:szCs w:val="18"/>
+      <w:lang w:val="et-EE"/>
+    </w:rPr>
+  </w:style>
+  <w:style w:type="paragraph" w:customStyle="1" w:styleId="AbstractSubtitle">
+    <w:name w:val="Abstract Subtitle"/>
+    <w:basedOn w:val="Tiitellehtttp"/>
+    <w:link w:val="AbstractSubtitleChar"/>
+    <w:qFormat/>
+    <w:rsid w:val="008B3AF6"/>
+    <w:rPr>
+      <w:b w:val="0"/>
+      <w:sz w:val="24"/>
+      <w:szCs w:val="24"/>
+    </w:rPr>
+  </w:style>
+  <w:style w:type="paragraph" w:styleId="Header">
+    <w:name w:val="header"/>
+    <w:basedOn w:val="Normal"/>
+    <w:link w:val="HeaderChar"/>
+    <w:uiPriority w:val="99"/>
+    <w:semiHidden/>
+    <w:unhideWhenUsed/>
+    <w:rsid w:val="00FB55BE"/>
+    <w:pPr>
+      <w:tabs>
+        <w:tab w:val="center" w:pos="4513"/>
+        <w:tab w:val="right" w:pos="9026"/>
+      </w:tabs>
+      <w:spacing w:before="0" w:after="0" w:line="240" w:lineRule="auto"/>
+    </w:pPr>
+  </w:style>
+  <w:style w:type="character" w:customStyle="1" w:styleId="AbstractSubtitleChar">
+    <w:name w:val="Abstract Subtitle Char"/>
+    <w:basedOn w:val="TiitellehtttpChar"/>
+    <w:link w:val="AbstractSubtitle"/>
+    <w:rsid w:val="008B3AF6"/>
+    <w:rPr>
+      <w:rFonts w:ascii="Times New Roman" w:eastAsia="Arial Unicode MS" w:hAnsi="Times New Roman"/>
+      <w:b/>
+      <w:bCs/>
+      <w:sz w:val="24"/>
+      <w:szCs w:val="24"/>
+      <w:lang w:val="en-GB" w:eastAsia="et-EE"/>
+    </w:rPr>
+  </w:style>
+  <w:style w:type="character" w:customStyle="1" w:styleId="HeaderChar">
+    <w:name w:val="Header Char"/>
+    <w:basedOn w:val="DefaultParagraphFont"/>
+    <w:link w:val="Header"/>
+    <w:uiPriority w:val="99"/>
+    <w:semiHidden/>
+    <w:rsid w:val="00FB55BE"/>
+    <w:rPr>
+      <w:rFonts w:ascii="Times New Roman" w:eastAsia="Arial Unicode MS" w:hAnsi="Times New Roman"/>
+      <w:sz w:val="24"/>
+      <w:szCs w:val="24"/>
+      <w:lang w:val="et-EE" w:eastAsia="et-EE"/>
+    </w:rPr>
+  </w:style>
+  <w:style w:type="paragraph" w:styleId="Footer">
+    <w:name w:val="footer"/>
+    <w:basedOn w:val="Normal"/>
+    <w:link w:val="FooterChar"/>
+    <w:uiPriority w:val="99"/>
+    <w:unhideWhenUsed/>
+    <w:rsid w:val="00FB55BE"/>
+    <w:pPr>
+      <w:tabs>
+        <w:tab w:val="center" w:pos="4513"/>
+        <w:tab w:val="right" w:pos="9026"/>
+      </w:tabs>
+      <w:spacing w:before="0" w:after="0" w:line="240" w:lineRule="auto"/>
+    </w:pPr>
+  </w:style>
+  <w:style w:type="character" w:customStyle="1" w:styleId="FooterChar">
+    <w:name w:val="Footer Char"/>
+    <w:basedOn w:val="DefaultParagraphFont"/>
+    <w:link w:val="Footer"/>
+    <w:uiPriority w:val="99"/>
+    <w:rsid w:val="00FB55BE"/>
+    <w:rPr>
+      <w:rFonts w:ascii="Times New Roman" w:eastAsia="Arial Unicode MS" w:hAnsi="Times New Roman"/>
+      <w:sz w:val="24"/>
+      <w:szCs w:val="24"/>
+      <w:lang w:val="et-EE" w:eastAsia="et-EE"/>
+    </w:rPr>
+  </w:style>
+  <w:style w:type="paragraph" w:customStyle="1" w:styleId="Resmee">
+    <w:name w:val="Resümee"/>
+    <w:basedOn w:val="AbstractSubtitle"/>
+    <w:link w:val="ResmeeChar"/>
+    <w:qFormat/>
+    <w:rsid w:val="00B510FD"/>
+    <w:pPr>
+      <w:jc w:val="left"/>
+    </w:pPr>
+    <w:rPr>
+      <w:rFonts w:asciiTheme="majorHAnsi" w:hAnsiTheme="majorHAnsi"/>
+      <w:b/>
+      <w:sz w:val="28"/>
+    </w:rPr>
+  </w:style>
+  <w:style w:type="character" w:customStyle="1" w:styleId="ResmeeChar">
+    <w:name w:val="Resümee Char"/>
+    <w:basedOn w:val="AbstractSubtitleChar"/>
+    <w:link w:val="Resmee"/>
+    <w:rsid w:val="00B510FD"/>
+    <w:rPr>
+      <w:rFonts w:asciiTheme="majorHAnsi" w:eastAsia="Arial Unicode MS" w:hAnsiTheme="majorHAnsi"/>
+      <w:b/>
+      <w:bCs/>
+      <w:sz w:val="28"/>
+      <w:szCs w:val="24"/>
+      <w:lang w:val="en-GB" w:eastAsia="et-EE"/>
+    </w:rPr>
+  </w:style>
+  <w:style w:type="paragraph" w:customStyle="1" w:styleId="Glossaryentry">
+    <w:name w:val="Glossary entry"/>
+    <w:basedOn w:val="Normal"/>
+    <w:link w:val="GlossaryentryChar"/>
+    <w:qFormat/>
+    <w:rsid w:val="001A1377"/>
+    <w:pPr>
+      <w:ind w:left="567" w:hanging="567"/>
+      <w:jc w:val="left"/>
+    </w:pPr>
+    <w:rPr>
+      <w:sz w:val="22"/>
+      <w:szCs w:val="22"/>
+    </w:rPr>
+  </w:style>
+  <w:style w:type="paragraph" w:customStyle="1" w:styleId="Glossary">
+    <w:name w:val="Glossary"/>
+    <w:basedOn w:val="Normal"/>
+    <w:link w:val="GlossaryChar"/>
+    <w:qFormat/>
+    <w:rsid w:val="005637F4"/>
+    <w:pPr>
+      <w:autoSpaceDE/>
+      <w:spacing w:before="0" w:after="200" w:line="276" w:lineRule="auto"/>
+      <w:ind w:left="720" w:hanging="720"/>
+      <w:jc w:val="left"/>
+    </w:pPr>
+    <w:rPr>
+      <w:rFonts w:asciiTheme="minorHAnsi" w:eastAsiaTheme="minorHAnsi" w:hAnsiTheme="minorHAnsi"/>
+      <w:sz w:val="22"/>
+      <w:szCs w:val="22"/>
+      <w:lang w:val="en-GB"/>
+    </w:rPr>
+  </w:style>
+  <w:style w:type="character" w:customStyle="1" w:styleId="GlossaryentryChar">
+    <w:name w:val="Glossary entry Char"/>
+    <w:basedOn w:val="DefaultParagraphFont"/>
+    <w:link w:val="Glossaryentry"/>
+    <w:rsid w:val="001A1377"/>
+    <w:rPr>
+      <w:rFonts w:ascii="Times New Roman" w:eastAsia="Arial Unicode MS" w:hAnsi="Times New Roman"/>
+      <w:lang w:val="et-EE" w:eastAsia="et-EE"/>
+    </w:rPr>
+  </w:style>
+  <w:style w:type="character" w:customStyle="1" w:styleId="GlossaryChar">
+    <w:name w:val="Glossary Char"/>
+    <w:basedOn w:val="DefaultParagraphFont"/>
+    <w:link w:val="Glossary"/>
+    <w:rsid w:val="005637F4"/>
+    <w:rPr>
+      <w:lang w:val="en-GB" w:eastAsia="et-EE"/>
+    </w:rPr>
+  </w:style>
+  <w:style w:type="paragraph" w:customStyle="1" w:styleId="Appendixheading">
+    <w:name w:val="Appendix heading"/>
+    <w:basedOn w:val="Heading2"/>
+    <w:next w:val="Normal"/>
+    <w:link w:val="AppendixheadingChar"/>
+    <w:qFormat/>
+    <w:rsid w:val="008506D8"/>
+    <w:pPr>
+      <w:pageBreakBefore/>
+      <w:numPr>
+        <w:ilvl w:val="0"/>
+        <w:numId w:val="2"/>
+      </w:numPr>
+      <w:ind w:left="714" w:hanging="357"/>
+    </w:pPr>
+  </w:style>
+  <w:style w:type="character" w:customStyle="1" w:styleId="AppendixheadingChar">
+    <w:name w:val="Appendix heading Char"/>
+    <w:basedOn w:val="Heading2Char"/>
+    <w:link w:val="Appendixheading"/>
+    <w:rsid w:val="008506D8"/>
+    <w:rPr>
+      <w:rFonts w:asciiTheme="majorHAnsi" w:eastAsiaTheme="majorEastAsia" w:hAnsiTheme="majorHAnsi" w:cstheme="majorBidi"/>
+      <w:b/>
+      <w:bCs/>
+      <w:sz w:val="26"/>
+      <w:szCs w:val="26"/>
+      <w:lang w:val="en-GB" w:eastAsia="et-EE"/>
+    </w:rPr>
+  </w:style>
+  <w:style w:type="paragraph" w:customStyle="1" w:styleId="HeaderNotBreaking">
+    <w:name w:val="Header Not Breaking"/>
+    <w:basedOn w:val="Heading1"/>
+    <w:link w:val="HeaderNotBreakingChar"/>
+    <w:qFormat/>
+    <w:rsid w:val="00A03D7D"/>
+    <w:pPr>
+      <w:pageBreakBefore w:val="0"/>
+      <w:numPr>
+        <w:numId w:val="0"/>
+      </w:numPr>
+    </w:pPr>
+  </w:style>
+  <w:style w:type="paragraph" w:customStyle="1" w:styleId="HeaderNotNumbered">
+    <w:name w:val="Header Not Numbered"/>
+    <w:basedOn w:val="Heading1"/>
+    <w:link w:val="HeaderNotNumberedChar"/>
+    <w:qFormat/>
+    <w:rsid w:val="00A03D7D"/>
+    <w:pPr>
+      <w:numPr>
+        <w:numId w:val="0"/>
+      </w:numPr>
+    </w:pPr>
+  </w:style>
+  <w:style w:type="character" w:customStyle="1" w:styleId="HeaderNotBreakingChar">
+    <w:name w:val="Header Not Breaking Char"/>
+    <w:basedOn w:val="Heading1Char"/>
+    <w:link w:val="HeaderNotBreaking"/>
+    <w:rsid w:val="00A03D7D"/>
+    <w:rPr>
+      <w:rFonts w:asciiTheme="majorHAnsi" w:eastAsiaTheme="majorEastAsia" w:hAnsiTheme="majorHAnsi" w:cstheme="majorBidi"/>
+      <w:b/>
+      <w:bCs/>
+      <w:sz w:val="28"/>
+      <w:szCs w:val="28"/>
+      <w:lang w:val="en-GB" w:eastAsia="et-EE"/>
+      <w14:ligatures w14:val="standardContextual"/>
+    </w:rPr>
+  </w:style>
+  <w:style w:type="character" w:customStyle="1" w:styleId="HeaderNotNumberedChar">
+    <w:name w:val="Header Not Numbered Char"/>
+    <w:basedOn w:val="Heading1Char"/>
+    <w:link w:val="HeaderNotNumbered"/>
+    <w:rsid w:val="00A03D7D"/>
+    <w:rPr>
+      <w:rFonts w:asciiTheme="majorHAnsi" w:eastAsiaTheme="majorEastAsia" w:hAnsiTheme="majorHAnsi" w:cstheme="majorBidi"/>
+      <w:b/>
+      <w:bCs/>
+      <w:sz w:val="28"/>
+      <w:szCs w:val="28"/>
+      <w:lang w:val="en-GB" w:eastAsia="et-EE"/>
+      <w14:ligatures w14:val="standardContextual"/>
+    </w:rPr>
+  </w:style>
+  <w:style w:type="character" w:styleId="PlaceholderText">
+    <w:name w:val="Placeholder Text"/>
+    <w:basedOn w:val="DefaultParagraphFont"/>
+    <w:uiPriority w:val="99"/>
+    <w:semiHidden/>
+    <w:rsid w:val="000F6FE9"/>
+    <w:rPr>
+      <w:color w:val="808080"/>
+    </w:rPr>
+  </w:style>
+  <w:style w:type="table" w:customStyle="1" w:styleId="Pisegatabel">
+    <w:name w:val="Päisega tabel"/>
+    <w:basedOn w:val="TableNormal"/>
+    <w:uiPriority w:val="99"/>
+    <w:rsid w:val="00BA4170"/>
+    <w:pPr>
+      <w:spacing w:after="0" w:line="240" w:lineRule="auto"/>
+    </w:pPr>
+    <w:rPr>
+      <w:rFonts w:ascii="Times New Roman" w:hAnsi="Times New Roman"/>
+      <w:color w:val="000000" w:themeColor="text2"/>
+      <w:sz w:val="24"/>
+    </w:rPr>
+    <w:tblPr>
+      <w:tblInd w:w="0" w:type="dxa"/>
+      <w:tblBorders>
+        <w:top w:val="single" w:sz="4" w:space="0" w:color="auto"/>
+        <w:left w:val="single" w:sz="4" w:space="0" w:color="auto"/>
+        <w:bottom w:val="single" w:sz="4" w:space="0" w:color="auto"/>
+        <w:right w:val="single" w:sz="4" w:space="0" w:color="auto"/>
+        <w:insideH w:val="single" w:sz="4" w:space="0" w:color="auto"/>
+        <w:insideV w:val="single" w:sz="4" w:space="0" w:color="auto"/>
+      </w:tblBorders>
+      <w:tblCellMar>
+        <w:top w:w="0" w:type="dxa"/>
+        <w:left w:w="108" w:type="dxa"/>
+        <w:bottom w:w="0" w:type="dxa"/>
+        <w:right w:w="108" w:type="dxa"/>
+      </w:tblCellMar>
+    </w:tblPr>
+    <w:trPr>
+      <w:cantSplit/>
+      <w:tblHeader/>
+    </w:trPr>
+    <w:tblStylePr w:type="firstRow">
+      <w:pPr>
+        <w:wordWrap/>
+        <w:spacing w:beforeLines="0" w:before="0" w:beforeAutospacing="0" w:afterLines="0" w:after="0" w:afterAutospacing="0" w:line="240" w:lineRule="auto"/>
+        <w:jc w:val="center"/>
+      </w:pPr>
+      <w:rPr>
+        <w:b/>
+      </w:rPr>
+    </w:tblStylePr>
+    <w:tblStylePr w:type="firstCol">
+      <w:rPr>
+        <w:b/>
+      </w:rPr>
+    </w:tblStylePr>
+  </w:style>
+  <w:style w:type="paragraph" w:customStyle="1" w:styleId="Tabelipis">
+    <w:name w:val="Tabeli päis"/>
+    <w:basedOn w:val="Normal"/>
+    <w:link w:val="TabelipisMrk"/>
+    <w:qFormat/>
+    <w:rsid w:val="00BA4170"/>
+    <w:pPr>
+      <w:spacing w:line="240" w:lineRule="auto"/>
+      <w:jc w:val="center"/>
+    </w:pPr>
+    <w:rPr>
+      <w:color w:val="000000" w:themeColor="text2"/>
+    </w:rPr>
+  </w:style>
+  <w:style w:type="paragraph" w:customStyle="1" w:styleId="Tabelisisu">
+    <w:name w:val="Tabeli sisu"/>
+    <w:basedOn w:val="Normal"/>
+    <w:link w:val="TabelisisuMrk"/>
+    <w:qFormat/>
+    <w:rsid w:val="005E1828"/>
+    <w:pPr>
+      <w:spacing w:line="240" w:lineRule="auto"/>
+    </w:pPr>
+    <w:rPr>
+      <w:b/>
+      <w:color w:val="000000" w:themeColor="text2"/>
+    </w:rPr>
+  </w:style>
+  <w:style w:type="character" w:customStyle="1" w:styleId="TabelipisMrk">
+    <w:name w:val="Tabeli päis Märk"/>
+    <w:basedOn w:val="DefaultParagraphFont"/>
+    <w:link w:val="Tabelipis"/>
+    <w:rsid w:val="00BA4170"/>
+    <w:rPr>
+      <w:rFonts w:ascii="Times New Roman" w:eastAsia="Arial Unicode MS" w:hAnsi="Times New Roman"/>
+      <w:color w:val="000000" w:themeColor="text2"/>
+      <w:sz w:val="24"/>
+      <w:szCs w:val="24"/>
+      <w:lang w:val="et-EE" w:eastAsia="et-EE"/>
+    </w:rPr>
+  </w:style>
+  <w:style w:type="paragraph" w:styleId="FootnoteText">
+    <w:name w:val="footnote text"/>
+    <w:basedOn w:val="Normal"/>
+    <w:link w:val="FootnoteTextChar"/>
+    <w:uiPriority w:val="99"/>
+    <w:semiHidden/>
+    <w:unhideWhenUsed/>
+    <w:rsid w:val="005B7A73"/>
+    <w:pPr>
+      <w:spacing w:before="0" w:after="0" w:line="240" w:lineRule="auto"/>
+    </w:pPr>
+    <w:rPr>
+      <w:sz w:val="20"/>
+      <w:szCs w:val="20"/>
+    </w:rPr>
+  </w:style>
+  <w:style w:type="character" w:customStyle="1" w:styleId="TabelisisuMrk">
+    <w:name w:val="Tabeli sisu Märk"/>
+    <w:basedOn w:val="DefaultParagraphFont"/>
+    <w:link w:val="Tabelisisu"/>
+    <w:rsid w:val="005E1828"/>
+    <w:rPr>
+      <w:rFonts w:ascii="Times New Roman" w:eastAsia="Arial Unicode MS" w:hAnsi="Times New Roman"/>
+      <w:b/>
+      <w:color w:val="000000" w:themeColor="text2"/>
+      <w:sz w:val="24"/>
+      <w:szCs w:val="24"/>
+      <w:lang w:val="et-EE" w:eastAsia="et-EE"/>
+    </w:rPr>
+  </w:style>
+  <w:style w:type="character" w:customStyle="1" w:styleId="FootnoteTextChar">
+    <w:name w:val="Footnote Text Char"/>
+    <w:basedOn w:val="DefaultParagraphFont"/>
+    <w:link w:val="FootnoteText"/>
+    <w:uiPriority w:val="99"/>
+    <w:semiHidden/>
+    <w:rsid w:val="005B7A73"/>
+    <w:rPr>
+      <w:rFonts w:ascii="Times New Roman" w:eastAsia="Arial Unicode MS" w:hAnsi="Times New Roman"/>
+      <w:sz w:val="20"/>
+      <w:szCs w:val="20"/>
+      <w:lang w:val="et-EE" w:eastAsia="et-EE"/>
+    </w:rPr>
+  </w:style>
+  <w:style w:type="character" w:styleId="FootnoteReference">
+    <w:name w:val="footnote reference"/>
+    <w:basedOn w:val="DefaultParagraphFont"/>
+    <w:uiPriority w:val="99"/>
+    <w:semiHidden/>
+    <w:unhideWhenUsed/>
+    <w:rsid w:val="005B7A73"/>
+    <w:rPr>
+      <w:vertAlign w:val="superscript"/>
+    </w:rPr>
+  </w:style>
+  <w:style w:type="paragraph" w:customStyle="1" w:styleId="Tiitelsisus">
+    <w:name w:val="Tiitel sisus"/>
+    <w:basedOn w:val="Tiitellehtttp"/>
+    <w:link w:val="TiitelsisusMrk"/>
+    <w:qFormat/>
+    <w:rsid w:val="009C3F3F"/>
+    <w:pPr>
+      <w:pageBreakBefore/>
+    </w:pPr>
+    <w:rPr>
+      <w:lang w:val="et-EE"/>
+    </w:rPr>
+  </w:style>
+  <w:style w:type="paragraph" w:customStyle="1" w:styleId="Tiitelinfolehel">
+    <w:name w:val="Tiitel infolehel"/>
+    <w:basedOn w:val="Tiitelsisus"/>
+    <w:link w:val="TiitelinfolehelMrk"/>
+    <w:qFormat/>
+    <w:rsid w:val="00BD249A"/>
+    <w:pPr>
+      <w:pageBreakBefore w:val="0"/>
+      <w:jc w:val="left"/>
+    </w:pPr>
+    <w:rPr>
+      <w:lang w:val="en-GB"/>
+    </w:rPr>
+  </w:style>
+  <w:style w:type="character" w:customStyle="1" w:styleId="TiitelsisusMrk">
+    <w:name w:val="Tiitel sisus Märk"/>
+    <w:basedOn w:val="TiitellehtttpChar"/>
+    <w:link w:val="Tiitelsisus"/>
+    <w:rsid w:val="009C3F3F"/>
+    <w:rPr>
+      <w:rFonts w:ascii="Times New Roman" w:eastAsia="Arial Unicode MS" w:hAnsi="Times New Roman"/>
+      <w:b/>
+      <w:bCs/>
+      <w:sz w:val="28"/>
+      <w:szCs w:val="28"/>
+      <w:lang w:val="et-EE" w:eastAsia="et-EE"/>
+    </w:rPr>
+  </w:style>
+  <w:style w:type="paragraph" w:customStyle="1" w:styleId="Alapealkiriinfolehel">
+    <w:name w:val="Alapealkiri infolehel"/>
+    <w:basedOn w:val="Normal"/>
+    <w:next w:val="Normal"/>
+    <w:link w:val="AlapealkiriinfolehelMrk"/>
+    <w:qFormat/>
+    <w:rsid w:val="00BD249A"/>
+    <w:pPr>
+      <w:jc w:val="left"/>
+    </w:pPr>
+    <w:rPr>
+      <w:b/>
+      <w:lang w:val="en-GB"/>
+    </w:rPr>
+  </w:style>
+  <w:style w:type="character" w:customStyle="1" w:styleId="TiitelinfolehelMrk">
+    <w:name w:val="Tiitel infolehel Märk"/>
+    <w:basedOn w:val="TiitelsisusMrk"/>
+    <w:link w:val="Tiitelinfolehel"/>
+    <w:rsid w:val="00BD249A"/>
+    <w:rPr>
+      <w:rFonts w:ascii="Times New Roman" w:eastAsia="Arial Unicode MS" w:hAnsi="Times New Roman"/>
+      <w:b/>
+      <w:bCs/>
+      <w:sz w:val="28"/>
+      <w:szCs w:val="28"/>
+      <w:lang w:val="en-GB" w:eastAsia="et-EE"/>
+    </w:rPr>
+  </w:style>
+  <w:style w:type="character" w:customStyle="1" w:styleId="AlapealkiriinfolehelMrk">
+    <w:name w:val="Alapealkiri infolehel Märk"/>
+    <w:basedOn w:val="DefaultParagraphFont"/>
+    <w:link w:val="Alapealkiriinfolehel"/>
+    <w:rsid w:val="00BD249A"/>
+    <w:rPr>
+      <w:rFonts w:ascii="Times New Roman" w:eastAsia="Arial Unicode MS" w:hAnsi="Times New Roman"/>
+      <w:b/>
+      <w:sz w:val="24"/>
+      <w:szCs w:val="24"/>
+      <w:lang w:val="en-GB" w:eastAsia="et-EE"/>
+    </w:rPr>
+  </w:style>
+  <w:style w:type="paragraph" w:customStyle="1" w:styleId="Loendilik1">
+    <w:name w:val="Loendi lõik1"/>
+    <w:basedOn w:val="Normal"/>
+    <w:uiPriority w:val="99"/>
+    <w:rsid w:val="008506D8"/>
+    <w:pPr>
+      <w:widowControl w:val="0"/>
+      <w:autoSpaceDN w:val="0"/>
+      <w:adjustRightInd w:val="0"/>
+      <w:spacing w:before="0" w:after="0" w:line="240" w:lineRule="auto"/>
+      <w:ind w:left="720"/>
+      <w:contextualSpacing/>
+      <w:jc w:val="left"/>
+    </w:pPr>
+    <w:rPr>
+      <w:rFonts w:eastAsia="Times New Roman" w:cs="Times New Roman"/>
+      <w:sz w:val="20"/>
+      <w:szCs w:val="20"/>
+      <w:lang w:val="en-US"/>
+    </w:rPr>
+  </w:style>
+  <w:style w:type="paragraph" w:styleId="TOCHeading">
+    <w:name w:val="TOC Heading"/>
+    <w:basedOn w:val="Heading1"/>
+    <w:next w:val="Normal"/>
+    <w:uiPriority w:val="39"/>
+    <w:unhideWhenUsed/>
+    <w:qFormat/>
+    <w:rsid w:val="00165FCA"/>
+    <w:pPr>
+      <w:pageBreakBefore w:val="0"/>
+      <w:numPr>
+        <w:numId w:val="0"/>
+      </w:numPr>
+      <w:autoSpaceDE/>
+      <w:spacing w:before="240" w:after="0" w:line="259" w:lineRule="auto"/>
+      <w:jc w:val="left"/>
+      <w:outlineLvl w:val="9"/>
+    </w:pPr>
+    <w:rPr>
+      <w:b w:val="0"/>
+      <w:bCs w:val="0"/>
+      <w:color w:val="003A6E" w:themeColor="accent1" w:themeShade="BF"/>
+      <w:sz w:val="32"/>
+      <w:szCs w:val="32"/>
+      <w:lang w:val="en-US" w:eastAsia="en-US"/>
+      <w14:ligatures w14:val="none"/>
+    </w:rPr>
+  </w:style>
+</w:styles>
+</file>
+
 <file path=word/glossary/document.xml><?xml version="1.0" encoding="utf-8"?>
-<w:glossaryDocument xmlns:wpc="http://schemas.microsoft.com/office/word/2010/wordprocessingCanvas" xmlns:mc="http://schemas.openxmlformats.org/markup-compatibility/2006" xmlns:o="urn:schemas-microsoft-com:office:office" xmlns:r="http://schemas.openxmlformats.org/officeDocument/2006/relationships" xmlns:m="http://schemas.openxmlformats.org/officeDocument/2006/math" xmlns:v="urn:schemas-microsoft-com:vml" xmlns:wp14="http://schemas.microsoft.com/office/word/2010/wordprocessingDrawing" xmlns:wp="http://schemas.openxmlformats.org/drawingml/2006/wordprocessingDrawing" xmlns:w10="urn:schemas-microsoft-com:office:word" xmlns:w="http://schemas.openxmlformats.org/wordprocessingml/2006/main" xmlns:w14="http://schemas.microsoft.com/office/word/2010/wordml" xmlns:w15="http://schemas.microsoft.com/office/word/2012/wordml" xmlns:wpg="http://schemas.microsoft.com/office/word/2010/wordprocessingGroup" xmlns:wpi="http://schemas.microsoft.com/office/word/2010/wordprocessingInk" xmlns:wne="http://schemas.microsoft.com/office/word/2006/wordml" xmlns:wps="http://schemas.microsoft.com/office/word/2010/wordprocessingShape" mc:Ignorable="w14 w15 wp14">
+<w:glossaryDocument xmlns:wpc="http://schemas.microsoft.com/office/word/2010/wordprocessingCanvas" xmlns:mo="http://schemas.microsoft.com/office/mac/office/2008/main" xmlns:mc="http://schemas.openxmlformats.org/markup-compatibility/2006" xmlns:mv="urn:schemas-microsoft-com:mac:vml" xmlns:o="urn:schemas-microsoft-com:office:office" xmlns:r="http://schemas.openxmlformats.org/officeDocument/2006/relationships" xmlns:m="http://schemas.openxmlformats.org/officeDocument/2006/math" xmlns:v="urn:schemas-microsoft-com:vml" xmlns:wp14="http://schemas.microsoft.com/office/word/2010/wordprocessingDrawing" xmlns:wp="http://schemas.openxmlformats.org/drawingml/2006/wordprocessingDrawing" xmlns:w10="urn:schemas-microsoft-com:office:word" xmlns:w="http://schemas.openxmlformats.org/wordprocessingml/2006/main" xmlns:w14="http://schemas.microsoft.com/office/word/2010/wordml" xmlns:wpg="http://schemas.microsoft.com/office/word/2010/wordprocessingGroup" xmlns:wpi="http://schemas.microsoft.com/office/word/2010/wordprocessingInk" xmlns:wne="http://schemas.microsoft.com/office/word/2006/wordml" xmlns:wps="http://schemas.microsoft.com/office/word/2010/wordprocessingShape" mc:Ignorable="w14 wp14">
   <w:docParts>
     <w:docPart>
       <w:docPartPr>
@@ -11518,27 +13416,27 @@
 </file>
 
 <file path=word/glossary/fontTable.xml><?xml version="1.0" encoding="utf-8"?>
-<w:fonts xmlns:mc="http://schemas.openxmlformats.org/markup-compatibility/2006" xmlns:r="http://schemas.openxmlformats.org/officeDocument/2006/relationships" xmlns:w="http://schemas.openxmlformats.org/wordprocessingml/2006/main" xmlns:w14="http://schemas.microsoft.com/office/word/2010/wordml" xmlns:w15="http://schemas.microsoft.com/office/word/2012/wordml" mc:Ignorable="w14 w15">
+<w:fonts xmlns:mc="http://schemas.openxmlformats.org/markup-compatibility/2006" xmlns:r="http://schemas.openxmlformats.org/officeDocument/2006/relationships" xmlns:w="http://schemas.openxmlformats.org/wordprocessingml/2006/main" xmlns:w14="http://schemas.microsoft.com/office/word/2010/wordml" mc:Ignorable="w14">
   <w:font w:name="Symbol">
-    <w:panose1 w:val="05050102010706020507"/>
+    <w:panose1 w:val="00000000000000000000"/>
     <w:charset w:val="02"/>
-    <w:family w:val="roman"/>
+    <w:family w:val="auto"/>
     <w:pitch w:val="variable"/>
     <w:sig w:usb0="00000000" w:usb1="10000000" w:usb2="00000000" w:usb3="00000000" w:csb0="80000000" w:csb1="00000000"/>
   </w:font>
   <w:font w:name="Times New Roman">
     <w:panose1 w:val="02020603050405020304"/>
     <w:charset w:val="00"/>
-    <w:family w:val="roman"/>
+    <w:family w:val="auto"/>
     <w:pitch w:val="variable"/>
-    <w:sig w:usb0="E0002EFF" w:usb1="C0007843" w:usb2="00000009" w:usb3="00000000" w:csb0="000001FF" w:csb1="00000000"/>
+    <w:sig w:usb0="00000003" w:usb1="00000000" w:usb2="00000000" w:usb3="00000000" w:csb0="00000001" w:csb1="00000000"/>
   </w:font>
   <w:font w:name="Courier New">
     <w:panose1 w:val="02070309020205020404"/>
     <w:charset w:val="00"/>
-    <w:family w:val="modern"/>
-    <w:pitch w:val="fixed"/>
-    <w:sig w:usb0="E0002EFF" w:usb1="C0007843" w:usb2="00000009" w:usb3="00000000" w:csb0="000001FF" w:csb1="00000000"/>
+    <w:family w:val="auto"/>
+    <w:pitch w:val="variable"/>
+    <w:sig w:usb0="00000003" w:usb1="00000000" w:usb2="00000000" w:usb3="00000000" w:csb0="00000001" w:csb1="00000000"/>
   </w:font>
   <w:font w:name="Wingdings">
     <w:panose1 w:val="05000000000000000000"/>
@@ -11550,12 +13448,12 @@
   <w:font w:name="Calibri">
     <w:panose1 w:val="020F0502020204030204"/>
     <w:charset w:val="00"/>
-    <w:family w:val="swiss"/>
+    <w:family w:val="auto"/>
     <w:pitch w:val="variable"/>
-    <w:sig w:usb0="E00002FF" w:usb1="4000ACFF" w:usb2="00000001" w:usb3="00000000" w:csb0="0000019F" w:csb1="00000000"/>
+    <w:sig w:usb0="00000003" w:usb1="00000000" w:usb2="00000000" w:usb3="00000000" w:csb0="00000001" w:csb1="00000000"/>
   </w:font>
   <w:font w:name="Arial Unicode MS">
-    <w:panose1 w:val="020B0604020202020204"/>
+    <w:panose1 w:val="00000000000000000000"/>
     <w:charset w:val="00"/>
     <w:family w:val="roman"/>
     <w:notTrueType/>
@@ -11565,16 +13463,24 @@
   <w:font w:name="Cambria">
     <w:panose1 w:val="02040503050406030204"/>
     <w:charset w:val="00"/>
-    <w:family w:val="roman"/>
+    <w:family w:val="auto"/>
     <w:pitch w:val="variable"/>
-    <w:sig w:usb0="E00002FF" w:usb1="400004FF" w:usb2="00000000" w:usb3="00000000" w:csb0="0000019F" w:csb1="00000000"/>
+    <w:sig w:usb0="00000003" w:usb1="00000000" w:usb2="00000000" w:usb3="00000000" w:csb0="00000001" w:csb1="00000000"/>
+  </w:font>
+  <w:font w:name="ＭＳ ゴシック">
+    <w:panose1 w:val="00000000000000000000"/>
+    <w:charset w:val="80"/>
+    <w:family w:val="modern"/>
+    <w:notTrueType/>
+    <w:pitch w:val="fixed"/>
+    <w:sig w:usb0="00000001" w:usb1="08070000" w:usb2="00000010" w:usb3="00000000" w:csb0="00020000" w:csb1="00000000"/>
   </w:font>
   <w:font w:name="Arial">
     <w:panose1 w:val="020B0604020202020204"/>
     <w:charset w:val="00"/>
-    <w:family w:val="swiss"/>
+    <w:family w:val="auto"/>
     <w:pitch w:val="variable"/>
-    <w:sig w:usb0="E0002EFF" w:usb1="C0007843" w:usb2="00000009" w:usb3="00000000" w:csb0="000001FF" w:csb1="00000000"/>
+    <w:sig w:usb0="00000003" w:usb1="00000000" w:usb2="00000000" w:usb3="00000000" w:csb0="00000001" w:csb1="00000000"/>
   </w:font>
   <w:font w:name="Tahoma">
     <w:panose1 w:val="020B0604030504040204"/>
@@ -11583,28 +13489,28 @@
     <w:pitch w:val="variable"/>
     <w:sig w:usb0="E1002EFF" w:usb1="C000605B" w:usb2="00000029" w:usb3="00000000" w:csb0="000101FF" w:csb1="00000000"/>
   </w:font>
-  <w:font w:name="Calibri Light">
-    <w:panose1 w:val="020F0302020204030204"/>
-    <w:charset w:val="00"/>
-    <w:family w:val="swiss"/>
-    <w:pitch w:val="variable"/>
-    <w:sig w:usb0="A00002EF" w:usb1="4000207B" w:usb2="00000000" w:usb3="00000000" w:csb0="0000019F" w:csb1="00000000"/>
+  <w:font w:name="ＭＳ 明朝">
+    <w:panose1 w:val="00000000000000000000"/>
+    <w:charset w:val="80"/>
+    <w:family w:val="roman"/>
+    <w:notTrueType/>
+    <w:pitch w:val="fixed"/>
+    <w:sig w:usb0="00000001" w:usb1="08070000" w:usb2="00000010" w:usb3="00000000" w:csb0="00020000" w:csb1="00000000"/>
   </w:font>
 </w:fonts>
 </file>
 
 <file path=word/glossary/settings.xml><?xml version="1.0" encoding="utf-8"?>
-<w:settings xmlns:mc="http://schemas.openxmlformats.org/markup-compatibility/2006" xmlns:o="urn:schemas-microsoft-com:office:office" xmlns:r="http://schemas.openxmlformats.org/officeDocument/2006/relationships" xmlns:m="http://schemas.openxmlformats.org/officeDocument/2006/math" xmlns:v="urn:schemas-microsoft-com:vml" xmlns:w10="urn:schemas-microsoft-com:office:word" xmlns:w="http://schemas.openxmlformats.org/wordprocessingml/2006/main" xmlns:w14="http://schemas.microsoft.com/office/word/2010/wordml" xmlns:w15="http://schemas.microsoft.com/office/word/2012/wordml" xmlns:sl="http://schemas.openxmlformats.org/schemaLibrary/2006/main" mc:Ignorable="w14 w15">
+<w:settings xmlns:mc="http://schemas.openxmlformats.org/markup-compatibility/2006" xmlns:o="urn:schemas-microsoft-com:office:office" xmlns:r="http://schemas.openxmlformats.org/officeDocument/2006/relationships" xmlns:m="http://schemas.openxmlformats.org/officeDocument/2006/math" xmlns:v="urn:schemas-microsoft-com:vml" xmlns:w10="urn:schemas-microsoft-com:office:word" xmlns:w="http://schemas.openxmlformats.org/wordprocessingml/2006/main" xmlns:w14="http://schemas.microsoft.com/office/word/2010/wordml" xmlns:sl="http://schemas.openxmlformats.org/schemaLibrary/2006/main" mc:Ignorable="w14">
   <w:view w:val="normal"/>
   <w:defaultTabStop w:val="720"/>
   <w:characterSpacingControl w:val="doNotCompress"/>
   <w:compat>
     <w:useFELayout/>
-    <w:compatSetting w:name="compatibilityMode" w:uri="http://schemas.microsoft.com/office/word" w:val="15"/>
+    <w:compatSetting w:name="compatibilityMode" w:uri="http://schemas.microsoft.com/office/word" w:val="14"/>
     <w:compatSetting w:name="overrideTableStyleFontSizeAndJustification" w:uri="http://schemas.microsoft.com/office/word" w:val="1"/>
     <w:compatSetting w:name="enableOpenTypeFeatures" w:uri="http://schemas.microsoft.com/office/word" w:val="1"/>
     <w:compatSetting w:name="doNotFlipMirrorIndents" w:uri="http://schemas.microsoft.com/office/word" w:val="1"/>
-    <w:compatSetting w:name="differentiateMultirowTableHeaders" w:uri="http://schemas.microsoft.com/office/word" w:val="1"/>
   </w:compat>
   <w:rsids>
     <w:rsidRoot w:val="009508ED"/>
@@ -11628,16 +13534,16 @@
     <m:intLim m:val="subSup"/>
     <m:naryLim m:val="undOvr"/>
   </m:mathPr>
-  <w:themeFontLang w:val="en-US"/>
+  <w:themeFontLang w:val="en-US" w:eastAsia="ja-JP"/>
   <w:clrSchemeMapping w:bg1="light1" w:t1="dark1" w:bg2="light2" w:t2="dark2" w:accent1="accent1" w:accent2="accent2" w:accent3="accent3" w:accent4="accent4" w:accent5="accent5" w:accent6="accent6" w:hyperlink="hyperlink" w:followedHyperlink="followedHyperlink"/>
-  <w:decimalSymbol w:val="."/>
-  <w:listSeparator w:val=","/>
-  <w15:chartTrackingRefBased/>
+  <w:doNotAutoCompressPictures/>
+  <w:decimalSymbol w:val=","/>
+  <w:listSeparator w:val=";"/>
 </w:settings>
 </file>
 
 <file path=word/glossary/styles.xml><?xml version="1.0" encoding="utf-8"?>
-<w:styles xmlns:mc="http://schemas.openxmlformats.org/markup-compatibility/2006" xmlns:r="http://schemas.openxmlformats.org/officeDocument/2006/relationships" xmlns:w="http://schemas.openxmlformats.org/wordprocessingml/2006/main" xmlns:w14="http://schemas.microsoft.com/office/word/2010/wordml" xmlns:w15="http://schemas.microsoft.com/office/word/2012/wordml" mc:Ignorable="w14 w15">
+<w:styles xmlns:mc="http://schemas.openxmlformats.org/markup-compatibility/2006" xmlns:r="http://schemas.openxmlformats.org/officeDocument/2006/relationships" xmlns:w="http://schemas.openxmlformats.org/wordprocessingml/2006/main" xmlns:w14="http://schemas.microsoft.com/office/word/2010/wordml" mc:Ignorable="w14">
   <w:docDefaults>
     <w:rPrDefault>
       <w:rPr>
@@ -11653,378 +13559,153 @@
       </w:pPr>
     </w:pPrDefault>
   </w:docDefaults>
-  <w:latentStyles w:defLockedState="0" w:defUIPriority="99" w:defSemiHidden="0" w:defUnhideWhenUsed="0" w:defQFormat="0" w:count="371">
-    <w:lsdException w:name="Normal" w:uiPriority="0" w:qFormat="1"/>
-    <w:lsdException w:name="heading 1" w:uiPriority="9" w:qFormat="1"/>
-    <w:lsdException w:name="heading 2" w:semiHidden="1" w:uiPriority="9" w:unhideWhenUsed="1" w:qFormat="1"/>
-    <w:lsdException w:name="heading 3" w:semiHidden="1" w:uiPriority="9" w:unhideWhenUsed="1" w:qFormat="1"/>
-    <w:lsdException w:name="heading 4" w:semiHidden="1" w:uiPriority="9" w:unhideWhenUsed="1" w:qFormat="1"/>
-    <w:lsdException w:name="heading 5" w:semiHidden="1" w:uiPriority="9" w:unhideWhenUsed="1" w:qFormat="1"/>
-    <w:lsdException w:name="heading 6" w:semiHidden="1" w:uiPriority="9" w:unhideWhenUsed="1" w:qFormat="1"/>
-    <w:lsdException w:name="heading 7" w:semiHidden="1" w:uiPriority="9" w:unhideWhenUsed="1" w:qFormat="1"/>
-    <w:lsdException w:name="heading 8" w:semiHidden="1" w:uiPriority="9" w:unhideWhenUsed="1" w:qFormat="1"/>
-    <w:lsdException w:name="heading 9" w:semiHidden="1" w:uiPriority="9" w:unhideWhenUsed="1" w:qFormat="1"/>
-    <w:lsdException w:name="index 1" w:semiHidden="1" w:unhideWhenUsed="1"/>
-    <w:lsdException w:name="index 2" w:semiHidden="1" w:unhideWhenUsed="1"/>
-    <w:lsdException w:name="index 3" w:semiHidden="1" w:unhideWhenUsed="1"/>
-    <w:lsdException w:name="index 4" w:semiHidden="1" w:unhideWhenUsed="1"/>
-    <w:lsdException w:name="index 5" w:semiHidden="1" w:unhideWhenUsed="1"/>
-    <w:lsdException w:name="index 6" w:semiHidden="1" w:unhideWhenUsed="1"/>
-    <w:lsdException w:name="index 7" w:semiHidden="1" w:unhideWhenUsed="1"/>
-    <w:lsdException w:name="index 8" w:semiHidden="1" w:unhideWhenUsed="1"/>
-    <w:lsdException w:name="index 9" w:semiHidden="1" w:unhideWhenUsed="1"/>
-    <w:lsdException w:name="toc 1" w:semiHidden="1" w:uiPriority="39" w:unhideWhenUsed="1"/>
-    <w:lsdException w:name="toc 2" w:semiHidden="1" w:uiPriority="39" w:unhideWhenUsed="1"/>
-    <w:lsdException w:name="toc 3" w:semiHidden="1" w:uiPriority="39" w:unhideWhenUsed="1"/>
-    <w:lsdException w:name="toc 4" w:semiHidden="1" w:uiPriority="39" w:unhideWhenUsed="1"/>
-    <w:lsdException w:name="toc 5" w:semiHidden="1" w:uiPriority="39" w:unhideWhenUsed="1"/>
-    <w:lsdException w:name="toc 6" w:semiHidden="1" w:uiPriority="39" w:unhideWhenUsed="1"/>
-    <w:lsdException w:name="toc 7" w:semiHidden="1" w:uiPriority="39" w:unhideWhenUsed="1"/>
-    <w:lsdException w:name="toc 8" w:semiHidden="1" w:uiPriority="39" w:unhideWhenUsed="1"/>
-    <w:lsdException w:name="toc 9" w:semiHidden="1" w:uiPriority="39" w:unhideWhenUsed="1"/>
-    <w:lsdException w:name="Normal Indent" w:semiHidden="1" w:unhideWhenUsed="1"/>
-    <w:lsdException w:name="footnote text" w:semiHidden="1" w:unhideWhenUsed="1"/>
-    <w:lsdException w:name="annotation text" w:semiHidden="1" w:unhideWhenUsed="1"/>
-    <w:lsdException w:name="header" w:semiHidden="1" w:unhideWhenUsed="1"/>
-    <w:lsdException w:name="footer" w:semiHidden="1" w:unhideWhenUsed="1"/>
-    <w:lsdException w:name="index heading" w:semiHidden="1" w:unhideWhenUsed="1"/>
-    <w:lsdException w:name="caption" w:semiHidden="1" w:uiPriority="35" w:unhideWhenUsed="1" w:qFormat="1"/>
-    <w:lsdException w:name="table of figures" w:semiHidden="1" w:unhideWhenUsed="1"/>
-    <w:lsdException w:name="envelope address" w:semiHidden="1" w:unhideWhenUsed="1"/>
-    <w:lsdException w:name="envelope return" w:semiHidden="1" w:unhideWhenUsed="1"/>
-    <w:lsdException w:name="footnote reference" w:semiHidden="1" w:unhideWhenUsed="1"/>
-    <w:lsdException w:name="annotation reference" w:semiHidden="1" w:unhideWhenUsed="1"/>
-    <w:lsdException w:name="line number" w:semiHidden="1" w:unhideWhenUsed="1"/>
-    <w:lsdException w:name="page number" w:semiHidden="1" w:unhideWhenUsed="1"/>
-    <w:lsdException w:name="endnote reference" w:semiHidden="1" w:unhideWhenUsed="1"/>
-    <w:lsdException w:name="endnote text" w:semiHidden="1" w:unhideWhenUsed="1"/>
-    <w:lsdException w:name="table of authorities" w:semiHidden="1" w:unhideWhenUsed="1"/>
-    <w:lsdException w:name="macro" w:semiHidden="1" w:unhideWhenUsed="1"/>
-    <w:lsdException w:name="toa heading" w:semiHidden="1" w:unhideWhenUsed="1"/>
-    <w:lsdException w:name="List" w:semiHidden="1" w:unhideWhenUsed="1"/>
-    <w:lsdException w:name="List Bullet" w:semiHidden="1" w:unhideWhenUsed="1"/>
-    <w:lsdException w:name="List Number" w:semiHidden="1" w:unhideWhenUsed="1"/>
-    <w:lsdException w:name="List 2" w:semiHidden="1" w:unhideWhenUsed="1"/>
-    <w:lsdException w:name="List 3" w:semiHidden="1" w:unhideWhenUsed="1"/>
-    <w:lsdException w:name="List 4" w:semiHidden="1" w:unhideWhenUsed="1"/>
-    <w:lsdException w:name="List 5" w:semiHidden="1" w:unhideWhenUsed="1"/>
-    <w:lsdException w:name="List Bullet 2" w:semiHidden="1" w:unhideWhenUsed="1"/>
-    <w:lsdException w:name="List Bullet 3" w:semiHidden="1" w:unhideWhenUsed="1"/>
-    <w:lsdException w:name="List Bullet 4" w:semiHidden="1" w:unhideWhenUsed="1"/>
-    <w:lsdException w:name="List Bullet 5" w:semiHidden="1" w:unhideWhenUsed="1"/>
-    <w:lsdException w:name="List Number 2" w:semiHidden="1" w:unhideWhenUsed="1"/>
-    <w:lsdException w:name="List Number 3" w:semiHidden="1" w:unhideWhenUsed="1"/>
-    <w:lsdException w:name="List Number 4" w:semiHidden="1" w:unhideWhenUsed="1"/>
-    <w:lsdException w:name="List Number 5" w:semiHidden="1" w:unhideWhenUsed="1"/>
-    <w:lsdException w:name="Title" w:uiPriority="10" w:qFormat="1"/>
-    <w:lsdException w:name="Closing" w:semiHidden="1" w:unhideWhenUsed="1"/>
-    <w:lsdException w:name="Signature" w:semiHidden="1" w:unhideWhenUsed="1"/>
-    <w:lsdException w:name="Default Paragraph Font" w:semiHidden="1" w:uiPriority="1" w:unhideWhenUsed="1"/>
-    <w:lsdException w:name="Body Text" w:semiHidden="1" w:unhideWhenUsed="1"/>
-    <w:lsdException w:name="Body Text Indent" w:semiHidden="1" w:unhideWhenUsed="1"/>
-    <w:lsdException w:name="List Continue" w:semiHidden="1" w:unhideWhenUsed="1"/>
-    <w:lsdException w:name="List Continue 2" w:semiHidden="1" w:unhideWhenUsed="1"/>
-    <w:lsdException w:name="List Continue 3" w:semiHidden="1" w:unhideWhenUsed="1"/>
-    <w:lsdException w:name="List Continue 4" w:semiHidden="1" w:unhideWhenUsed="1"/>
-    <w:lsdException w:name="List Continue 5" w:semiHidden="1" w:unhideWhenUsed="1"/>
-    <w:lsdException w:name="Message Header" w:semiHidden="1" w:unhideWhenUsed="1"/>
-    <w:lsdException w:name="Subtitle" w:uiPriority="11" w:qFormat="1"/>
-    <w:lsdException w:name="Salutation" w:semiHidden="1" w:unhideWhenUsed="1"/>
-    <w:lsdException w:name="Date" w:semiHidden="1" w:unhideWhenUsed="1"/>
-    <w:lsdException w:name="Body Text First Indent" w:semiHidden="1" w:unhideWhenUsed="1"/>
-    <w:lsdException w:name="Body Text First Indent 2" w:semiHidden="1" w:unhideWhenUsed="1"/>
-    <w:lsdException w:name="Note Heading" w:semiHidden="1" w:unhideWhenUsed="1"/>
-    <w:lsdException w:name="Body Text 2" w:semiHidden="1" w:unhideWhenUsed="1"/>
-    <w:lsdException w:name="Body Text 3" w:semiHidden="1" w:unhideWhenUsed="1"/>
-    <w:lsdException w:name="Body Text Indent 2" w:semiHidden="1" w:unhideWhenUsed="1"/>
-    <w:lsdException w:name="Body Text Indent 3" w:semiHidden="1" w:unhideWhenUsed="1"/>
-    <w:lsdException w:name="Block Text" w:semiHidden="1" w:unhideWhenUsed="1"/>
-    <w:lsdException w:name="Hyperlink" w:semiHidden="1" w:unhideWhenUsed="1"/>
-    <w:lsdException w:name="FollowedHyperlink" w:semiHidden="1" w:unhideWhenUsed="1"/>
-    <w:lsdException w:name="Strong" w:uiPriority="22" w:qFormat="1"/>
-    <w:lsdException w:name="Emphasis" w:uiPriority="20" w:qFormat="1"/>
-    <w:lsdException w:name="Document Map" w:semiHidden="1" w:unhideWhenUsed="1"/>
-    <w:lsdException w:name="Plain Text" w:semiHidden="1" w:unhideWhenUsed="1"/>
-    <w:lsdException w:name="E-mail Signature" w:semiHidden="1" w:unhideWhenUsed="1"/>
-    <w:lsdException w:name="HTML Top of Form" w:semiHidden="1" w:unhideWhenUsed="1"/>
-    <w:lsdException w:name="HTML Bottom of Form" w:semiHidden="1" w:unhideWhenUsed="1"/>
-    <w:lsdException w:name="Normal (Web)" w:semiHidden="1" w:unhideWhenUsed="1"/>
-    <w:lsdException w:name="HTML Acronym" w:semiHidden="1" w:unhideWhenUsed="1"/>
-    <w:lsdException w:name="HTML Address" w:semiHidden="1" w:unhideWhenUsed="1"/>
-    <w:lsdException w:name="HTML Cite" w:semiHidden="1" w:unhideWhenUsed="1"/>
-    <w:lsdException w:name="HTML Code" w:semiHidden="1" w:unhideWhenUsed="1"/>
-    <w:lsdException w:name="HTML Definition" w:semiHidden="1" w:unhideWhenUsed="1"/>
-    <w:lsdException w:name="HTML Keyboard" w:semiHidden="1" w:unhideWhenUsed="1"/>
-    <w:lsdException w:name="HTML Preformatted" w:semiHidden="1" w:unhideWhenUsed="1"/>
-    <w:lsdException w:name="HTML Sample" w:semiHidden="1" w:unhideWhenUsed="1"/>
-    <w:lsdException w:name="HTML Typewriter" w:semiHidden="1" w:unhideWhenUsed="1"/>
-    <w:lsdException w:name="HTML Variable" w:semiHidden="1" w:unhideWhenUsed="1"/>
-    <w:lsdException w:name="Normal Table" w:semiHidden="1" w:unhideWhenUsed="1"/>
-    <w:lsdException w:name="annotation subject" w:semiHidden="1" w:unhideWhenUsed="1"/>
-    <w:lsdException w:name="No List" w:semiHidden="1" w:unhideWhenUsed="1"/>
-    <w:lsdException w:name="Outline List 1" w:semiHidden="1" w:unhideWhenUsed="1"/>
-    <w:lsdException w:name="Outline List 2" w:semiHidden="1" w:unhideWhenUsed="1"/>
-    <w:lsdException w:name="Outline List 3" w:semiHidden="1" w:unhideWhenUsed="1"/>
-    <w:lsdException w:name="Table Simple 1" w:semiHidden="1" w:unhideWhenUsed="1"/>
-    <w:lsdException w:name="Table Simple 2" w:semiHidden="1" w:unhideWhenUsed="1"/>
-    <w:lsdException w:name="Table Simple 3" w:semiHidden="1" w:unhideWhenUsed="1"/>
-    <w:lsdException w:name="Table Classic 1" w:semiHidden="1" w:unhideWhenUsed="1"/>
-    <w:lsdException w:name="Table Classic 2" w:semiHidden="1" w:unhideWhenUsed="1"/>
-    <w:lsdException w:name="Table Classic 3" w:semiHidden="1" w:unhideWhenUsed="1"/>
-    <w:lsdException w:name="Table Classic 4" w:semiHidden="1" w:unhideWhenUsed="1"/>
-    <w:lsdException w:name="Table Colorful 1" w:semiHidden="1" w:unhideWhenUsed="1"/>
-    <w:lsdException w:name="Table Colorful 2" w:semiHidden="1" w:unhideWhenUsed="1"/>
-    <w:lsdException w:name="Table Colorful 3" w:semiHidden="1" w:unhideWhenUsed="1"/>
-    <w:lsdException w:name="Table Columns 1" w:semiHidden="1" w:unhideWhenUsed="1"/>
-    <w:lsdException w:name="Table Columns 2" w:semiHidden="1" w:unhideWhenUsed="1"/>
-    <w:lsdException w:name="Table Columns 3" w:semiHidden="1" w:unhideWhenUsed="1"/>
-    <w:lsdException w:name="Table Columns 4" w:semiHidden="1" w:unhideWhenUsed="1"/>
-    <w:lsdException w:name="Table Columns 5" w:semiHidden="1" w:unhideWhenUsed="1"/>
-    <w:lsdException w:name="Table Grid 1" w:semiHidden="1" w:unhideWhenUsed="1"/>
-    <w:lsdException w:name="Table Grid 2" w:semiHidden="1" w:unhideWhenUsed="1"/>
-    <w:lsdException w:name="Table Grid 3" w:semiHidden="1" w:unhideWhenUsed="1"/>
-    <w:lsdException w:name="Table Grid 4" w:semiHidden="1" w:unhideWhenUsed="1"/>
-    <w:lsdException w:name="Table Grid 5" w:semiHidden="1" w:unhideWhenUsed="1"/>
-    <w:lsdException w:name="Table Grid 6" w:semiHidden="1" w:unhideWhenUsed="1"/>
-    <w:lsdException w:name="Table Grid 7" w:semiHidden="1" w:unhideWhenUsed="1"/>
-    <w:lsdException w:name="Table Grid 8" w:semiHidden="1" w:unhideWhenUsed="1"/>
-    <w:lsdException w:name="Table List 1" w:semiHidden="1" w:unhideWhenUsed="1"/>
-    <w:lsdException w:name="Table List 2" w:semiHidden="1" w:unhideWhenUsed="1"/>
-    <w:lsdException w:name="Table List 3" w:semiHidden="1" w:unhideWhenUsed="1"/>
-    <w:lsdException w:name="Table List 4" w:semiHidden="1" w:unhideWhenUsed="1"/>
-    <w:lsdException w:name="Table List 5" w:semiHidden="1" w:unhideWhenUsed="1"/>
-    <w:lsdException w:name="Table List 6" w:semiHidden="1" w:unhideWhenUsed="1"/>
-    <w:lsdException w:name="Table List 7" w:semiHidden="1" w:unhideWhenUsed="1"/>
-    <w:lsdException w:name="Table List 8" w:semiHidden="1" w:unhideWhenUsed="1"/>
-    <w:lsdException w:name="Table 3D effects 1" w:semiHidden="1" w:unhideWhenUsed="1"/>
-    <w:lsdException w:name="Table 3D effects 2" w:semiHidden="1" w:unhideWhenUsed="1"/>
-    <w:lsdException w:name="Table 3D effects 3" w:semiHidden="1" w:unhideWhenUsed="1"/>
-    <w:lsdException w:name="Table Contemporary" w:semiHidden="1" w:unhideWhenUsed="1"/>
-    <w:lsdException w:name="Table Elegant" w:semiHidden="1" w:unhideWhenUsed="1"/>
-    <w:lsdException w:name="Table Professional" w:semiHidden="1" w:unhideWhenUsed="1"/>
-    <w:lsdException w:name="Table Subtle 1" w:semiHidden="1" w:unhideWhenUsed="1"/>
-    <w:lsdException w:name="Table Subtle 2" w:semiHidden="1" w:unhideWhenUsed="1"/>
-    <w:lsdException w:name="Table Web 1" w:semiHidden="1" w:unhideWhenUsed="1"/>
-    <w:lsdException w:name="Table Web 2" w:semiHidden="1" w:unhideWhenUsed="1"/>
-    <w:lsdException w:name="Table Web 3" w:semiHidden="1" w:unhideWhenUsed="1"/>
-    <w:lsdException w:name="Balloon Text" w:semiHidden="1" w:unhideWhenUsed="1"/>
-    <w:lsdException w:name="Table Grid" w:uiPriority="39"/>
-    <w:lsdException w:name="Table Theme" w:semiHidden="1" w:unhideWhenUsed="1"/>
-    <w:lsdException w:name="Placeholder Text" w:semiHidden="1"/>
-    <w:lsdException w:name="No Spacing" w:uiPriority="1" w:qFormat="1"/>
-    <w:lsdException w:name="Light Shading" w:uiPriority="60"/>
-    <w:lsdException w:name="Light List" w:uiPriority="61"/>
-    <w:lsdException w:name="Light Grid" w:uiPriority="62"/>
-    <w:lsdException w:name="Medium Shading 1" w:uiPriority="63"/>
-    <w:lsdException w:name="Medium Shading 2" w:uiPriority="64"/>
-    <w:lsdException w:name="Medium List 1" w:uiPriority="65"/>
-    <w:lsdException w:name="Medium List 2" w:uiPriority="66"/>
-    <w:lsdException w:name="Medium Grid 1" w:uiPriority="67"/>
-    <w:lsdException w:name="Medium Grid 2" w:uiPriority="68"/>
-    <w:lsdException w:name="Medium Grid 3" w:uiPriority="69"/>
-    <w:lsdException w:name="Dark List" w:uiPriority="70"/>
-    <w:lsdException w:name="Colorful Shading" w:uiPriority="71"/>
-    <w:lsdException w:name="Colorful List" w:uiPriority="72"/>
-    <w:lsdException w:name="Colorful Grid" w:uiPriority="73"/>
-    <w:lsdException w:name="Light Shading Accent 1" w:uiPriority="60"/>
-    <w:lsdException w:name="Light List Accent 1" w:uiPriority="61"/>
-    <w:lsdException w:name="Light Grid Accent 1" w:uiPriority="62"/>
-    <w:lsdException w:name="Medium Shading 1 Accent 1" w:uiPriority="63"/>
-    <w:lsdException w:name="Medium Shading 2 Accent 1" w:uiPriority="64"/>
-    <w:lsdException w:name="Medium List 1 Accent 1" w:uiPriority="65"/>
-    <w:lsdException w:name="Revision" w:semiHidden="1"/>
-    <w:lsdException w:name="List Paragraph" w:uiPriority="34" w:qFormat="1"/>
-    <w:lsdException w:name="Quote" w:uiPriority="29" w:qFormat="1"/>
-    <w:lsdException w:name="Intense Quote" w:uiPriority="30" w:qFormat="1"/>
-    <w:lsdException w:name="Medium List 2 Accent 1" w:uiPriority="66"/>
-    <w:lsdException w:name="Medium Grid 1 Accent 1" w:uiPriority="67"/>
-    <w:lsdException w:name="Medium Grid 2 Accent 1" w:uiPriority="68"/>
-    <w:lsdException w:name="Medium Grid 3 Accent 1" w:uiPriority="69"/>
-    <w:lsdException w:name="Dark List Accent 1" w:uiPriority="70"/>
-    <w:lsdException w:name="Colorful Shading Accent 1" w:uiPriority="71"/>
-    <w:lsdException w:name="Colorful List Accent 1" w:uiPriority="72"/>
-    <w:lsdException w:name="Colorful Grid Accent 1" w:uiPriority="73"/>
-    <w:lsdException w:name="Light Shading Accent 2" w:uiPriority="60"/>
-    <w:lsdException w:name="Light List Accent 2" w:uiPriority="61"/>
-    <w:lsdException w:name="Light Grid Accent 2" w:uiPriority="62"/>
-    <w:lsdException w:name="Medium Shading 1 Accent 2" w:uiPriority="63"/>
-    <w:lsdException w:name="Medium Shading 2 Accent 2" w:uiPriority="64"/>
-    <w:lsdException w:name="Medium List 1 Accent 2" w:uiPriority="65"/>
-    <w:lsdException w:name="Medium List 2 Accent 2" w:uiPriority="66"/>
-    <w:lsdException w:name="Medium Grid 1 Accent 2" w:uiPriority="67"/>
-    <w:lsdException w:name="Medium Grid 2 Accent 2" w:uiPriority="68"/>
-    <w:lsdException w:name="Medium Grid 3 Accent 2" w:uiPriority="69"/>
-    <w:lsdException w:name="Dark List Accent 2" w:uiPriority="70"/>
-    <w:lsdException w:name="Colorful Shading Accent 2" w:uiPriority="71"/>
-    <w:lsdException w:name="Colorful List Accent 2" w:uiPriority="72"/>
-    <w:lsdException w:name="Colorful Grid Accent 2" w:uiPriority="73"/>
-    <w:lsdException w:name="Light Shading Accent 3" w:uiPriority="60"/>
-    <w:lsdException w:name="Light List Accent 3" w:uiPriority="61"/>
-    <w:lsdException w:name="Light Grid Accent 3" w:uiPriority="62"/>
-    <w:lsdException w:name="Medium Shading 1 Accent 3" w:uiPriority="63"/>
-    <w:lsdException w:name="Medium Shading 2 Accent 3" w:uiPriority="64"/>
-    <w:lsdException w:name="Medium List 1 Accent 3" w:uiPriority="65"/>
-    <w:lsdException w:name="Medium List 2 Accent 3" w:uiPriority="66"/>
-    <w:lsdException w:name="Medium Grid 1 Accent 3" w:uiPriority="67"/>
-    <w:lsdException w:name="Medium Grid 2 Accent 3" w:uiPriority="68"/>
-    <w:lsdException w:name="Medium Grid 3 Accent 3" w:uiPriority="69"/>
-    <w:lsdException w:name="Dark List Accent 3" w:uiPriority="70"/>
-    <w:lsdException w:name="Colorful Shading Accent 3" w:uiPriority="71"/>
-    <w:lsdException w:name="Colorful List Accent 3" w:uiPriority="72"/>
-    <w:lsdException w:name="Colorful Grid Accent 3" w:uiPriority="73"/>
-    <w:lsdException w:name="Light Shading Accent 4" w:uiPriority="60"/>
-    <w:lsdException w:name="Light List Accent 4" w:uiPriority="61"/>
-    <w:lsdException w:name="Light Grid Accent 4" w:uiPriority="62"/>
-    <w:lsdException w:name="Medium Shading 1 Accent 4" w:uiPriority="63"/>
-    <w:lsdException w:name="Medium Shading 2 Accent 4" w:uiPriority="64"/>
-    <w:lsdException w:name="Medium List 1 Accent 4" w:uiPriority="65"/>
-    <w:lsdException w:name="Medium List 2 Accent 4" w:uiPriority="66"/>
-    <w:lsdException w:name="Medium Grid 1 Accent 4" w:uiPriority="67"/>
-    <w:lsdException w:name="Medium Grid 2 Accent 4" w:uiPriority="68"/>
-    <w:lsdException w:name="Medium Grid 3 Accent 4" w:uiPriority="69"/>
-    <w:lsdException w:name="Dark List Accent 4" w:uiPriority="70"/>
-    <w:lsdException w:name="Colorful Shading Accent 4" w:uiPriority="71"/>
-    <w:lsdException w:name="Colorful List Accent 4" w:uiPriority="72"/>
-    <w:lsdException w:name="Colorful Grid Accent 4" w:uiPriority="73"/>
-    <w:lsdException w:name="Light Shading Accent 5" w:uiPriority="60"/>
-    <w:lsdException w:name="Light List Accent 5" w:uiPriority="61"/>
-    <w:lsdException w:name="Light Grid Accent 5" w:uiPriority="62"/>
-    <w:lsdException w:name="Medium Shading 1 Accent 5" w:uiPriority="63"/>
-    <w:lsdException w:name="Medium Shading 2 Accent 5" w:uiPriority="64"/>
-    <w:lsdException w:name="Medium List 1 Accent 5" w:uiPriority="65"/>
-    <w:lsdException w:name="Medium List 2 Accent 5" w:uiPriority="66"/>
-    <w:lsdException w:name="Medium Grid 1 Accent 5" w:uiPriority="67"/>
-    <w:lsdException w:name="Medium Grid 2 Accent 5" w:uiPriority="68"/>
-    <w:lsdException w:name="Medium Grid 3 Accent 5" w:uiPriority="69"/>
-    <w:lsdException w:name="Dark List Accent 5" w:uiPriority="70"/>
-    <w:lsdException w:name="Colorful Shading Accent 5" w:uiPriority="71"/>
-    <w:lsdException w:name="Colorful List Accent 5" w:uiPriority="72"/>
-    <w:lsdException w:name="Colorful Grid Accent 5" w:uiPriority="73"/>
-    <w:lsdException w:name="Light Shading Accent 6" w:uiPriority="60"/>
-    <w:lsdException w:name="Light List Accent 6" w:uiPriority="61"/>
-    <w:lsdException w:name="Light Grid Accent 6" w:uiPriority="62"/>
-    <w:lsdException w:name="Medium Shading 1 Accent 6" w:uiPriority="63"/>
-    <w:lsdException w:name="Medium Shading 2 Accent 6" w:uiPriority="64"/>
-    <w:lsdException w:name="Medium List 1 Accent 6" w:uiPriority="65"/>
-    <w:lsdException w:name="Medium List 2 Accent 6" w:uiPriority="66"/>
-    <w:lsdException w:name="Medium Grid 1 Accent 6" w:uiPriority="67"/>
-    <w:lsdException w:name="Medium Grid 2 Accent 6" w:uiPriority="68"/>
-    <w:lsdException w:name="Medium Grid 3 Accent 6" w:uiPriority="69"/>
-    <w:lsdException w:name="Dark List Accent 6" w:uiPriority="70"/>
-    <w:lsdException w:name="Colorful Shading Accent 6" w:uiPriority="71"/>
-    <w:lsdException w:name="Colorful List Accent 6" w:uiPriority="72"/>
-    <w:lsdException w:name="Colorful Grid Accent 6" w:uiPriority="73"/>
-    <w:lsdException w:name="Subtle Emphasis" w:uiPriority="19" w:qFormat="1"/>
-    <w:lsdException w:name="Intense Emphasis" w:uiPriority="21" w:qFormat="1"/>
-    <w:lsdException w:name="Subtle Reference" w:uiPriority="31" w:qFormat="1"/>
-    <w:lsdException w:name="Intense Reference" w:uiPriority="32" w:qFormat="1"/>
-    <w:lsdException w:name="Book Title" w:uiPriority="33" w:qFormat="1"/>
-    <w:lsdException w:name="Bibliography" w:semiHidden="1" w:uiPriority="37" w:unhideWhenUsed="1"/>
-    <w:lsdException w:name="TOC Heading" w:semiHidden="1" w:uiPriority="39" w:unhideWhenUsed="1" w:qFormat="1"/>
-    <w:lsdException w:name="Plain Table 1" w:uiPriority="41"/>
-    <w:lsdException w:name="Plain Table 2" w:uiPriority="42"/>
-    <w:lsdException w:name="Plain Table 3" w:uiPriority="43"/>
-    <w:lsdException w:name="Plain Table 4" w:uiPriority="44"/>
-    <w:lsdException w:name="Plain Table 5" w:uiPriority="45"/>
-    <w:lsdException w:name="Grid Table Light" w:uiPriority="40"/>
-    <w:lsdException w:name="Grid Table 1 Light" w:uiPriority="46"/>
-    <w:lsdException w:name="Grid Table 2" w:uiPriority="47"/>
-    <w:lsdException w:name="Grid Table 3" w:uiPriority="48"/>
-    <w:lsdException w:name="Grid Table 4" w:uiPriority="49"/>
-    <w:lsdException w:name="Grid Table 5 Dark" w:uiPriority="50"/>
-    <w:lsdException w:name="Grid Table 6 Colorful" w:uiPriority="51"/>
-    <w:lsdException w:name="Grid Table 7 Colorful" w:uiPriority="52"/>
-    <w:lsdException w:name="Grid Table 1 Light Accent 1" w:uiPriority="46"/>
-    <w:lsdException w:name="Grid Table 2 Accent 1" w:uiPriority="47"/>
-    <w:lsdException w:name="Grid Table 3 Accent 1" w:uiPriority="48"/>
-    <w:lsdException w:name="Grid Table 4 Accent 1" w:uiPriority="49"/>
-    <w:lsdException w:name="Grid Table 5 Dark Accent 1" w:uiPriority="50"/>
-    <w:lsdException w:name="Grid Table 6 Colorful Accent 1" w:uiPriority="51"/>
-    <w:lsdException w:name="Grid Table 7 Colorful Accent 1" w:uiPriority="52"/>
-    <w:lsdException w:name="Grid Table 1 Light Accent 2" w:uiPriority="46"/>
-    <w:lsdException w:name="Grid Table 2 Accent 2" w:uiPriority="47"/>
-    <w:lsdException w:name="Grid Table 3 Accent 2" w:uiPriority="48"/>
-    <w:lsdException w:name="Grid Table 4 Accent 2" w:uiPriority="49"/>
-    <w:lsdException w:name="Grid Table 5 Dark Accent 2" w:uiPriority="50"/>
-    <w:lsdException w:name="Grid Table 6 Colorful Accent 2" w:uiPriority="51"/>
-    <w:lsdException w:name="Grid Table 7 Colorful Accent 2" w:uiPriority="52"/>
-    <w:lsdException w:name="Grid Table 1 Light Accent 3" w:uiPriority="46"/>
-    <w:lsdException w:name="Grid Table 2 Accent 3" w:uiPriority="47"/>
-    <w:lsdException w:name="Grid Table 3 Accent 3" w:uiPriority="48"/>
-    <w:lsdException w:name="Grid Table 4 Accent 3" w:uiPriority="49"/>
-    <w:lsdException w:name="Grid Table 5 Dark Accent 3" w:uiPriority="50"/>
-    <w:lsdException w:name="Grid Table 6 Colorful Accent 3" w:uiPriority="51"/>
-    <w:lsdException w:name="Grid Table 7 Colorful Accent 3" w:uiPriority="52"/>
-    <w:lsdException w:name="Grid Table 1 Light Accent 4" w:uiPriority="46"/>
-    <w:lsdException w:name="Grid Table 2 Accent 4" w:uiPriority="47"/>
-    <w:lsdException w:name="Grid Table 3 Accent 4" w:uiPriority="48"/>
-    <w:lsdException w:name="Grid Table 4 Accent 4" w:uiPriority="49"/>
-    <w:lsdException w:name="Grid Table 5 Dark Accent 4" w:uiPriority="50"/>
-    <w:lsdException w:name="Grid Table 6 Colorful Accent 4" w:uiPriority="51"/>
-    <w:lsdException w:name="Grid Table 7 Colorful Accent 4" w:uiPriority="52"/>
-    <w:lsdException w:name="Grid Table 1 Light Accent 5" w:uiPriority="46"/>
-    <w:lsdException w:name="Grid Table 2 Accent 5" w:uiPriority="47"/>
-    <w:lsdException w:name="Grid Table 3 Accent 5" w:uiPriority="48"/>
-    <w:lsdException w:name="Grid Table 4 Accent 5" w:uiPriority="49"/>
-    <w:lsdException w:name="Grid Table 5 Dark Accent 5" w:uiPriority="50"/>
-    <w:lsdException w:name="Grid Table 6 Colorful Accent 5" w:uiPriority="51"/>
-    <w:lsdException w:name="Grid Table 7 Colorful Accent 5" w:uiPriority="52"/>
-    <w:lsdException w:name="Grid Table 1 Light Accent 6" w:uiPriority="46"/>
-    <w:lsdException w:name="Grid Table 2 Accent 6" w:uiPriority="47"/>
-    <w:lsdException w:name="Grid Table 3 Accent 6" w:uiPriority="48"/>
-    <w:lsdException w:name="Grid Table 4 Accent 6" w:uiPriority="49"/>
-    <w:lsdException w:name="Grid Table 5 Dark Accent 6" w:uiPriority="50"/>
-    <w:lsdException w:name="Grid Table 6 Colorful Accent 6" w:uiPriority="51"/>
-    <w:lsdException w:name="Grid Table 7 Colorful Accent 6" w:uiPriority="52"/>
-    <w:lsdException w:name="List Table 1 Light" w:uiPriority="46"/>
-    <w:lsdException w:name="List Table 2" w:uiPriority="47"/>
-    <w:lsdException w:name="List Table 3" w:uiPriority="48"/>
-    <w:lsdException w:name="List Table 4" w:uiPriority="49"/>
-    <w:lsdException w:name="List Table 5 Dark" w:uiPriority="50"/>
-    <w:lsdException w:name="List Table 6 Colorful" w:uiPriority="51"/>
-    <w:lsdException w:name="List Table 7 Colorful" w:uiPriority="52"/>
-    <w:lsdException w:name="List Table 1 Light Accent 1" w:uiPriority="46"/>
-    <w:lsdException w:name="List Table 2 Accent 1" w:uiPriority="47"/>
-    <w:lsdException w:name="List Table 3 Accent 1" w:uiPriority="48"/>
-    <w:lsdException w:name="List Table 4 Accent 1" w:uiPriority="49"/>
-    <w:lsdException w:name="List Table 5 Dark Accent 1" w:uiPriority="50"/>
-    <w:lsdException w:name="List Table 6 Colorful Accent 1" w:uiPriority="51"/>
-    <w:lsdException w:name="List Table 7 Colorful Accent 1" w:uiPriority="52"/>
-    <w:lsdException w:name="List Table 1 Light Accent 2" w:uiPriority="46"/>
-    <w:lsdException w:name="List Table 2 Accent 2" w:uiPriority="47"/>
-    <w:lsdException w:name="List Table 3 Accent 2" w:uiPriority="48"/>
-    <w:lsdException w:name="List Table 4 Accent 2" w:uiPriority="49"/>
-    <w:lsdException w:name="List Table 5 Dark Accent 2" w:uiPriority="50"/>
-    <w:lsdException w:name="List Table 6 Colorful Accent 2" w:uiPriority="51"/>
-    <w:lsdException w:name="List Table 7 Colorful Accent 2" w:uiPriority="52"/>
-    <w:lsdException w:name="List Table 1 Light Accent 3" w:uiPriority="46"/>
-    <w:lsdException w:name="List Table 2 Accent 3" w:uiPriority="47"/>
-    <w:lsdException w:name="List Table 3 Accent 3" w:uiPriority="48"/>
-    <w:lsdException w:name="List Table 4 Accent 3" w:uiPriority="49"/>
-    <w:lsdException w:name="List Table 5 Dark Accent 3" w:uiPriority="50"/>
-    <w:lsdException w:name="List Table 6 Colorful Accent 3" w:uiPriority="51"/>
-    <w:lsdException w:name="List Table 7 Colorful Accent 3" w:uiPriority="52"/>
-    <w:lsdException w:name="List Table 1 Light Accent 4" w:uiPriority="46"/>
-    <w:lsdException w:name="List Table 2 Accent 4" w:uiPriority="47"/>
-    <w:lsdException w:name="List Table 3 Accent 4" w:uiPriority="48"/>
-    <w:lsdException w:name="List Table 4 Accent 4" w:uiPriority="49"/>
-    <w:lsdException w:name="List Table 5 Dark Accent 4" w:uiPriority="50"/>
-    <w:lsdException w:name="List Table 6 Colorful Accent 4" w:uiPriority="51"/>
-    <w:lsdException w:name="List Table 7 Colorful Accent 4" w:uiPriority="52"/>
-    <w:lsdException w:name="List Table 1 Light Accent 5" w:uiPriority="46"/>
-    <w:lsdException w:name="List Table 2 Accent 5" w:uiPriority="47"/>
-    <w:lsdException w:name="List Table 3 Accent 5" w:uiPriority="48"/>
-    <w:lsdException w:name="List Table 4 Accent 5" w:uiPriority="49"/>
-    <w:lsdException w:name="List Table 5 Dark Accent 5" w:uiPriority="50"/>
-    <w:lsdException w:name="List Table 6 Colorful Accent 5" w:uiPriority="51"/>
-    <w:lsdException w:name="List Table 7 Colorful Accent 5" w:uiPriority="52"/>
-    <w:lsdException w:name="List Table 1 Light Accent 6" w:uiPriority="46"/>
-    <w:lsdException w:name="List Table 2 Accent 6" w:uiPriority="47"/>
-    <w:lsdException w:name="List Table 3 Accent 6" w:uiPriority="48"/>
-    <w:lsdException w:name="List Table 4 Accent 6" w:uiPriority="49"/>
-    <w:lsdException w:name="List Table 5 Dark Accent 6" w:uiPriority="50"/>
-    <w:lsdException w:name="List Table 6 Colorful Accent 6" w:uiPriority="51"/>
-    <w:lsdException w:name="List Table 7 Colorful Accent 6" w:uiPriority="52"/>
+  <w:latentStyles w:defLockedState="0" w:defUIPriority="99" w:defSemiHidden="1" w:defUnhideWhenUsed="1" w:defQFormat="0" w:count="276">
+    <w:lsdException w:name="Normal" w:semiHidden="0" w:uiPriority="0" w:unhideWhenUsed="0" w:qFormat="1"/>
+    <w:lsdException w:name="heading 1" w:semiHidden="0" w:uiPriority="9" w:unhideWhenUsed="0" w:qFormat="1"/>
+    <w:lsdException w:name="heading 2" w:uiPriority="9" w:qFormat="1"/>
+    <w:lsdException w:name="heading 3" w:uiPriority="9" w:qFormat="1"/>
+    <w:lsdException w:name="heading 4" w:uiPriority="9" w:qFormat="1"/>
+    <w:lsdException w:name="heading 5" w:uiPriority="9" w:qFormat="1"/>
+    <w:lsdException w:name="heading 6" w:uiPriority="9" w:qFormat="1"/>
+    <w:lsdException w:name="heading 7" w:uiPriority="9" w:qFormat="1"/>
+    <w:lsdException w:name="heading 8" w:uiPriority="9" w:qFormat="1"/>
+    <w:lsdException w:name="heading 9" w:uiPriority="9" w:qFormat="1"/>
+    <w:lsdException w:name="toc 1" w:uiPriority="39"/>
+    <w:lsdException w:name="toc 2" w:uiPriority="39"/>
+    <w:lsdException w:name="toc 3" w:uiPriority="39"/>
+    <w:lsdException w:name="toc 4" w:uiPriority="39"/>
+    <w:lsdException w:name="toc 5" w:uiPriority="39"/>
+    <w:lsdException w:name="toc 6" w:uiPriority="39"/>
+    <w:lsdException w:name="toc 7" w:uiPriority="39"/>
+    <w:lsdException w:name="toc 8" w:uiPriority="39"/>
+    <w:lsdException w:name="toc 9" w:uiPriority="39"/>
+    <w:lsdException w:name="caption" w:uiPriority="35" w:qFormat="1"/>
+    <w:lsdException w:name="Title" w:semiHidden="0" w:uiPriority="10" w:unhideWhenUsed="0" w:qFormat="1"/>
+    <w:lsdException w:name="Default Paragraph Font" w:uiPriority="1"/>
+    <w:lsdException w:name="Subtitle" w:semiHidden="0" w:uiPriority="11" w:unhideWhenUsed="0" w:qFormat="1"/>
+    <w:lsdException w:name="Strong" w:semiHidden="0" w:uiPriority="22" w:unhideWhenUsed="0" w:qFormat="1"/>
+    <w:lsdException w:name="Emphasis" w:semiHidden="0" w:uiPriority="20" w:unhideWhenUsed="0" w:qFormat="1"/>
+    <w:lsdException w:name="Table Grid" w:semiHidden="0" w:uiPriority="39" w:unhideWhenUsed="0"/>
+    <w:lsdException w:name="Note Level 1" w:semiHidden="0" w:unhideWhenUsed="0"/>
+    <w:lsdException w:name="Note Level 2" w:semiHidden="0" w:unhideWhenUsed="0"/>
+    <w:lsdException w:name="Note Level 3" w:semiHidden="0" w:unhideWhenUsed="0"/>
+    <w:lsdException w:name="Note Level 4" w:semiHidden="0" w:unhideWhenUsed="0"/>
+    <w:lsdException w:name="Note Level 5" w:semiHidden="0" w:unhideWhenUsed="0"/>
+    <w:lsdException w:name="Note Level 6" w:semiHidden="0" w:unhideWhenUsed="0"/>
+    <w:lsdException w:name="Note Level 7" w:semiHidden="0" w:unhideWhenUsed="0"/>
+    <w:lsdException w:name="Note Level 8" w:semiHidden="0" w:unhideWhenUsed="0"/>
+    <w:lsdException w:name="Note Level 9" w:semiHidden="0" w:unhideWhenUsed="0"/>
+    <w:lsdException w:name="Placeholder Text" w:unhideWhenUsed="0"/>
+    <w:lsdException w:name="No Spacing" w:semiHidden="0" w:uiPriority="1" w:unhideWhenUsed="0" w:qFormat="1"/>
+    <w:lsdException w:name="Light Shading" w:semiHidden="0" w:uiPriority="60" w:unhideWhenUsed="0"/>
+    <w:lsdException w:name="Light List" w:semiHidden="0" w:uiPriority="61" w:unhideWhenUsed="0"/>
+    <w:lsdException w:name="Light Grid" w:semiHidden="0" w:uiPriority="62" w:unhideWhenUsed="0"/>
+    <w:lsdException w:name="Medium Shading 1" w:semiHidden="0" w:uiPriority="63" w:unhideWhenUsed="0"/>
+    <w:lsdException w:name="Medium Shading 2" w:semiHidden="0" w:uiPriority="64" w:unhideWhenUsed="0"/>
+    <w:lsdException w:name="Medium List 1" w:semiHidden="0" w:uiPriority="65" w:unhideWhenUsed="0"/>
+    <w:lsdException w:name="Medium List 2" w:semiHidden="0" w:uiPriority="66" w:unhideWhenUsed="0"/>
+    <w:lsdException w:name="Medium Grid 1" w:semiHidden="0" w:uiPriority="67" w:unhideWhenUsed="0"/>
+    <w:lsdException w:name="Medium Grid 2" w:semiHidden="0" w:uiPriority="68" w:unhideWhenUsed="0"/>
+    <w:lsdException w:name="Medium Grid 3" w:semiHidden="0" w:uiPriority="69" w:unhideWhenUsed="0"/>
+    <w:lsdException w:name="Dark List" w:semiHidden="0" w:uiPriority="70" w:unhideWhenUsed="0"/>
+    <w:lsdException w:name="Colorful Shading" w:semiHidden="0" w:uiPriority="71" w:unhideWhenUsed="0"/>
+    <w:lsdException w:name="Colorful List" w:semiHidden="0" w:uiPriority="72" w:unhideWhenUsed="0"/>
+    <w:lsdException w:name="Colorful Grid" w:semiHidden="0" w:uiPriority="73" w:unhideWhenUsed="0"/>
+    <w:lsdException w:name="Light Shading Accent 1" w:semiHidden="0" w:uiPriority="60" w:unhideWhenUsed="0"/>
+    <w:lsdException w:name="Light List Accent 1" w:semiHidden="0" w:uiPriority="61" w:unhideWhenUsed="0"/>
+    <w:lsdException w:name="Light Grid Accent 1" w:semiHidden="0" w:uiPriority="62" w:unhideWhenUsed="0"/>
+    <w:lsdException w:name="Medium Shading 1 Accent 1" w:semiHidden="0" w:uiPriority="63" w:unhideWhenUsed="0"/>
+    <w:lsdException w:name="Medium Shading 2 Accent 1" w:semiHidden="0" w:uiPriority="64" w:unhideWhenUsed="0"/>
+    <w:lsdException w:name="Medium List 1 Accent 1" w:semiHidden="0" w:uiPriority="65" w:unhideWhenUsed="0"/>
+    <w:lsdException w:name="Revision" w:unhideWhenUsed="0"/>
+    <w:lsdException w:name="List Paragraph" w:semiHidden="0" w:uiPriority="34" w:unhideWhenUsed="0" w:qFormat="1"/>
+    <w:lsdException w:name="Quote" w:semiHidden="0" w:uiPriority="29" w:unhideWhenUsed="0" w:qFormat="1"/>
+    <w:lsdException w:name="Intense Quote" w:semiHidden="0" w:uiPriority="30" w:unhideWhenUsed="0" w:qFormat="1"/>
+    <w:lsdException w:name="Medium List 2 Accent 1" w:semiHidden="0" w:uiPriority="66" w:unhideWhenUsed="0"/>
+    <w:lsdException w:name="Medium Grid 1 Accent 1" w:semiHidden="0" w:uiPriority="67" w:unhideWhenUsed="0"/>
+    <w:lsdException w:name="Medium Grid 2 Accent 1" w:semiHidden="0" w:uiPriority="68" w:unhideWhenUsed="0"/>
+    <w:lsdException w:name="Medium Grid 3 Accent 1" w:semiHidden="0" w:uiPriority="69" w:unhideWhenUsed="0"/>
+    <w:lsdException w:name="Dark List Accent 1" w:semiHidden="0" w:uiPriority="70" w:unhideWhenUsed="0"/>
+    <w:lsdException w:name="Colorful Shading Accent 1" w:semiHidden="0" w:uiPriority="71" w:unhideWhenUsed="0"/>
+    <w:lsdException w:name="Colorful List Accent 1" w:semiHidden="0" w:uiPriority="72" w:unhideWhenUsed="0"/>
+    <w:lsdException w:name="Colorful Grid Accent 1" w:semiHidden="0" w:uiPriority="73" w:unhideWhenUsed="0"/>
+    <w:lsdException w:name="Light Shading Accent 2" w:semiHidden="0" w:uiPriority="60" w:unhideWhenUsed="0"/>
+    <w:lsdException w:name="Light List Accent 2" w:semiHidden="0" w:uiPriority="61" w:unhideWhenUsed="0"/>
+    <w:lsdException w:name="Light Grid Accent 2" w:semiHidden="0" w:uiPriority="62" w:unhideWhenUsed="0"/>
+    <w:lsdException w:name="Medium Shading 1 Accent 2" w:semiHidden="0" w:uiPriority="63" w:unhideWhenUsed="0"/>
+    <w:lsdException w:name="Medium Shading 2 Accent 2" w:semiHidden="0" w:uiPriority="64" w:unhideWhenUsed="0"/>
+    <w:lsdException w:name="Medium List 1 Accent 2" w:semiHidden="0" w:uiPriority="65" w:unhideWhenUsed="0"/>
+    <w:lsdException w:name="Medium List 2 Accent 2" w:semiHidden="0" w:uiPriority="66" w:unhideWhenUsed="0"/>
+    <w:lsdException w:name="Medium Grid 1 Accent 2" w:semiHidden="0" w:uiPriority="67" w:unhideWhenUsed="0"/>
+    <w:lsdException w:name="Medium Grid 2 Accent 2" w:semiHidden="0" w:uiPriority="68" w:unhideWhenUsed="0"/>
+    <w:lsdException w:name="Medium Grid 3 Accent 2" w:semiHidden="0" w:uiPriority="69" w:unhideWhenUsed="0"/>
+    <w:lsdException w:name="Dark List Accent 2" w:semiHidden="0" w:uiPriority="70" w:unhideWhenUsed="0"/>
+    <w:lsdException w:name="Colorful Shading Accent 2" w:semiHidden="0" w:uiPriority="71" w:unhideWhenUsed="0"/>
+    <w:lsdException w:name="Colorful List Accent 2" w:semiHidden="0" w:uiPriority="72" w:unhideWhenUsed="0"/>
+    <w:lsdException w:name="Colorful Grid Accent 2" w:semiHidden="0" w:uiPriority="73" w:unhideWhenUsed="0"/>
+    <w:lsdException w:name="Light Shading Accent 3" w:semiHidden="0" w:uiPriority="60" w:unhideWhenUsed="0"/>
+    <w:lsdException w:name="Light List Accent 3" w:semiHidden="0" w:uiPriority="61" w:unhideWhenUsed="0"/>
+    <w:lsdException w:name="Light Grid Accent 3" w:semiHidden="0" w:uiPriority="62" w:unhideWhenUsed="0"/>
+    <w:lsdException w:name="Medium Shading 1 Accent 3" w:semiHidden="0" w:uiPriority="63" w:unhideWhenUsed="0"/>
+    <w:lsdException w:name="Medium Shading 2 Accent 3" w:semiHidden="0" w:uiPriority="64" w:unhideWhenUsed="0"/>
+    <w:lsdException w:name="Medium List 1 Accent 3" w:semiHidden="0" w:uiPriority="65" w:unhideWhenUsed="0"/>
+    <w:lsdException w:name="Medium List 2 Accent 3" w:semiHidden="0" w:uiPriority="66" w:unhideWhenUsed="0"/>
+    <w:lsdException w:name="Medium Grid 1 Accent 3" w:semiHidden="0" w:uiPriority="67" w:unhideWhenUsed="0"/>
+    <w:lsdException w:name="Medium Grid 2 Accent 3" w:semiHidden="0" w:uiPriority="68" w:unhideWhenUsed="0"/>
+    <w:lsdException w:name="Medium Grid 3 Accent 3" w:semiHidden="0" w:uiPriority="69" w:unhideWhenUsed="0"/>
+    <w:lsdException w:name="Dark List Accent 3" w:semiHidden="0" w:uiPriority="70" w:unhideWhenUsed="0"/>
+    <w:lsdException w:name="Colorful Shading Accent 3" w:semiHidden="0" w:uiPriority="71" w:unhideWhenUsed="0"/>
+    <w:lsdException w:name="Colorful List Accent 3" w:semiHidden="0" w:uiPriority="72" w:unhideWhenUsed="0"/>
+    <w:lsdException w:name="Colorful Grid Accent 3" w:semiHidden="0" w:uiPriority="73" w:unhideWhenUsed="0"/>
+    <w:lsdException w:name="Light Shading Accent 4" w:semiHidden="0" w:uiPriority="60" w:unhideWhenUsed="0"/>
+    <w:lsdException w:name="Light List Accent 4" w:semiHidden="0" w:uiPriority="61" w:unhideWhenUsed="0"/>
+    <w:lsdException w:name="Light Grid Accent 4" w:semiHidden="0" w:uiPriority="62" w:unhideWhenUsed="0"/>
+    <w:lsdException w:name="Medium Shading 1 Accent 4" w:semiHidden="0" w:uiPriority="63" w:unhideWhenUsed="0"/>
+    <w:lsdException w:name="Medium Shading 2 Accent 4" w:semiHidden="0" w:uiPriority="64" w:unhideWhenUsed="0"/>
+    <w:lsdException w:name="Medium List 1 Accent 4" w:semiHidden="0" w:uiPriority="65" w:unhideWhenUsed="0"/>
+    <w:lsdException w:name="Medium List 2 Accent 4" w:semiHidden="0" w:uiPriority="66" w:unhideWhenUsed="0"/>
+    <w:lsdException w:name="Medium Grid 1 Accent 4" w:semiHidden="0" w:uiPriority="67" w:unhideWhenUsed="0"/>
+    <w:lsdException w:name="Medium Grid 2 Accent 4" w:semiHidden="0" w:uiPriority="68" w:unhideWhenUsed="0"/>
+    <w:lsdException w:name="Medium Grid 3 Accent 4" w:semiHidden="0" w:uiPriority="69" w:unhideWhenUsed="0"/>
+    <w:lsdException w:name="Dark List Accent 4" w:semiHidden="0" w:uiPriority="70" w:unhideWhenUsed="0"/>
+    <w:lsdException w:name="Colorful Shading Accent 4" w:semiHidden="0" w:uiPriority="71" w:unhideWhenUsed="0"/>
+    <w:lsdException w:name="Colorful List Accent 4" w:semiHidden="0" w:uiPriority="72" w:unhideWhenUsed="0"/>
+    <w:lsdException w:name="Colorful Grid Accent 4" w:semiHidden="0" w:uiPriority="73" w:unhideWhenUsed="0"/>
+    <w:lsdException w:name="Light Shading Accent 5" w:semiHidden="0" w:uiPriority="60" w:unhideWhenUsed="0"/>
+    <w:lsdException w:name="Light List Accent 5" w:semiHidden="0" w:uiPriority="61" w:unhideWhenUsed="0"/>
+    <w:lsdException w:name="Light Grid Accent 5" w:semiHidden="0" w:uiPriority="62" w:unhideWhenUsed="0"/>
+    <w:lsdException w:name="Medium Shading 1 Accent 5" w:semiHidden="0" w:uiPriority="63" w:unhideWhenUsed="0"/>
+    <w:lsdException w:name="Medium Shading 2 Accent 5" w:semiHidden="0" w:uiPriority="64" w:unhideWhenUsed="0"/>
+    <w:lsdException w:name="Medium List 1 Accent 5" w:semiHidden="0" w:uiPriority="65" w:unhideWhenUsed="0"/>
+    <w:lsdException w:name="Medium List 2 Accent 5" w:semiHidden="0" w:uiPriority="66" w:unhideWhenUsed="0"/>
+    <w:lsdException w:name="Medium Grid 1 Accent 5" w:semiHidden="0" w:uiPriority="67" w:unhideWhenUsed="0"/>
+    <w:lsdException w:name="Medium Grid 2 Accent 5" w:semiHidden="0" w:uiPriority="68" w:unhideWhenUsed="0"/>
+    <w:lsdException w:name="Medium Grid 3 Accent 5" w:semiHidden="0" w:uiPriority="69" w:unhideWhenUsed="0"/>
+    <w:lsdException w:name="Dark List Accent 5" w:semiHidden="0" w:uiPriority="70" w:unhideWhenUsed="0"/>
+    <w:lsdException w:name="Colorful Shading Accent 5" w:semiHidden="0" w:uiPriority="71" w:unhideWhenUsed="0"/>
+    <w:lsdException w:name="Colorful List Accent 5" w:semiHidden="0" w:uiPriority="72" w:unhideWhenUsed="0"/>
+    <w:lsdException w:name="Colorful Grid Accent 5" w:semiHidden="0" w:uiPriority="73" w:unhideWhenUsed="0"/>
+    <w:lsdException w:name="Light Shading Accent 6" w:semiHidden="0" w:uiPriority="60" w:unhideWhenUsed="0"/>
+    <w:lsdException w:name="Light List Accent 6" w:semiHidden="0" w:uiPriority="61" w:unhideWhenUsed="0"/>
+    <w:lsdException w:name="Light Grid Accent 6" w:semiHidden="0" w:uiPriority="62" w:unhideWhenUsed="0"/>
+    <w:lsdException w:name="Medium Shading 1 Accent 6" w:semiHidden="0" w:uiPriority="63" w:unhideWhenUsed="0"/>
+    <w:lsdException w:name="Medium Shading 2 Accent 6" w:semiHidden="0" w:uiPriority="64" w:unhideWhenUsed="0"/>
+    <w:lsdException w:name="Medium List 1 Accent 6" w:semiHidden="0" w:uiPriority="65" w:unhideWhenUsed="0"/>
+    <w:lsdException w:name="Medium List 2 Accent 6" w:semiHidden="0" w:uiPriority="66" w:unhideWhenUsed="0"/>
+    <w:lsdException w:name="Medium Grid 1 Accent 6" w:semiHidden="0" w:uiPriority="67" w:unhideWhenUsed="0"/>
+    <w:lsdException w:name="Medium Grid 2 Accent 6" w:semiHidden="0" w:uiPriority="68" w:unhideWhenUsed="0"/>
+    <w:lsdException w:name="Medium Grid 3 Accent 6" w:semiHidden="0" w:uiPriority="69" w:unhideWhenUsed="0"/>
+    <w:lsdException w:name="Dark List Accent 6" w:semiHidden="0" w:uiPriority="70" w:unhideWhenUsed="0"/>
+    <w:lsdException w:name="Colorful Shading Accent 6" w:semiHidden="0" w:uiPriority="71" w:unhideWhenUsed="0"/>
+    <w:lsdException w:name="Colorful List Accent 6" w:semiHidden="0" w:uiPriority="72" w:unhideWhenUsed="0"/>
+    <w:lsdException w:name="Colorful Grid Accent 6" w:semiHidden="0" w:uiPriority="73" w:unhideWhenUsed="0"/>
+    <w:lsdException w:name="Subtle Emphasis" w:semiHidden="0" w:uiPriority="19" w:unhideWhenUsed="0" w:qFormat="1"/>
+    <w:lsdException w:name="Intense Emphasis" w:semiHidden="0" w:uiPriority="21" w:unhideWhenUsed="0" w:qFormat="1"/>
+    <w:lsdException w:name="Subtle Reference" w:semiHidden="0" w:uiPriority="31" w:unhideWhenUsed="0" w:qFormat="1"/>
+    <w:lsdException w:name="Intense Reference" w:semiHidden="0" w:uiPriority="32" w:unhideWhenUsed="0" w:qFormat="1"/>
+    <w:lsdException w:name="Book Title" w:semiHidden="0" w:uiPriority="33" w:unhideWhenUsed="0" w:qFormat="1"/>
+    <w:lsdException w:name="Bibliography" w:uiPriority="37"/>
+    <w:lsdException w:name="TOC Heading" w:uiPriority="39" w:qFormat="1"/>
   </w:latentStyles>
   <w:style w:type="paragraph" w:default="1" w:styleId="Normal">
     <w:name w:val="Normal"/>
@@ -12090,10 +13771,240 @@
 </w:styles>
 </file>
 
+<file path=word/glossary/stylesWithEffects.xml><?xml version="1.0" encoding="utf-8"?>
+<w:styles xmlns:wpc="http://schemas.microsoft.com/office/word/2010/wordprocessingCanvas" xmlns:mo="http://schemas.microsoft.com/office/mac/office/2008/main" xmlns:mc="http://schemas.openxmlformats.org/markup-compatibility/2006" xmlns:mv="urn:schemas-microsoft-com:mac:vml" xmlns:o="urn:schemas-microsoft-com:office:office" xmlns:r="http://schemas.openxmlformats.org/officeDocument/2006/relationships" xmlns:m="http://schemas.openxmlformats.org/officeDocument/2006/math" xmlns:v="urn:schemas-microsoft-com:vml" xmlns:wp14="http://schemas.microsoft.com/office/word/2010/wordprocessingDrawing" xmlns:wp="http://schemas.openxmlformats.org/drawingml/2006/wordprocessingDrawing" xmlns:w10="urn:schemas-microsoft-com:office:word" xmlns:w="http://schemas.openxmlformats.org/wordprocessingml/2006/main" xmlns:w14="http://schemas.microsoft.com/office/word/2010/wordml" xmlns:wpg="http://schemas.microsoft.com/office/word/2010/wordprocessingGroup" xmlns:wpi="http://schemas.microsoft.com/office/word/2010/wordprocessingInk" xmlns:wne="http://schemas.microsoft.com/office/word/2006/wordml" xmlns:wps="http://schemas.microsoft.com/office/word/2010/wordprocessingShape" mc:Ignorable="w14 wp14">
+  <w:docDefaults>
+    <w:rPrDefault>
+      <w:rPr>
+        <w:rFonts w:asciiTheme="minorHAnsi" w:eastAsiaTheme="minorEastAsia" w:hAnsiTheme="minorHAnsi" w:cstheme="minorBidi"/>
+        <w:sz w:val="22"/>
+        <w:szCs w:val="22"/>
+        <w:lang w:val="en-US" w:eastAsia="en-US" w:bidi="ar-SA"/>
+      </w:rPr>
+    </w:rPrDefault>
+    <w:pPrDefault>
+      <w:pPr>
+        <w:spacing w:after="160" w:line="259" w:lineRule="auto"/>
+      </w:pPr>
+    </w:pPrDefault>
+  </w:docDefaults>
+  <w:latentStyles w:defLockedState="0" w:defUIPriority="99" w:defSemiHidden="1" w:defUnhideWhenUsed="1" w:defQFormat="0" w:count="276">
+    <w:lsdException w:name="Normal" w:semiHidden="0" w:uiPriority="0" w:unhideWhenUsed="0" w:qFormat="1"/>
+    <w:lsdException w:name="heading 1" w:semiHidden="0" w:uiPriority="9" w:unhideWhenUsed="0" w:qFormat="1"/>
+    <w:lsdException w:name="heading 2" w:uiPriority="9" w:qFormat="1"/>
+    <w:lsdException w:name="heading 3" w:uiPriority="9" w:qFormat="1"/>
+    <w:lsdException w:name="heading 4" w:uiPriority="9" w:qFormat="1"/>
+    <w:lsdException w:name="heading 5" w:uiPriority="9" w:qFormat="1"/>
+    <w:lsdException w:name="heading 6" w:uiPriority="9" w:qFormat="1"/>
+    <w:lsdException w:name="heading 7" w:uiPriority="9" w:qFormat="1"/>
+    <w:lsdException w:name="heading 8" w:uiPriority="9" w:qFormat="1"/>
+    <w:lsdException w:name="heading 9" w:uiPriority="9" w:qFormat="1"/>
+    <w:lsdException w:name="toc 1" w:uiPriority="39"/>
+    <w:lsdException w:name="toc 2" w:uiPriority="39"/>
+    <w:lsdException w:name="toc 3" w:uiPriority="39"/>
+    <w:lsdException w:name="toc 4" w:uiPriority="39"/>
+    <w:lsdException w:name="toc 5" w:uiPriority="39"/>
+    <w:lsdException w:name="toc 6" w:uiPriority="39"/>
+    <w:lsdException w:name="toc 7" w:uiPriority="39"/>
+    <w:lsdException w:name="toc 8" w:uiPriority="39"/>
+    <w:lsdException w:name="toc 9" w:uiPriority="39"/>
+    <w:lsdException w:name="caption" w:uiPriority="35" w:qFormat="1"/>
+    <w:lsdException w:name="Title" w:semiHidden="0" w:uiPriority="10" w:unhideWhenUsed="0" w:qFormat="1"/>
+    <w:lsdException w:name="Default Paragraph Font" w:uiPriority="1"/>
+    <w:lsdException w:name="Subtitle" w:semiHidden="0" w:uiPriority="11" w:unhideWhenUsed="0" w:qFormat="1"/>
+    <w:lsdException w:name="Strong" w:semiHidden="0" w:uiPriority="22" w:unhideWhenUsed="0" w:qFormat="1"/>
+    <w:lsdException w:name="Emphasis" w:semiHidden="0" w:uiPriority="20" w:unhideWhenUsed="0" w:qFormat="1"/>
+    <w:lsdException w:name="Table Grid" w:semiHidden="0" w:uiPriority="39" w:unhideWhenUsed="0"/>
+    <w:lsdException w:name="Note Level 1" w:semiHidden="0" w:unhideWhenUsed="0"/>
+    <w:lsdException w:name="Note Level 2" w:semiHidden="0" w:unhideWhenUsed="0"/>
+    <w:lsdException w:name="Note Level 3" w:semiHidden="0" w:unhideWhenUsed="0"/>
+    <w:lsdException w:name="Note Level 4" w:semiHidden="0" w:unhideWhenUsed="0"/>
+    <w:lsdException w:name="Note Level 5" w:semiHidden="0" w:unhideWhenUsed="0"/>
+    <w:lsdException w:name="Note Level 6" w:semiHidden="0" w:unhideWhenUsed="0"/>
+    <w:lsdException w:name="Note Level 7" w:semiHidden="0" w:unhideWhenUsed="0"/>
+    <w:lsdException w:name="Note Level 8" w:semiHidden="0" w:unhideWhenUsed="0"/>
+    <w:lsdException w:name="Note Level 9" w:semiHidden="0" w:unhideWhenUsed="0"/>
+    <w:lsdException w:name="Placeholder Text" w:unhideWhenUsed="0"/>
+    <w:lsdException w:name="No Spacing" w:semiHidden="0" w:uiPriority="1" w:unhideWhenUsed="0" w:qFormat="1"/>
+    <w:lsdException w:name="Light Shading" w:semiHidden="0" w:uiPriority="60" w:unhideWhenUsed="0"/>
+    <w:lsdException w:name="Light List" w:semiHidden="0" w:uiPriority="61" w:unhideWhenUsed="0"/>
+    <w:lsdException w:name="Light Grid" w:semiHidden="0" w:uiPriority="62" w:unhideWhenUsed="0"/>
+    <w:lsdException w:name="Medium Shading 1" w:semiHidden="0" w:uiPriority="63" w:unhideWhenUsed="0"/>
+    <w:lsdException w:name="Medium Shading 2" w:semiHidden="0" w:uiPriority="64" w:unhideWhenUsed="0"/>
+    <w:lsdException w:name="Medium List 1" w:semiHidden="0" w:uiPriority="65" w:unhideWhenUsed="0"/>
+    <w:lsdException w:name="Medium List 2" w:semiHidden="0" w:uiPriority="66" w:unhideWhenUsed="0"/>
+    <w:lsdException w:name="Medium Grid 1" w:semiHidden="0" w:uiPriority="67" w:unhideWhenUsed="0"/>
+    <w:lsdException w:name="Medium Grid 2" w:semiHidden="0" w:uiPriority="68" w:unhideWhenUsed="0"/>
+    <w:lsdException w:name="Medium Grid 3" w:semiHidden="0" w:uiPriority="69" w:unhideWhenUsed="0"/>
+    <w:lsdException w:name="Dark List" w:semiHidden="0" w:uiPriority="70" w:unhideWhenUsed="0"/>
+    <w:lsdException w:name="Colorful Shading" w:semiHidden="0" w:uiPriority="71" w:unhideWhenUsed="0"/>
+    <w:lsdException w:name="Colorful List" w:semiHidden="0" w:uiPriority="72" w:unhideWhenUsed="0"/>
+    <w:lsdException w:name="Colorful Grid" w:semiHidden="0" w:uiPriority="73" w:unhideWhenUsed="0"/>
+    <w:lsdException w:name="Light Shading Accent 1" w:semiHidden="0" w:uiPriority="60" w:unhideWhenUsed="0"/>
+    <w:lsdException w:name="Light List Accent 1" w:semiHidden="0" w:uiPriority="61" w:unhideWhenUsed="0"/>
+    <w:lsdException w:name="Light Grid Accent 1" w:semiHidden="0" w:uiPriority="62" w:unhideWhenUsed="0"/>
+    <w:lsdException w:name="Medium Shading 1 Accent 1" w:semiHidden="0" w:uiPriority="63" w:unhideWhenUsed="0"/>
+    <w:lsdException w:name="Medium Shading 2 Accent 1" w:semiHidden="0" w:uiPriority="64" w:unhideWhenUsed="0"/>
+    <w:lsdException w:name="Medium List 1 Accent 1" w:semiHidden="0" w:uiPriority="65" w:unhideWhenUsed="0"/>
+    <w:lsdException w:name="Revision" w:unhideWhenUsed="0"/>
+    <w:lsdException w:name="List Paragraph" w:semiHidden="0" w:uiPriority="34" w:unhideWhenUsed="0" w:qFormat="1"/>
+    <w:lsdException w:name="Quote" w:semiHidden="0" w:uiPriority="29" w:unhideWhenUsed="0" w:qFormat="1"/>
+    <w:lsdException w:name="Intense Quote" w:semiHidden="0" w:uiPriority="30" w:unhideWhenUsed="0" w:qFormat="1"/>
+    <w:lsdException w:name="Medium List 2 Accent 1" w:semiHidden="0" w:uiPriority="66" w:unhideWhenUsed="0"/>
+    <w:lsdException w:name="Medium Grid 1 Accent 1" w:semiHidden="0" w:uiPriority="67" w:unhideWhenUsed="0"/>
+    <w:lsdException w:name="Medium Grid 2 Accent 1" w:semiHidden="0" w:uiPriority="68" w:unhideWhenUsed="0"/>
+    <w:lsdException w:name="Medium Grid 3 Accent 1" w:semiHidden="0" w:uiPriority="69" w:unhideWhenUsed="0"/>
+    <w:lsdException w:name="Dark List Accent 1" w:semiHidden="0" w:uiPriority="70" w:unhideWhenUsed="0"/>
+    <w:lsdException w:name="Colorful Shading Accent 1" w:semiHidden="0" w:uiPriority="71" w:unhideWhenUsed="0"/>
+    <w:lsdException w:name="Colorful List Accent 1" w:semiHidden="0" w:uiPriority="72" w:unhideWhenUsed="0"/>
+    <w:lsdException w:name="Colorful Grid Accent 1" w:semiHidden="0" w:uiPriority="73" w:unhideWhenUsed="0"/>
+    <w:lsdException w:name="Light Shading Accent 2" w:semiHidden="0" w:uiPriority="60" w:unhideWhenUsed="0"/>
+    <w:lsdException w:name="Light List Accent 2" w:semiHidden="0" w:uiPriority="61" w:unhideWhenUsed="0"/>
+    <w:lsdException w:name="Light Grid Accent 2" w:semiHidden="0" w:uiPriority="62" w:unhideWhenUsed="0"/>
+    <w:lsdException w:name="Medium Shading 1 Accent 2" w:semiHidden="0" w:uiPriority="63" w:unhideWhenUsed="0"/>
+    <w:lsdException w:name="Medium Shading 2 Accent 2" w:semiHidden="0" w:uiPriority="64" w:unhideWhenUsed="0"/>
+    <w:lsdException w:name="Medium List 1 Accent 2" w:semiHidden="0" w:uiPriority="65" w:unhideWhenUsed="0"/>
+    <w:lsdException w:name="Medium List 2 Accent 2" w:semiHidden="0" w:uiPriority="66" w:unhideWhenUsed="0"/>
+    <w:lsdException w:name="Medium Grid 1 Accent 2" w:semiHidden="0" w:uiPriority="67" w:unhideWhenUsed="0"/>
+    <w:lsdException w:name="Medium Grid 2 Accent 2" w:semiHidden="0" w:uiPriority="68" w:unhideWhenUsed="0"/>
+    <w:lsdException w:name="Medium Grid 3 Accent 2" w:semiHidden="0" w:uiPriority="69" w:unhideWhenUsed="0"/>
+    <w:lsdException w:name="Dark List Accent 2" w:semiHidden="0" w:uiPriority="70" w:unhideWhenUsed="0"/>
+    <w:lsdException w:name="Colorful Shading Accent 2" w:semiHidden="0" w:uiPriority="71" w:unhideWhenUsed="0"/>
+    <w:lsdException w:name="Colorful List Accent 2" w:semiHidden="0" w:uiPriority="72" w:unhideWhenUsed="0"/>
+    <w:lsdException w:name="Colorful Grid Accent 2" w:semiHidden="0" w:uiPriority="73" w:unhideWhenUsed="0"/>
+    <w:lsdException w:name="Light Shading Accent 3" w:semiHidden="0" w:uiPriority="60" w:unhideWhenUsed="0"/>
+    <w:lsdException w:name="Light List Accent 3" w:semiHidden="0" w:uiPriority="61" w:unhideWhenUsed="0"/>
+    <w:lsdException w:name="Light Grid Accent 3" w:semiHidden="0" w:uiPriority="62" w:unhideWhenUsed="0"/>
+    <w:lsdException w:name="Medium Shading 1 Accent 3" w:semiHidden="0" w:uiPriority="63" w:unhideWhenUsed="0"/>
+    <w:lsdException w:name="Medium Shading 2 Accent 3" w:semiHidden="0" w:uiPriority="64" w:unhideWhenUsed="0"/>
+    <w:lsdException w:name="Medium List 1 Accent 3" w:semiHidden="0" w:uiPriority="65" w:unhideWhenUsed="0"/>
+    <w:lsdException w:name="Medium List 2 Accent 3" w:semiHidden="0" w:uiPriority="66" w:unhideWhenUsed="0"/>
+    <w:lsdException w:name="Medium Grid 1 Accent 3" w:semiHidden="0" w:uiPriority="67" w:unhideWhenUsed="0"/>
+    <w:lsdException w:name="Medium Grid 2 Accent 3" w:semiHidden="0" w:uiPriority="68" w:unhideWhenUsed="0"/>
+    <w:lsdException w:name="Medium Grid 3 Accent 3" w:semiHidden="0" w:uiPriority="69" w:unhideWhenUsed="0"/>
+    <w:lsdException w:name="Dark List Accent 3" w:semiHidden="0" w:uiPriority="70" w:unhideWhenUsed="0"/>
+    <w:lsdException w:name="Colorful Shading Accent 3" w:semiHidden="0" w:uiPriority="71" w:unhideWhenUsed="0"/>
+    <w:lsdException w:name="Colorful List Accent 3" w:semiHidden="0" w:uiPriority="72" w:unhideWhenUsed="0"/>
+    <w:lsdException w:name="Colorful Grid Accent 3" w:semiHidden="0" w:uiPriority="73" w:unhideWhenUsed="0"/>
+    <w:lsdException w:name="Light Shading Accent 4" w:semiHidden="0" w:uiPriority="60" w:unhideWhenUsed="0"/>
+    <w:lsdException w:name="Light List Accent 4" w:semiHidden="0" w:uiPriority="61" w:unhideWhenUsed="0"/>
+    <w:lsdException w:name="Light Grid Accent 4" w:semiHidden="0" w:uiPriority="62" w:unhideWhenUsed="0"/>
+    <w:lsdException w:name="Medium Shading 1 Accent 4" w:semiHidden="0" w:uiPriority="63" w:unhideWhenUsed="0"/>
+    <w:lsdException w:name="Medium Shading 2 Accent 4" w:semiHidden="0" w:uiPriority="64" w:unhideWhenUsed="0"/>
+    <w:lsdException w:name="Medium List 1 Accent 4" w:semiHidden="0" w:uiPriority="65" w:unhideWhenUsed="0"/>
+    <w:lsdException w:name="Medium List 2 Accent 4" w:semiHidden="0" w:uiPriority="66" w:unhideWhenUsed="0"/>
+    <w:lsdException w:name="Medium Grid 1 Accent 4" w:semiHidden="0" w:uiPriority="67" w:unhideWhenUsed="0"/>
+    <w:lsdException w:name="Medium Grid 2 Accent 4" w:semiHidden="0" w:uiPriority="68" w:unhideWhenUsed="0"/>
+    <w:lsdException w:name="Medium Grid 3 Accent 4" w:semiHidden="0" w:uiPriority="69" w:unhideWhenUsed="0"/>
+    <w:lsdException w:name="Dark List Accent 4" w:semiHidden="0" w:uiPriority="70" w:unhideWhenUsed="0"/>
+    <w:lsdException w:name="Colorful Shading Accent 4" w:semiHidden="0" w:uiPriority="71" w:unhideWhenUsed="0"/>
+    <w:lsdException w:name="Colorful List Accent 4" w:semiHidden="0" w:uiPriority="72" w:unhideWhenUsed="0"/>
+    <w:lsdException w:name="Colorful Grid Accent 4" w:semiHidden="0" w:uiPriority="73" w:unhideWhenUsed="0"/>
+    <w:lsdException w:name="Light Shading Accent 5" w:semiHidden="0" w:uiPriority="60" w:unhideWhenUsed="0"/>
+    <w:lsdException w:name="Light List Accent 5" w:semiHidden="0" w:uiPriority="61" w:unhideWhenUsed="0"/>
+    <w:lsdException w:name="Light Grid Accent 5" w:semiHidden="0" w:uiPriority="62" w:unhideWhenUsed="0"/>
+    <w:lsdException w:name="Medium Shading 1 Accent 5" w:semiHidden="0" w:uiPriority="63" w:unhideWhenUsed="0"/>
+    <w:lsdException w:name="Medium Shading 2 Accent 5" w:semiHidden="0" w:uiPriority="64" w:unhideWhenUsed="0"/>
+    <w:lsdException w:name="Medium List 1 Accent 5" w:semiHidden="0" w:uiPriority="65" w:unhideWhenUsed="0"/>
+    <w:lsdException w:name="Medium List 2 Accent 5" w:semiHidden="0" w:uiPriority="66" w:unhideWhenUsed="0"/>
+    <w:lsdException w:name="Medium Grid 1 Accent 5" w:semiHidden="0" w:uiPriority="67" w:unhideWhenUsed="0"/>
+    <w:lsdException w:name="Medium Grid 2 Accent 5" w:semiHidden="0" w:uiPriority="68" w:unhideWhenUsed="0"/>
+    <w:lsdException w:name="Medium Grid 3 Accent 5" w:semiHidden="0" w:uiPriority="69" w:unhideWhenUsed="0"/>
+    <w:lsdException w:name="Dark List Accent 5" w:semiHidden="0" w:uiPriority="70" w:unhideWhenUsed="0"/>
+    <w:lsdException w:name="Colorful Shading Accent 5" w:semiHidden="0" w:uiPriority="71" w:unhideWhenUsed="0"/>
+    <w:lsdException w:name="Colorful List Accent 5" w:semiHidden="0" w:uiPriority="72" w:unhideWhenUsed="0"/>
+    <w:lsdException w:name="Colorful Grid Accent 5" w:semiHidden="0" w:uiPriority="73" w:unhideWhenUsed="0"/>
+    <w:lsdException w:name="Light Shading Accent 6" w:semiHidden="0" w:uiPriority="60" w:unhideWhenUsed="0"/>
+    <w:lsdException w:name="Light List Accent 6" w:semiHidden="0" w:uiPriority="61" w:unhideWhenUsed="0"/>
+    <w:lsdException w:name="Light Grid Accent 6" w:semiHidden="0" w:uiPriority="62" w:unhideWhenUsed="0"/>
+    <w:lsdException w:name="Medium Shading 1 Accent 6" w:semiHidden="0" w:uiPriority="63" w:unhideWhenUsed="0"/>
+    <w:lsdException w:name="Medium Shading 2 Accent 6" w:semiHidden="0" w:uiPriority="64" w:unhideWhenUsed="0"/>
+    <w:lsdException w:name="Medium List 1 Accent 6" w:semiHidden="0" w:uiPriority="65" w:unhideWhenUsed="0"/>
+    <w:lsdException w:name="Medium List 2 Accent 6" w:semiHidden="0" w:uiPriority="66" w:unhideWhenUsed="0"/>
+    <w:lsdException w:name="Medium Grid 1 Accent 6" w:semiHidden="0" w:uiPriority="67" w:unhideWhenUsed="0"/>
+    <w:lsdException w:name="Medium Grid 2 Accent 6" w:semiHidden="0" w:uiPriority="68" w:unhideWhenUsed="0"/>
+    <w:lsdException w:name="Medium Grid 3 Accent 6" w:semiHidden="0" w:uiPriority="69" w:unhideWhenUsed="0"/>
+    <w:lsdException w:name="Dark List Accent 6" w:semiHidden="0" w:uiPriority="70" w:unhideWhenUsed="0"/>
+    <w:lsdException w:name="Colorful Shading Accent 6" w:semiHidden="0" w:uiPriority="71" w:unhideWhenUsed="0"/>
+    <w:lsdException w:name="Colorful List Accent 6" w:semiHidden="0" w:uiPriority="72" w:unhideWhenUsed="0"/>
+    <w:lsdException w:name="Colorful Grid Accent 6" w:semiHidden="0" w:uiPriority="73" w:unhideWhenUsed="0"/>
+    <w:lsdException w:name="Subtle Emphasis" w:semiHidden="0" w:uiPriority="19" w:unhideWhenUsed="0" w:qFormat="1"/>
+    <w:lsdException w:name="Intense Emphasis" w:semiHidden="0" w:uiPriority="21" w:unhideWhenUsed="0" w:qFormat="1"/>
+    <w:lsdException w:name="Subtle Reference" w:semiHidden="0" w:uiPriority="31" w:unhideWhenUsed="0" w:qFormat="1"/>
+    <w:lsdException w:name="Intense Reference" w:semiHidden="0" w:uiPriority="32" w:unhideWhenUsed="0" w:qFormat="1"/>
+    <w:lsdException w:name="Book Title" w:semiHidden="0" w:uiPriority="33" w:unhideWhenUsed="0" w:qFormat="1"/>
+    <w:lsdException w:name="Bibliography" w:uiPriority="37"/>
+    <w:lsdException w:name="TOC Heading" w:uiPriority="39" w:qFormat="1"/>
+  </w:latentStyles>
+  <w:style w:type="paragraph" w:default="1" w:styleId="Normal">
+    <w:name w:val="Normal"/>
+    <w:qFormat/>
+  </w:style>
+  <w:style w:type="character" w:default="1" w:styleId="DefaultParagraphFont">
+    <w:name w:val="Default Paragraph Font"/>
+    <w:uiPriority w:val="1"/>
+    <w:semiHidden/>
+    <w:unhideWhenUsed/>
+  </w:style>
+  <w:style w:type="table" w:default="1" w:styleId="TableNormal">
+    <w:name w:val="Normal Table"/>
+    <w:uiPriority w:val="99"/>
+    <w:semiHidden/>
+    <w:unhideWhenUsed/>
+    <w:tblPr>
+      <w:tblInd w:w="0" w:type="dxa"/>
+      <w:tblCellMar>
+        <w:top w:w="0" w:type="dxa"/>
+        <w:left w:w="108" w:type="dxa"/>
+        <w:bottom w:w="0" w:type="dxa"/>
+        <w:right w:w="108" w:type="dxa"/>
+      </w:tblCellMar>
+    </w:tblPr>
+  </w:style>
+  <w:style w:type="numbering" w:default="1" w:styleId="NoList">
+    <w:name w:val="No List"/>
+    <w:uiPriority w:val="99"/>
+    <w:semiHidden/>
+    <w:unhideWhenUsed/>
+  </w:style>
+  <w:style w:type="character" w:styleId="PlaceholderText">
+    <w:name w:val="Placeholder Text"/>
+    <w:basedOn w:val="DefaultParagraphFont"/>
+    <w:uiPriority w:val="99"/>
+    <w:semiHidden/>
+    <w:rPr>
+      <w:color w:val="808080"/>
+    </w:rPr>
+  </w:style>
+  <w:style w:type="paragraph" w:customStyle="1" w:styleId="F6B431ED26D04EBAA84FBC1A7E5DF54A">
+    <w:name w:val="F6B431ED26D04EBAA84FBC1A7E5DF54A"/>
+  </w:style>
+  <w:style w:type="paragraph" w:customStyle="1" w:styleId="D20ADF92167F4A69A0E4CAF9752DCDDD">
+    <w:name w:val="D20ADF92167F4A69A0E4CAF9752DCDDD"/>
+  </w:style>
+  <w:style w:type="paragraph" w:customStyle="1" w:styleId="EFB72666AC3B4BFAACCF0E713A4BE8DE">
+    <w:name w:val="EFB72666AC3B4BFAACCF0E713A4BE8DE"/>
+  </w:style>
+  <w:style w:type="paragraph" w:customStyle="1" w:styleId="A010FC01A2CD45DCBBF43B2595B90FFC">
+    <w:name w:val="A010FC01A2CD45DCBBF43B2595B90FFC"/>
+  </w:style>
+  <w:style w:type="paragraph" w:customStyle="1" w:styleId="1D0FD1249D34460FA45ABF24DDAFC2D0">
+    <w:name w:val="1D0FD1249D34460FA45ABF24DDAFC2D0"/>
+  </w:style>
+  <w:style w:type="paragraph" w:customStyle="1" w:styleId="6DAC1B07995B4C4FACBAA47F61A5BBDD">
+    <w:name w:val="6DAC1B07995B4C4FACBAA47F61A5BBDD"/>
+  </w:style>
+  <w:style w:type="paragraph" w:customStyle="1" w:styleId="39A5E314ED8E47A58F68321ABB6E2BE0">
+    <w:name w:val="39A5E314ED8E47A58F68321ABB6E2BE0"/>
+  </w:style>
+</w:styles>
+</file>
+
 <file path=word/glossary/webSettings.xml><?xml version="1.0" encoding="utf-8"?>
-<w:webSettings xmlns:mc="http://schemas.openxmlformats.org/markup-compatibility/2006" xmlns:r="http://schemas.openxmlformats.org/officeDocument/2006/relationships" xmlns:w="http://schemas.openxmlformats.org/wordprocessingml/2006/main" xmlns:w14="http://schemas.microsoft.com/office/word/2010/wordml" xmlns:w15="http://schemas.microsoft.com/office/word/2012/wordml" mc:Ignorable="w14 w15">
+<w:webSettings xmlns:mc="http://schemas.openxmlformats.org/markup-compatibility/2006" xmlns:r="http://schemas.openxmlformats.org/officeDocument/2006/relationships" xmlns:w="http://schemas.openxmlformats.org/wordprocessingml/2006/main" xmlns:w14="http://schemas.microsoft.com/office/word/2010/wordml" mc:Ignorable="w14">
   <w:optimizeForBrowser/>
   <w:allowPNG/>
+  <w:doNotSaveAsSingleFile/>
 </w:webSettings>
 </file>
 
@@ -12594,7 +14505,7 @@
 </file>
 
 <file path=customXml/itemProps2.xml><?xml version="1.0" encoding="utf-8"?>
-<ds:datastoreItem xmlns:ds="http://schemas.openxmlformats.org/officeDocument/2006/customXml" ds:itemID="{09AA6687-4D8E-4C5B-8CFA-6C5ABB83B1C4}">
+<ds:datastoreItem xmlns:ds="http://schemas.openxmlformats.org/officeDocument/2006/customXml" ds:itemID="{063A2176-E3C8-D94E-9EDF-1233195009E0}">
   <ds:schemaRefs>
     <ds:schemaRef ds:uri="http://schemas.openxmlformats.org/officeDocument/2006/bibliography"/>
   </ds:schemaRefs>

</xml_diff>

<commit_message>
Changed the title according with strategy: Q:=f(f(Accessibility, Usability, Efficiency), Security)
</commit_message>
<xml_diff>
--- a/Thesis.docx
+++ b/Thesis.docx
@@ -158,19 +158,34 @@
             <w:pStyle w:val="Tiitellehttiitel"/>
           </w:pPr>
           <w:r>
-            <w:t>Understanding the Quality of E-Services: S</w:t>
+            <w:rPr>
+              <w:lang w:val="en-US"/>
+            </w:rPr>
+            <w:t>Understanding the Quality of e-Services: A</w:t>
           </w:r>
           <w:r>
-            <w:t>e</w:t>
+            <w:rPr>
+              <w:lang w:val="en-US"/>
+            </w:rPr>
+            <w:t>c</w:t>
           </w:r>
           <w:r>
-            <w:t>curity, Accessibility, Usability</w:t>
+            <w:rPr>
+              <w:lang w:val="en-US"/>
+            </w:rPr>
+            <w:t>cessibility, Usability, Efficiency, and Sec</w:t>
           </w:r>
           <w:r>
-            <w:t>,</w:t>
+            <w:rPr>
+              <w:lang w:val="en-US"/>
+            </w:rPr>
+            <w:t>u</w:t>
           </w:r>
           <w:r>
-            <w:t xml:space="preserve"> and Efficiency</w:t>
+            <w:rPr>
+              <w:lang w:val="en-US"/>
+            </w:rPr>
+            <w:t>rity.</w:t>
           </w:r>
         </w:p>
       </w:sdtContent>
@@ -657,7 +672,6 @@
         <w:dataBinding w:prefixMappings="xmlns:ns0='http://purl.org/dc/elements/1.1/' xmlns:ns1='http://schemas.openxmlformats.org/package/2006/metadata/core-properties' " w:xpath="/ns1:coreProperties[1]/ns0:title[1]" w:storeItemID="{6C3C8BC8-F283-45AE-878A-BAB7291924A1}"/>
         <w:text/>
       </w:sdtPr>
-      <w:sdtEndPr/>
       <w:sdtContent>
         <w:p>
           <w:pPr>
@@ -667,19 +681,39 @@
             <w:rPr>
               <w:lang w:val="en-US"/>
             </w:rPr>
-            <w:t>Understanding the Quality of E-Services: Security, Accessibility, Usabi</w:t>
+            <w:t>Understanding the Quality of e</w:t>
           </w:r>
           <w:r>
             <w:rPr>
               <w:lang w:val="en-US"/>
             </w:rPr>
-            <w:t>l</w:t>
+            <w:t>-Services: Accessibility, Usability, Eff</w:t>
           </w:r>
           <w:r>
             <w:rPr>
               <w:lang w:val="en-US"/>
             </w:rPr>
-            <w:t>ity, and Efficiency</w:t>
+            <w:t>i</w:t>
+          </w:r>
+          <w:r>
+            <w:rPr>
+              <w:lang w:val="en-US"/>
+            </w:rPr>
+            <w:t xml:space="preserve">ciency, and </w:t>
+          </w:r>
+          <w:r>
+            <w:rPr>
+              <w:rFonts w:asciiTheme="minorHAnsi" w:eastAsiaTheme="minorEastAsia" w:hAnsiTheme="minorHAnsi"/>
+              <w:lang w:val="en-US" w:eastAsia="ja-JP"/>
+            </w:rPr>
+            <w:t>Security</w:t>
+          </w:r>
+          <w:r>
+            <w:rPr>
+              <w:rFonts w:asciiTheme="minorHAnsi" w:eastAsiaTheme="minorEastAsia" w:hAnsiTheme="minorHAnsi"/>
+              <w:lang w:val="en-US" w:eastAsia="ja-JP"/>
+            </w:rPr>
+            <w:t>.</w:t>
           </w:r>
         </w:p>
       </w:sdtContent>
@@ -8794,7 +8828,7 @@
           <w:rPr>
             <w:noProof/>
           </w:rPr>
-          <w:t>4</w:t>
+          <w:t>2</w:t>
         </w:r>
         <w:r>
           <w:rPr>
@@ -13453,10 +13487,9 @@
     <w:sig w:usb0="00000003" w:usb1="00000000" w:usb2="00000000" w:usb3="00000000" w:csb0="00000001" w:csb1="00000000"/>
   </w:font>
   <w:font w:name="Arial Unicode MS">
-    <w:panose1 w:val="00000000000000000000"/>
+    <w:panose1 w:val="020B0604020202020204"/>
     <w:charset w:val="00"/>
-    <w:family w:val="roman"/>
-    <w:notTrueType/>
+    <w:family w:val="auto"/>
     <w:pitch w:val="variable"/>
     <w:sig w:usb0="00000003" w:usb1="00000000" w:usb2="00000000" w:usb3="00000000" w:csb0="00000001" w:csb1="00000000"/>
   </w:font>
@@ -14505,7 +14538,7 @@
 </file>
 
 <file path=customXml/itemProps2.xml><?xml version="1.0" encoding="utf-8"?>
-<ds:datastoreItem xmlns:ds="http://schemas.openxmlformats.org/officeDocument/2006/customXml" ds:itemID="{063A2176-E3C8-D94E-9EDF-1233195009E0}">
+<ds:datastoreItem xmlns:ds="http://schemas.openxmlformats.org/officeDocument/2006/customXml" ds:itemID="{75D5F274-4859-F946-B7F0-B82EE4CB801A}">
   <ds:schemaRefs>
     <ds:schemaRef ds:uri="http://schemas.openxmlformats.org/officeDocument/2006/bibliography"/>
   </ds:schemaRefs>

</xml_diff>

<commit_message>
Ïmproved Abstract and Introduction
</commit_message>
<xml_diff>
--- a/Thesis.docx
+++ b/Thesis.docx
@@ -122,7 +122,6 @@
         <w:dataBinding w:prefixMappings="xmlns:ns0='http://purl.org/dc/elements/1.1/' xmlns:ns1='http://schemas.openxmlformats.org/package/2006/metadata/core-properties' " w:xpath="/ns1:coreProperties[1]/ns0:creator[1]" w:storeItemID="{6C3C8BC8-F283-45AE-878A-BAB7291924A1}"/>
         <w:text/>
       </w:sdtPr>
-      <w:sdtEndPr/>
       <w:sdtContent>
         <w:p>
           <w:pPr>
@@ -151,7 +150,6 @@
         <w:dataBinding w:prefixMappings="xmlns:ns0='http://purl.org/dc/elements/1.1/' xmlns:ns1='http://schemas.openxmlformats.org/package/2006/metadata/core-properties' " w:xpath="/ns1:coreProperties[1]/ns0:title[1]" w:storeItemID="{6C3C8BC8-F283-45AE-878A-BAB7291924A1}"/>
         <w:text/>
       </w:sdtPr>
-      <w:sdtEndPr/>
       <w:sdtContent>
         <w:p>
           <w:pPr>
@@ -211,7 +209,6 @@
           <w:dataBinding w:prefixMappings="xmlns:ns0='http://purl.org/dc/elements/1.1/' xmlns:ns1='http://schemas.openxmlformats.org/package/2006/metadata/core-properties' " w:xpath="/ns1:coreProperties[1]/ns0:subject[1]" w:storeItemID="{6C3C8BC8-F283-45AE-878A-BAB7291924A1}"/>
           <w:text/>
         </w:sdtPr>
-        <w:sdtEndPr/>
         <w:sdtContent>
           <w:r>
             <w:rPr>
@@ -681,13 +678,7 @@
             <w:rPr>
               <w:lang w:val="en-US"/>
             </w:rPr>
-            <w:t>Understanding the Quality of e</w:t>
-          </w:r>
-          <w:r>
-            <w:rPr>
-              <w:lang w:val="en-US"/>
-            </w:rPr>
-            <w:t>-Services: Accessibility, Usability, Eff</w:t>
+            <w:t>Understanding the Quality of e-Services: Accessibility, Usability, Eff</w:t>
           </w:r>
           <w:r>
             <w:rPr>
@@ -743,7 +734,6 @@
         <w:dataBinding w:prefixMappings="xmlns:ns0='http://schemas.microsoft.com/office/2006/coverPageProps' " w:xpath="/ns0:CoverPageProperties[1]/ns0:Abstract[1]" w:storeItemID="{55AF091B-3C7A-41E3-B477-F2FDAA23CFDA}"/>
         <w:text/>
       </w:sdtPr>
-      <w:sdtEndPr/>
       <w:sdtContent>
         <w:p>
           <w:pPr>
@@ -756,7 +746,79 @@
             <w:rPr>
               <w:lang w:val="en-GB"/>
             </w:rPr>
-            <w:t xml:space="preserve">With the fast evolution of technology during last decade today it possible to develop and offer services (immaterial goods) through Internet, this concept is known as electronic services (e-services), its relevance due the benefits as getting results remotely, and the role they play not only on business world drive us to think in one hand about two points (A) what exactly an e-service is? And (B) how e-service could be efficiently used, accessed, and utilized? On the other hand what are the key components of e-service regarding four </w:t>
+            <w:t xml:space="preserve">With the fast evolution of technology during last decade today it possible to develop and offer services (immaterial goods) through Internet, this concept is known as electronic services (e-services), its relevance due </w:t>
+          </w:r>
+          <w:r>
+            <w:rPr>
+              <w:lang w:val="en-GB"/>
+            </w:rPr>
+            <w:t>its benefits,</w:t>
+          </w:r>
+          <w:r>
+            <w:rPr>
+              <w:lang w:val="en-GB"/>
+            </w:rPr>
+            <w:t xml:space="preserve"> getting results remotely, and the role they play not only on business drive us to think </w:t>
+          </w:r>
+          <w:r>
+            <w:rPr>
+              <w:lang w:val="en-GB"/>
+            </w:rPr>
+            <w:t xml:space="preserve">about it </w:t>
+          </w:r>
+          <w:r>
+            <w:rPr>
+              <w:lang w:val="en-GB"/>
+            </w:rPr>
+            <w:t>in two points (A) what exac</w:t>
+          </w:r>
+          <w:r>
+            <w:rPr>
+              <w:lang w:val="en-GB"/>
+            </w:rPr>
+            <w:t>t</w:t>
+          </w:r>
+          <w:r>
+            <w:rPr>
+              <w:lang w:val="en-GB"/>
+            </w:rPr>
+            <w:t xml:space="preserve">ly </w:t>
+          </w:r>
+          <w:r>
+            <w:rPr>
+              <w:lang w:val="en-GB"/>
+            </w:rPr>
+            <w:t>‘e-service’ is? a</w:t>
+          </w:r>
+          <w:r>
+            <w:rPr>
+              <w:lang w:val="en-GB"/>
+            </w:rPr>
+            <w:t>nd (B) how e-service could be efficiently used, accessed, and ut</w:t>
+          </w:r>
+          <w:r>
+            <w:rPr>
+              <w:lang w:val="en-GB"/>
+            </w:rPr>
+            <w:t>i</w:t>
+          </w:r>
+          <w:r>
+            <w:rPr>
+              <w:lang w:val="en-GB"/>
+            </w:rPr>
+            <w:t>lized? On the other hand what are the key components of e-service</w:t>
+          </w:r>
+          <w:r>
+            <w:rPr>
+              <w:lang w:val="en-GB"/>
+            </w:rPr>
+            <w:t>,</w:t>
+          </w:r>
+          <w:r>
+            <w:rPr>
+              <w:lang w:val="en-GB"/>
+            </w:rPr>
+            <w:t xml:space="preserve"> regarding four </w:t>
           </w:r>
           <w:r>
             <w:rPr>
@@ -768,11 +830,69 @@
             <w:rPr>
               <w:lang w:val="en-GB"/>
             </w:rPr>
-            <w:t>: (1) Security, (2) Accessibility, (3) Usability, and (4) Efficiency (SAUE)</w:t>
+            <w:t>: (</w:t>
           </w:r>
           <w:r>
             <w:rPr>
               <w:lang w:val="en-GB"/>
+            </w:rPr>
+            <w:t>1</w:t>
+          </w:r>
+          <w:r>
+            <w:rPr>
+              <w:lang w:val="en-GB"/>
+            </w:rPr>
+            <w:t>) A</w:t>
+          </w:r>
+          <w:r>
+            <w:rPr>
+              <w:lang w:val="en-GB"/>
+            </w:rPr>
+            <w:t>c</w:t>
+          </w:r>
+          <w:r>
+            <w:rPr>
+              <w:lang w:val="en-GB"/>
+            </w:rPr>
+            <w:t>cessibility, (2) Usability, (3</w:t>
+          </w:r>
+          <w:r>
+            <w:rPr>
+              <w:lang w:val="en-GB"/>
+            </w:rPr>
+            <w:t>) Efficiency</w:t>
+          </w:r>
+          <w:r>
+            <w:rPr>
+              <w:lang w:val="en-GB"/>
+            </w:rPr>
+            <w:t xml:space="preserve">, and </w:t>
+          </w:r>
+          <w:r>
+            <w:rPr>
+              <w:rFonts w:asciiTheme="minorHAnsi" w:eastAsiaTheme="minorEastAsia" w:hAnsiTheme="minorHAnsi"/>
+              <w:lang w:val="en-GB" w:eastAsia="ja-JP"/>
+            </w:rPr>
+            <w:t>(</w:t>
+          </w:r>
+          <w:r>
+            <w:rPr>
+              <w:rFonts w:asciiTheme="minorHAnsi" w:eastAsiaTheme="minorEastAsia" w:hAnsiTheme="minorHAnsi"/>
+              <w:lang w:val="en-GB" w:eastAsia="ja-JP"/>
+            </w:rPr>
+            <w:t>4</w:t>
+          </w:r>
+          <w:r>
+            <w:rPr>
+              <w:rFonts w:asciiTheme="minorHAnsi" w:eastAsiaTheme="minorEastAsia" w:hAnsiTheme="minorHAnsi"/>
+              <w:lang w:val="en-GB" w:eastAsia="ja-JP"/>
+            </w:rPr>
+            <w:t>) Security</w:t>
+          </w:r>
+          <w:r>
+            <w:rPr>
+              <w:rFonts w:asciiTheme="minorHAnsi" w:eastAsiaTheme="minorEastAsia" w:hAnsiTheme="minorHAnsi"/>
+              <w:lang w:val="en-GB" w:eastAsia="ja-JP"/>
             </w:rPr>
             <w:t>?</w:t>
           </w:r>
@@ -780,19 +900,189 @@
             <w:rPr>
               <w:lang w:val="en-GB"/>
             </w:rPr>
-            <w:t xml:space="preserve"> </w:t>
+            <w:t xml:space="preserve"> This thesis presents a concept</w:t>
           </w:r>
           <w:r>
             <w:rPr>
               <w:lang w:val="en-GB"/>
             </w:rPr>
-            <w:t>This</w:t>
+            <w:t>u</w:t>
           </w:r>
           <w:r>
             <w:rPr>
               <w:lang w:val="en-GB"/>
             </w:rPr>
-            <w:t xml:space="preserve"> thesis presents a conceptual model in order to understand e-services key components of qualitative characteristics regarding SAUE, for this goal a systematic literature review on e-service conceptual definition with emphasis on SAUE was performed. Presented co</w:t>
+            <w:t xml:space="preserve">al model in order to understand e-services key components </w:t>
+          </w:r>
+          <w:r>
+            <w:rPr>
+              <w:lang w:val="en-GB"/>
+            </w:rPr>
+            <w:t>(</w:t>
+          </w:r>
+          <w:r>
+            <w:rPr>
+              <w:lang w:val="en-GB"/>
+            </w:rPr>
+            <w:t>qualitative characteristics</w:t>
+          </w:r>
+          <w:r>
+            <w:rPr>
+              <w:lang w:val="en-GB"/>
+            </w:rPr>
+            <w:t>)</w:t>
+          </w:r>
+          <w:r>
+            <w:rPr>
+              <w:lang w:val="en-GB"/>
+            </w:rPr>
+            <w:t xml:space="preserve"> r</w:t>
+          </w:r>
+          <w:r>
+            <w:rPr>
+              <w:lang w:val="en-GB"/>
+            </w:rPr>
+            <w:t>e</w:t>
+          </w:r>
+          <w:r>
+            <w:rPr>
+              <w:lang w:val="en-GB"/>
+            </w:rPr>
+            <w:t xml:space="preserve">garding </w:t>
+          </w:r>
+          <w:r>
+            <w:rPr>
+              <w:lang w:val="en-GB"/>
+            </w:rPr>
+            <w:t>Accessibility, Usability, Efficiency, and Security (</w:t>
+          </w:r>
+          <w:r>
+            <w:rPr>
+              <w:lang w:val="en-GB"/>
+            </w:rPr>
+            <w:t>AUE</w:t>
+          </w:r>
+          <w:r>
+            <w:rPr>
+              <w:lang w:val="en-GB"/>
+            </w:rPr>
+            <w:t>S)</w:t>
+          </w:r>
+          <w:r>
+            <w:rPr>
+              <w:lang w:val="en-GB"/>
+            </w:rPr>
+            <w:t>, for this goal a syste</w:t>
+          </w:r>
+          <w:r>
+            <w:rPr>
+              <w:lang w:val="en-GB"/>
+            </w:rPr>
+            <w:t>m</w:t>
+          </w:r>
+          <w:r>
+            <w:rPr>
+              <w:lang w:val="en-GB"/>
+            </w:rPr>
+            <w:t xml:space="preserve">atic literature review on </w:t>
+          </w:r>
+          <w:r>
+            <w:rPr>
+              <w:lang w:val="en-GB"/>
+            </w:rPr>
+            <w:t>‘</w:t>
+          </w:r>
+          <w:r>
+            <w:rPr>
+              <w:lang w:val="en-GB"/>
+            </w:rPr>
+            <w:t>e-service</w:t>
+          </w:r>
+          <w:r>
+            <w:rPr>
+              <w:lang w:val="en-GB"/>
+            </w:rPr>
+            <w:t>’</w:t>
+          </w:r>
+          <w:r>
+            <w:rPr>
+              <w:lang w:val="en-GB"/>
+            </w:rPr>
+            <w:t xml:space="preserve"> conceptual definition with emphasis on AUE</w:t>
+          </w:r>
+          <w:r>
+            <w:rPr>
+              <w:lang w:val="en-GB"/>
+            </w:rPr>
+            <w:t>S</w:t>
+          </w:r>
+          <w:r>
+            <w:rPr>
+              <w:lang w:val="en-GB"/>
+            </w:rPr>
+            <w:t xml:space="preserve"> was performed. Presented conceptual model allows to understanding </w:t>
+          </w:r>
+          <w:r>
+            <w:rPr>
+              <w:lang w:val="en-GB"/>
+            </w:rPr>
+            <w:t xml:space="preserve">the quality of </w:t>
+          </w:r>
+          <w:r>
+            <w:rPr>
+              <w:lang w:val="en-GB"/>
+            </w:rPr>
+            <w:t>e-service</w:t>
+          </w:r>
+          <w:r>
+            <w:rPr>
+              <w:lang w:val="en-GB"/>
+            </w:rPr>
+            <w:t xml:space="preserve">s </w:t>
+          </w:r>
+          <w:r>
+            <w:rPr>
+              <w:rFonts w:asciiTheme="minorHAnsi" w:eastAsiaTheme="minorEastAsia" w:hAnsiTheme="minorHAnsi"/>
+              <w:lang w:val="en-GB" w:eastAsia="ja-JP"/>
+            </w:rPr>
+            <w:t>based on AUES</w:t>
+          </w:r>
+          <w:r>
+            <w:rPr>
+              <w:rFonts w:asciiTheme="minorHAnsi" w:eastAsiaTheme="minorEastAsia" w:hAnsiTheme="minorHAnsi"/>
+              <w:lang w:val="en-GB" w:eastAsia="ja-JP"/>
+            </w:rPr>
+            <w:t xml:space="preserve"> and their dependability</w:t>
+          </w:r>
+          <w:r>
+            <w:rPr>
+              <w:lang w:val="en-GB"/>
+            </w:rPr>
+            <w:t>, it also contribute</w:t>
+          </w:r>
+          <w:r>
+            <w:rPr>
+              <w:lang w:val="en-GB"/>
+            </w:rPr>
+            <w:t>s</w:t>
+          </w:r>
+          <w:r>
+            <w:rPr>
+              <w:lang w:val="en-GB"/>
+            </w:rPr>
+            <w:t xml:space="preserve"> as base reference to cover gaps </w:t>
+          </w:r>
+          <w:r>
+            <w:rPr>
+              <w:lang w:val="en-GB"/>
+            </w:rPr>
+            <w:t>for</w:t>
+          </w:r>
+          <w:r>
+            <w:rPr>
+              <w:lang w:val="en-GB"/>
+            </w:rPr>
+            <w:t xml:space="preserve"> u</w:t>
           </w:r>
           <w:r>
             <w:rPr>
@@ -804,55 +1094,91 @@
             <w:rPr>
               <w:lang w:val="en-GB"/>
             </w:rPr>
-            <w:t>ceptual model allows to understanding e-service concept and its key components based on SAUE, it also contribute</w:t>
+            <w:t xml:space="preserve">derstanding </w:t>
           </w:r>
           <w:r>
             <w:rPr>
               <w:lang w:val="en-GB"/>
             </w:rPr>
-            <w:t>s</w:t>
+            <w:t>both ‘</w:t>
           </w:r>
           <w:r>
             <w:rPr>
               <w:lang w:val="en-GB"/>
             </w:rPr>
-            <w:t xml:space="preserve"> as base </w:t>
+            <w:t>e-service</w:t>
           </w:r>
           <w:r>
             <w:rPr>
               <w:lang w:val="en-GB"/>
             </w:rPr>
-            <w:t>reference to</w:t>
+            <w:t>’ c</w:t>
           </w:r>
           <w:r>
             <w:rPr>
               <w:lang w:val="en-GB"/>
             </w:rPr>
-            <w:t xml:space="preserve"> cover gaps on standard understandi</w:t>
+            <w:t>oncept and quality</w:t>
           </w:r>
           <w:r>
             <w:rPr>
               <w:lang w:val="en-GB"/>
             </w:rPr>
-            <w:t>ng of e-services concept and</w:t>
+            <w:t xml:space="preserve"> perception</w:t>
           </w:r>
           <w:r>
             <w:rPr>
               <w:lang w:val="en-GB"/>
             </w:rPr>
-            <w:t xml:space="preserve"> quality. We conducted a series of tests to see how conceptual model performs with selected Estonian e-services. Results show e-services key components rel</w:t>
+            <w:t>. We conducted a series of tests to see how conce</w:t>
           </w:r>
           <w:r>
             <w:rPr>
               <w:lang w:val="en-GB"/>
             </w:rPr>
-            <w:t>e</w:t>
+            <w:t>p</w:t>
           </w:r>
           <w:r>
             <w:rPr>
               <w:lang w:val="en-GB"/>
             </w:rPr>
-            <w:t>vance in terms of SAUE to identify conceptual model applicability, scope and limitations.</w:t>
+            <w:t>tual model performs with selected Estonian e-services. Results show e-services key com</w:t>
+          </w:r>
+          <w:r>
+            <w:rPr>
+              <w:lang w:val="en-GB"/>
+            </w:rPr>
+            <w:t xml:space="preserve">ponents relevance in terms of </w:t>
+          </w:r>
+          <w:r>
+            <w:rPr>
+              <w:lang w:val="en-GB"/>
+            </w:rPr>
+            <w:t>AUE</w:t>
+          </w:r>
+          <w:r>
+            <w:rPr>
+              <w:lang w:val="en-GB"/>
+            </w:rPr>
+            <w:t>S</w:t>
+          </w:r>
+          <w:r>
+            <w:rPr>
+              <w:lang w:val="en-GB"/>
+            </w:rPr>
+            <w:t xml:space="preserve"> to identify conceptual model applicability, scope and limit</w:t>
+          </w:r>
+          <w:r>
+            <w:rPr>
+              <w:lang w:val="en-GB"/>
+            </w:rPr>
+            <w:t>a</w:t>
+          </w:r>
+          <w:r>
+            <w:rPr>
+              <w:lang w:val="en-GB"/>
+            </w:rPr>
+            <w:t>tions.</w:t>
           </w:r>
         </w:p>
       </w:sdtContent>
@@ -883,7 +1209,6 @@
         <w:dataBinding w:prefixMappings="xmlns:ns0='http://purl.org/dc/elements/1.1/' xmlns:ns1='http://schemas.openxmlformats.org/package/2006/metadata/core-properties' " w:xpath="/ns1:coreProperties[1]/ns1:keywords[1]" w:storeItemID="{6C3C8BC8-F283-45AE-878A-BAB7291924A1}"/>
         <w:text/>
       </w:sdtPr>
-      <w:sdtEndPr/>
       <w:sdtContent>
         <w:p>
           <w:pPr>
@@ -962,7 +1287,6 @@
           <w:docPartUnique/>
         </w:docPartObj>
       </w:sdtPr>
-      <w:sdtEndPr/>
       <w:sdtContent>
         <w:p>
           <w:pPr>
@@ -3090,7 +3414,19 @@
         <w:rPr>
           <w:lang w:val="en-GB"/>
         </w:rPr>
-        <w:t>mation (Santos, 2003). Since early days of Internet companies are continually looking for new ways to improve services of their business units.</w:t>
+        <w:t xml:space="preserve">mation (Santos, 2003). Since early days of Internet companies are </w:t>
+      </w:r>
+      <w:r>
+        <w:rPr>
+          <w:lang w:val="en-GB"/>
+        </w:rPr>
+        <w:t>continuously</w:t>
+      </w:r>
+      <w:r>
+        <w:rPr>
+          <w:lang w:val="en-GB"/>
+        </w:rPr>
+        <w:t xml:space="preserve"> looking for new ways to improve services of their business units.</w:t>
       </w:r>
     </w:p>
     <w:p>
@@ -3116,7 +3452,25 @@
         <w:rPr>
           <w:lang w:val="en-GB"/>
         </w:rPr>
-        <w:t xml:space="preserve"> or to be physically at specific venue to get results about specific service</w:t>
+        <w:t xml:space="preserve"> too much</w:t>
+      </w:r>
+      <w:r>
+        <w:rPr>
+          <w:lang w:val="en-GB"/>
+        </w:rPr>
+        <w:t xml:space="preserve"> or to be physically at specific venue to get results about sp</w:t>
+      </w:r>
+      <w:r>
+        <w:rPr>
+          <w:lang w:val="en-GB"/>
+        </w:rPr>
+        <w:t>e</w:t>
+      </w:r>
+      <w:r>
+        <w:rPr>
+          <w:lang w:val="en-GB"/>
+        </w:rPr>
+        <w:t>cific service</w:t>
       </w:r>
       <w:r>
         <w:rPr>
@@ -3140,7 +3494,7 @@
         <w:rPr>
           <w:lang w:val="en-GB"/>
         </w:rPr>
-        <w:t>and indeed</w:t>
+        <w:t>indeed</w:t>
       </w:r>
       <w:r>
         <w:rPr>
@@ -3196,7 +3550,13 @@
         <w:rPr>
           <w:lang w:val="en-GB"/>
         </w:rPr>
-        <w:t xml:space="preserve"> in </w:t>
+        <w:t xml:space="preserve"> o</w:t>
+      </w:r>
+      <w:r>
+        <w:rPr>
+          <w:lang w:val="en-GB"/>
+        </w:rPr>
+        <w:t xml:space="preserve">n </w:t>
       </w:r>
       <w:r>
         <w:rPr>
@@ -3450,18 +3810,6 @@
         <w:rPr>
           <w:lang w:val="en-GB"/>
         </w:rPr>
-        <w:t>Security</w:t>
-      </w:r>
-      <w:r>
-        <w:rPr>
-          <w:lang w:val="en-GB"/>
-        </w:rPr>
-        <w:t xml:space="preserve">. </w:t>
-      </w:r>
-      <w:r>
-        <w:rPr>
-          <w:lang w:val="en-GB"/>
-        </w:rPr>
         <w:t>Accessibility</w:t>
       </w:r>
       <w:r>
@@ -3480,13 +3828,97 @@
         <w:rPr>
           <w:lang w:val="en-GB"/>
         </w:rPr>
-        <w:t xml:space="preserve">, and </w:t>
-      </w:r>
-      <w:r>
-        <w:rPr>
-          <w:lang w:val="en-GB"/>
-        </w:rPr>
-        <w:t>Eff</w:t>
+        <w:t xml:space="preserve">, </w:t>
+      </w:r>
+      <w:r>
+        <w:rPr>
+          <w:lang w:val="en-GB"/>
+        </w:rPr>
+        <w:t>Efficiency</w:t>
+      </w:r>
+      <w:r>
+        <w:rPr>
+          <w:lang w:val="en-GB"/>
+        </w:rPr>
+        <w:t>,</w:t>
+      </w:r>
+      <w:r>
+        <w:rPr>
+          <w:lang w:val="en-GB"/>
+        </w:rPr>
+        <w:t xml:space="preserve"> and S</w:t>
+      </w:r>
+      <w:r>
+        <w:rPr>
+          <w:lang w:val="en-GB"/>
+        </w:rPr>
+        <w:t>e</w:t>
+      </w:r>
+      <w:r>
+        <w:rPr>
+          <w:lang w:val="en-GB"/>
+        </w:rPr>
+        <w:t>curity,</w:t>
+      </w:r>
+      <w:r>
+        <w:rPr>
+          <w:lang w:val="en-GB"/>
+        </w:rPr>
+        <w:t xml:space="preserve"> referencing to them along this thesis work as </w:t>
+      </w:r>
+      <w:r>
+        <w:rPr>
+          <w:lang w:val="en-GB"/>
+        </w:rPr>
+        <w:t>AUE</w:t>
+      </w:r>
+      <w:r>
+        <w:rPr>
+          <w:lang w:val="en-GB"/>
+        </w:rPr>
+        <w:t>S;</w:t>
+      </w:r>
+      <w:r>
+        <w:rPr>
+          <w:lang w:val="en-GB"/>
+        </w:rPr>
+        <w:t xml:space="preserve"> </w:t>
+      </w:r>
+      <w:r>
+        <w:rPr>
+          <w:lang w:val="en-GB"/>
+        </w:rPr>
+        <w:t>we</w:t>
+      </w:r>
+      <w:r>
+        <w:rPr>
+          <w:lang w:val="en-GB"/>
+        </w:rPr>
+        <w:t xml:space="preserve"> will also </w:t>
+      </w:r>
+      <w:r>
+        <w:rPr>
+          <w:lang w:val="en-GB"/>
+        </w:rPr>
+        <w:t>understand co</w:t>
+      </w:r>
+      <w:r>
+        <w:rPr>
+          <w:lang w:val="en-GB"/>
+        </w:rPr>
+        <w:t>n</w:t>
+      </w:r>
+      <w:r>
+        <w:rPr>
+          <w:lang w:val="en-GB"/>
+        </w:rPr>
+        <w:t>cept of e-service, and specifically</w:t>
+      </w:r>
+      <w:r>
+        <w:rPr>
+          <w:lang w:val="en-GB"/>
+        </w:rPr>
+        <w:t xml:space="preserve"> how it could be efficiently used, accessed and ut</w:t>
       </w:r>
       <w:r>
         <w:rPr>
@@ -3498,49 +3930,529 @@
         <w:rPr>
           <w:lang w:val="en-GB"/>
         </w:rPr>
-        <w:t>ciency</w:t>
-      </w:r>
-      <w:r>
-        <w:rPr>
-          <w:lang w:val="en-GB"/>
-        </w:rPr>
-        <w:t xml:space="preserve">, referencing to them along this thesis work as </w:t>
-      </w:r>
-      <w:r>
-        <w:rPr>
-          <w:lang w:val="en-GB"/>
-        </w:rPr>
-        <w:t>SAUE</w:t>
-      </w:r>
-      <w:r>
-        <w:rPr>
-          <w:lang w:val="en-GB"/>
-        </w:rPr>
-        <w:t>, this</w:t>
-      </w:r>
-      <w:r>
-        <w:rPr>
-          <w:lang w:val="en-GB"/>
-        </w:rPr>
-        <w:t xml:space="preserve"> model</w:t>
-      </w:r>
-      <w:r>
-        <w:rPr>
-          <w:lang w:val="en-GB"/>
-        </w:rPr>
-        <w:t xml:space="preserve"> will also allow us to define and </w:t>
-      </w:r>
-      <w:r>
-        <w:rPr>
-          <w:lang w:val="en-GB"/>
-        </w:rPr>
-        <w:t>understand concept of e-service, and specifically</w:t>
-      </w:r>
-      <w:r>
-        <w:rPr>
-          <w:lang w:val="en-GB"/>
-        </w:rPr>
-        <w:t xml:space="preserve"> how it could be efficiently used, accessed and </w:t>
+        <w:t>lized</w:t>
+      </w:r>
+      <w:r>
+        <w:rPr>
+          <w:lang w:val="en-GB"/>
+        </w:rPr>
+        <w:t xml:space="preserve">, </w:t>
+      </w:r>
+      <w:r>
+        <w:rPr>
+          <w:lang w:val="en-GB"/>
+        </w:rPr>
+        <w:t xml:space="preserve">it is necessary to have reference point to understand </w:t>
+      </w:r>
+      <w:r>
+        <w:rPr>
+          <w:lang w:val="en-GB"/>
+        </w:rPr>
+        <w:t>how</w:t>
+      </w:r>
+      <w:r>
+        <w:rPr>
+          <w:lang w:val="en-GB"/>
+        </w:rPr>
+        <w:t xml:space="preserve"> quality</w:t>
+      </w:r>
+      <w:r>
+        <w:rPr>
+          <w:lang w:val="en-GB"/>
+        </w:rPr>
+        <w:t xml:space="preserve"> </w:t>
+      </w:r>
+      <w:r>
+        <w:rPr>
+          <w:lang w:val="en-GB"/>
+        </w:rPr>
+        <w:t>depends</w:t>
+      </w:r>
+      <w:r>
+        <w:rPr>
+          <w:lang w:val="en-GB"/>
+        </w:rPr>
+        <w:t xml:space="preserve"> </w:t>
+      </w:r>
+      <w:r>
+        <w:rPr>
+          <w:lang w:val="en-GB"/>
+        </w:rPr>
+        <w:t>o</w:t>
+      </w:r>
+      <w:r>
+        <w:rPr>
+          <w:lang w:val="en-GB"/>
+        </w:rPr>
+        <w:t xml:space="preserve">f </w:t>
+      </w:r>
+      <w:r>
+        <w:rPr>
+          <w:lang w:val="en-GB"/>
+        </w:rPr>
+        <w:t>AUE</w:t>
+      </w:r>
+      <w:r>
+        <w:rPr>
+          <w:lang w:val="en-GB"/>
+        </w:rPr>
+        <w:t>S</w:t>
+      </w:r>
+      <w:r>
+        <w:rPr>
+          <w:lang w:val="en-GB"/>
+        </w:rPr>
+        <w:t xml:space="preserve"> and how is the dependability among those dimensions</w:t>
+      </w:r>
+      <w:r>
+        <w:rPr>
+          <w:lang w:val="en-GB"/>
+        </w:rPr>
+        <w:t>.</w:t>
+      </w:r>
+    </w:p>
+    <w:p>
+      <w:pPr>
+        <w:spacing w:line="240" w:lineRule="auto"/>
+        <w:rPr>
+          <w:lang w:val="en-GB"/>
+        </w:rPr>
+      </w:pPr>
+      <w:r>
+        <w:rPr>
+          <w:lang w:val="en-GB"/>
+        </w:rPr>
+        <w:t>“</w:t>
+      </w:r>
+      <w:r>
+        <w:rPr>
+          <w:lang w:val="en-GB"/>
+        </w:rPr>
+        <w:t>How to assess the</w:t>
+      </w:r>
+      <w:r>
+        <w:rPr>
+          <w:lang w:val="en-GB"/>
+        </w:rPr>
+        <w:t xml:space="preserve"> dependability</w:t>
+      </w:r>
+      <w:r>
+        <w:rPr>
+          <w:lang w:val="en-GB"/>
+        </w:rPr>
+        <w:t xml:space="preserve"> among</w:t>
+      </w:r>
+      <w:r>
+        <w:rPr>
+          <w:lang w:val="en-GB"/>
+        </w:rPr>
+        <w:t xml:space="preserve"> </w:t>
+      </w:r>
+      <w:r>
+        <w:rPr>
+          <w:lang w:val="en-GB"/>
+        </w:rPr>
+        <w:t>AUE</w:t>
+      </w:r>
+      <w:r>
+        <w:rPr>
+          <w:lang w:val="en-GB"/>
+        </w:rPr>
+        <w:t>S</w:t>
+      </w:r>
+      <w:r>
+        <w:rPr>
+          <w:lang w:val="en-GB"/>
+        </w:rPr>
+        <w:t xml:space="preserve"> in order </w:t>
+      </w:r>
+      <w:r>
+        <w:rPr>
+          <w:lang w:val="en-GB"/>
+        </w:rPr>
+        <w:t>to understand the quality of e-services</w:t>
+      </w:r>
+      <w:r>
+        <w:rPr>
+          <w:lang w:val="en-GB"/>
+        </w:rPr>
+        <w:t>?</w:t>
+      </w:r>
+      <w:r>
+        <w:rPr>
+          <w:lang w:val="en-GB"/>
+        </w:rPr>
+        <w:t>”</w:t>
+      </w:r>
+      <w:r>
+        <w:rPr>
+          <w:lang w:val="en-GB"/>
+        </w:rPr>
+        <w:t xml:space="preserve"> is our research question.</w:t>
+      </w:r>
+      <w:r>
+        <w:rPr>
+          <w:lang w:val="en-GB"/>
+        </w:rPr>
+        <w:t xml:space="preserve"> </w:t>
+      </w:r>
+      <w:r>
+        <w:rPr>
+          <w:lang w:val="en-GB"/>
+        </w:rPr>
+        <w:t>T</w:t>
+      </w:r>
+      <w:r>
+        <w:rPr>
+          <w:lang w:val="en-GB"/>
+        </w:rPr>
+        <w:t>o determine a set of key</w:t>
+      </w:r>
+      <w:r>
+        <w:rPr>
+          <w:lang w:val="en-GB"/>
+        </w:rPr>
+        <w:t xml:space="preserve"> e-service</w:t>
+      </w:r>
+      <w:r>
+        <w:rPr>
+          <w:lang w:val="en-GB"/>
+        </w:rPr>
+        <w:t xml:space="preserve"> components </w:t>
+      </w:r>
+      <w:r>
+        <w:rPr>
+          <w:lang w:val="en-GB"/>
+        </w:rPr>
+        <w:t>r</w:t>
+      </w:r>
+      <w:r>
+        <w:rPr>
+          <w:lang w:val="en-GB"/>
+        </w:rPr>
+        <w:t>e</w:t>
+      </w:r>
+      <w:r>
+        <w:rPr>
+          <w:lang w:val="en-GB"/>
+        </w:rPr>
+        <w:t>garding its UAE</w:t>
+      </w:r>
+      <w:r>
+        <w:rPr>
+          <w:lang w:val="en-GB"/>
+        </w:rPr>
+        <w:t>S</w:t>
+      </w:r>
+      <w:r>
+        <w:rPr>
+          <w:lang w:val="en-GB"/>
+        </w:rPr>
+        <w:t xml:space="preserve"> is our research objective.</w:t>
+      </w:r>
+    </w:p>
+    <w:p>
+      <w:pPr>
+        <w:spacing w:line="240" w:lineRule="auto"/>
+        <w:rPr>
+          <w:lang w:val="en-GB"/>
+        </w:rPr>
+      </w:pPr>
+      <w:r>
+        <w:rPr>
+          <w:lang w:val="en-GB"/>
+        </w:rPr>
+        <w:t xml:space="preserve">This work contributes to the </w:t>
+      </w:r>
+      <w:r>
+        <w:rPr>
+          <w:lang w:val="en-GB"/>
+        </w:rPr>
+        <w:t xml:space="preserve">State-of-the-Art </w:t>
+      </w:r>
+      <w:r>
+        <w:rPr>
+          <w:lang w:val="en-GB"/>
+        </w:rPr>
+        <w:t>with</w:t>
+      </w:r>
+      <w:r>
+        <w:rPr>
+          <w:lang w:val="en-GB"/>
+        </w:rPr>
+        <w:t xml:space="preserve"> a</w:t>
+      </w:r>
+      <w:r>
+        <w:rPr>
+          <w:lang w:val="en-GB"/>
+        </w:rPr>
+        <w:t xml:space="preserve"> </w:t>
+      </w:r>
+      <w:r>
+        <w:rPr>
+          <w:lang w:val="en-GB"/>
+        </w:rPr>
+        <w:t xml:space="preserve">reference point </w:t>
+      </w:r>
+      <w:r>
+        <w:rPr>
+          <w:lang w:val="en-GB"/>
+        </w:rPr>
+        <w:t>on defining e-service concept</w:t>
+      </w:r>
+      <w:r>
+        <w:rPr>
+          <w:lang w:val="en-GB"/>
+        </w:rPr>
+        <w:t xml:space="preserve"> and</w:t>
+      </w:r>
+      <w:r>
+        <w:rPr>
+          <w:lang w:val="en-GB"/>
+        </w:rPr>
+        <w:t xml:space="preserve"> mainly</w:t>
+      </w:r>
+      <w:r>
+        <w:rPr>
+          <w:lang w:val="en-GB"/>
+        </w:rPr>
+        <w:t xml:space="preserve"> </w:t>
+      </w:r>
+      <w:r>
+        <w:rPr>
+          <w:lang w:val="en-GB"/>
+        </w:rPr>
+        <w:t xml:space="preserve">providing a conceptual </w:t>
+      </w:r>
+      <w:r>
+        <w:rPr>
+          <w:lang w:val="en-GB"/>
+        </w:rPr>
+        <w:t xml:space="preserve">model to understand quality on four </w:t>
+      </w:r>
+      <w:r>
+        <w:rPr>
+          <w:lang w:val="en-GB"/>
+        </w:rPr>
+        <w:t>dime</w:t>
+      </w:r>
+      <w:r>
+        <w:rPr>
+          <w:lang w:val="en-GB"/>
+        </w:rPr>
+        <w:t>n</w:t>
+      </w:r>
+      <w:r>
+        <w:rPr>
+          <w:lang w:val="en-GB"/>
+        </w:rPr>
+        <w:t>sions</w:t>
+      </w:r>
+      <w:r>
+        <w:rPr>
+          <w:lang w:val="en-GB"/>
+        </w:rPr>
+        <w:t>:</w:t>
+      </w:r>
+      <w:r>
+        <w:rPr>
+          <w:lang w:val="en-GB"/>
+        </w:rPr>
+        <w:t xml:space="preserve"> Accessibility, Usability, </w:t>
+      </w:r>
+      <w:r>
+        <w:rPr>
+          <w:lang w:val="en-GB"/>
+        </w:rPr>
+        <w:t>Efficiency</w:t>
+      </w:r>
+      <w:r>
+        <w:rPr>
+          <w:lang w:val="en-GB"/>
+        </w:rPr>
+        <w:t xml:space="preserve"> and Security</w:t>
+      </w:r>
+      <w:r>
+        <w:rPr>
+          <w:lang w:val="en-GB"/>
+        </w:rPr>
+        <w:t xml:space="preserve"> (AUE</w:t>
+      </w:r>
+      <w:r>
+        <w:rPr>
+          <w:lang w:val="en-GB"/>
+        </w:rPr>
+        <w:t>S</w:t>
+      </w:r>
+      <w:r>
+        <w:rPr>
+          <w:lang w:val="en-GB"/>
+        </w:rPr>
+        <w:t>).</w:t>
+      </w:r>
+    </w:p>
+    <w:p>
+      <w:pPr>
+        <w:spacing w:line="240" w:lineRule="auto"/>
+        <w:rPr>
+          <w:lang w:val="en-GB"/>
+        </w:rPr>
+      </w:pPr>
+      <w:r>
+        <w:rPr>
+          <w:lang w:val="en-GB"/>
+        </w:rPr>
+        <w:t>Understanding e-service concept</w:t>
+      </w:r>
+      <w:r>
+        <w:rPr>
+          <w:lang w:val="en-GB"/>
+        </w:rPr>
+        <w:t xml:space="preserve"> in standard way</w:t>
+      </w:r>
+      <w:r>
+        <w:rPr>
+          <w:lang w:val="en-GB"/>
+        </w:rPr>
+        <w:t xml:space="preserve"> and its quality in terms of</w:t>
+      </w:r>
+      <w:r>
+        <w:rPr>
+          <w:lang w:val="en-GB"/>
+        </w:rPr>
+        <w:t xml:space="preserve"> its</w:t>
+      </w:r>
+      <w:r>
+        <w:rPr>
+          <w:lang w:val="en-GB"/>
+        </w:rPr>
+        <w:t xml:space="preserve"> AUE</w:t>
+      </w:r>
+      <w:r>
+        <w:rPr>
+          <w:lang w:val="en-GB"/>
+        </w:rPr>
+        <w:t>S</w:t>
+      </w:r>
+      <w:r>
+        <w:rPr>
+          <w:lang w:val="en-GB"/>
+        </w:rPr>
+        <w:t xml:space="preserve"> </w:t>
+      </w:r>
+      <w:r>
+        <w:rPr>
+          <w:lang w:val="en-GB"/>
+        </w:rPr>
+        <w:t>d</w:t>
+      </w:r>
+      <w:r>
+        <w:rPr>
+          <w:lang w:val="en-GB"/>
+        </w:rPr>
+        <w:t>i</w:t>
+      </w:r>
+      <w:r>
+        <w:rPr>
+          <w:lang w:val="en-GB"/>
+        </w:rPr>
+        <w:t xml:space="preserve">mensions and their dependability </w:t>
+      </w:r>
+      <w:r>
+        <w:rPr>
+          <w:lang w:val="en-GB"/>
+        </w:rPr>
+        <w:t>through a model</w:t>
+      </w:r>
+      <w:r>
+        <w:rPr>
+          <w:lang w:val="en-GB"/>
+        </w:rPr>
+        <w:t>,</w:t>
+      </w:r>
+      <w:r>
+        <w:rPr>
+          <w:lang w:val="en-GB"/>
+        </w:rPr>
+        <w:t xml:space="preserve"> gives the opportunity </w:t>
+      </w:r>
+      <w:r>
+        <w:rPr>
+          <w:lang w:val="en-GB"/>
+        </w:rPr>
+        <w:t>to</w:t>
+      </w:r>
+      <w:r>
+        <w:rPr>
+          <w:lang w:val="en-GB"/>
+        </w:rPr>
+        <w:t xml:space="preserve"> combine </w:t>
+      </w:r>
+      <w:r>
+        <w:rPr>
+          <w:lang w:val="en-GB"/>
+        </w:rPr>
+        <w:t>di</w:t>
+      </w:r>
+      <w:r>
+        <w:rPr>
+          <w:lang w:val="en-GB"/>
+        </w:rPr>
+        <w:t>f</w:t>
+      </w:r>
+      <w:r>
+        <w:rPr>
+          <w:lang w:val="en-GB"/>
+        </w:rPr>
+        <w:t>ferent e-services</w:t>
+      </w:r>
+      <w:r>
+        <w:rPr>
+          <w:lang w:val="en-GB"/>
+        </w:rPr>
+        <w:t xml:space="preserve"> to produce for example</w:t>
+      </w:r>
+      <w:r>
+        <w:rPr>
+          <w:lang w:val="en-GB"/>
+        </w:rPr>
+        <w:t>,</w:t>
+      </w:r>
+      <w:r>
+        <w:rPr>
+          <w:lang w:val="en-GB"/>
+        </w:rPr>
+        <w:t xml:space="preserve"> new business artifacts</w:t>
+      </w:r>
+      <w:r>
+        <w:rPr>
+          <w:lang w:val="en-GB"/>
+        </w:rPr>
+        <w:t>,</w:t>
+      </w:r>
+      <w:r>
+        <w:rPr>
+          <w:lang w:val="en-GB"/>
+        </w:rPr>
+        <w:t xml:space="preserve"> increase users satisfa</w:t>
+      </w:r>
+      <w:r>
+        <w:rPr>
+          <w:lang w:val="en-GB"/>
+        </w:rPr>
+        <w:t>c</w:t>
+      </w:r>
+      <w:r>
+        <w:rPr>
+          <w:lang w:val="en-GB"/>
+        </w:rPr>
+        <w:t>tion</w:t>
+      </w:r>
+      <w:r>
+        <w:rPr>
+          <w:lang w:val="en-GB"/>
+        </w:rPr>
+        <w:t>, and give the chance to notice improvement areas on e-services</w:t>
       </w:r>
       <w:bookmarkStart w:id="7" w:name="_GoBack"/>
       <w:bookmarkEnd w:id="7"/>
@@ -3548,319 +4460,7 @@
         <w:rPr>
           <w:lang w:val="en-GB"/>
         </w:rPr>
-        <w:t>utilized</w:t>
-      </w:r>
-      <w:r>
-        <w:rPr>
-          <w:lang w:val="en-GB"/>
-        </w:rPr>
-        <w:t>, t</w:t>
-      </w:r>
-      <w:r>
-        <w:rPr>
-          <w:lang w:val="en-GB"/>
-        </w:rPr>
-        <w:t>herefore it is necessary to have reference point to understand the quality</w:t>
-      </w:r>
-      <w:r>
-        <w:rPr>
-          <w:lang w:val="en-GB"/>
-        </w:rPr>
-        <w:t xml:space="preserve"> level</w:t>
-      </w:r>
-      <w:r>
-        <w:rPr>
-          <w:lang w:val="en-GB"/>
-        </w:rPr>
-        <w:t xml:space="preserve"> in terms of SAUE</w:t>
-      </w:r>
-      <w:r>
-        <w:rPr>
-          <w:lang w:val="en-GB"/>
-        </w:rPr>
-        <w:t xml:space="preserve"> that</w:t>
-      </w:r>
-      <w:r>
-        <w:rPr>
-          <w:lang w:val="en-GB"/>
-        </w:rPr>
-        <w:t xml:space="preserve"> an e-service provides.</w:t>
-      </w:r>
-    </w:p>
-    <w:p>
-      <w:pPr>
-        <w:spacing w:line="240" w:lineRule="auto"/>
-        <w:rPr>
-          <w:lang w:val="en-GB"/>
-        </w:rPr>
-      </w:pPr>
-      <w:r>
-        <w:rPr>
-          <w:lang w:val="en-GB"/>
-        </w:rPr>
-        <w:t>“</w:t>
-      </w:r>
-      <w:r>
-        <w:rPr>
-          <w:lang w:val="en-GB"/>
-        </w:rPr>
-        <w:t>How to assess the</w:t>
-      </w:r>
-      <w:r>
-        <w:rPr>
-          <w:lang w:val="en-GB"/>
-        </w:rPr>
-        <w:t xml:space="preserve"> dependability</w:t>
-      </w:r>
-      <w:r>
-        <w:rPr>
-          <w:lang w:val="en-GB"/>
-        </w:rPr>
-        <w:t xml:space="preserve"> among</w:t>
-      </w:r>
-      <w:r>
-        <w:rPr>
-          <w:lang w:val="en-GB"/>
-        </w:rPr>
-        <w:t xml:space="preserve"> SAUE</w:t>
-      </w:r>
-      <w:r>
-        <w:rPr>
-          <w:lang w:val="en-GB"/>
-        </w:rPr>
-        <w:t xml:space="preserve"> in order </w:t>
-      </w:r>
-      <w:r>
-        <w:rPr>
-          <w:lang w:val="en-GB"/>
-        </w:rPr>
-        <w:t>to understand the quality of e-services</w:t>
-      </w:r>
-      <w:r>
-        <w:rPr>
-          <w:lang w:val="en-GB"/>
-        </w:rPr>
-        <w:t>?</w:t>
-      </w:r>
-      <w:r>
-        <w:rPr>
-          <w:lang w:val="en-GB"/>
-        </w:rPr>
-        <w:t>”</w:t>
-      </w:r>
-      <w:r>
-        <w:rPr>
-          <w:lang w:val="en-GB"/>
-        </w:rPr>
-        <w:t xml:space="preserve"> is our research question.</w:t>
-      </w:r>
-      <w:r>
-        <w:rPr>
-          <w:lang w:val="en-GB"/>
-        </w:rPr>
-        <w:t xml:space="preserve"> </w:t>
-      </w:r>
-      <w:r>
-        <w:rPr>
-          <w:lang w:val="en-GB"/>
-        </w:rPr>
-        <w:t>T</w:t>
-      </w:r>
-      <w:r>
-        <w:rPr>
-          <w:lang w:val="en-GB"/>
-        </w:rPr>
-        <w:t>o determine a set of key</w:t>
-      </w:r>
-      <w:r>
-        <w:rPr>
-          <w:lang w:val="en-GB"/>
-        </w:rPr>
-        <w:t xml:space="preserve"> e-service</w:t>
-      </w:r>
-      <w:r>
-        <w:rPr>
-          <w:lang w:val="en-GB"/>
-        </w:rPr>
-        <w:t xml:space="preserve"> components </w:t>
-      </w:r>
-      <w:r>
-        <w:rPr>
-          <w:lang w:val="en-GB"/>
-        </w:rPr>
-        <w:t>r</w:t>
-      </w:r>
-      <w:r>
-        <w:rPr>
-          <w:lang w:val="en-GB"/>
-        </w:rPr>
-        <w:t>e</w:t>
-      </w:r>
-      <w:r>
-        <w:rPr>
-          <w:lang w:val="en-GB"/>
-        </w:rPr>
-        <w:t>garding its SUAE is our research objective.</w:t>
-      </w:r>
-    </w:p>
-    <w:p>
-      <w:pPr>
-        <w:spacing w:line="240" w:lineRule="auto"/>
-        <w:rPr>
-          <w:lang w:val="en-GB"/>
-        </w:rPr>
-      </w:pPr>
-      <w:r>
-        <w:rPr>
-          <w:lang w:val="en-GB"/>
-        </w:rPr>
-        <w:t xml:space="preserve">This work contributes to the </w:t>
-      </w:r>
-      <w:r>
-        <w:rPr>
-          <w:lang w:val="en-GB"/>
-        </w:rPr>
-        <w:t xml:space="preserve">State-of-the-Art </w:t>
-      </w:r>
-      <w:r>
-        <w:rPr>
-          <w:lang w:val="en-GB"/>
-        </w:rPr>
-        <w:t>with</w:t>
-      </w:r>
-      <w:r>
-        <w:rPr>
-          <w:lang w:val="en-GB"/>
-        </w:rPr>
-        <w:t xml:space="preserve"> a</w:t>
-      </w:r>
-      <w:r>
-        <w:rPr>
-          <w:lang w:val="en-GB"/>
-        </w:rPr>
-        <w:t xml:space="preserve"> </w:t>
-      </w:r>
-      <w:r>
-        <w:rPr>
-          <w:lang w:val="en-GB"/>
-        </w:rPr>
-        <w:t xml:space="preserve">reference point </w:t>
-      </w:r>
-      <w:r>
-        <w:rPr>
-          <w:lang w:val="en-GB"/>
-        </w:rPr>
-        <w:t>on defining e-service concept</w:t>
-      </w:r>
-      <w:r>
-        <w:rPr>
-          <w:lang w:val="en-GB"/>
-        </w:rPr>
-        <w:t xml:space="preserve"> and </w:t>
-      </w:r>
-      <w:r>
-        <w:rPr>
-          <w:lang w:val="en-GB"/>
-        </w:rPr>
-        <w:t xml:space="preserve">providing a conceptual </w:t>
-      </w:r>
-      <w:r>
-        <w:rPr>
-          <w:lang w:val="en-GB"/>
-        </w:rPr>
-        <w:t xml:space="preserve">model to understand quality level on four </w:t>
-      </w:r>
-      <w:r>
-        <w:rPr>
-          <w:lang w:val="en-GB"/>
-        </w:rPr>
-        <w:t>dimensions</w:t>
-      </w:r>
-      <w:r>
-        <w:rPr>
-          <w:lang w:val="en-GB"/>
-        </w:rPr>
-        <w:t>: Security, Accessibility, Usability and Efficiency (SAUE).</w:t>
-      </w:r>
-    </w:p>
-    <w:p>
-      <w:pPr>
-        <w:spacing w:line="240" w:lineRule="auto"/>
-        <w:rPr>
-          <w:lang w:val="en-GB"/>
-        </w:rPr>
-      </w:pPr>
-      <w:r>
-        <w:rPr>
-          <w:lang w:val="en-GB"/>
-        </w:rPr>
-        <w:t>Understanding e-service concept</w:t>
-      </w:r>
-      <w:r>
-        <w:rPr>
-          <w:lang w:val="en-GB"/>
-        </w:rPr>
-        <w:t xml:space="preserve"> in a standard way</w:t>
-      </w:r>
-      <w:r>
-        <w:rPr>
-          <w:lang w:val="en-GB"/>
-        </w:rPr>
-        <w:t xml:space="preserve"> and its quality level in terms of SAUE</w:t>
-      </w:r>
-      <w:r>
-        <w:rPr>
-          <w:lang w:val="en-GB"/>
-        </w:rPr>
-        <w:t xml:space="preserve"> through a model</w:t>
-      </w:r>
-      <w:r>
-        <w:rPr>
-          <w:lang w:val="en-GB"/>
-        </w:rPr>
-        <w:t>,</w:t>
-      </w:r>
-      <w:r>
-        <w:rPr>
-          <w:lang w:val="en-GB"/>
-        </w:rPr>
-        <w:t xml:space="preserve"> gives the opportunity of combine </w:t>
-      </w:r>
-      <w:r>
-        <w:rPr>
-          <w:lang w:val="en-GB"/>
-        </w:rPr>
-        <w:t>different e-services</w:t>
-      </w:r>
-      <w:r>
-        <w:rPr>
-          <w:lang w:val="en-GB"/>
-        </w:rPr>
-        <w:t xml:space="preserve"> to produce for e</w:t>
-      </w:r>
-      <w:r>
-        <w:rPr>
-          <w:lang w:val="en-GB"/>
-        </w:rPr>
-        <w:t>x</w:t>
-      </w:r>
-      <w:r>
-        <w:rPr>
-          <w:lang w:val="en-GB"/>
-        </w:rPr>
-        <w:t>ample</w:t>
-      </w:r>
-      <w:r>
-        <w:rPr>
-          <w:lang w:val="en-GB"/>
-        </w:rPr>
-        <w:t>,</w:t>
-      </w:r>
-      <w:r>
-        <w:rPr>
-          <w:lang w:val="en-GB"/>
-        </w:rPr>
-        <w:t xml:space="preserve"> new business artifacts.</w:t>
+        <w:t>.</w:t>
       </w:r>
     </w:p>
     <w:p>
@@ -4998,35 +5598,7 @@
         <w:rPr>
           <w:lang w:val="en-GB"/>
         </w:rPr>
-        <w:t>action. Service quality could be classified as Quality of Execution (</w:t>
-      </w:r>
-      <w:proofErr w:type="spellStart"/>
-      <w:r>
-        <w:rPr>
-          <w:lang w:val="en-GB"/>
-        </w:rPr>
-        <w:t>QoE</w:t>
-      </w:r>
-      <w:proofErr w:type="spellEnd"/>
-      <w:r>
-        <w:rPr>
-          <w:lang w:val="en-GB"/>
-        </w:rPr>
-        <w:t>) and Quality of Service (</w:t>
-      </w:r>
-      <w:proofErr w:type="spellStart"/>
-      <w:r>
-        <w:rPr>
-          <w:lang w:val="en-GB"/>
-        </w:rPr>
-        <w:t>QoS</w:t>
-      </w:r>
-      <w:proofErr w:type="spellEnd"/>
-      <w:r>
-        <w:rPr>
-          <w:lang w:val="en-GB"/>
-        </w:rPr>
-        <w:t xml:space="preserve">), this last sort of, can be measured for example with execution time, and are supported </w:t>
+        <w:t xml:space="preserve">action. Service quality could be classified as Quality of Execution (QoE) and Quality of Service (QoS), this last sort of, can be measured for example with execution time, and are supported </w:t>
       </w:r>
       <w:r>
         <w:rPr>
@@ -5062,49 +5634,7 @@
         <w:rPr>
           <w:lang w:val="en-GB"/>
         </w:rPr>
-        <w:t xml:space="preserve">. On the other hand </w:t>
-      </w:r>
-      <w:proofErr w:type="spellStart"/>
-      <w:r>
-        <w:rPr>
-          <w:lang w:val="en-GB"/>
-        </w:rPr>
-        <w:t>QoE</w:t>
-      </w:r>
-      <w:proofErr w:type="spellEnd"/>
-      <w:r>
-        <w:rPr>
-          <w:lang w:val="en-GB"/>
-        </w:rPr>
-        <w:t xml:space="preserve"> considers subjectivity to do measurements, for example usability or reputation, both </w:t>
-      </w:r>
-      <w:proofErr w:type="spellStart"/>
-      <w:r>
-        <w:rPr>
-          <w:lang w:val="en-GB"/>
-        </w:rPr>
-        <w:t>QoE</w:t>
-      </w:r>
-      <w:proofErr w:type="spellEnd"/>
-      <w:r>
-        <w:rPr>
-          <w:lang w:val="en-GB"/>
-        </w:rPr>
-        <w:t xml:space="preserve"> and </w:t>
-      </w:r>
-      <w:proofErr w:type="spellStart"/>
-      <w:r>
-        <w:rPr>
-          <w:lang w:val="en-GB"/>
-        </w:rPr>
-        <w:t>QoS</w:t>
-      </w:r>
-      <w:proofErr w:type="spellEnd"/>
-      <w:r>
-        <w:rPr>
-          <w:lang w:val="en-GB"/>
-        </w:rPr>
-        <w:t xml:space="preserve"> give a perception to users. According </w:t>
+        <w:t xml:space="preserve">. On the other hand QoE considers subjectivity to do measurements, for example usability or reputation, both QoE and QoS give a perception to users. According </w:t>
       </w:r>
       <w:r>
         <w:rPr>
@@ -5116,30 +5646,8 @@
         <w:rPr>
           <w:lang w:val="en-GB"/>
         </w:rPr>
-        <w:t xml:space="preserve"> (</w:t>
-      </w:r>
-      <w:proofErr w:type="spellStart"/>
-      <w:r>
-        <w:rPr>
-          <w:lang w:val="en-GB"/>
-        </w:rPr>
-        <w:t>Kritikos</w:t>
-      </w:r>
-      <w:proofErr w:type="spellEnd"/>
-      <w:r>
-        <w:rPr>
-          <w:lang w:val="en-GB"/>
-        </w:rPr>
-        <w:t xml:space="preserve"> and </w:t>
-      </w:r>
-      <w:proofErr w:type="spellStart"/>
-      <w:r>
-        <w:rPr>
-          <w:lang w:val="en-GB"/>
-        </w:rPr>
-        <w:t>Plexousakis</w:t>
-      </w:r>
-      <w:proofErr w:type="spellEnd"/>
+        <w:t xml:space="preserve"> (Kritikos et al.</w:t>
+      </w:r>
       <w:r>
         <w:rPr>
           <w:lang w:val="en-GB"/>
@@ -5150,7 +5658,19 @@
         <w:rPr>
           <w:lang w:val="en-GB"/>
         </w:rPr>
-        <w:t>eral phases of the service life-</w:t>
+        <w:t>eral pha</w:t>
+      </w:r>
+      <w:r>
+        <w:rPr>
+          <w:lang w:val="en-GB"/>
+        </w:rPr>
+        <w:t>s</w:t>
+      </w:r>
+      <w:r>
+        <w:rPr>
+          <w:lang w:val="en-GB"/>
+        </w:rPr>
+        <w:t>es of the service life-</w:t>
       </w:r>
       <w:r>
         <w:rPr>
@@ -5168,7 +5688,19 @@
         <w:rPr>
           <w:lang w:val="en-GB"/>
         </w:rPr>
-        <w:t>are used to describe concrete properties regarding quality, those can be used by another quality document types to make use of service quality capabilities or requirements.</w:t>
+        <w:t>are used to describe concrete properties regar</w:t>
+      </w:r>
+      <w:r>
+        <w:rPr>
+          <w:lang w:val="en-GB"/>
+        </w:rPr>
+        <w:t>d</w:t>
+      </w:r>
+      <w:r>
+        <w:rPr>
+          <w:lang w:val="en-GB"/>
+        </w:rPr>
+        <w:t>ing quality, those can be used by another quality document types to make use of service quality capabilities or requirements.</w:t>
       </w:r>
       <w:r>
         <w:rPr>
@@ -5186,30 +5718,14 @@
         <w:rPr>
           <w:lang w:val="en-GB"/>
         </w:rPr>
-        <w:t xml:space="preserve"> </w:t>
-      </w:r>
-      <w:proofErr w:type="spellStart"/>
-      <w:r>
-        <w:rPr>
-          <w:lang w:val="en-GB"/>
-        </w:rPr>
-        <w:t>Paschke</w:t>
-      </w:r>
-      <w:proofErr w:type="spellEnd"/>
-      <w:r>
-        <w:rPr>
-          <w:lang w:val="en-GB"/>
-        </w:rPr>
-        <w:t xml:space="preserve"> and </w:t>
-      </w:r>
-      <w:proofErr w:type="spellStart"/>
-      <w:r>
-        <w:rPr>
-          <w:lang w:val="en-GB"/>
-        </w:rPr>
-        <w:t>Schnappinger-Gerull</w:t>
-      </w:r>
-      <w:proofErr w:type="spellEnd"/>
+        <w:t xml:space="preserve"> Paschke </w:t>
+      </w:r>
+      <w:r>
+        <w:rPr>
+          <w:lang w:val="en-GB"/>
+        </w:rPr>
+        <w:t>et al.</w:t>
+      </w:r>
       <w:r>
         <w:rPr>
           <w:lang w:val="en-GB"/>
@@ -5232,7 +5748,19 @@
         <w:rPr>
           <w:lang w:val="en-GB"/>
         </w:rPr>
-        <w:t>Service definitions specifies the service characteristics, components and observable parameters.</w:t>
+        <w:t>Service definitions spec</w:t>
+      </w:r>
+      <w:r>
+        <w:rPr>
+          <w:lang w:val="en-GB"/>
+        </w:rPr>
+        <w:t>i</w:t>
+      </w:r>
+      <w:r>
+        <w:rPr>
+          <w:lang w:val="en-GB"/>
+        </w:rPr>
+        <w:t>fies the service characteristics, components and observable parameters.</w:t>
       </w:r>
     </w:p>
     <w:p>
@@ -5515,7 +6043,7 @@
       </w:pPr>
       <w:bookmarkStart w:id="11" w:name="_Toc436916726"/>
       <w:r>
-        <w:t>E-Services</w:t>
+        <w:t>E-Service</w:t>
       </w:r>
       <w:r>
         <w:t xml:space="preserve">, current </w:t>
@@ -5536,35 +6064,7 @@
         <w:rPr>
           <w:lang w:val="en-GB"/>
         </w:rPr>
-        <w:t xml:space="preserve">According to the </w:t>
-      </w:r>
-      <w:proofErr w:type="spellStart"/>
-      <w:r>
-        <w:rPr>
-          <w:lang w:val="en-GB"/>
-        </w:rPr>
-        <w:t>Ruyter</w:t>
-      </w:r>
-      <w:proofErr w:type="spellEnd"/>
-      <w:r>
-        <w:rPr>
-          <w:lang w:val="en-GB"/>
-        </w:rPr>
-        <w:t xml:space="preserve"> et al (2001, p. 186), an e-service is an interactive, content-</w:t>
-      </w:r>
-      <w:proofErr w:type="spellStart"/>
-      <w:r>
-        <w:rPr>
-          <w:lang w:val="en-GB"/>
-        </w:rPr>
-        <w:t>centered</w:t>
-      </w:r>
-      <w:proofErr w:type="spellEnd"/>
-      <w:r>
-        <w:rPr>
-          <w:lang w:val="en-GB"/>
-        </w:rPr>
-        <w:t xml:space="preserve"> and internet-based customer service driven by the customer and integrated with related organisational customer support processes and technologies with the goal of strengthening the customer-service provider relationship.</w:t>
+        <w:t>According to the Ruyter et al (2001, p. 186), an e-service is an interactive, content-centered and internet-based customer service driven by the customer and integrated with related organisational customer support processes and technologies with the goal of strengthening the customer-service provider relationship.</w:t>
       </w:r>
     </w:p>
     <w:p>
@@ -6046,7 +6546,13 @@
         <w:spacing w:line="240" w:lineRule="auto"/>
       </w:pPr>
       <w:r>
-        <w:t>According with ISO, there are various perspectives of quality: internal, external and in use.</w:t>
+        <w:t xml:space="preserve">According </w:t>
+      </w:r>
+      <w:r>
+        <w:t>to</w:t>
+      </w:r>
+      <w:r>
+        <w:t xml:space="preserve"> ISO, there are various perspectives of quality: internal, external and in use.</w:t>
       </w:r>
     </w:p>
     <w:p>
@@ -6062,7 +6568,13 @@
         <w:t>Success</w:t>
       </w:r>
       <w:r>
-        <w:t xml:space="preserve"> on accuracy on content and useful services tailored to users according with their requirements. </w:t>
+        <w:t xml:space="preserve"> on accuracy on content and useful services tailored to users according </w:t>
+      </w:r>
+      <w:r>
+        <w:t>to</w:t>
+      </w:r>
+      <w:r>
+        <w:t xml:space="preserve"> their requirements. </w:t>
       </w:r>
     </w:p>
     <w:p>
@@ -6276,35 +6788,7 @@
         <w:rPr>
           <w:lang w:val="en-GB"/>
         </w:rPr>
-        <w:t>uate become intangible (</w:t>
-      </w:r>
-      <w:proofErr w:type="spellStart"/>
-      <w:r>
-        <w:rPr>
-          <w:lang w:val="en-GB"/>
-        </w:rPr>
-        <w:t>Parasuraman</w:t>
-      </w:r>
-      <w:proofErr w:type="spellEnd"/>
-      <w:r>
-        <w:rPr>
-          <w:lang w:val="en-GB"/>
-        </w:rPr>
-        <w:t xml:space="preserve">, </w:t>
-      </w:r>
-      <w:proofErr w:type="spellStart"/>
-      <w:r>
-        <w:rPr>
-          <w:lang w:val="en-GB"/>
-        </w:rPr>
-        <w:t>Zeithaml</w:t>
-      </w:r>
-      <w:proofErr w:type="spellEnd"/>
-      <w:r>
-        <w:rPr>
-          <w:lang w:val="en-GB"/>
-        </w:rPr>
-        <w:t xml:space="preserve"> and Berry, 1985).</w:t>
+        <w:t>uate become intangible (Parasuraman, Zeithaml and Berry, 1985).</w:t>
       </w:r>
       <w:r>
         <w:rPr>
@@ -6477,7 +6961,13 @@
         <w:spacing w:line="240" w:lineRule="auto"/>
       </w:pPr>
       <w:r>
-        <w:t>A consumer will always evaluate the service according with several factors.</w:t>
+        <w:t xml:space="preserve">A consumer will always evaluate the service </w:t>
+      </w:r>
+      <w:r>
+        <w:t>on</w:t>
+      </w:r>
+      <w:r>
+        <w:t xml:space="preserve"> several factors.</w:t>
       </w:r>
     </w:p>
     <w:p>
@@ -7502,14 +7992,12 @@
                 <w:lang w:val="en-GB"/>
               </w:rPr>
             </w:pPr>
-            <w:proofErr w:type="spellStart"/>
             <w:r>
               <w:rPr>
                 <w:lang w:val="en-GB"/>
               </w:rPr>
               <w:t>WebQual</w:t>
             </w:r>
-            <w:proofErr w:type="spellEnd"/>
           </w:p>
         </w:tc>
         <w:tc>
@@ -7563,19 +8051,11 @@
                 <w:lang w:val="en-GB"/>
               </w:rPr>
             </w:pPr>
-            <w:proofErr w:type="spellStart"/>
             <w:r>
               <w:rPr>
                 <w:lang w:val="en-GB"/>
               </w:rPr>
-              <w:t>WebQual</w:t>
-            </w:r>
-            <w:proofErr w:type="spellEnd"/>
-            <w:r>
-              <w:rPr>
-                <w:lang w:val="en-GB"/>
-              </w:rPr>
-              <w:t xml:space="preserve"> 4</w:t>
+              <w:t>WebQual 4</w:t>
             </w:r>
           </w:p>
         </w:tc>
@@ -7634,16 +8114,8 @@
               <w:rPr>
                 <w:lang w:val="en-GB"/>
               </w:rPr>
-              <w:t>e-</w:t>
-            </w:r>
-            <w:proofErr w:type="spellStart"/>
-            <w:r>
-              <w:rPr>
-                <w:lang w:val="en-GB"/>
-              </w:rPr>
-              <w:t>TailQ</w:t>
-            </w:r>
-            <w:proofErr w:type="spellEnd"/>
+              <w:t>e-TailQ</w:t>
+            </w:r>
           </w:p>
         </w:tc>
         <w:tc>
@@ -7756,14 +8228,12 @@
                 <w:lang w:val="en-GB"/>
               </w:rPr>
             </w:pPr>
-            <w:proofErr w:type="spellStart"/>
             <w:r>
               <w:rPr>
                 <w:lang w:val="en-GB"/>
               </w:rPr>
               <w:t>NetQual</w:t>
             </w:r>
-            <w:proofErr w:type="spellEnd"/>
           </w:p>
         </w:tc>
         <w:tc>
@@ -8142,7 +8612,6 @@
         <w:id w:val="25567878"/>
         <w:bibliography/>
       </w:sdtPr>
-      <w:sdtEndPr/>
       <w:sdtContent>
         <w:p>
           <w:pPr>
@@ -8808,7 +9277,6 @@
         <w:docPartUnique/>
       </w:docPartObj>
     </w:sdtPr>
-    <w:sdtEndPr/>
     <w:sdtContent>
       <w:p>
         <w:pPr>
@@ -8828,7 +9296,7 @@
           <w:rPr>
             <w:noProof/>
           </w:rPr>
-          <w:t>2</w:t>
+          <w:t>4</w:t>
         </w:r>
         <w:r>
           <w:rPr>
@@ -13518,9 +13986,9 @@
   <w:font w:name="Tahoma">
     <w:panose1 w:val="020B0604030504040204"/>
     <w:charset w:val="00"/>
-    <w:family w:val="swiss"/>
+    <w:family w:val="auto"/>
     <w:pitch w:val="variable"/>
-    <w:sig w:usb0="E1002EFF" w:usb1="C000605B" w:usb2="00000029" w:usb3="00000000" w:csb0="000101FF" w:csb1="00000000"/>
+    <w:sig w:usb0="00000003" w:usb1="00000000" w:usb2="00000000" w:usb3="00000000" w:csb0="00000001" w:csb1="00000000"/>
   </w:font>
   <w:font w:name="ＭＳ 明朝">
     <w:panose1 w:val="00000000000000000000"/>
@@ -13548,6 +14016,7 @@
   <w:rsids>
     <w:rsidRoot w:val="009508ED"/>
     <w:rsid w:val="00176587"/>
+    <w:rsid w:val="003E58D0"/>
     <w:rsid w:val="004C52B8"/>
     <w:rsid w:val="005F2079"/>
     <w:rsid w:val="009508ED"/>
@@ -14324,7 +14793,7 @@
 <file path=customXml/item1.xml><?xml version="1.0" encoding="utf-8"?>
 <CoverPageProperties xmlns="http://schemas.microsoft.com/office/2006/coverPageProps">
   <PublishDate/>
-  <Abstract>With the fast evolution of technology during last decade today it possible to develop and offer services (immaterial goods) through Internet, this concept is known as electronic services (e-services), its relevance due the benefits as getting results remotely, and the role they play not only on business world drive us to think in one hand about two points (A) what exactly an e-service is? And (B) how e-service could be efficiently used, accessed, and utilized? On the other hand what are the key components of e-service regarding four dimensions: (1) Security, (2) Accessibility, (3) Usability, and (4) Efficiency (SAUE)? This thesis presents a conceptual model in order to understand e-services key components of qualitative characteristics regarding SAUE, for this goal a systematic literature review on e-service conceptual definition with emphasis on SAUE was performed. Presented conceptual model allows to understanding e-service concept and its key components based on SAUE, it also contributes as base reference to cover gaps on standard understanding of e-services concept and quality. We conducted a series of tests to see how conceptual model performs with selected Estonian e-services. Results show e-services key components relevance in terms of SAUE to identify conceptual model applicability, scope and limitations.</Abstract>
+  <Abstract>With the fast evolution of technology during last decade today it possible to develop and offer services (immaterial goods) through Internet, this concept is known as electronic services (e-services), its relevance due its benefits, getting results remotely, and the role they play not only on business drive us to think about it in two points (A) what exactly ‘e-service’ is? and (B) how e-service could be efficiently used, accessed, and utilized? On the other hand what are the key components of e-service, regarding four dimensions: (1) Accessibility, (2) Usability, (3) Efficiency, and (4) Security? This thesis presents a conceptual model in order to understand e-services key components (qualitative characteristics) regarding Accessibility, Usability, Efficiency, and Security (AUES), for this goal a systematic literature review on ‘e-service’ conceptual definition with emphasis on AUES was performed. Presented conceptual model allows to understanding the quality of e-services based on AUES and their dependability, it also contributes as base reference to cover gaps for understanding both ‘e-service’ concept and quality perception. We conducted a series of tests to see how conceptual model performs with selected Estonian e-services. Results show e-services key components relevance in terms of AUES to identify conceptual model applicability, scope and limitations.</Abstract>
   <CompanyAddress/>
   <CompanyPhone/>
   <CompanyFax/>
@@ -14538,7 +15007,7 @@
 </file>
 
 <file path=customXml/itemProps2.xml><?xml version="1.0" encoding="utf-8"?>
-<ds:datastoreItem xmlns:ds="http://schemas.openxmlformats.org/officeDocument/2006/customXml" ds:itemID="{75D5F274-4859-F946-B7F0-B82EE4CB801A}">
+<ds:datastoreItem xmlns:ds="http://schemas.openxmlformats.org/officeDocument/2006/customXml" ds:itemID="{AED13011-C801-6E49-89CB-789F63BFEE6D}">
   <ds:schemaRefs>
     <ds:schemaRef ds:uri="http://schemas.openxmlformats.org/officeDocument/2006/bibliography"/>
   </ds:schemaRefs>

</xml_diff>

<commit_message>
Improved section 1.1 Organization of thesis.
</commit_message>
<xml_diff>
--- a/Thesis.docx
+++ b/Thesis.docx
@@ -4454,8 +4454,6 @@
         </w:rPr>
         <w:t>, and give the chance to notice improvement areas on e-services</w:t>
       </w:r>
-      <w:bookmarkStart w:id="7" w:name="_GoBack"/>
-      <w:bookmarkEnd w:id="7"/>
       <w:r>
         <w:rPr>
           <w:lang w:val="en-GB"/>
@@ -4547,485 +4545,656 @@
       <w:pPr>
         <w:pStyle w:val="Heading2"/>
       </w:pPr>
-      <w:bookmarkStart w:id="8" w:name="_Toc436916723"/>
+      <w:bookmarkStart w:id="7" w:name="_Toc436916723"/>
       <w:r>
         <w:lastRenderedPageBreak/>
         <w:t>Organization of thesis</w:t>
       </w:r>
+      <w:bookmarkEnd w:id="7"/>
+    </w:p>
+    <w:p>
+      <w:pPr>
+        <w:spacing w:line="240" w:lineRule="auto"/>
+        <w:rPr>
+          <w:lang w:val="en-GB"/>
+        </w:rPr>
+      </w:pPr>
+      <w:r>
+        <w:rPr>
+          <w:lang w:val="en-GB"/>
+        </w:rPr>
+        <w:t>This thesis</w:t>
+      </w:r>
+      <w:r>
+        <w:rPr>
+          <w:lang w:val="en-GB"/>
+        </w:rPr>
+        <w:t xml:space="preserve"> work</w:t>
+      </w:r>
+      <w:r>
+        <w:rPr>
+          <w:lang w:val="en-GB"/>
+        </w:rPr>
+        <w:t xml:space="preserve"> is organized in the following</w:t>
+      </w:r>
+      <w:r>
+        <w:rPr>
+          <w:lang w:val="en-GB"/>
+        </w:rPr>
+        <w:t xml:space="preserve"> 7 chapters:</w:t>
+      </w:r>
+    </w:p>
+    <w:p>
+      <w:pPr>
+        <w:spacing w:line="240" w:lineRule="auto"/>
+        <w:rPr>
+          <w:lang w:val="en-GB"/>
+        </w:rPr>
+      </w:pPr>
+      <w:r>
+        <w:rPr>
+          <w:b/>
+          <w:lang w:val="en-GB"/>
+        </w:rPr>
+        <w:t>Chapter</w:t>
+      </w:r>
+      <w:r>
+        <w:rPr>
+          <w:b/>
+          <w:lang w:val="en-GB"/>
+        </w:rPr>
+        <w:t xml:space="preserve"> 1</w:t>
+      </w:r>
+      <w:r>
+        <w:rPr>
+          <w:lang w:val="en-GB"/>
+        </w:rPr>
+        <w:t xml:space="preserve"> </w:t>
+      </w:r>
+      <w:r>
+        <w:rPr>
+          <w:lang w:val="en-GB"/>
+        </w:rPr>
+        <w:t>gives an introduction and shows organization of this thesis work.</w:t>
+      </w:r>
+    </w:p>
+    <w:p>
+      <w:pPr>
+        <w:spacing w:line="240" w:lineRule="auto"/>
+        <w:rPr>
+          <w:lang w:val="en-GB"/>
+        </w:rPr>
+      </w:pPr>
+      <w:r>
+        <w:rPr>
+          <w:b/>
+          <w:lang w:val="en-GB"/>
+        </w:rPr>
+        <w:t>Chapter</w:t>
+      </w:r>
+      <w:r>
+        <w:rPr>
+          <w:b/>
+          <w:lang w:val="en-GB"/>
+        </w:rPr>
+        <w:t xml:space="preserve"> </w:t>
+      </w:r>
+      <w:r>
+        <w:rPr>
+          <w:b/>
+          <w:lang w:val="en-GB"/>
+        </w:rPr>
+        <w:t>2</w:t>
+      </w:r>
+      <w:r>
+        <w:rPr>
+          <w:lang w:val="en-GB"/>
+        </w:rPr>
+        <w:t xml:space="preserve"> </w:t>
+      </w:r>
+      <w:r>
+        <w:rPr>
+          <w:lang w:val="en-GB"/>
+        </w:rPr>
+        <w:t>gives the State-of-the-A</w:t>
+      </w:r>
+      <w:r>
+        <w:rPr>
+          <w:lang w:val="en-GB"/>
+        </w:rPr>
+        <w:t>rt regarding</w:t>
+      </w:r>
+      <w:r>
+        <w:rPr>
+          <w:lang w:val="en-GB"/>
+        </w:rPr>
+        <w:t xml:space="preserve"> e-services related</w:t>
+      </w:r>
+      <w:r>
+        <w:rPr>
+          <w:lang w:val="en-GB"/>
+        </w:rPr>
+        <w:t xml:space="preserve"> areas such as IT-Services, </w:t>
+      </w:r>
+      <w:r>
+        <w:rPr>
+          <w:lang w:val="en-GB"/>
+        </w:rPr>
+        <w:t>E-Services cu</w:t>
+      </w:r>
+      <w:r>
+        <w:rPr>
+          <w:lang w:val="en-GB"/>
+        </w:rPr>
+        <w:t>r</w:t>
+      </w:r>
+      <w:r>
+        <w:rPr>
+          <w:lang w:val="en-GB"/>
+        </w:rPr>
+        <w:t xml:space="preserve">rent definitions, </w:t>
+      </w:r>
+      <w:r>
+        <w:rPr>
+          <w:lang w:val="en-GB"/>
+        </w:rPr>
+        <w:t xml:space="preserve">Quality related to e-services, </w:t>
+      </w:r>
+      <w:r>
+        <w:rPr>
+          <w:lang w:val="en-GB"/>
+        </w:rPr>
+        <w:t>E-Government, E-Infras</w:t>
+      </w:r>
+      <w:r>
+        <w:rPr>
+          <w:lang w:val="en-GB"/>
+        </w:rPr>
+        <w:t>tructure, and E-Services Providers.</w:t>
+      </w:r>
+    </w:p>
+    <w:p>
+      <w:pPr>
+        <w:spacing w:line="240" w:lineRule="auto"/>
+        <w:rPr>
+          <w:lang w:val="en-GB"/>
+        </w:rPr>
+      </w:pPr>
+      <w:r>
+        <w:rPr>
+          <w:b/>
+          <w:lang w:val="en-GB"/>
+        </w:rPr>
+        <w:t>Chapter</w:t>
+      </w:r>
+      <w:r>
+        <w:rPr>
+          <w:b/>
+          <w:lang w:val="en-GB"/>
+        </w:rPr>
+        <w:t xml:space="preserve"> 3</w:t>
+      </w:r>
+      <w:r>
+        <w:rPr>
+          <w:lang w:val="en-GB"/>
+        </w:rPr>
+        <w:t xml:space="preserve"> </w:t>
+      </w:r>
+      <w:r>
+        <w:rPr>
+          <w:lang w:val="en-GB"/>
+        </w:rPr>
+        <w:t>is focused on understanding</w:t>
+      </w:r>
+      <w:r>
+        <w:rPr>
+          <w:lang w:val="en-GB"/>
+        </w:rPr>
+        <w:t xml:space="preserve"> concept of e</w:t>
+      </w:r>
+      <w:r>
+        <w:rPr>
+          <w:lang w:val="en-GB"/>
+        </w:rPr>
+        <w:t>-Service</w:t>
+      </w:r>
+      <w:r>
+        <w:rPr>
+          <w:lang w:val="en-GB"/>
+        </w:rPr>
+        <w:t xml:space="preserve"> </w:t>
+      </w:r>
+      <w:r>
+        <w:rPr>
+          <w:lang w:val="en-GB"/>
+        </w:rPr>
+        <w:t xml:space="preserve">on </w:t>
+      </w:r>
+      <w:r>
+        <w:rPr>
+          <w:lang w:val="en-GB"/>
+        </w:rPr>
+        <w:t xml:space="preserve">four </w:t>
+      </w:r>
+      <w:r>
+        <w:rPr>
+          <w:lang w:val="en-GB"/>
+        </w:rPr>
+        <w:t>dimensions</w:t>
+      </w:r>
+      <w:r>
+        <w:rPr>
+          <w:lang w:val="en-GB"/>
+        </w:rPr>
+        <w:t xml:space="preserve">: </w:t>
+      </w:r>
+      <w:r>
+        <w:rPr>
+          <w:lang w:val="en-GB"/>
+        </w:rPr>
+        <w:t xml:space="preserve">(1) </w:t>
+      </w:r>
+      <w:r>
+        <w:rPr>
+          <w:lang w:val="en-GB"/>
+        </w:rPr>
+        <w:t>A</w:t>
+      </w:r>
+      <w:r>
+        <w:rPr>
+          <w:lang w:val="en-GB"/>
+        </w:rPr>
+        <w:t>c</w:t>
+      </w:r>
+      <w:r>
+        <w:rPr>
+          <w:lang w:val="en-GB"/>
+        </w:rPr>
+        <w:t xml:space="preserve">cessibility, </w:t>
+      </w:r>
+      <w:r>
+        <w:rPr>
+          <w:lang w:val="en-GB"/>
+        </w:rPr>
+        <w:t xml:space="preserve">(2) </w:t>
+      </w:r>
+      <w:r>
+        <w:rPr>
+          <w:lang w:val="en-GB"/>
+        </w:rPr>
+        <w:t xml:space="preserve">Usability, </w:t>
+      </w:r>
+      <w:r>
+        <w:rPr>
+          <w:lang w:val="en-GB"/>
+        </w:rPr>
+        <w:t xml:space="preserve">(3) </w:t>
+      </w:r>
+      <w:r>
+        <w:rPr>
+          <w:lang w:val="en-GB"/>
+        </w:rPr>
+        <w:t>Efficiency</w:t>
+      </w:r>
+      <w:r>
+        <w:rPr>
+          <w:lang w:val="en-GB"/>
+        </w:rPr>
+        <w:t xml:space="preserve"> </w:t>
+      </w:r>
+      <w:r>
+        <w:rPr>
+          <w:lang w:val="en-GB"/>
+        </w:rPr>
+        <w:t>and</w:t>
+      </w:r>
+      <w:r>
+        <w:rPr>
+          <w:lang w:val="en-GB"/>
+        </w:rPr>
+        <w:t xml:space="preserve"> </w:t>
+      </w:r>
+      <w:r>
+        <w:rPr>
+          <w:lang w:val="en-GB"/>
+        </w:rPr>
+        <w:t xml:space="preserve">(4) </w:t>
+      </w:r>
+      <w:r>
+        <w:rPr>
+          <w:lang w:val="en-GB"/>
+        </w:rPr>
+        <w:t xml:space="preserve">Security (AUES) </w:t>
+      </w:r>
+      <w:r>
+        <w:rPr>
+          <w:lang w:val="en-GB"/>
+        </w:rPr>
+        <w:t>to u</w:t>
+      </w:r>
+      <w:r>
+        <w:rPr>
+          <w:lang w:val="en-GB"/>
+        </w:rPr>
+        <w:t>n</w:t>
+      </w:r>
+      <w:r>
+        <w:rPr>
+          <w:lang w:val="en-GB"/>
+        </w:rPr>
+        <w:t>derstand its quality</w:t>
+      </w:r>
+      <w:r>
+        <w:rPr>
+          <w:lang w:val="en-GB"/>
+        </w:rPr>
+        <w:t xml:space="preserve"> through</w:t>
+      </w:r>
+      <w:r>
+        <w:rPr>
+          <w:lang w:val="en-GB"/>
+        </w:rPr>
+        <w:t xml:space="preserve"> dependability</w:t>
+      </w:r>
+      <w:r>
+        <w:rPr>
+          <w:lang w:val="en-GB"/>
+        </w:rPr>
+        <w:t xml:space="preserve"> among</w:t>
+      </w:r>
+      <w:r>
+        <w:rPr>
+          <w:lang w:val="en-GB"/>
+        </w:rPr>
+        <w:t xml:space="preserve"> them</w:t>
+      </w:r>
+      <w:r>
+        <w:rPr>
+          <w:lang w:val="en-GB"/>
+        </w:rPr>
+        <w:t>.</w:t>
+      </w:r>
+    </w:p>
+    <w:p>
+      <w:pPr>
+        <w:spacing w:line="240" w:lineRule="auto"/>
+        <w:rPr>
+          <w:lang w:val="en-GB"/>
+        </w:rPr>
+      </w:pPr>
+      <w:r>
+        <w:rPr>
+          <w:b/>
+          <w:lang w:val="en-GB"/>
+        </w:rPr>
+        <w:t>Chapter</w:t>
+      </w:r>
+      <w:r>
+        <w:rPr>
+          <w:b/>
+          <w:lang w:val="en-GB"/>
+        </w:rPr>
+        <w:t xml:space="preserve"> 4</w:t>
+      </w:r>
+      <w:r>
+        <w:rPr>
+          <w:lang w:val="en-GB"/>
+        </w:rPr>
+        <w:t xml:space="preserve"> </w:t>
+      </w:r>
+      <w:r>
+        <w:rPr>
+          <w:lang w:val="en-GB"/>
+        </w:rPr>
+        <w:t>is the part where conceptual model is presented explaining how it works and ideas behind which contributed to its design.</w:t>
+      </w:r>
+    </w:p>
+    <w:p>
+      <w:pPr>
+        <w:spacing w:line="240" w:lineRule="auto"/>
+        <w:rPr>
+          <w:lang w:val="en-GB"/>
+        </w:rPr>
+      </w:pPr>
+      <w:r>
+        <w:rPr>
+          <w:b/>
+          <w:lang w:val="en-GB"/>
+        </w:rPr>
+        <w:t>Chapter</w:t>
+      </w:r>
+      <w:r>
+        <w:rPr>
+          <w:b/>
+          <w:lang w:val="en-GB"/>
+        </w:rPr>
+        <w:t xml:space="preserve"> 5</w:t>
+      </w:r>
+      <w:r>
+        <w:rPr>
+          <w:lang w:val="en-GB"/>
+        </w:rPr>
+        <w:t xml:space="preserve"> </w:t>
+      </w:r>
+      <w:r>
+        <w:rPr>
+          <w:lang w:val="en-GB"/>
+        </w:rPr>
+        <w:t xml:space="preserve">is about applying </w:t>
+      </w:r>
+      <w:r>
+        <w:rPr>
+          <w:lang w:val="en-GB"/>
+        </w:rPr>
+        <w:t xml:space="preserve">proposed </w:t>
+      </w:r>
+      <w:r>
+        <w:rPr>
+          <w:lang w:val="en-GB"/>
+        </w:rPr>
+        <w:t xml:space="preserve">conceptual model to </w:t>
+      </w:r>
+      <w:r>
+        <w:rPr>
+          <w:lang w:val="en-GB"/>
+        </w:rPr>
+        <w:t>selected</w:t>
+      </w:r>
+      <w:r>
+        <w:rPr>
+          <w:lang w:val="en-GB"/>
+        </w:rPr>
+        <w:t xml:space="preserve"> Estonian e-services and get</w:t>
+      </w:r>
+      <w:r>
+        <w:rPr>
+          <w:lang w:val="en-GB"/>
+        </w:rPr>
+        <w:t>ting</w:t>
+      </w:r>
+      <w:r>
+        <w:rPr>
+          <w:lang w:val="en-GB"/>
+        </w:rPr>
+        <w:t xml:space="preserve"> results on how model performs on them.</w:t>
+      </w:r>
+    </w:p>
+    <w:p>
+      <w:pPr>
+        <w:spacing w:line="240" w:lineRule="auto"/>
+        <w:rPr>
+          <w:lang w:val="en-GB"/>
+        </w:rPr>
+      </w:pPr>
+      <w:r>
+        <w:rPr>
+          <w:b/>
+          <w:lang w:val="en-GB"/>
+        </w:rPr>
+        <w:t>Chapter</w:t>
+      </w:r>
+      <w:r>
+        <w:rPr>
+          <w:b/>
+          <w:lang w:val="en-GB"/>
+        </w:rPr>
+        <w:t xml:space="preserve"> 6</w:t>
+      </w:r>
+      <w:r>
+        <w:rPr>
+          <w:lang w:val="en-GB"/>
+        </w:rPr>
+        <w:t xml:space="preserve"> </w:t>
+      </w:r>
+      <w:r>
+        <w:rPr>
+          <w:lang w:val="en-GB"/>
+        </w:rPr>
+        <w:t>is a discussion about results from experiencing with conceptual model on s</w:t>
+      </w:r>
+      <w:r>
+        <w:rPr>
+          <w:lang w:val="en-GB"/>
+        </w:rPr>
+        <w:t>e</w:t>
+      </w:r>
+      <w:r>
+        <w:rPr>
+          <w:lang w:val="en-GB"/>
+        </w:rPr>
+        <w:t>lected Estonian e-services.</w:t>
+      </w:r>
+    </w:p>
+    <w:p>
+      <w:pPr>
+        <w:spacing w:line="240" w:lineRule="auto"/>
+        <w:rPr>
+          <w:lang w:val="en-GB"/>
+        </w:rPr>
+      </w:pPr>
+      <w:r>
+        <w:rPr>
+          <w:b/>
+          <w:lang w:val="en-GB"/>
+        </w:rPr>
+        <w:t>Chapter 7</w:t>
+      </w:r>
+      <w:r>
+        <w:rPr>
+          <w:lang w:val="en-GB"/>
+        </w:rPr>
+        <w:t xml:space="preserve"> </w:t>
+      </w:r>
+      <w:r>
+        <w:rPr>
+          <w:lang w:val="en-GB"/>
+        </w:rPr>
+        <w:t>it is</w:t>
+      </w:r>
+      <w:r>
+        <w:rPr>
+          <w:lang w:val="en-GB"/>
+        </w:rPr>
+        <w:t xml:space="preserve"> not only results </w:t>
+      </w:r>
+      <w:r>
+        <w:rPr>
+          <w:lang w:val="en-GB"/>
+        </w:rPr>
+        <w:t xml:space="preserve">summary </w:t>
+      </w:r>
+      <w:r>
+        <w:rPr>
+          <w:lang w:val="en-GB"/>
+        </w:rPr>
+        <w:t xml:space="preserve">and its interpretations but </w:t>
+      </w:r>
+      <w:r>
+        <w:rPr>
+          <w:lang w:val="en-GB"/>
+        </w:rPr>
+        <w:t xml:space="preserve">also </w:t>
+      </w:r>
+      <w:r>
+        <w:rPr>
+          <w:lang w:val="en-GB"/>
+        </w:rPr>
+        <w:t>we set what we learned from the</w:t>
+      </w:r>
+      <w:r>
+        <w:rPr>
+          <w:lang w:val="en-GB"/>
+        </w:rPr>
+        <w:t xml:space="preserve"> model</w:t>
+      </w:r>
+      <w:r>
+        <w:rPr>
+          <w:lang w:val="en-GB"/>
+        </w:rPr>
+        <w:t xml:space="preserve"> and its limitations when</w:t>
+      </w:r>
+      <w:r>
+        <w:rPr>
+          <w:lang w:val="en-GB"/>
+        </w:rPr>
+        <w:t xml:space="preserve"> </w:t>
+      </w:r>
+      <w:r>
+        <w:rPr>
+          <w:lang w:val="en-GB"/>
+        </w:rPr>
+        <w:t xml:space="preserve">it is </w:t>
+      </w:r>
+      <w:r>
+        <w:rPr>
+          <w:lang w:val="en-GB"/>
+        </w:rPr>
+        <w:t>appli</w:t>
+      </w:r>
+      <w:r>
+        <w:rPr>
+          <w:lang w:val="en-GB"/>
+        </w:rPr>
+        <w:t>ed</w:t>
+      </w:r>
+      <w:r>
+        <w:rPr>
+          <w:lang w:val="en-GB"/>
+        </w:rPr>
+        <w:t xml:space="preserve"> it to real </w:t>
+      </w:r>
+      <w:r>
+        <w:rPr>
+          <w:lang w:val="en-US"/>
+        </w:rPr>
+        <w:t>Estonian</w:t>
+      </w:r>
+      <w:r>
+        <w:rPr>
+          <w:lang w:val="en-GB"/>
+        </w:rPr>
+        <w:t xml:space="preserve"> e-services, future work and r</w:t>
+      </w:r>
+      <w:r>
+        <w:rPr>
+          <w:lang w:val="en-GB"/>
+        </w:rPr>
+        <w:t>e</w:t>
+      </w:r>
+      <w:r>
+        <w:rPr>
+          <w:lang w:val="en-GB"/>
+        </w:rPr>
+        <w:t>maining que</w:t>
+      </w:r>
+      <w:r>
+        <w:rPr>
+          <w:lang w:val="en-GB"/>
+        </w:rPr>
+        <w:t>stions are also presented here.</w:t>
+      </w:r>
+      <w:bookmarkStart w:id="8" w:name="_GoBack"/>
       <w:bookmarkEnd w:id="8"/>
-    </w:p>
-    <w:p>
-      <w:pPr>
-        <w:spacing w:line="240" w:lineRule="auto"/>
-        <w:rPr>
-          <w:lang w:val="en-GB"/>
-        </w:rPr>
-      </w:pPr>
-      <w:r>
-        <w:rPr>
-          <w:lang w:val="en-GB"/>
-        </w:rPr>
-        <w:t>This thesis</w:t>
-      </w:r>
-      <w:r>
-        <w:rPr>
-          <w:lang w:val="en-GB"/>
-        </w:rPr>
-        <w:t xml:space="preserve"> work</w:t>
-      </w:r>
-      <w:r>
-        <w:rPr>
-          <w:lang w:val="en-GB"/>
-        </w:rPr>
-        <w:t xml:space="preserve"> is organized in the following</w:t>
-      </w:r>
-      <w:r>
-        <w:rPr>
-          <w:lang w:val="en-GB"/>
-        </w:rPr>
-        <w:t xml:space="preserve"> 7 chapters:</w:t>
-      </w:r>
-    </w:p>
-    <w:p>
-      <w:pPr>
-        <w:spacing w:line="240" w:lineRule="auto"/>
-        <w:rPr>
-          <w:lang w:val="en-GB"/>
-        </w:rPr>
-      </w:pPr>
-      <w:r>
-        <w:rPr>
-          <w:b/>
-          <w:lang w:val="en-GB"/>
-        </w:rPr>
-        <w:t>Chapter</w:t>
-      </w:r>
-      <w:r>
-        <w:rPr>
-          <w:b/>
-          <w:lang w:val="en-GB"/>
-        </w:rPr>
-        <w:t xml:space="preserve"> 1</w:t>
-      </w:r>
-      <w:r>
-        <w:rPr>
-          <w:lang w:val="en-GB"/>
-        </w:rPr>
-        <w:t xml:space="preserve"> </w:t>
-      </w:r>
-      <w:r>
-        <w:rPr>
-          <w:lang w:val="en-GB"/>
-        </w:rPr>
-        <w:t>gives an introduction and shows organization of this thesis work.</w:t>
-      </w:r>
-    </w:p>
-    <w:p>
-      <w:pPr>
-        <w:spacing w:line="240" w:lineRule="auto"/>
-        <w:rPr>
-          <w:lang w:val="en-GB"/>
-        </w:rPr>
-      </w:pPr>
-      <w:r>
-        <w:rPr>
-          <w:b/>
-          <w:lang w:val="en-GB"/>
-        </w:rPr>
-        <w:t>Chapter</w:t>
-      </w:r>
-      <w:r>
-        <w:rPr>
-          <w:b/>
-          <w:lang w:val="en-GB"/>
-        </w:rPr>
-        <w:t xml:space="preserve"> 2</w:t>
-      </w:r>
-      <w:r>
-        <w:rPr>
-          <w:lang w:val="en-GB"/>
-        </w:rPr>
-        <w:t xml:space="preserve"> </w:t>
-      </w:r>
-      <w:r>
-        <w:rPr>
-          <w:lang w:val="en-GB"/>
-        </w:rPr>
-        <w:t>gives the State-of-the-A</w:t>
-      </w:r>
-      <w:r>
-        <w:rPr>
-          <w:lang w:val="en-GB"/>
-        </w:rPr>
-        <w:t xml:space="preserve">rt regarding areas such as IT-Services, </w:t>
-      </w:r>
-      <w:r>
-        <w:rPr>
-          <w:lang w:val="en-GB"/>
-        </w:rPr>
-        <w:t>E-Services cu</w:t>
-      </w:r>
-      <w:r>
-        <w:rPr>
-          <w:lang w:val="en-GB"/>
-        </w:rPr>
-        <w:t>r</w:t>
-      </w:r>
-      <w:r>
-        <w:rPr>
-          <w:lang w:val="en-GB"/>
-        </w:rPr>
-        <w:t xml:space="preserve">rent definitions, </w:t>
-      </w:r>
-      <w:r>
-        <w:rPr>
-          <w:lang w:val="en-GB"/>
-        </w:rPr>
-        <w:t xml:space="preserve">Quality related to e-services, </w:t>
-      </w:r>
-      <w:r>
-        <w:rPr>
-          <w:lang w:val="en-GB"/>
-        </w:rPr>
-        <w:t>E-Government, E-Infras</w:t>
-      </w:r>
-      <w:r>
-        <w:rPr>
-          <w:lang w:val="en-GB"/>
-        </w:rPr>
-        <w:t>tructure, and E-Services Providers.</w:t>
-      </w:r>
-    </w:p>
-    <w:p>
-      <w:pPr>
-        <w:spacing w:line="240" w:lineRule="auto"/>
-        <w:rPr>
-          <w:lang w:val="en-GB"/>
-        </w:rPr>
-      </w:pPr>
-      <w:r>
-        <w:rPr>
-          <w:b/>
-          <w:lang w:val="en-GB"/>
-        </w:rPr>
-        <w:t>Chapter</w:t>
-      </w:r>
-      <w:r>
-        <w:rPr>
-          <w:b/>
-          <w:lang w:val="en-GB"/>
-        </w:rPr>
-        <w:t xml:space="preserve"> 3</w:t>
-      </w:r>
-      <w:r>
-        <w:rPr>
-          <w:lang w:val="en-GB"/>
-        </w:rPr>
-        <w:t xml:space="preserve"> </w:t>
-      </w:r>
-      <w:r>
-        <w:rPr>
-          <w:lang w:val="en-GB"/>
-        </w:rPr>
-        <w:t>is focused on understanding</w:t>
-      </w:r>
-      <w:r>
-        <w:rPr>
-          <w:lang w:val="en-GB"/>
-        </w:rPr>
-        <w:t xml:space="preserve"> concept of E-Service</w:t>
-      </w:r>
-      <w:r>
-        <w:rPr>
-          <w:lang w:val="en-GB"/>
-        </w:rPr>
-        <w:t xml:space="preserve"> and four </w:t>
-      </w:r>
-      <w:r>
-        <w:rPr>
-          <w:lang w:val="en-GB"/>
-        </w:rPr>
-        <w:t>dimensions</w:t>
-      </w:r>
-      <w:r>
-        <w:rPr>
-          <w:lang w:val="en-GB"/>
-        </w:rPr>
-        <w:t xml:space="preserve"> which contribute to understand its quality</w:t>
-      </w:r>
-      <w:r>
-        <w:rPr>
-          <w:lang w:val="en-GB"/>
-        </w:rPr>
-        <w:t xml:space="preserve"> through</w:t>
-      </w:r>
-      <w:r>
-        <w:rPr>
-          <w:lang w:val="en-GB"/>
-        </w:rPr>
-        <w:t xml:space="preserve"> dependability</w:t>
-      </w:r>
-      <w:r>
-        <w:rPr>
-          <w:lang w:val="en-GB"/>
-        </w:rPr>
-        <w:t xml:space="preserve"> among</w:t>
-      </w:r>
-      <w:r>
-        <w:rPr>
-          <w:lang w:val="en-GB"/>
-        </w:rPr>
-        <w:t>: Security, Accessibility, Usability, and Efficiency</w:t>
-      </w:r>
-      <w:r>
-        <w:rPr>
-          <w:lang w:val="en-GB"/>
-        </w:rPr>
-        <w:t xml:space="preserve">, referenced along this thesis </w:t>
-      </w:r>
-      <w:r>
-        <w:rPr>
-          <w:lang w:val="en-GB"/>
-        </w:rPr>
-        <w:t xml:space="preserve">work </w:t>
-      </w:r>
-      <w:r>
-        <w:rPr>
-          <w:lang w:val="en-GB"/>
-        </w:rPr>
-        <w:t>as SAUE</w:t>
-      </w:r>
-      <w:r>
-        <w:rPr>
-          <w:lang w:val="en-GB"/>
-        </w:rPr>
-        <w:t>.</w:t>
-      </w:r>
-    </w:p>
-    <w:p>
-      <w:pPr>
-        <w:spacing w:line="240" w:lineRule="auto"/>
-        <w:rPr>
-          <w:lang w:val="en-GB"/>
-        </w:rPr>
-      </w:pPr>
-      <w:r>
-        <w:rPr>
-          <w:b/>
-          <w:lang w:val="en-GB"/>
-        </w:rPr>
-        <w:t>Chapter</w:t>
-      </w:r>
-      <w:r>
-        <w:rPr>
-          <w:b/>
-          <w:lang w:val="en-GB"/>
-        </w:rPr>
-        <w:t xml:space="preserve"> 4</w:t>
-      </w:r>
-      <w:r>
-        <w:rPr>
-          <w:lang w:val="en-GB"/>
-        </w:rPr>
-        <w:t xml:space="preserve"> </w:t>
-      </w:r>
-      <w:r>
-        <w:rPr>
-          <w:lang w:val="en-GB"/>
-        </w:rPr>
-        <w:t>is the part where conceptual model is presented explaining how it works and ideas behind which contributed to its design.</w:t>
-      </w:r>
-    </w:p>
-    <w:p>
-      <w:pPr>
-        <w:spacing w:line="240" w:lineRule="auto"/>
-        <w:rPr>
-          <w:lang w:val="en-GB"/>
-        </w:rPr>
-      </w:pPr>
-      <w:r>
-        <w:rPr>
-          <w:b/>
-          <w:lang w:val="en-GB"/>
-        </w:rPr>
-        <w:t>Chapter</w:t>
-      </w:r>
-      <w:r>
-        <w:rPr>
-          <w:b/>
-          <w:lang w:val="en-GB"/>
-        </w:rPr>
-        <w:t xml:space="preserve"> 5</w:t>
-      </w:r>
-      <w:r>
-        <w:rPr>
-          <w:lang w:val="en-GB"/>
-        </w:rPr>
-        <w:t xml:space="preserve"> </w:t>
-      </w:r>
-      <w:r>
-        <w:rPr>
-          <w:lang w:val="en-GB"/>
-        </w:rPr>
-        <w:t xml:space="preserve">is about applying </w:t>
-      </w:r>
-      <w:r>
-        <w:rPr>
-          <w:lang w:val="en-GB"/>
-        </w:rPr>
-        <w:t xml:space="preserve">proposed </w:t>
-      </w:r>
-      <w:r>
-        <w:rPr>
-          <w:lang w:val="en-GB"/>
-        </w:rPr>
-        <w:t xml:space="preserve">conceptual model to </w:t>
-      </w:r>
-      <w:r>
-        <w:rPr>
-          <w:lang w:val="en-GB"/>
-        </w:rPr>
-        <w:t>selected</w:t>
-      </w:r>
-      <w:r>
-        <w:rPr>
-          <w:lang w:val="en-GB"/>
-        </w:rPr>
-        <w:t xml:space="preserve"> Estonian e-services and get</w:t>
-      </w:r>
-      <w:r>
-        <w:rPr>
-          <w:lang w:val="en-GB"/>
-        </w:rPr>
-        <w:t>ting</w:t>
-      </w:r>
-      <w:r>
-        <w:rPr>
-          <w:lang w:val="en-GB"/>
-        </w:rPr>
-        <w:t xml:space="preserve"> results on how model performs on them.</w:t>
-      </w:r>
-    </w:p>
-    <w:p>
-      <w:pPr>
-        <w:spacing w:line="240" w:lineRule="auto"/>
-        <w:rPr>
-          <w:lang w:val="en-GB"/>
-        </w:rPr>
-      </w:pPr>
-      <w:r>
-        <w:rPr>
-          <w:b/>
-          <w:lang w:val="en-GB"/>
-        </w:rPr>
-        <w:t>Chapter</w:t>
-      </w:r>
-      <w:r>
-        <w:rPr>
-          <w:b/>
-          <w:lang w:val="en-GB"/>
-        </w:rPr>
-        <w:t xml:space="preserve"> 6</w:t>
-      </w:r>
-      <w:r>
-        <w:rPr>
-          <w:lang w:val="en-GB"/>
-        </w:rPr>
-        <w:t xml:space="preserve"> </w:t>
-      </w:r>
-      <w:r>
-        <w:rPr>
-          <w:lang w:val="en-GB"/>
-        </w:rPr>
-        <w:t>is a discussion about results from experiencing with conceptual model on s</w:t>
-      </w:r>
-      <w:r>
-        <w:rPr>
-          <w:lang w:val="en-GB"/>
-        </w:rPr>
-        <w:t>e</w:t>
-      </w:r>
-      <w:r>
-        <w:rPr>
-          <w:lang w:val="en-GB"/>
-        </w:rPr>
-        <w:t>lected Estonian e-services.</w:t>
-      </w:r>
-    </w:p>
-    <w:p>
-      <w:pPr>
-        <w:spacing w:line="240" w:lineRule="auto"/>
-        <w:rPr>
-          <w:lang w:val="en-GB"/>
-        </w:rPr>
-      </w:pPr>
-      <w:r>
-        <w:rPr>
-          <w:b/>
-          <w:lang w:val="en-GB"/>
-        </w:rPr>
-        <w:t>Chapter 7</w:t>
-      </w:r>
-      <w:r>
-        <w:rPr>
-          <w:lang w:val="en-GB"/>
-        </w:rPr>
-        <w:t xml:space="preserve"> </w:t>
-      </w:r>
-      <w:r>
-        <w:rPr>
-          <w:lang w:val="en-GB"/>
-        </w:rPr>
-        <w:t>it is</w:t>
-      </w:r>
-      <w:r>
-        <w:rPr>
-          <w:lang w:val="en-GB"/>
-        </w:rPr>
-        <w:t xml:space="preserve"> not only results </w:t>
-      </w:r>
-      <w:r>
-        <w:rPr>
-          <w:lang w:val="en-GB"/>
-        </w:rPr>
-        <w:t xml:space="preserve">summary </w:t>
-      </w:r>
-      <w:r>
-        <w:rPr>
-          <w:lang w:val="en-GB"/>
-        </w:rPr>
-        <w:t>and its interpretations but we set what we learned from the</w:t>
-      </w:r>
-      <w:r>
-        <w:rPr>
-          <w:lang w:val="en-GB"/>
-        </w:rPr>
-        <w:t xml:space="preserve"> model and applying it to real </w:t>
-      </w:r>
-      <w:r>
-        <w:rPr>
-          <w:lang w:val="en-US"/>
-        </w:rPr>
-        <w:t>Estonian</w:t>
-      </w:r>
-      <w:r>
-        <w:rPr>
-          <w:lang w:val="en-GB"/>
-        </w:rPr>
-        <w:t xml:space="preserve"> e-services, future work and r</w:t>
-      </w:r>
-      <w:r>
-        <w:rPr>
-          <w:lang w:val="en-GB"/>
-        </w:rPr>
-        <w:t>e</w:t>
-      </w:r>
-      <w:r>
-        <w:rPr>
-          <w:lang w:val="en-GB"/>
-        </w:rPr>
-        <w:t xml:space="preserve">maining questions are also presented here. </w:t>
-      </w:r>
     </w:p>
     <w:p>
       <w:pPr>
@@ -9296,7 +9465,7 @@
           <w:rPr>
             <w:noProof/>
           </w:rPr>
-          <w:t>4</w:t>
+          <w:t>5</w:t>
         </w:r>
         <w:r>
           <w:rPr>
@@ -15007,7 +15176,7 @@
 </file>
 
 <file path=customXml/itemProps2.xml><?xml version="1.0" encoding="utf-8"?>
-<ds:datastoreItem xmlns:ds="http://schemas.openxmlformats.org/officeDocument/2006/customXml" ds:itemID="{AED13011-C801-6E49-89CB-789F63BFEE6D}">
+<ds:datastoreItem xmlns:ds="http://schemas.openxmlformats.org/officeDocument/2006/customXml" ds:itemID="{31826405-6A27-9240-8ACE-4F038CD3CB5B}">
   <ds:schemaRefs>
     <ds:schemaRef ds:uri="http://schemas.openxmlformats.org/officeDocument/2006/bibliography"/>
   </ds:schemaRefs>

</xml_diff>